<commit_message>
-Key element check implemented. Wizard now checks for/ensures the presence of the following: ['idinfo', 'dataqual', 'spdoinfo', 'spref', 'eainfo', 'distinfo', 'metainfo'] This resolves the issue of the tool hanging up on “Updating Digital Transfer Info – Format Name” (and other instances resulting from missing nodes).
-Minor updates to EA Builder GUI interface.

-Microsoft Excel file provided as input will prompt user to export to .dbf

-Handling of State Plane coordinate systems has been updated
</commit_message>
<xml_diff>
--- a/MetadataWizard_SoftwareVersions.docx
+++ b/MetadataWizard_SoftwareVersions.docx
@@ -3,8 +3,148 @@
 <w:document xmlns:ve="http://schemas.openxmlformats.org/markup-compatibility/2006" xmlns:o="urn:schemas-microsoft-com:office:office" xmlns:r="http://schemas.openxmlformats.org/officeDocument/2006/relationships" xmlns:m="http://schemas.openxmlformats.org/officeDocument/2006/math" xmlns:v="urn:schemas-microsoft-com:vml" xmlns:wp="http://schemas.openxmlformats.org/drawingml/2006/wordprocessingDrawing" xmlns:w10="urn:schemas-microsoft-com:office:word" xmlns:w="http://schemas.openxmlformats.org/wordprocessingml/2006/main" xmlns:wne="http://schemas.microsoft.com/office/word/2006/wordml">
   <w:body>
     <w:p>
-      <w:r>
-        <w:t>*Metadata Wizard version: 1.0 (Last updated: 1/2/2013)*</w:t>
+      <w:pPr>
+        <w:rPr>
+          <w:b/>
+        </w:rPr>
+      </w:pPr>
+      <w:r>
+        <w:rPr>
+          <w:b/>
+        </w:rPr>
+        <w:t xml:space="preserve">Metadata Wizard version: </w:t>
+      </w:r>
+      <w:r>
+        <w:rPr>
+          <w:b/>
+        </w:rPr>
+        <w:t xml:space="preserve">Beta release </w:t>
+      </w:r>
+      <w:r>
+        <w:rPr>
+          <w:b/>
+        </w:rPr>
+        <w:t>(</w:t>
+      </w:r>
+      <w:r>
+        <w:rPr>
+          <w:b/>
+        </w:rPr>
+        <w:t>Updated</w:t>
+      </w:r>
+      <w:r>
+        <w:rPr>
+          <w:b/>
+        </w:rPr>
+        <w:t xml:space="preserve">: </w:t>
+      </w:r>
+      <w:r>
+        <w:rPr>
+          <w:b/>
+        </w:rPr>
+        <w:t>12</w:t>
+      </w:r>
+      <w:r>
+        <w:rPr>
+          <w:b/>
+        </w:rPr>
+        <w:t>/2013)</w:t>
+      </w:r>
+    </w:p>
+    <w:p>
+      <w:r>
+        <w:t>-Updated help tips and default values</w:t>
+      </w:r>
+    </w:p>
+    <w:p>
+      <w:r>
+        <w:t>-Ability to load from a template</w:t>
+      </w:r>
+      <w:r>
+        <w:t xml:space="preserve"> XML file</w:t>
+      </w:r>
+    </w:p>
+    <w:p>
+      <w:r>
+        <w:t>-Auto import contact now works for all USGS personnel</w:t>
+      </w:r>
+    </w:p>
+    <w:p>
+      <w:r>
+        <w:t xml:space="preserve">-Updated ESRI </w:t>
+      </w:r>
+      <w:proofErr w:type="spellStart"/>
+      <w:r>
+        <w:t>ArcToolbox</w:t>
+      </w:r>
+      <w:proofErr w:type="spellEnd"/>
+      <w:r>
+        <w:t xml:space="preserve"> interface</w:t>
+      </w:r>
+      <w:r>
+        <w:t>/parameter configuration</w:t>
+      </w:r>
+    </w:p>
+    <w:p>
+      <w:r>
+        <w:t>-Updated Python routine to calculate Longitud</w:t>
+      </w:r>
+      <w:r>
+        <w:t>inal and Latitudinal resolution</w:t>
+      </w:r>
+    </w:p>
+    <w:p>
+      <w:r>
+        <w:t>-Updated default values for Entity/Attribute overview</w:t>
+      </w:r>
+    </w:p>
+    <w:p>
+      <w:r>
+        <w:t>-Dedicated link in ScienceBase where the tool can be downloaded</w:t>
+      </w:r>
+    </w:p>
+    <w:p>
+      <w:pPr>
+        <w:rPr>
+          <w:b/>
+        </w:rPr>
+      </w:pPr>
+    </w:p>
+    <w:p>
+      <w:pPr>
+        <w:rPr>
+          <w:b/>
+        </w:rPr>
+      </w:pPr>
+      <w:r>
+        <w:rPr>
+          <w:b/>
+        </w:rPr>
+        <w:t>Metadata Wizard versio</w:t>
+      </w:r>
+      <w:r>
+        <w:rPr>
+          <w:b/>
+        </w:rPr>
+        <w:t>n: 1.0 (</w:t>
+      </w:r>
+      <w:r>
+        <w:rPr>
+          <w:b/>
+        </w:rPr>
+        <w:t>Updated</w:t>
+      </w:r>
+      <w:r>
+        <w:rPr>
+          <w:b/>
+        </w:rPr>
+        <w:t>: 1/2/2014</w:t>
+      </w:r>
+      <w:r>
+        <w:rPr>
+          <w:b/>
+        </w:rPr>
+        <w:t>)</w:t>
       </w:r>
     </w:p>
     <w:p>
@@ -24,6 +164,22 @@
     </w:p>
     <w:p>
       <w:r>
+        <w:t xml:space="preserve">-Updated ESRI </w:t>
+      </w:r>
+      <w:proofErr w:type="spellStart"/>
+      <w:r>
+        <w:t>ArcToolbox</w:t>
+      </w:r>
+      <w:proofErr w:type="spellEnd"/>
+      <w:r>
+        <w:t xml:space="preserve"> interface</w:t>
+      </w:r>
+      <w:r>
+        <w:t>/parameter configuration</w:t>
+      </w:r>
+    </w:p>
+    <w:p>
+      <w:r>
         <w:t>-Users can specify any metadata template of their choice</w:t>
       </w:r>
     </w:p>
@@ -39,7 +195,134 @@
       </w:r>
     </w:p>
     <w:p/>
-    <w:p/>
+    <w:p>
+      <w:pPr>
+        <w:rPr>
+          <w:b/>
+        </w:rPr>
+      </w:pPr>
+      <w:r>
+        <w:rPr>
+          <w:b/>
+        </w:rPr>
+        <w:t>Metadata Wizard version 1.1 (</w:t>
+      </w:r>
+      <w:r>
+        <w:rPr>
+          <w:b/>
+        </w:rPr>
+        <w:t>Updated</w:t>
+      </w:r>
+      <w:r>
+        <w:rPr>
+          <w:b/>
+        </w:rPr>
+        <w:t xml:space="preserve"> 1/15</w:t>
+      </w:r>
+      <w:r>
+        <w:rPr>
+          <w:b/>
+        </w:rPr>
+        <w:t>/2014)</w:t>
+      </w:r>
+    </w:p>
+    <w:p>
+      <w:r>
+        <w:t>-</w:t>
+      </w:r>
+      <w:r>
+        <w:t>Key element check implemented. Wizard now c</w:t>
+      </w:r>
+      <w:r>
+        <w:t>hecks for/ensures the presence of the following:</w:t>
+      </w:r>
+      <w:r>
+        <w:t xml:space="preserve"> </w:t>
+      </w:r>
+      <w:r>
+        <w:t>['</w:t>
+      </w:r>
+      <w:proofErr w:type="spellStart"/>
+      <w:r>
+        <w:t>idinfo</w:t>
+      </w:r>
+      <w:proofErr w:type="spellEnd"/>
+      <w:r>
+        <w:t>', '</w:t>
+      </w:r>
+      <w:proofErr w:type="spellStart"/>
+      <w:r>
+        <w:t>dataqual</w:t>
+      </w:r>
+      <w:proofErr w:type="spellEnd"/>
+      <w:r>
+        <w:t>', '</w:t>
+      </w:r>
+      <w:proofErr w:type="spellStart"/>
+      <w:r>
+        <w:t>spdoinfo</w:t>
+      </w:r>
+      <w:proofErr w:type="spellEnd"/>
+      <w:r>
+        <w:t>', '</w:t>
+      </w:r>
+      <w:proofErr w:type="spellStart"/>
+      <w:r>
+        <w:t>spref</w:t>
+      </w:r>
+      <w:proofErr w:type="spellEnd"/>
+      <w:r>
+        <w:t>', '</w:t>
+      </w:r>
+      <w:proofErr w:type="spellStart"/>
+      <w:r>
+        <w:t>eainfo</w:t>
+      </w:r>
+      <w:proofErr w:type="spellEnd"/>
+      <w:r>
+        <w:t>', '</w:t>
+      </w:r>
+      <w:proofErr w:type="spellStart"/>
+      <w:r>
+        <w:t>distinfo</w:t>
+      </w:r>
+      <w:proofErr w:type="spellEnd"/>
+      <w:r>
+        <w:t>', '</w:t>
+      </w:r>
+      <w:proofErr w:type="spellStart"/>
+      <w:r>
+        <w:t>metainfo</w:t>
+      </w:r>
+      <w:proofErr w:type="spellEnd"/>
+      <w:r>
+        <w:t>']</w:t>
+      </w:r>
+    </w:p>
+    <w:p>
+      <w:r>
+        <w:t xml:space="preserve">This resolves the issue of the tool hanging up </w:t>
+      </w:r>
+      <w:r>
+        <w:t>on</w:t>
+      </w:r>
+      <w:r>
+        <w:t xml:space="preserve"> “Updating Digit</w:t>
+      </w:r>
+      <w:r>
+        <w:t>al Transfer Info – Format Name” (and other instances resulting from missing nodes).</w:t>
+      </w:r>
+    </w:p>
+    <w:p>
+      <w:r>
+        <w:t>-Microsoft Excel file provided as input will prompt user to export to .dbf</w:t>
+      </w:r>
+    </w:p>
+    <w:p>
+      <w:r>
+        <w:t xml:space="preserve">-Handling of State Plane coordinate systems has been updated </w:t>
+      </w:r>
+    </w:p>
     <w:sectPr>
       <w:pgSz w:w="12240" w:h="15840"/>
       <w:pgMar w:top="1440" w:right="1440" w:bottom="1440" w:left="1440" w:header="720" w:footer="720" w:gutter="0"/>

</xml_diff>

<commit_message>
Implemented multi-try for table statistics in VB. Template import Python validation error fixed.
</commit_message>
<xml_diff>
--- a/MetadataWizard_SoftwareVersions.docx
+++ b/MetadataWizard_SoftwareVersions.docx
@@ -3,324 +3,474 @@
 <w:document xmlns:ve="http://schemas.openxmlformats.org/markup-compatibility/2006" xmlns:o="urn:schemas-microsoft-com:office:office" xmlns:r="http://schemas.openxmlformats.org/officeDocument/2006/relationships" xmlns:m="http://schemas.openxmlformats.org/officeDocument/2006/math" xmlns:v="urn:schemas-microsoft-com:vml" xmlns:wp="http://schemas.openxmlformats.org/drawingml/2006/wordprocessingDrawing" xmlns:w10="urn:schemas-microsoft-com:office:word" xmlns:w="http://schemas.openxmlformats.org/wordprocessingml/2006/main" xmlns:wne="http://schemas.microsoft.com/office/word/2006/wordml">
   <w:body>
     <w:p>
-      <w:pPr>
-        <w:rPr>
-          <w:b/>
-        </w:rPr>
-      </w:pPr>
-      <w:r>
-        <w:rPr>
-          <w:b/>
-        </w:rPr>
-        <w:t xml:space="preserve">Metadata Wizard version: </w:t>
-      </w:r>
-      <w:r>
-        <w:rPr>
-          <w:b/>
-        </w:rPr>
-        <w:t xml:space="preserve">Beta release </w:t>
-      </w:r>
-      <w:r>
-        <w:rPr>
-          <w:b/>
-        </w:rPr>
-        <w:t>(</w:t>
-      </w:r>
-      <w:r>
-        <w:rPr>
-          <w:b/>
-        </w:rPr>
-        <w:t>Updated</w:t>
-      </w:r>
-      <w:r>
-        <w:rPr>
-          <w:b/>
-        </w:rPr>
-        <w:t xml:space="preserve">: </w:t>
-      </w:r>
-      <w:r>
-        <w:rPr>
-          <w:b/>
-        </w:rPr>
-        <w:t>12</w:t>
-      </w:r>
-      <w:r>
-        <w:rPr>
-          <w:b/>
-        </w:rPr>
-        <w:t>/2013)</w:t>
-      </w:r>
-    </w:p>
-    <w:p>
-      <w:r>
-        <w:t>-Updated help tips and default values</w:t>
-      </w:r>
-    </w:p>
-    <w:p>
-      <w:r>
-        <w:t>-Ability to load from a template</w:t>
-      </w:r>
-      <w:r>
-        <w:t xml:space="preserve"> XML file</w:t>
-      </w:r>
-    </w:p>
-    <w:p>
-      <w:r>
-        <w:t>-Auto import contact now works for all USGS personnel</w:t>
-      </w:r>
-    </w:p>
-    <w:p>
-      <w:r>
-        <w:t xml:space="preserve">-Updated ESRI </w:t>
+      <w:r>
+        <w:rPr>
+          <w:rStyle w:val="Strong"/>
+          <w:rFonts w:ascii="Arial" w:hAnsi="Arial" w:cs="Arial"/>
+          <w:color w:val="333333"/>
+          <w:sz w:val="20"/>
+          <w:szCs w:val="20"/>
+          <w:lang/>
+        </w:rPr>
+        <w:t>Metadata Wizard version: Beta release (Updated: 12/2013)</w:t>
+      </w:r>
+      <w:r>
+        <w:rPr>
+          <w:rFonts w:ascii="Arial" w:hAnsi="Arial" w:cs="Arial"/>
+          <w:color w:val="333333"/>
+          <w:sz w:val="20"/>
+          <w:szCs w:val="20"/>
+          <w:lang/>
+        </w:rPr>
+        <w:br/>
+        <w:t>-Updated help tips and default values.</w:t>
+      </w:r>
+      <w:r>
+        <w:rPr>
+          <w:rFonts w:ascii="Arial" w:hAnsi="Arial" w:cs="Arial"/>
+          <w:color w:val="333333"/>
+          <w:sz w:val="20"/>
+          <w:szCs w:val="20"/>
+          <w:lang/>
+        </w:rPr>
+        <w:br/>
+        <w:t>-Ability to load from a template XML file.</w:t>
+      </w:r>
+      <w:r>
+        <w:rPr>
+          <w:rFonts w:ascii="Arial" w:hAnsi="Arial" w:cs="Arial"/>
+          <w:color w:val="333333"/>
+          <w:sz w:val="20"/>
+          <w:szCs w:val="20"/>
+          <w:lang/>
+        </w:rPr>
+        <w:br/>
+        <w:t>-Auto import contact now works for all USGS personnel.</w:t>
+      </w:r>
+      <w:r>
+        <w:rPr>
+          <w:rFonts w:ascii="Arial" w:hAnsi="Arial" w:cs="Arial"/>
+          <w:color w:val="333333"/>
+          <w:sz w:val="20"/>
+          <w:szCs w:val="20"/>
+          <w:lang/>
+        </w:rPr>
+        <w:br/>
+        <w:t>-Updated ESRI ArcToolbox interface/parameter configuration.</w:t>
+      </w:r>
+      <w:r>
+        <w:rPr>
+          <w:rFonts w:ascii="Arial" w:hAnsi="Arial" w:cs="Arial"/>
+          <w:color w:val="333333"/>
+          <w:sz w:val="20"/>
+          <w:szCs w:val="20"/>
+          <w:lang/>
+        </w:rPr>
+        <w:br/>
+        <w:t>-Updated Python routine to calculate Longitudinal and Latitudinal resolution.</w:t>
+      </w:r>
+      <w:r>
+        <w:rPr>
+          <w:rFonts w:ascii="Arial" w:hAnsi="Arial" w:cs="Arial"/>
+          <w:color w:val="333333"/>
+          <w:sz w:val="20"/>
+          <w:szCs w:val="20"/>
+          <w:lang/>
+        </w:rPr>
+        <w:br/>
+        <w:t>-Updated default values for Entity/Attribute overview.</w:t>
+      </w:r>
+      <w:r>
+        <w:rPr>
+          <w:rFonts w:ascii="Arial" w:hAnsi="Arial" w:cs="Arial"/>
+          <w:color w:val="333333"/>
+          <w:sz w:val="20"/>
+          <w:szCs w:val="20"/>
+          <w:lang/>
+        </w:rPr>
+        <w:br/>
+        <w:t>-Dedicated link in ScienceBase where the tool can be downloaded.</w:t>
+      </w:r>
+      <w:r>
+        <w:rPr>
+          <w:rFonts w:ascii="Arial" w:hAnsi="Arial" w:cs="Arial"/>
+          <w:color w:val="333333"/>
+          <w:sz w:val="20"/>
+          <w:szCs w:val="20"/>
+          <w:lang/>
+        </w:rPr>
+        <w:br/>
+        <w:t> </w:t>
+      </w:r>
+      <w:r>
+        <w:rPr>
+          <w:rFonts w:ascii="Arial" w:hAnsi="Arial" w:cs="Arial"/>
+          <w:color w:val="333333"/>
+          <w:sz w:val="20"/>
+          <w:szCs w:val="20"/>
+          <w:lang/>
+        </w:rPr>
+        <w:br/>
+      </w:r>
+      <w:r>
+        <w:rPr>
+          <w:rStyle w:val="Strong"/>
+          <w:rFonts w:ascii="Arial" w:hAnsi="Arial" w:cs="Arial"/>
+          <w:color w:val="333333"/>
+          <w:sz w:val="20"/>
+          <w:szCs w:val="20"/>
+          <w:lang/>
+        </w:rPr>
+        <w:t>Metadata Wizard version: 1.0 (Updated: 1/2/2014)</w:t>
+      </w:r>
+      <w:r>
+        <w:rPr>
+          <w:rFonts w:ascii="Arial" w:hAnsi="Arial" w:cs="Arial"/>
+          <w:color w:val="333333"/>
+          <w:sz w:val="20"/>
+          <w:szCs w:val="20"/>
+          <w:lang/>
+        </w:rPr>
+        <w:br/>
+        <w:t>-Handle null values/all empty fields in input data sets.</w:t>
+      </w:r>
+      <w:r>
+        <w:rPr>
+          <w:rFonts w:ascii="Arial" w:hAnsi="Arial" w:cs="Arial"/>
+          <w:color w:val="333333"/>
+          <w:sz w:val="20"/>
+          <w:szCs w:val="20"/>
+          <w:lang/>
+        </w:rPr>
+        <w:br/>
+        <w:t>-Handles feature classes within file and personal GDB.</w:t>
+      </w:r>
+      <w:r>
+        <w:rPr>
+          <w:rFonts w:ascii="Arial" w:hAnsi="Arial" w:cs="Arial"/>
+          <w:color w:val="333333"/>
+          <w:sz w:val="20"/>
+          <w:szCs w:val="20"/>
+          <w:lang/>
+        </w:rPr>
+        <w:br/>
+        <w:t>-Internal VB.Net metadata preview capacity (no longer dependent on IE).</w:t>
+      </w:r>
+      <w:r>
+        <w:rPr>
+          <w:rFonts w:ascii="Arial" w:hAnsi="Arial" w:cs="Arial"/>
+          <w:color w:val="333333"/>
+          <w:sz w:val="20"/>
+          <w:szCs w:val="20"/>
+          <w:lang/>
+        </w:rPr>
+        <w:br/>
+        <w:t>-Updated ESRI ArcToolbox interface/parameter configuration.</w:t>
+      </w:r>
+      <w:r>
+        <w:rPr>
+          <w:rFonts w:ascii="Arial" w:hAnsi="Arial" w:cs="Arial"/>
+          <w:color w:val="333333"/>
+          <w:sz w:val="20"/>
+          <w:szCs w:val="20"/>
+          <w:lang/>
+        </w:rPr>
+        <w:br/>
+        <w:t>-Users can specify any metadata template of their choice.</w:t>
+      </w:r>
+      <w:r>
+        <w:rPr>
+          <w:rFonts w:ascii="Arial" w:hAnsi="Arial" w:cs="Arial"/>
+          <w:color w:val="333333"/>
+          <w:sz w:val="20"/>
+          <w:szCs w:val="20"/>
+          <w:lang/>
+        </w:rPr>
+        <w:br/>
+        <w:t>-Updated toolbox documentation/tool input validation.</w:t>
+      </w:r>
+      <w:r>
+        <w:rPr>
+          <w:rFonts w:ascii="Arial" w:hAnsi="Arial" w:cs="Arial"/>
+          <w:color w:val="333333"/>
+          <w:sz w:val="20"/>
+          <w:szCs w:val="20"/>
+          <w:lang/>
+        </w:rPr>
+        <w:br/>
+        <w:t> </w:t>
+      </w:r>
+      <w:r>
+        <w:rPr>
+          <w:rFonts w:ascii="Arial" w:hAnsi="Arial" w:cs="Arial"/>
+          <w:color w:val="333333"/>
+          <w:sz w:val="20"/>
+          <w:szCs w:val="20"/>
+          <w:lang/>
+        </w:rPr>
+        <w:br/>
+      </w:r>
+      <w:r>
+        <w:rPr>
+          <w:rStyle w:val="Strong"/>
+          <w:rFonts w:ascii="Arial" w:hAnsi="Arial" w:cs="Arial"/>
+          <w:color w:val="333333"/>
+          <w:sz w:val="20"/>
+          <w:szCs w:val="20"/>
+          <w:lang/>
+        </w:rPr>
+        <w:t>Metadata Wizard version 1.1 (Updated 1/27/2014)</w:t>
+      </w:r>
+      <w:r>
+        <w:rPr>
+          <w:rFonts w:ascii="Arial" w:hAnsi="Arial" w:cs="Arial"/>
+          <w:color w:val="333333"/>
+          <w:sz w:val="20"/>
+          <w:szCs w:val="20"/>
+          <w:lang/>
+        </w:rPr>
+        <w:br/>
+        <w:t>-Key element check implemented. Wizard now checks for/ensures the presence of the following: ['</w:t>
       </w:r>
       <w:proofErr w:type="spellStart"/>
       <w:r>
-        <w:t>ArcToolbox</w:t>
+        <w:rPr>
+          <w:rFonts w:ascii="Arial" w:hAnsi="Arial" w:cs="Arial"/>
+          <w:color w:val="333333"/>
+          <w:sz w:val="20"/>
+          <w:szCs w:val="20"/>
+          <w:lang/>
+        </w:rPr>
+        <w:t>idinfo</w:t>
       </w:r>
       <w:proofErr w:type="spellEnd"/>
       <w:r>
-        <w:t xml:space="preserve"> interface</w:t>
-      </w:r>
-      <w:r>
-        <w:t>/parameter configuration</w:t>
-      </w:r>
-    </w:p>
-    <w:p>
-      <w:r>
-        <w:t>-Updated Python routine to calculate Longitud</w:t>
-      </w:r>
-      <w:r>
-        <w:t>inal and Latitudinal resolution</w:t>
-      </w:r>
-    </w:p>
-    <w:p>
-      <w:r>
-        <w:t>-Updated default values for Entity/Attribute overview</w:t>
-      </w:r>
-    </w:p>
-    <w:p>
-      <w:r>
-        <w:t>-Dedicated link in ScienceBase where the tool can be downloaded</w:t>
-      </w:r>
-    </w:p>
-    <w:p>
-      <w:pPr>
-        <w:rPr>
-          <w:b/>
-        </w:rPr>
-      </w:pPr>
-    </w:p>
-    <w:p>
-      <w:pPr>
-        <w:rPr>
-          <w:b/>
-        </w:rPr>
-      </w:pPr>
-      <w:r>
-        <w:rPr>
-          <w:b/>
-        </w:rPr>
-        <w:t>Metadata Wizard versio</w:t>
-      </w:r>
-      <w:r>
-        <w:rPr>
-          <w:b/>
-        </w:rPr>
-        <w:t>n: 1.0 (</w:t>
-      </w:r>
-      <w:r>
-        <w:rPr>
-          <w:b/>
-        </w:rPr>
-        <w:t>Updated</w:t>
-      </w:r>
-      <w:r>
-        <w:rPr>
-          <w:b/>
-        </w:rPr>
-        <w:t>: 1/2/2014</w:t>
-      </w:r>
-      <w:r>
-        <w:rPr>
-          <w:b/>
-        </w:rPr>
-        <w:t>)</w:t>
-      </w:r>
-    </w:p>
-    <w:p>
-      <w:r>
-        <w:t>-Handle null values/all empty fields in input data sets.</w:t>
-      </w:r>
-    </w:p>
-    <w:p>
-      <w:r>
-        <w:t>-Handles feature classes within file and personal GDB</w:t>
-      </w:r>
-    </w:p>
-    <w:p>
-      <w:r>
-        <w:t>-Internal VB.Net metadata preview capacity (no longer dependent on IE)</w:t>
-      </w:r>
-    </w:p>
-    <w:p>
-      <w:r>
-        <w:t xml:space="preserve">-Updated ESRI </w:t>
+        <w:rPr>
+          <w:rFonts w:ascii="Arial" w:hAnsi="Arial" w:cs="Arial"/>
+          <w:color w:val="333333"/>
+          <w:sz w:val="20"/>
+          <w:szCs w:val="20"/>
+          <w:lang/>
+        </w:rPr>
+        <w:t>', '</w:t>
       </w:r>
       <w:proofErr w:type="spellStart"/>
       <w:r>
-        <w:t>ArcToolbox</w:t>
+        <w:rPr>
+          <w:rFonts w:ascii="Arial" w:hAnsi="Arial" w:cs="Arial"/>
+          <w:color w:val="333333"/>
+          <w:sz w:val="20"/>
+          <w:szCs w:val="20"/>
+          <w:lang/>
+        </w:rPr>
+        <w:t>dataqual</w:t>
       </w:r>
       <w:proofErr w:type="spellEnd"/>
       <w:r>
-        <w:t xml:space="preserve"> interface</w:t>
-      </w:r>
-      <w:r>
-        <w:t>/parameter configuration</w:t>
-      </w:r>
-    </w:p>
-    <w:p>
-      <w:r>
-        <w:t>-Users can specify any metadata template of their choice</w:t>
-      </w:r>
-    </w:p>
-    <w:p>
-      <w:r>
-        <w:t xml:space="preserve">-Updated </w:t>
-      </w:r>
-      <w:r>
-        <w:t xml:space="preserve">toolbox </w:t>
-      </w:r>
-      <w:r>
-        <w:t>documentation/tool input validation</w:t>
-      </w:r>
-    </w:p>
-    <w:p/>
-    <w:p>
-      <w:pPr>
-        <w:rPr>
-          <w:b/>
-        </w:rPr>
-      </w:pPr>
-      <w:r>
-        <w:rPr>
-          <w:b/>
-        </w:rPr>
-        <w:t>Metadata Wizard version 1.1 (</w:t>
-      </w:r>
-      <w:r>
-        <w:rPr>
-          <w:b/>
-        </w:rPr>
-        <w:t>Updated</w:t>
-      </w:r>
-      <w:r>
-        <w:rPr>
-          <w:b/>
-        </w:rPr>
-        <w:t xml:space="preserve"> 1/15</w:t>
-      </w:r>
-      <w:r>
-        <w:rPr>
-          <w:b/>
-        </w:rPr>
-        <w:t>/2014)</w:t>
-      </w:r>
-    </w:p>
-    <w:p>
-      <w:r>
-        <w:t>-</w:t>
-      </w:r>
-      <w:r>
-        <w:t>Key element check implemented. Wizard now c</w:t>
-      </w:r>
-      <w:r>
-        <w:t>hecks for/ensures the presence of the following:</w:t>
-      </w:r>
-      <w:r>
-        <w:t xml:space="preserve"> </w:t>
-      </w:r>
-      <w:r>
-        <w:t>['</w:t>
+        <w:rPr>
+          <w:rFonts w:ascii="Arial" w:hAnsi="Arial" w:cs="Arial"/>
+          <w:color w:val="333333"/>
+          <w:sz w:val="20"/>
+          <w:szCs w:val="20"/>
+          <w:lang/>
+        </w:rPr>
+        <w:t>', '</w:t>
       </w:r>
       <w:proofErr w:type="spellStart"/>
       <w:r>
-        <w:t>idinfo</w:t>
+        <w:rPr>
+          <w:rFonts w:ascii="Arial" w:hAnsi="Arial" w:cs="Arial"/>
+          <w:color w:val="333333"/>
+          <w:sz w:val="20"/>
+          <w:szCs w:val="20"/>
+          <w:lang/>
+        </w:rPr>
+        <w:t>spdoinfo</w:t>
       </w:r>
       <w:proofErr w:type="spellEnd"/>
       <w:r>
+        <w:rPr>
+          <w:rFonts w:ascii="Arial" w:hAnsi="Arial" w:cs="Arial"/>
+          <w:color w:val="333333"/>
+          <w:sz w:val="20"/>
+          <w:szCs w:val="20"/>
+          <w:lang/>
+        </w:rPr>
         <w:t>', '</w:t>
       </w:r>
       <w:proofErr w:type="spellStart"/>
       <w:r>
-        <w:t>dataqual</w:t>
+        <w:rPr>
+          <w:rFonts w:ascii="Arial" w:hAnsi="Arial" w:cs="Arial"/>
+          <w:color w:val="333333"/>
+          <w:sz w:val="20"/>
+          <w:szCs w:val="20"/>
+          <w:lang/>
+        </w:rPr>
+        <w:t>spref</w:t>
       </w:r>
       <w:proofErr w:type="spellEnd"/>
       <w:r>
+        <w:rPr>
+          <w:rFonts w:ascii="Arial" w:hAnsi="Arial" w:cs="Arial"/>
+          <w:color w:val="333333"/>
+          <w:sz w:val="20"/>
+          <w:szCs w:val="20"/>
+          <w:lang/>
+        </w:rPr>
         <w:t>', '</w:t>
       </w:r>
       <w:proofErr w:type="spellStart"/>
       <w:r>
-        <w:t>spdoinfo</w:t>
+        <w:rPr>
+          <w:rFonts w:ascii="Arial" w:hAnsi="Arial" w:cs="Arial"/>
+          <w:color w:val="333333"/>
+          <w:sz w:val="20"/>
+          <w:szCs w:val="20"/>
+          <w:lang/>
+        </w:rPr>
+        <w:t>eainfo</w:t>
       </w:r>
       <w:proofErr w:type="spellEnd"/>
       <w:r>
+        <w:rPr>
+          <w:rFonts w:ascii="Arial" w:hAnsi="Arial" w:cs="Arial"/>
+          <w:color w:val="333333"/>
+          <w:sz w:val="20"/>
+          <w:szCs w:val="20"/>
+          <w:lang/>
+        </w:rPr>
         <w:t>', '</w:t>
       </w:r>
       <w:proofErr w:type="spellStart"/>
       <w:r>
-        <w:t>spref</w:t>
+        <w:rPr>
+          <w:rFonts w:ascii="Arial" w:hAnsi="Arial" w:cs="Arial"/>
+          <w:color w:val="333333"/>
+          <w:sz w:val="20"/>
+          <w:szCs w:val="20"/>
+          <w:lang/>
+        </w:rPr>
+        <w:t>distinfo</w:t>
       </w:r>
       <w:proofErr w:type="spellEnd"/>
       <w:r>
+        <w:rPr>
+          <w:rFonts w:ascii="Arial" w:hAnsi="Arial" w:cs="Arial"/>
+          <w:color w:val="333333"/>
+          <w:sz w:val="20"/>
+          <w:szCs w:val="20"/>
+          <w:lang/>
+        </w:rPr>
         <w:t>', '</w:t>
       </w:r>
       <w:proofErr w:type="spellStart"/>
       <w:r>
-        <w:t>eainfo</w:t>
+        <w:rPr>
+          <w:rFonts w:ascii="Arial" w:hAnsi="Arial" w:cs="Arial"/>
+          <w:color w:val="333333"/>
+          <w:sz w:val="20"/>
+          <w:szCs w:val="20"/>
+          <w:lang/>
+        </w:rPr>
+        <w:t>metainfo</w:t>
       </w:r>
       <w:proofErr w:type="spellEnd"/>
       <w:r>
-        <w:t>', '</w:t>
-      </w:r>
-      <w:proofErr w:type="spellStart"/>
-      <w:r>
-        <w:t>distinfo</w:t>
-      </w:r>
-      <w:proofErr w:type="spellEnd"/>
-      <w:r>
-        <w:t>', '</w:t>
-      </w:r>
-      <w:proofErr w:type="spellStart"/>
-      <w:r>
-        <w:t>metainfo</w:t>
-      </w:r>
-      <w:proofErr w:type="spellEnd"/>
-      <w:r>
-        <w:t>']</w:t>
-      </w:r>
-    </w:p>
-    <w:p>
-      <w:r>
-        <w:t xml:space="preserve">This resolves the issue of the tool hanging up </w:t>
-      </w:r>
-      <w:r>
-        <w:t>on</w:t>
-      </w:r>
-      <w:r>
-        <w:t xml:space="preserve"> “Updating Digit</w:t>
-      </w:r>
-      <w:r>
-        <w:t>al Transfer Info – Format Name” (and other instances resulting from missing nodes).</w:t>
-      </w:r>
-    </w:p>
-    <w:p>
-      <w:r>
-        <w:t>-Microsoft Excel file provided as input will prompt user to export to .dbf</w:t>
-      </w:r>
-    </w:p>
-    <w:p>
-      <w:r>
-        <w:t xml:space="preserve">-Handling of State Plane coordinate systems has been updated </w:t>
+        <w:rPr>
+          <w:rFonts w:ascii="Arial" w:hAnsi="Arial" w:cs="Arial"/>
+          <w:color w:val="333333"/>
+          <w:sz w:val="20"/>
+          <w:szCs w:val="20"/>
+          <w:lang/>
+        </w:rPr>
+        <w:t>'].</w:t>
+      </w:r>
+      <w:r>
+        <w:rPr>
+          <w:rFonts w:ascii="Arial" w:hAnsi="Arial" w:cs="Arial"/>
+          <w:color w:val="333333"/>
+          <w:sz w:val="20"/>
+          <w:szCs w:val="20"/>
+          <w:lang/>
+        </w:rPr>
+        <w:br/>
+        <w:t>This resolves the issue of the tool hanging up on “Updating Digital Transfer Info – Format Name” (and other instances resulting from missing nodes).</w:t>
+      </w:r>
+      <w:r>
+        <w:rPr>
+          <w:rFonts w:ascii="Arial" w:hAnsi="Arial" w:cs="Arial"/>
+          <w:color w:val="333333"/>
+          <w:sz w:val="20"/>
+          <w:szCs w:val="20"/>
+          <w:lang/>
+        </w:rPr>
+        <w:br/>
+        <w:t>-Microsoft Excel file provided as input will prompt user to export to .dbf.</w:t>
+      </w:r>
+      <w:r>
+        <w:rPr>
+          <w:rFonts w:ascii="Arial" w:hAnsi="Arial" w:cs="Arial"/>
+          <w:color w:val="333333"/>
+          <w:sz w:val="20"/>
+          <w:szCs w:val="20"/>
+          <w:lang/>
+        </w:rPr>
+        <w:br/>
+        <w:t>-Handling of State Plane coordinate systems has been updated.</w:t>
+      </w:r>
+      <w:r>
+        <w:rPr>
+          <w:rFonts w:ascii="Arial" w:hAnsi="Arial" w:cs="Arial"/>
+          <w:color w:val="333333"/>
+          <w:sz w:val="20"/>
+          <w:szCs w:val="20"/>
+          <w:lang/>
+        </w:rPr>
+        <w:br/>
+        <w:t>-XML output will now be well-formatted when viewed in raw XML. Thanks to P. Schweitzer for updates to the MP utility.</w:t>
+      </w:r>
+      <w:r>
+        <w:rPr>
+          <w:rFonts w:ascii="Arial" w:hAnsi="Arial" w:cs="Arial"/>
+          <w:color w:val="333333"/>
+          <w:sz w:val="20"/>
+          <w:szCs w:val="20"/>
+          <w:lang/>
+        </w:rPr>
+        <w:br/>
+      </w:r>
+      <w:r>
+        <w:rPr>
+          <w:rFonts w:ascii="Arial" w:hAnsi="Arial" w:cs="Arial"/>
+          <w:color w:val="333333"/>
+          <w:sz w:val="20"/>
+          <w:szCs w:val="20"/>
+          <w:lang/>
+        </w:rPr>
+        <w:br/>
+      </w:r>
+      <w:r>
+        <w:rPr>
+          <w:rStyle w:val="Strong"/>
+          <w:rFonts w:ascii="Arial" w:hAnsi="Arial" w:cs="Arial"/>
+          <w:color w:val="333333"/>
+          <w:sz w:val="20"/>
+          <w:szCs w:val="20"/>
+          <w:lang/>
+        </w:rPr>
+        <w:t>Metadata Wizard version 1.2 (Updated 1/29/2014)</w:t>
+      </w:r>
+      <w:r>
+        <w:rPr>
+          <w:rFonts w:ascii="Arial" w:hAnsi="Arial" w:cs="Arial"/>
+          <w:color w:val="333333"/>
+          <w:sz w:val="20"/>
+          <w:szCs w:val="20"/>
+          <w:lang/>
+        </w:rPr>
+        <w:br/>
+        <w:t>-Corrected error in ArcToolbox validation script to allow for proper specification of template metadata file.</w:t>
       </w:r>
     </w:p>
     <w:sectPr>

</xml_diff>

<commit_message>
Updated image in ArcToolbox.
</commit_message>
<xml_diff>
--- a/MetadataWizard_SoftwareVersions.docx
+++ b/MetadataWizard_SoftwareVersions.docx
@@ -3,6 +3,14 @@
 <w:document xmlns:ve="http://schemas.openxmlformats.org/markup-compatibility/2006" xmlns:o="urn:schemas-microsoft-com:office:office" xmlns:r="http://schemas.openxmlformats.org/officeDocument/2006/relationships" xmlns:m="http://schemas.openxmlformats.org/officeDocument/2006/math" xmlns:v="urn:schemas-microsoft-com:vml" xmlns:wp="http://schemas.openxmlformats.org/drawingml/2006/wordprocessingDrawing" xmlns:w10="urn:schemas-microsoft-com:office:word" xmlns:w="http://schemas.openxmlformats.org/wordprocessingml/2006/main" xmlns:wne="http://schemas.microsoft.com/office/word/2006/wordml">
   <w:body>
     <w:p>
+      <w:pPr>
+        <w:rPr>
+          <w:rFonts w:ascii="Arial" w:hAnsi="Arial" w:cs="Arial"/>
+          <w:color w:val="333333"/>
+          <w:sz w:val="20"/>
+          <w:szCs w:val="20"/>
+        </w:rPr>
+      </w:pPr>
       <w:r>
         <w:rPr>
           <w:rStyle w:val="Strong"/>
@@ -10,7 +18,6 @@
           <w:color w:val="333333"/>
           <w:sz w:val="20"/>
           <w:szCs w:val="20"/>
-          <w:lang/>
         </w:rPr>
         <w:t>Metadata Wizard version: Beta release (Updated: 12/2013)</w:t>
       </w:r>
@@ -20,7 +27,6 @@
           <w:color w:val="333333"/>
           <w:sz w:val="20"/>
           <w:szCs w:val="20"/>
-          <w:lang/>
         </w:rPr>
         <w:br/>
         <w:t>-Updated help tips and default values.</w:t>
@@ -31,7 +37,6 @@
           <w:color w:val="333333"/>
           <w:sz w:val="20"/>
           <w:szCs w:val="20"/>
-          <w:lang/>
         </w:rPr>
         <w:br/>
         <w:t>-Ability to load from a template XML file.</w:t>
@@ -42,7 +47,6 @@
           <w:color w:val="333333"/>
           <w:sz w:val="20"/>
           <w:szCs w:val="20"/>
-          <w:lang/>
         </w:rPr>
         <w:br/>
         <w:t>-Auto import contact now works for all USGS personnel.</w:t>
@@ -53,7 +57,6 @@
           <w:color w:val="333333"/>
           <w:sz w:val="20"/>
           <w:szCs w:val="20"/>
-          <w:lang/>
         </w:rPr>
         <w:br/>
         <w:t>-Updated ESRI ArcToolbox interface/parameter configuration.</w:t>
@@ -64,7 +67,6 @@
           <w:color w:val="333333"/>
           <w:sz w:val="20"/>
           <w:szCs w:val="20"/>
-          <w:lang/>
         </w:rPr>
         <w:br/>
         <w:t>-Updated Python routine to calculate Longitudinal and Latitudinal resolution.</w:t>
@@ -75,7 +77,6 @@
           <w:color w:val="333333"/>
           <w:sz w:val="20"/>
           <w:szCs w:val="20"/>
-          <w:lang/>
         </w:rPr>
         <w:br/>
         <w:t>-Updated default values for Entity/Attribute overview.</w:t>
@@ -86,7 +87,6 @@
           <w:color w:val="333333"/>
           <w:sz w:val="20"/>
           <w:szCs w:val="20"/>
-          <w:lang/>
         </w:rPr>
         <w:br/>
         <w:t>-Dedicated link in ScienceBase where the tool can be downloaded.</w:t>
@@ -97,7 +97,6 @@
           <w:color w:val="333333"/>
           <w:sz w:val="20"/>
           <w:szCs w:val="20"/>
-          <w:lang/>
         </w:rPr>
         <w:br/>
         <w:t> </w:t>
@@ -108,7 +107,6 @@
           <w:color w:val="333333"/>
           <w:sz w:val="20"/>
           <w:szCs w:val="20"/>
-          <w:lang/>
         </w:rPr>
         <w:br/>
       </w:r>
@@ -119,7 +117,6 @@
           <w:color w:val="333333"/>
           <w:sz w:val="20"/>
           <w:szCs w:val="20"/>
-          <w:lang/>
         </w:rPr>
         <w:t>Metadata Wizard version: 1.0 (Updated: 1/2/2014)</w:t>
       </w:r>
@@ -129,7 +126,6 @@
           <w:color w:val="333333"/>
           <w:sz w:val="20"/>
           <w:szCs w:val="20"/>
-          <w:lang/>
         </w:rPr>
         <w:br/>
         <w:t>-Handle null values/all empty fields in input data sets.</w:t>
@@ -140,7 +136,6 @@
           <w:color w:val="333333"/>
           <w:sz w:val="20"/>
           <w:szCs w:val="20"/>
-          <w:lang/>
         </w:rPr>
         <w:br/>
         <w:t>-Handles feature classes within file and personal GDB.</w:t>
@@ -151,7 +146,6 @@
           <w:color w:val="333333"/>
           <w:sz w:val="20"/>
           <w:szCs w:val="20"/>
-          <w:lang/>
         </w:rPr>
         <w:br/>
         <w:t>-Internal VB.Net metadata preview capacity (no longer dependent on IE).</w:t>
@@ -162,7 +156,6 @@
           <w:color w:val="333333"/>
           <w:sz w:val="20"/>
           <w:szCs w:val="20"/>
-          <w:lang/>
         </w:rPr>
         <w:br/>
         <w:t>-Updated ESRI ArcToolbox interface/parameter configuration.</w:t>
@@ -173,7 +166,6 @@
           <w:color w:val="333333"/>
           <w:sz w:val="20"/>
           <w:szCs w:val="20"/>
-          <w:lang/>
         </w:rPr>
         <w:br/>
         <w:t>-Users can specify any metadata template of their choice.</w:t>
@@ -184,7 +176,6 @@
           <w:color w:val="333333"/>
           <w:sz w:val="20"/>
           <w:szCs w:val="20"/>
-          <w:lang/>
         </w:rPr>
         <w:br/>
         <w:t>-Updated toolbox documentation/tool input validation.</w:t>
@@ -195,7 +186,6 @@
           <w:color w:val="333333"/>
           <w:sz w:val="20"/>
           <w:szCs w:val="20"/>
-          <w:lang/>
         </w:rPr>
         <w:br/>
         <w:t> </w:t>
@@ -206,7 +196,6 @@
           <w:color w:val="333333"/>
           <w:sz w:val="20"/>
           <w:szCs w:val="20"/>
-          <w:lang/>
         </w:rPr>
         <w:br/>
       </w:r>
@@ -217,7 +206,6 @@
           <w:color w:val="333333"/>
           <w:sz w:val="20"/>
           <w:szCs w:val="20"/>
-          <w:lang/>
         </w:rPr>
         <w:t>Metadata Wizard version 1.1 (Updated 1/27/2014)</w:t>
       </w:r>
@@ -227,7 +215,6 @@
           <w:color w:val="333333"/>
           <w:sz w:val="20"/>
           <w:szCs w:val="20"/>
-          <w:lang/>
         </w:rPr>
         <w:br/>
         <w:t>-Key element check implemented. Wizard now checks for/ensures the presence of the following: ['</w:t>
@@ -239,7 +226,6 @@
           <w:color w:val="333333"/>
           <w:sz w:val="20"/>
           <w:szCs w:val="20"/>
-          <w:lang/>
         </w:rPr>
         <w:t>idinfo</w:t>
       </w:r>
@@ -250,7 +236,6 @@
           <w:color w:val="333333"/>
           <w:sz w:val="20"/>
           <w:szCs w:val="20"/>
-          <w:lang/>
         </w:rPr>
         <w:t>', '</w:t>
       </w:r>
@@ -261,7 +246,6 @@
           <w:color w:val="333333"/>
           <w:sz w:val="20"/>
           <w:szCs w:val="20"/>
-          <w:lang/>
         </w:rPr>
         <w:t>dataqual</w:t>
       </w:r>
@@ -272,7 +256,6 @@
           <w:color w:val="333333"/>
           <w:sz w:val="20"/>
           <w:szCs w:val="20"/>
-          <w:lang/>
         </w:rPr>
         <w:t>', '</w:t>
       </w:r>
@@ -283,7 +266,6 @@
           <w:color w:val="333333"/>
           <w:sz w:val="20"/>
           <w:szCs w:val="20"/>
-          <w:lang/>
         </w:rPr>
         <w:t>spdoinfo</w:t>
       </w:r>
@@ -294,7 +276,6 @@
           <w:color w:val="333333"/>
           <w:sz w:val="20"/>
           <w:szCs w:val="20"/>
-          <w:lang/>
         </w:rPr>
         <w:t>', '</w:t>
       </w:r>
@@ -305,7 +286,6 @@
           <w:color w:val="333333"/>
           <w:sz w:val="20"/>
           <w:szCs w:val="20"/>
-          <w:lang/>
         </w:rPr>
         <w:t>spref</w:t>
       </w:r>
@@ -316,7 +296,6 @@
           <w:color w:val="333333"/>
           <w:sz w:val="20"/>
           <w:szCs w:val="20"/>
-          <w:lang/>
         </w:rPr>
         <w:t>', '</w:t>
       </w:r>
@@ -327,7 +306,6 @@
           <w:color w:val="333333"/>
           <w:sz w:val="20"/>
           <w:szCs w:val="20"/>
-          <w:lang/>
         </w:rPr>
         <w:t>eainfo</w:t>
       </w:r>
@@ -338,7 +316,6 @@
           <w:color w:val="333333"/>
           <w:sz w:val="20"/>
           <w:szCs w:val="20"/>
-          <w:lang/>
         </w:rPr>
         <w:t>', '</w:t>
       </w:r>
@@ -349,7 +326,6 @@
           <w:color w:val="333333"/>
           <w:sz w:val="20"/>
           <w:szCs w:val="20"/>
-          <w:lang/>
         </w:rPr>
         <w:t>distinfo</w:t>
       </w:r>
@@ -360,7 +336,6 @@
           <w:color w:val="333333"/>
           <w:sz w:val="20"/>
           <w:szCs w:val="20"/>
-          <w:lang/>
         </w:rPr>
         <w:t>', '</w:t>
       </w:r>
@@ -371,7 +346,6 @@
           <w:color w:val="333333"/>
           <w:sz w:val="20"/>
           <w:szCs w:val="20"/>
-          <w:lang/>
         </w:rPr>
         <w:t>metainfo</w:t>
       </w:r>
@@ -382,7 +356,6 @@
           <w:color w:val="333333"/>
           <w:sz w:val="20"/>
           <w:szCs w:val="20"/>
-          <w:lang/>
         </w:rPr>
         <w:t>'].</w:t>
       </w:r>
@@ -392,7 +365,6 @@
           <w:color w:val="333333"/>
           <w:sz w:val="20"/>
           <w:szCs w:val="20"/>
-          <w:lang/>
         </w:rPr>
         <w:br/>
         <w:t>This resolves the issue of the tool hanging up on “Updating Digital Transfer Info – Format Name” (and other instances resulting from missing nodes).</w:t>
@@ -403,7 +375,6 @@
           <w:color w:val="333333"/>
           <w:sz w:val="20"/>
           <w:szCs w:val="20"/>
-          <w:lang/>
         </w:rPr>
         <w:br/>
         <w:t>-Microsoft Excel file provided as input will prompt user to export to .dbf.</w:t>
@@ -414,7 +385,6 @@
           <w:color w:val="333333"/>
           <w:sz w:val="20"/>
           <w:szCs w:val="20"/>
-          <w:lang/>
         </w:rPr>
         <w:br/>
         <w:t>-Handling of State Plane coordinate systems has been updated.</w:t>
@@ -425,7 +395,6 @@
           <w:color w:val="333333"/>
           <w:sz w:val="20"/>
           <w:szCs w:val="20"/>
-          <w:lang/>
         </w:rPr>
         <w:br/>
         <w:t>-XML output will now be well-formatted when viewed in raw XML. Thanks to P. Schweitzer for updates to the MP utility.</w:t>
@@ -436,17 +405,15 @@
           <w:color w:val="333333"/>
           <w:sz w:val="20"/>
           <w:szCs w:val="20"/>
-          <w:lang/>
-        </w:rPr>
-        <w:br/>
-      </w:r>
-      <w:r>
-        <w:rPr>
-          <w:rFonts w:ascii="Arial" w:hAnsi="Arial" w:cs="Arial"/>
-          <w:color w:val="333333"/>
-          <w:sz w:val="20"/>
-          <w:szCs w:val="20"/>
-          <w:lang/>
+        </w:rPr>
+        <w:br/>
+      </w:r>
+      <w:r>
+        <w:rPr>
+          <w:rFonts w:ascii="Arial" w:hAnsi="Arial" w:cs="Arial"/>
+          <w:color w:val="333333"/>
+          <w:sz w:val="20"/>
+          <w:szCs w:val="20"/>
         </w:rPr>
         <w:br/>
       </w:r>
@@ -457,7 +424,6 @@
           <w:color w:val="333333"/>
           <w:sz w:val="20"/>
           <w:szCs w:val="20"/>
-          <w:lang/>
         </w:rPr>
         <w:t>Metadata Wizard version 1.2 (Updated 1/29/2014)</w:t>
       </w:r>
@@ -467,10 +433,108 @@
           <w:color w:val="333333"/>
           <w:sz w:val="20"/>
           <w:szCs w:val="20"/>
-          <w:lang/>
         </w:rPr>
         <w:br/>
         <w:t>-Corrected error in ArcToolbox validation script to allow for proper specification of template metadata file.</w:t>
+      </w:r>
+    </w:p>
+    <w:p/>
+    <w:p>
+      <w:pPr>
+        <w:rPr>
+          <w:rStyle w:val="Strong"/>
+          <w:rFonts w:ascii="Arial" w:hAnsi="Arial" w:cs="Arial"/>
+          <w:color w:val="333333"/>
+          <w:sz w:val="20"/>
+          <w:szCs w:val="20"/>
+        </w:rPr>
+      </w:pPr>
+      <w:r>
+        <w:rPr>
+          <w:rStyle w:val="Strong"/>
+          <w:rFonts w:ascii="Arial" w:hAnsi="Arial" w:cs="Arial"/>
+          <w:color w:val="333333"/>
+          <w:sz w:val="20"/>
+          <w:szCs w:val="20"/>
+        </w:rPr>
+        <w:t>Metadata Wizard version 1.2.1 (Updated 2/4/2014)</w:t>
+      </w:r>
+    </w:p>
+    <w:p>
+      <w:pPr>
+        <w:rPr>
+          <w:rFonts w:ascii="Arial" w:hAnsi="Arial" w:cs="Arial"/>
+          <w:color w:val="333333"/>
+          <w:sz w:val="20"/>
+          <w:szCs w:val="20"/>
+        </w:rPr>
+      </w:pPr>
+      <w:r>
+        <w:rPr>
+          <w:rFonts w:ascii="Arial" w:hAnsi="Arial" w:cs="Arial"/>
+          <w:color w:val="333333"/>
+          <w:sz w:val="20"/>
+          <w:szCs w:val="20"/>
+        </w:rPr>
+        <w:t xml:space="preserve">-Added a ‘multi-try’ sequence to return statistics on </w:t>
+      </w:r>
+      <w:proofErr w:type="spellStart"/>
+      <w:r>
+        <w:rPr>
+          <w:rFonts w:ascii="Arial" w:hAnsi="Arial" w:cs="Arial"/>
+          <w:color w:val="333333"/>
+          <w:sz w:val="20"/>
+          <w:szCs w:val="20"/>
+        </w:rPr>
+        <w:t>ArcObjects</w:t>
+      </w:r>
+      <w:proofErr w:type="spellEnd"/>
+      <w:r>
+        <w:rPr>
+          <w:rFonts w:ascii="Arial" w:hAnsi="Arial" w:cs="Arial"/>
+          <w:color w:val="333333"/>
+          <w:sz w:val="20"/>
+          <w:szCs w:val="20"/>
+        </w:rPr>
+        <w:t xml:space="preserve"> table.</w:t>
+      </w:r>
+      <w:r>
+        <w:rPr>
+          <w:rFonts w:ascii="Arial" w:hAnsi="Arial" w:cs="Arial"/>
+          <w:color w:val="333333"/>
+          <w:sz w:val="20"/>
+          <w:szCs w:val="20"/>
+        </w:rPr>
+        <w:t xml:space="preserve"> This should resolve the ‘Attempted to read/write corrupted memory</w:t>
+      </w:r>
+      <w:r>
+        <w:rPr>
+          <w:rFonts w:ascii="Arial" w:hAnsi="Arial" w:cs="Arial"/>
+          <w:color w:val="333333"/>
+          <w:sz w:val="20"/>
+          <w:szCs w:val="20"/>
+        </w:rPr>
+        <w:t>’</w:t>
+      </w:r>
+      <w:r>
+        <w:rPr>
+          <w:rFonts w:ascii="Arial" w:hAnsi="Arial" w:cs="Arial"/>
+          <w:color w:val="333333"/>
+          <w:sz w:val="20"/>
+          <w:szCs w:val="20"/>
+        </w:rPr>
+        <w:t xml:space="preserve"> error upon opening the Entity/Attribute builder.</w:t>
+      </w:r>
+    </w:p>
+    <w:p>
+      <w:r>
+        <w:rPr>
+          <w:rFonts w:ascii="Arial" w:hAnsi="Arial" w:cs="Arial"/>
+          <w:color w:val="333333"/>
+          <w:sz w:val="20"/>
+          <w:szCs w:val="20"/>
+        </w:rPr>
+        <w:t>-Updated image in ArcCatalog ‘Description’ tab to illustrate Metadata Wizard workflow.</w:t>
       </w:r>
     </w:p>
     <w:sectPr>

</xml_diff>

<commit_message>
1.2.4 - Resolved bug with unpopulated values. (count check)
</commit_message>
<xml_diff>
--- a/MetadataWizard_SoftwareVersions.docx
+++ b/MetadataWizard_SoftwareVersions.docx
@@ -667,7 +667,6 @@
       <w:pPr>
         <w:rPr>
           <w:rFonts w:ascii="Arial" w:hAnsi="Arial" w:cs="Arial"/>
-          <w:color w:val="333333"/>
           <w:sz w:val="20"/>
           <w:szCs w:val="20"/>
         </w:rPr>
@@ -675,35 +674,15 @@
       <w:r>
         <w:rPr>
           <w:rFonts w:ascii="Arial" w:hAnsi="Arial" w:cs="Arial"/>
-          <w:color w:val="333333"/>
-          <w:sz w:val="20"/>
-          <w:szCs w:val="20"/>
-        </w:rPr>
-        <w:t>-</w:t>
-      </w:r>
-      <w:r>
-        <w:rPr>
-          <w:rFonts w:ascii="Arial" w:hAnsi="Arial" w:cs="Arial"/>
-          <w:color w:val="333333"/>
-          <w:sz w:val="20"/>
-          <w:szCs w:val="20"/>
-        </w:rPr>
-        <w:t xml:space="preserve"> </w:t>
-      </w:r>
-      <w:r>
-        <w:rPr>
-          <w:rFonts w:ascii="Arial" w:hAnsi="Arial" w:cs="Arial"/>
-          <w:color w:val="333333"/>
-          <w:sz w:val="20"/>
-          <w:szCs w:val="20"/>
-        </w:rPr>
-        <w:t xml:space="preserve">Minor updates to in-tool help (parameter descriptions) for the </w:t>
+          <w:sz w:val="20"/>
+          <w:szCs w:val="20"/>
+        </w:rPr>
+        <w:t xml:space="preserve">- Minor updates to in-tool help (parameter descriptions) for the </w:t>
       </w:r>
       <w:proofErr w:type="spellStart"/>
       <w:r>
         <w:rPr>
           <w:rFonts w:ascii="Arial" w:hAnsi="Arial" w:cs="Arial"/>
-          <w:color w:val="333333"/>
           <w:sz w:val="20"/>
           <w:szCs w:val="20"/>
         </w:rPr>
@@ -713,7 +692,6 @@
       <w:r>
         <w:rPr>
           <w:rFonts w:ascii="Arial" w:hAnsi="Arial" w:cs="Arial"/>
-          <w:color w:val="333333"/>
           <w:sz w:val="20"/>
           <w:szCs w:val="20"/>
         </w:rPr>
@@ -722,7 +700,6 @@
       <w:r>
         <w:rPr>
           <w:rFonts w:ascii="Arial" w:hAnsi="Arial" w:cs="Arial"/>
-          <w:color w:val="333333"/>
           <w:sz w:val="20"/>
           <w:szCs w:val="20"/>
         </w:rPr>
@@ -733,7 +710,6 @@
       <w:pPr>
         <w:rPr>
           <w:rFonts w:ascii="Arial" w:hAnsi="Arial" w:cs="Arial"/>
-          <w:color w:val="333333"/>
           <w:sz w:val="20"/>
           <w:szCs w:val="20"/>
         </w:rPr>
@@ -741,45 +717,16 @@
       <w:r>
         <w:rPr>
           <w:rFonts w:ascii="Arial" w:hAnsi="Arial" w:cs="Arial"/>
-          <w:color w:val="333333"/>
-          <w:sz w:val="20"/>
-          <w:szCs w:val="20"/>
-        </w:rPr>
-        <w:t>-</w:t>
-      </w:r>
-      <w:r>
-        <w:rPr>
-          <w:rFonts w:ascii="Arial" w:hAnsi="Arial" w:cs="Arial"/>
-          <w:color w:val="333333"/>
-          <w:sz w:val="20"/>
-          <w:szCs w:val="20"/>
-        </w:rPr>
-        <w:t xml:space="preserve"> </w:t>
-      </w:r>
-      <w:r>
-        <w:rPr>
-          <w:rFonts w:ascii="Arial" w:hAnsi="Arial" w:cs="Arial"/>
-          <w:color w:val="333333"/>
-          <w:sz w:val="20"/>
-          <w:szCs w:val="20"/>
-        </w:rPr>
-        <w:t>Updated image in ArcCatalog ‘Description’ tab to illustrate Metadata Wizard workflow with slightly mor</w:t>
-      </w:r>
-      <w:r>
-        <w:rPr>
-          <w:rFonts w:ascii="Arial" w:hAnsi="Arial" w:cs="Arial"/>
-          <w:color w:val="333333"/>
-          <w:sz w:val="20"/>
-          <w:szCs w:val="20"/>
-        </w:rPr>
-        <w:t>e detail to match the image provided in the Metadata Wizard publication.</w:t>
+          <w:sz w:val="20"/>
+          <w:szCs w:val="20"/>
+        </w:rPr>
+        <w:t>- Updated image in ArcCatalog ‘Description’ tab to illustrate Metadata Wizard workflow with slightly more detail to match the image provided in the Metadata Wizard publication.</w:t>
       </w:r>
     </w:p>
     <w:p>
       <w:pPr>
         <w:rPr>
           <w:rFonts w:ascii="Arial" w:hAnsi="Arial" w:cs="Arial"/>
-          <w:color w:val="333333"/>
           <w:sz w:val="20"/>
           <w:szCs w:val="20"/>
         </w:rPr>
@@ -787,54 +734,57 @@
       <w:r>
         <w:rPr>
           <w:rFonts w:ascii="Arial" w:hAnsi="Arial" w:cs="Arial"/>
-          <w:color w:val="333333"/>
-          <w:sz w:val="20"/>
-          <w:szCs w:val="20"/>
-        </w:rPr>
-        <w:t>-The ‘Overview Description’ is now properly referenced by the ‘Citation’ element in the Entity/Attribute.</w:t>
+          <w:sz w:val="20"/>
+          <w:szCs w:val="20"/>
+        </w:rPr>
+        <w:t>-The ‘Overview Description’</w:t>
+      </w:r>
+      <w:r>
+        <w:rPr>
+          <w:rFonts w:ascii="Arial" w:hAnsi="Arial" w:cs="Arial"/>
+          <w:sz w:val="20"/>
+          <w:szCs w:val="20"/>
+        </w:rPr>
+        <w:t xml:space="preserve"> text box</w:t>
+      </w:r>
+      <w:r>
+        <w:rPr>
+          <w:rFonts w:ascii="Arial" w:hAnsi="Arial" w:cs="Arial"/>
+          <w:sz w:val="20"/>
+          <w:szCs w:val="20"/>
+        </w:rPr>
+        <w:t xml:space="preserve"> is now properly referenced by the ‘Citation’ element in the Entity/Attribute.</w:t>
       </w:r>
     </w:p>
     <w:p>
       <w:pPr>
         <w:rPr>
-          <w:rFonts w:ascii="Arial" w:hAnsi="Arial" w:cs="Arial"/>
-          <w:color w:val="333333"/>
-          <w:sz w:val="20"/>
-          <w:szCs w:val="20"/>
+          <w:rFonts w:ascii="Arial" w:eastAsia="Times New Roman" w:hAnsi="Arial" w:cs="Arial"/>
+          <w:sz w:val="20"/>
+          <w:szCs w:val="20"/>
+          <w:lang w:bidi="ar-SA"/>
         </w:rPr>
       </w:pPr>
       <w:r>
         <w:rPr>
           <w:rFonts w:ascii="Arial" w:hAnsi="Arial" w:cs="Arial"/>
-          <w:color w:val="333333"/>
-          <w:sz w:val="20"/>
-          <w:szCs w:val="20"/>
-        </w:rPr>
-        <w:t xml:space="preserve">-The ‘Originator’ for the Larger Work Citation is now properly saved to the </w:t>
-      </w:r>
-      <w:r>
-        <w:rPr>
-          <w:rFonts w:ascii="Arial" w:hAnsi="Arial" w:cs="Arial"/>
-          <w:color w:val="333333"/>
-          <w:sz w:val="20"/>
-          <w:szCs w:val="20"/>
-        </w:rPr>
-        <w:t xml:space="preserve">output </w:t>
-      </w:r>
-      <w:r>
-        <w:rPr>
-          <w:rFonts w:ascii="Arial" w:hAnsi="Arial" w:cs="Arial"/>
-          <w:color w:val="333333"/>
-          <w:sz w:val="20"/>
-          <w:szCs w:val="20"/>
-        </w:rPr>
-        <w:t xml:space="preserve">XML file. Previous versions of the tool would drop this element. Thanks to Roland </w:t>
+          <w:sz w:val="20"/>
+          <w:szCs w:val="20"/>
+        </w:rPr>
+        <w:t>-The ‘Originator’ for the Larger Work Citation is now properly saved to the output XML file. Previous versions of the tool would drop this element. Th</w:t>
+      </w:r>
+      <w:r>
+        <w:rPr>
+          <w:rFonts w:ascii="Arial" w:hAnsi="Arial" w:cs="Arial"/>
+          <w:sz w:val="20"/>
+          <w:szCs w:val="20"/>
+        </w:rPr>
+        <w:t xml:space="preserve">anks to Roland </w:t>
       </w:r>
       <w:proofErr w:type="spellStart"/>
       <w:r>
         <w:rPr>
           <w:rFonts w:ascii="Arial" w:hAnsi="Arial" w:cs="Arial"/>
-          <w:color w:val="333333"/>
           <w:sz w:val="20"/>
           <w:szCs w:val="20"/>
         </w:rPr>
@@ -844,394 +794,337 @@
       <w:r>
         <w:rPr>
           <w:rFonts w:ascii="Arial" w:hAnsi="Arial" w:cs="Arial"/>
-          <w:color w:val="333333"/>
-          <w:sz w:val="20"/>
-          <w:szCs w:val="20"/>
-        </w:rPr>
-        <w:t xml:space="preserve"> for </w:t>
-      </w:r>
-      <w:r>
-        <w:rPr>
-          <w:rFonts w:ascii="Arial" w:hAnsi="Arial" w:cs="Arial"/>
-          <w:color w:val="333333"/>
-          <w:sz w:val="20"/>
-          <w:szCs w:val="20"/>
-        </w:rPr>
-        <w:t>identifying this problem.</w:t>
+          <w:sz w:val="20"/>
+          <w:szCs w:val="20"/>
+        </w:rPr>
+        <w:t xml:space="preserve"> for identifying this </w:t>
+      </w:r>
+      <w:r>
+        <w:rPr>
+          <w:rFonts w:ascii="Arial" w:hAnsi="Arial" w:cs="Arial"/>
+          <w:sz w:val="20"/>
+          <w:szCs w:val="20"/>
+        </w:rPr>
+        <w:t>issue</w:t>
+      </w:r>
+      <w:r>
+        <w:rPr>
+          <w:rFonts w:ascii="Arial" w:hAnsi="Arial" w:cs="Arial"/>
+          <w:sz w:val="20"/>
+          <w:szCs w:val="20"/>
+        </w:rPr>
+        <w:t>.</w:t>
+      </w:r>
+      <w:r>
+        <w:rPr>
+          <w:rFonts w:ascii="Arial" w:eastAsia="Times New Roman" w:hAnsi="Arial" w:cs="Arial"/>
+          <w:sz w:val="20"/>
+          <w:szCs w:val="20"/>
+          <w:lang w:bidi="ar-SA"/>
+        </w:rPr>
+        <w:br/>
+        <w:t xml:space="preserve">-Updated the provided ‘Custom Starter Template’ file to allow for proper behavior when using the Import </w:t>
+      </w:r>
+      <w:proofErr w:type="gramStart"/>
+      <w:r>
+        <w:rPr>
+          <w:rFonts w:ascii="Arial" w:eastAsia="Times New Roman" w:hAnsi="Arial" w:cs="Arial"/>
+          <w:sz w:val="20"/>
+          <w:szCs w:val="20"/>
+          <w:lang w:bidi="ar-SA"/>
+        </w:rPr>
+        <w:t>From</w:t>
+      </w:r>
+      <w:proofErr w:type="gramEnd"/>
+      <w:r>
+        <w:rPr>
+          <w:rFonts w:ascii="Arial" w:eastAsia="Times New Roman" w:hAnsi="Arial" w:cs="Arial"/>
+          <w:sz w:val="20"/>
+          <w:szCs w:val="20"/>
+          <w:lang w:bidi="ar-SA"/>
+        </w:rPr>
+        <w:t xml:space="preserve"> Template option. To work properly, template FGDC-CSDGM XML files must contain </w:t>
+      </w:r>
+      <w:r>
+        <w:rPr>
+          <w:rFonts w:ascii="Arial" w:eastAsia="Times New Roman" w:hAnsi="Arial" w:cs="Arial"/>
+          <w:i/>
+          <w:sz w:val="20"/>
+          <w:szCs w:val="20"/>
+          <w:lang w:bidi="ar-SA"/>
+        </w:rPr>
+        <w:t>at least</w:t>
+      </w:r>
+      <w:r>
+        <w:rPr>
+          <w:rFonts w:ascii="Arial" w:eastAsia="Times New Roman" w:hAnsi="Arial" w:cs="Arial"/>
+          <w:sz w:val="20"/>
+          <w:szCs w:val="20"/>
+          <w:lang w:bidi="ar-SA"/>
+        </w:rPr>
+        <w:t xml:space="preserve"> ‘</w:t>
+      </w:r>
+      <w:proofErr w:type="spellStart"/>
+      <w:r>
+        <w:rPr>
+          <w:rFonts w:ascii="Arial" w:eastAsia="Times New Roman" w:hAnsi="Arial" w:cs="Arial"/>
+          <w:sz w:val="20"/>
+          <w:szCs w:val="20"/>
+          <w:lang w:bidi="ar-SA"/>
+        </w:rPr>
+        <w:t>idinfo</w:t>
+      </w:r>
+      <w:proofErr w:type="spellEnd"/>
+      <w:r>
+        <w:rPr>
+          <w:rFonts w:ascii="Arial" w:eastAsia="Times New Roman" w:hAnsi="Arial" w:cs="Arial"/>
+          <w:sz w:val="20"/>
+          <w:szCs w:val="20"/>
+          <w:lang w:bidi="ar-SA"/>
+        </w:rPr>
+        <w:t>&gt;citation&gt;</w:t>
+      </w:r>
+      <w:proofErr w:type="spellStart"/>
+      <w:r>
+        <w:rPr>
+          <w:rFonts w:ascii="Arial" w:eastAsia="Times New Roman" w:hAnsi="Arial" w:cs="Arial"/>
+          <w:sz w:val="20"/>
+          <w:szCs w:val="20"/>
+          <w:lang w:bidi="ar-SA"/>
+        </w:rPr>
+        <w:t>citeinfo</w:t>
+      </w:r>
+      <w:proofErr w:type="spellEnd"/>
+      <w:r>
+        <w:rPr>
+          <w:rFonts w:ascii="Arial" w:eastAsia="Times New Roman" w:hAnsi="Arial" w:cs="Arial"/>
+          <w:sz w:val="20"/>
+          <w:szCs w:val="20"/>
+          <w:lang w:bidi="ar-SA"/>
+        </w:rPr>
+        <w:t>’ and ‘</w:t>
+      </w:r>
+      <w:proofErr w:type="spellStart"/>
+      <w:r>
+        <w:rPr>
+          <w:rFonts w:ascii="Arial" w:eastAsia="Times New Roman" w:hAnsi="Arial" w:cs="Arial"/>
+          <w:sz w:val="20"/>
+          <w:szCs w:val="20"/>
+          <w:lang w:bidi="ar-SA"/>
+        </w:rPr>
+        <w:t>metainfo</w:t>
+      </w:r>
+      <w:proofErr w:type="spellEnd"/>
+      <w:r>
+        <w:rPr>
+          <w:rFonts w:ascii="Arial" w:eastAsia="Times New Roman" w:hAnsi="Arial" w:cs="Arial"/>
+          <w:sz w:val="20"/>
+          <w:szCs w:val="20"/>
+          <w:lang w:bidi="ar-SA"/>
+        </w:rPr>
+        <w:t>&gt;</w:t>
+      </w:r>
+      <w:proofErr w:type="spellStart"/>
+      <w:r>
+        <w:rPr>
+          <w:rFonts w:ascii="Arial" w:eastAsia="Times New Roman" w:hAnsi="Arial" w:cs="Arial"/>
+          <w:sz w:val="20"/>
+          <w:szCs w:val="20"/>
+          <w:lang w:bidi="ar-SA"/>
+        </w:rPr>
+        <w:t>metstdn</w:t>
+      </w:r>
+      <w:proofErr w:type="spellEnd"/>
+      <w:r>
+        <w:rPr>
+          <w:rFonts w:ascii="Arial" w:eastAsia="Times New Roman" w:hAnsi="Arial" w:cs="Arial"/>
+          <w:sz w:val="20"/>
+          <w:szCs w:val="20"/>
+          <w:lang w:bidi="ar-SA"/>
+        </w:rPr>
+        <w:t>’ elements, and ESRI metadata XML files must have at least ‘</w:t>
+      </w:r>
+      <w:proofErr w:type="spellStart"/>
+      <w:r>
+        <w:rPr>
+          <w:rFonts w:ascii="Arial" w:eastAsia="Times New Roman" w:hAnsi="Arial" w:cs="Arial"/>
+          <w:sz w:val="20"/>
+          <w:szCs w:val="20"/>
+          <w:lang w:bidi="ar-SA"/>
+        </w:rPr>
+        <w:t>idPurp</w:t>
+      </w:r>
+      <w:proofErr w:type="spellEnd"/>
+      <w:r>
+        <w:rPr>
+          <w:rFonts w:ascii="Arial" w:eastAsia="Times New Roman" w:hAnsi="Arial" w:cs="Arial"/>
+          <w:sz w:val="20"/>
+          <w:szCs w:val="20"/>
+          <w:lang w:bidi="ar-SA"/>
+        </w:rPr>
+        <w:t xml:space="preserve">, </w:t>
+      </w:r>
+      <w:proofErr w:type="spellStart"/>
+      <w:r>
+        <w:rPr>
+          <w:rFonts w:ascii="Arial" w:eastAsia="Times New Roman" w:hAnsi="Arial" w:cs="Arial"/>
+          <w:sz w:val="20"/>
+          <w:szCs w:val="20"/>
+          <w:lang w:bidi="ar-SA"/>
+        </w:rPr>
+        <w:t>idAbs</w:t>
+      </w:r>
+      <w:proofErr w:type="spellEnd"/>
+      <w:r>
+        <w:rPr>
+          <w:rFonts w:ascii="Arial" w:eastAsia="Times New Roman" w:hAnsi="Arial" w:cs="Arial"/>
+          <w:sz w:val="20"/>
+          <w:szCs w:val="20"/>
+          <w:lang w:bidi="ar-SA"/>
+        </w:rPr>
+        <w:t xml:space="preserve">, </w:t>
+      </w:r>
+      <w:proofErr w:type="spellStart"/>
+      <w:r>
+        <w:rPr>
+          <w:rFonts w:ascii="Arial" w:eastAsia="Times New Roman" w:hAnsi="Arial" w:cs="Arial"/>
+          <w:sz w:val="20"/>
+          <w:szCs w:val="20"/>
+          <w:lang w:bidi="ar-SA"/>
+        </w:rPr>
+        <w:t>idCredit</w:t>
+      </w:r>
+      <w:proofErr w:type="spellEnd"/>
+      <w:r>
+        <w:rPr>
+          <w:rFonts w:ascii="Arial" w:eastAsia="Times New Roman" w:hAnsi="Arial" w:cs="Arial"/>
+          <w:sz w:val="20"/>
+          <w:szCs w:val="20"/>
+          <w:lang w:bidi="ar-SA"/>
+        </w:rPr>
+        <w:t xml:space="preserve">, and </w:t>
+      </w:r>
+      <w:proofErr w:type="spellStart"/>
+      <w:r>
+        <w:rPr>
+          <w:rFonts w:ascii="Arial" w:eastAsia="Times New Roman" w:hAnsi="Arial" w:cs="Arial"/>
+          <w:sz w:val="20"/>
+          <w:szCs w:val="20"/>
+          <w:lang w:bidi="ar-SA"/>
+        </w:rPr>
+        <w:t>searchKeys</w:t>
+      </w:r>
+      <w:proofErr w:type="spellEnd"/>
+      <w:r>
+        <w:rPr>
+          <w:rFonts w:ascii="Arial" w:eastAsia="Times New Roman" w:hAnsi="Arial" w:cs="Arial"/>
+          <w:sz w:val="20"/>
+          <w:szCs w:val="20"/>
+          <w:lang w:bidi="ar-SA"/>
+        </w:rPr>
+        <w:t>’ elements. This</w:t>
+      </w:r>
+      <w:r>
+        <w:rPr>
+          <w:rFonts w:ascii="Arial" w:eastAsia="Times New Roman" w:hAnsi="Arial" w:cs="Arial"/>
+          <w:sz w:val="20"/>
+          <w:szCs w:val="20"/>
+          <w:lang w:bidi="ar-SA"/>
+        </w:rPr>
+        <w:t xml:space="preserve"> is so the Metadata Wizard can determine the metadata format and apply the appropriate transformation</w:t>
+      </w:r>
+      <w:r>
+        <w:rPr>
+          <w:rFonts w:ascii="Arial" w:eastAsia="Times New Roman" w:hAnsi="Arial" w:cs="Arial"/>
+          <w:sz w:val="20"/>
+          <w:szCs w:val="20"/>
+          <w:lang w:bidi="ar-SA"/>
+        </w:rPr>
+        <w:t xml:space="preserve"> during export for continued editing. </w:t>
+      </w:r>
+      <w:r>
+        <w:rPr>
+          <w:rFonts w:ascii="Arial" w:hAnsi="Arial" w:cs="Arial"/>
+          <w:sz w:val="20"/>
+          <w:szCs w:val="20"/>
+          <w:lang/>
+        </w:rPr>
+        <w:t>The elements may be empty (i.e., contain no text) or populated with dummy values, but they must be present.</w:t>
+      </w:r>
+      <w:r>
+        <w:rPr>
+          <w:rFonts w:ascii="Arial" w:hAnsi="Arial" w:cs="Arial"/>
+          <w:color w:val="333333"/>
+          <w:sz w:val="20"/>
+          <w:szCs w:val="20"/>
+          <w:lang/>
+        </w:rPr>
+        <w:t xml:space="preserve"> </w:t>
+      </w:r>
+      <w:r>
+        <w:rPr>
+          <w:rFonts w:ascii="Arial" w:eastAsia="Times New Roman" w:hAnsi="Arial" w:cs="Arial"/>
+          <w:sz w:val="20"/>
+          <w:szCs w:val="20"/>
+          <w:lang w:bidi="ar-SA"/>
+        </w:rPr>
+        <w:t xml:space="preserve">If these elements are not present, the Wizard will be unable to identify and use the template and will instead begin building a metadata record using a blank FGDC-CSDGM template. Thanks to </w:t>
+      </w:r>
+      <w:proofErr w:type="spellStart"/>
+      <w:r>
+        <w:rPr>
+          <w:rFonts w:ascii="Arial" w:eastAsia="Times New Roman" w:hAnsi="Arial" w:cs="Arial"/>
+          <w:sz w:val="20"/>
+          <w:szCs w:val="20"/>
+          <w:lang w:bidi="ar-SA"/>
+        </w:rPr>
+        <w:t>VeeAnn</w:t>
+      </w:r>
+      <w:proofErr w:type="spellEnd"/>
+      <w:r>
+        <w:rPr>
+          <w:rFonts w:ascii="Arial" w:eastAsia="Times New Roman" w:hAnsi="Arial" w:cs="Arial"/>
+          <w:sz w:val="20"/>
+          <w:szCs w:val="20"/>
+          <w:lang w:bidi="ar-SA"/>
+        </w:rPr>
+        <w:t xml:space="preserve"> Cross for identifying this issue.</w:t>
       </w:r>
     </w:p>
     <w:p>
       <w:pPr>
         <w:rPr>
-          <w:rFonts w:ascii="Arial" w:eastAsia="Times New Roman" w:hAnsi="Arial" w:cs="Arial"/>
-          <w:sz w:val="20"/>
-          <w:szCs w:val="20"/>
-          <w:lang w:bidi="ar-SA"/>
+          <w:rFonts w:ascii="Arial" w:hAnsi="Arial" w:cs="Arial"/>
+          <w:sz w:val="20"/>
+          <w:szCs w:val="20"/>
         </w:rPr>
       </w:pPr>
       <w:r>
         <w:rPr>
-          <w:rFonts w:ascii="Arial" w:eastAsia="Times New Roman" w:hAnsi="Arial" w:cs="Arial"/>
-          <w:sz w:val="20"/>
-          <w:szCs w:val="20"/>
-          <w:lang w:bidi="ar-SA"/>
-        </w:rPr>
-        <w:t xml:space="preserve">-Updated the provided </w:t>
-      </w:r>
-      <w:r>
-        <w:rPr>
-          <w:rFonts w:ascii="Arial" w:eastAsia="Times New Roman" w:hAnsi="Arial" w:cs="Arial"/>
-          <w:sz w:val="20"/>
-          <w:szCs w:val="20"/>
-          <w:lang w:bidi="ar-SA"/>
-        </w:rPr>
-        <w:t>‘Custom Start</w:t>
-      </w:r>
-      <w:r>
-        <w:rPr>
-          <w:rFonts w:ascii="Arial" w:eastAsia="Times New Roman" w:hAnsi="Arial" w:cs="Arial"/>
-          <w:sz w:val="20"/>
-          <w:szCs w:val="20"/>
-          <w:lang w:bidi="ar-SA"/>
-        </w:rPr>
-        <w:t>e</w:t>
-      </w:r>
-      <w:r>
-        <w:rPr>
-          <w:rFonts w:ascii="Arial" w:eastAsia="Times New Roman" w:hAnsi="Arial" w:cs="Arial"/>
-          <w:sz w:val="20"/>
-          <w:szCs w:val="20"/>
-          <w:lang w:bidi="ar-SA"/>
-        </w:rPr>
-        <w:t>r</w:t>
-      </w:r>
-      <w:r>
-        <w:rPr>
-          <w:rFonts w:ascii="Arial" w:eastAsia="Times New Roman" w:hAnsi="Arial" w:cs="Arial"/>
-          <w:sz w:val="20"/>
-          <w:szCs w:val="20"/>
-          <w:lang w:bidi="ar-SA"/>
-        </w:rPr>
-        <w:t xml:space="preserve"> Template</w:t>
-      </w:r>
-      <w:r>
-        <w:rPr>
-          <w:rFonts w:ascii="Arial" w:eastAsia="Times New Roman" w:hAnsi="Arial" w:cs="Arial"/>
-          <w:sz w:val="20"/>
-          <w:szCs w:val="20"/>
-          <w:lang w:bidi="ar-SA"/>
-        </w:rPr>
-        <w:t>’</w:t>
-      </w:r>
-      <w:r>
-        <w:rPr>
-          <w:rFonts w:ascii="Arial" w:eastAsia="Times New Roman" w:hAnsi="Arial" w:cs="Arial"/>
-          <w:sz w:val="20"/>
-          <w:szCs w:val="20"/>
-          <w:lang w:bidi="ar-SA"/>
-        </w:rPr>
-        <w:t xml:space="preserve"> file to allow for proper</w:t>
-      </w:r>
-      <w:r>
-        <w:rPr>
-          <w:rFonts w:ascii="Arial" w:eastAsia="Times New Roman" w:hAnsi="Arial" w:cs="Arial"/>
-          <w:sz w:val="20"/>
-          <w:szCs w:val="20"/>
-          <w:lang w:bidi="ar-SA"/>
-        </w:rPr>
-        <w:t xml:space="preserve"> behavior when using the Import </w:t>
-      </w:r>
-      <w:proofErr w:type="gramStart"/>
-      <w:r>
-        <w:rPr>
-          <w:rFonts w:ascii="Arial" w:eastAsia="Times New Roman" w:hAnsi="Arial" w:cs="Arial"/>
-          <w:sz w:val="20"/>
-          <w:szCs w:val="20"/>
-          <w:lang w:bidi="ar-SA"/>
-        </w:rPr>
-        <w:t>From</w:t>
-      </w:r>
-      <w:proofErr w:type="gramEnd"/>
-      <w:r>
-        <w:rPr>
-          <w:rFonts w:ascii="Arial" w:eastAsia="Times New Roman" w:hAnsi="Arial" w:cs="Arial"/>
-          <w:sz w:val="20"/>
-          <w:szCs w:val="20"/>
-          <w:lang w:bidi="ar-SA"/>
-        </w:rPr>
-        <w:t xml:space="preserve"> Template option</w:t>
-      </w:r>
-      <w:r>
-        <w:rPr>
-          <w:rFonts w:ascii="Arial" w:eastAsia="Times New Roman" w:hAnsi="Arial" w:cs="Arial"/>
-          <w:sz w:val="20"/>
-          <w:szCs w:val="20"/>
-          <w:lang w:bidi="ar-SA"/>
-        </w:rPr>
-        <w:t xml:space="preserve">. </w:t>
-      </w:r>
-      <w:r>
-        <w:rPr>
-          <w:rFonts w:ascii="Arial" w:eastAsia="Times New Roman" w:hAnsi="Arial" w:cs="Arial"/>
-          <w:sz w:val="20"/>
-          <w:szCs w:val="20"/>
-          <w:lang w:bidi="ar-SA"/>
-        </w:rPr>
-        <w:t xml:space="preserve">To work properly, template FGDC-CSDGM XML files must contain </w:t>
-      </w:r>
-      <w:r>
-        <w:rPr>
-          <w:rFonts w:ascii="Arial" w:eastAsia="Times New Roman" w:hAnsi="Arial" w:cs="Arial"/>
-          <w:i/>
-          <w:sz w:val="20"/>
-          <w:szCs w:val="20"/>
-          <w:lang w:bidi="ar-SA"/>
-        </w:rPr>
-        <w:t>at least</w:t>
-      </w:r>
-      <w:r>
-        <w:rPr>
-          <w:rFonts w:ascii="Arial" w:eastAsia="Times New Roman" w:hAnsi="Arial" w:cs="Arial"/>
-          <w:sz w:val="20"/>
-          <w:szCs w:val="20"/>
-          <w:lang w:bidi="ar-SA"/>
-        </w:rPr>
-        <w:t xml:space="preserve"> ‘</w:t>
-      </w:r>
-      <w:proofErr w:type="spellStart"/>
-      <w:r>
-        <w:rPr>
-          <w:rFonts w:ascii="Arial" w:eastAsia="Times New Roman" w:hAnsi="Arial" w:cs="Arial"/>
-          <w:sz w:val="20"/>
-          <w:szCs w:val="20"/>
-          <w:lang w:bidi="ar-SA"/>
-        </w:rPr>
-        <w:t>idinfo</w:t>
-      </w:r>
-      <w:proofErr w:type="spellEnd"/>
-      <w:r>
-        <w:rPr>
-          <w:rFonts w:ascii="Arial" w:eastAsia="Times New Roman" w:hAnsi="Arial" w:cs="Arial"/>
-          <w:sz w:val="20"/>
-          <w:szCs w:val="20"/>
-          <w:lang w:bidi="ar-SA"/>
-        </w:rPr>
-        <w:t>&gt;citation&gt;</w:t>
-      </w:r>
-      <w:proofErr w:type="spellStart"/>
-      <w:r>
-        <w:rPr>
-          <w:rFonts w:ascii="Arial" w:eastAsia="Times New Roman" w:hAnsi="Arial" w:cs="Arial"/>
-          <w:sz w:val="20"/>
-          <w:szCs w:val="20"/>
-          <w:lang w:bidi="ar-SA"/>
-        </w:rPr>
-        <w:t>citeinfo</w:t>
-      </w:r>
-      <w:proofErr w:type="spellEnd"/>
-      <w:r>
-        <w:rPr>
-          <w:rFonts w:ascii="Arial" w:eastAsia="Times New Roman" w:hAnsi="Arial" w:cs="Arial"/>
-          <w:sz w:val="20"/>
-          <w:szCs w:val="20"/>
-          <w:lang w:bidi="ar-SA"/>
-        </w:rPr>
-        <w:t>’ and ‘</w:t>
-      </w:r>
-      <w:proofErr w:type="spellStart"/>
-      <w:r>
-        <w:rPr>
-          <w:rFonts w:ascii="Arial" w:eastAsia="Times New Roman" w:hAnsi="Arial" w:cs="Arial"/>
-          <w:sz w:val="20"/>
-          <w:szCs w:val="20"/>
-          <w:lang w:bidi="ar-SA"/>
-        </w:rPr>
-        <w:t>metainfo</w:t>
-      </w:r>
-      <w:proofErr w:type="spellEnd"/>
-      <w:r>
-        <w:rPr>
-          <w:rFonts w:ascii="Arial" w:eastAsia="Times New Roman" w:hAnsi="Arial" w:cs="Arial"/>
-          <w:sz w:val="20"/>
-          <w:szCs w:val="20"/>
-          <w:lang w:bidi="ar-SA"/>
-        </w:rPr>
-        <w:t>&gt;</w:t>
-      </w:r>
-      <w:proofErr w:type="spellStart"/>
-      <w:r>
-        <w:rPr>
-          <w:rFonts w:ascii="Arial" w:eastAsia="Times New Roman" w:hAnsi="Arial" w:cs="Arial"/>
-          <w:sz w:val="20"/>
-          <w:szCs w:val="20"/>
-          <w:lang w:bidi="ar-SA"/>
-        </w:rPr>
-        <w:t>metstdn</w:t>
-      </w:r>
-      <w:proofErr w:type="spellEnd"/>
-      <w:r>
-        <w:rPr>
-          <w:rFonts w:ascii="Arial" w:eastAsia="Times New Roman" w:hAnsi="Arial" w:cs="Arial"/>
-          <w:sz w:val="20"/>
-          <w:szCs w:val="20"/>
-          <w:lang w:bidi="ar-SA"/>
-        </w:rPr>
-        <w:t>’ elements, and ESRI metadata XML files must have at least ‘</w:t>
-      </w:r>
-      <w:proofErr w:type="spellStart"/>
-      <w:r>
-        <w:rPr>
-          <w:rFonts w:ascii="Arial" w:eastAsia="Times New Roman" w:hAnsi="Arial" w:cs="Arial"/>
-          <w:sz w:val="20"/>
-          <w:szCs w:val="20"/>
-          <w:lang w:bidi="ar-SA"/>
-        </w:rPr>
-        <w:t>idPurp</w:t>
-      </w:r>
-      <w:proofErr w:type="spellEnd"/>
-      <w:r>
-        <w:rPr>
-          <w:rFonts w:ascii="Arial" w:eastAsia="Times New Roman" w:hAnsi="Arial" w:cs="Arial"/>
-          <w:sz w:val="20"/>
-          <w:szCs w:val="20"/>
-          <w:lang w:bidi="ar-SA"/>
-        </w:rPr>
-        <w:t xml:space="preserve">, </w:t>
-      </w:r>
-      <w:proofErr w:type="spellStart"/>
-      <w:r>
-        <w:rPr>
-          <w:rFonts w:ascii="Arial" w:eastAsia="Times New Roman" w:hAnsi="Arial" w:cs="Arial"/>
-          <w:sz w:val="20"/>
-          <w:szCs w:val="20"/>
-          <w:lang w:bidi="ar-SA"/>
-        </w:rPr>
-        <w:t>idAbs</w:t>
-      </w:r>
-      <w:proofErr w:type="spellEnd"/>
-      <w:r>
-        <w:rPr>
-          <w:rFonts w:ascii="Arial" w:eastAsia="Times New Roman" w:hAnsi="Arial" w:cs="Arial"/>
-          <w:sz w:val="20"/>
-          <w:szCs w:val="20"/>
-          <w:lang w:bidi="ar-SA"/>
-        </w:rPr>
-        <w:t xml:space="preserve">, </w:t>
-      </w:r>
-      <w:proofErr w:type="spellStart"/>
-      <w:r>
-        <w:rPr>
-          <w:rFonts w:ascii="Arial" w:eastAsia="Times New Roman" w:hAnsi="Arial" w:cs="Arial"/>
-          <w:sz w:val="20"/>
-          <w:szCs w:val="20"/>
-          <w:lang w:bidi="ar-SA"/>
-        </w:rPr>
-        <w:t>idCredit</w:t>
-      </w:r>
-      <w:proofErr w:type="spellEnd"/>
-      <w:r>
-        <w:rPr>
-          <w:rFonts w:ascii="Arial" w:eastAsia="Times New Roman" w:hAnsi="Arial" w:cs="Arial"/>
-          <w:sz w:val="20"/>
-          <w:szCs w:val="20"/>
-          <w:lang w:bidi="ar-SA"/>
-        </w:rPr>
-        <w:t xml:space="preserve">, and </w:t>
-      </w:r>
-      <w:proofErr w:type="spellStart"/>
-      <w:r>
-        <w:rPr>
-          <w:rFonts w:ascii="Arial" w:eastAsia="Times New Roman" w:hAnsi="Arial" w:cs="Arial"/>
-          <w:sz w:val="20"/>
-          <w:szCs w:val="20"/>
-          <w:lang w:bidi="ar-SA"/>
-        </w:rPr>
-        <w:t>searchKeys</w:t>
-      </w:r>
-      <w:proofErr w:type="spellEnd"/>
-      <w:r>
-        <w:rPr>
-          <w:rFonts w:ascii="Arial" w:eastAsia="Times New Roman" w:hAnsi="Arial" w:cs="Arial"/>
-          <w:sz w:val="20"/>
-          <w:szCs w:val="20"/>
-          <w:lang w:bidi="ar-SA"/>
-        </w:rPr>
-        <w:t xml:space="preserve">’ elements. </w:t>
-      </w:r>
-      <w:r>
-        <w:rPr>
-          <w:rFonts w:ascii="Arial" w:eastAsia="Times New Roman" w:hAnsi="Arial" w:cs="Arial"/>
-          <w:sz w:val="20"/>
-          <w:szCs w:val="20"/>
-          <w:lang w:bidi="ar-SA"/>
-        </w:rPr>
-        <w:t>This is so the Metadata Wizard can determine the metadata format and apply the appropriate transformation</w:t>
-      </w:r>
-      <w:r>
-        <w:rPr>
-          <w:rFonts w:ascii="Arial" w:eastAsia="Times New Roman" w:hAnsi="Arial" w:cs="Arial"/>
-          <w:sz w:val="20"/>
-          <w:szCs w:val="20"/>
-          <w:lang w:bidi="ar-SA"/>
-        </w:rPr>
-        <w:t xml:space="preserve"> during export for continued editing. If these elements are not present, the Wizard will be unable to identify and use the template and will instead begin building a metadata record using a blank FGDC-CSDGM template. Thanks to </w:t>
-      </w:r>
-      <w:proofErr w:type="spellStart"/>
-      <w:r>
-        <w:rPr>
-          <w:rFonts w:ascii="Arial" w:eastAsia="Times New Roman" w:hAnsi="Arial" w:cs="Arial"/>
-          <w:sz w:val="20"/>
-          <w:szCs w:val="20"/>
-          <w:lang w:bidi="ar-SA"/>
-        </w:rPr>
-        <w:t>VeeAnn</w:t>
-      </w:r>
-      <w:proofErr w:type="spellEnd"/>
-      <w:r>
-        <w:rPr>
-          <w:rFonts w:ascii="Arial" w:eastAsia="Times New Roman" w:hAnsi="Arial" w:cs="Arial"/>
-          <w:sz w:val="20"/>
-          <w:szCs w:val="20"/>
-          <w:lang w:bidi="ar-SA"/>
-        </w:rPr>
-        <w:t xml:space="preserve"> Cross for identifying this issue.</w:t>
+          <w:rFonts w:ascii="Arial" w:hAnsi="Arial" w:cs="Arial"/>
+          <w:sz w:val="20"/>
+          <w:szCs w:val="20"/>
+        </w:rPr>
+        <w:t>-Added GUI tip to remind user</w:t>
+      </w:r>
+      <w:r>
+        <w:rPr>
+          <w:rFonts w:ascii="Arial" w:hAnsi="Arial" w:cs="Arial"/>
+          <w:sz w:val="20"/>
+          <w:szCs w:val="20"/>
+        </w:rPr>
+        <w:t>s</w:t>
+      </w:r>
+      <w:r>
+        <w:rPr>
+          <w:rFonts w:ascii="Arial" w:hAnsi="Arial" w:cs="Arial"/>
+          <w:sz w:val="20"/>
+          <w:szCs w:val="20"/>
+        </w:rPr>
+        <w:t xml:space="preserve"> to populate only one 'Time Period' option for the input dataset.</w:t>
       </w:r>
     </w:p>
-    <w:p>
-      <w:r>
-        <w:rPr>
-          <w:rFonts w:ascii="Arial" w:eastAsia="Times New Roman" w:hAnsi="Arial" w:cs="Arial"/>
-          <w:sz w:val="20"/>
-          <w:szCs w:val="20"/>
-          <w:lang w:bidi="ar-SA"/>
-        </w:rPr>
-        <w:t>-</w:t>
-      </w:r>
-      <w:r>
-        <w:rPr>
-          <w:rFonts w:ascii="Arial" w:hAnsi="Arial" w:cs="Arial"/>
-          <w:sz w:val="20"/>
-          <w:szCs w:val="20"/>
-        </w:rPr>
-        <w:t>Added GUI tip to remind user</w:t>
-      </w:r>
-      <w:r>
-        <w:rPr>
-          <w:rFonts w:ascii="Arial" w:hAnsi="Arial" w:cs="Arial"/>
-          <w:sz w:val="20"/>
-          <w:szCs w:val="20"/>
-        </w:rPr>
-        <w:t>s</w:t>
-      </w:r>
-      <w:r>
-        <w:rPr>
-          <w:rFonts w:ascii="Arial" w:hAnsi="Arial" w:cs="Arial"/>
-          <w:sz w:val="20"/>
-          <w:szCs w:val="20"/>
-        </w:rPr>
-        <w:t xml:space="preserve"> to populate only one 'Time Period' option for the input dataset.</w:t>
-      </w:r>
-    </w:p>
+    <w:p/>
     <w:sectPr>
       <w:pgSz w:w="12240" w:h="15840"/>
       <w:pgMar w:top="1440" w:right="1440" w:bottom="1440" w:left="1440" w:header="720" w:footer="720" w:gutter="0"/>

</xml_diff>

<commit_message>
Edited documentation in ArcToolbox and Software Version docs to (1.2.4)
</commit_message>
<xml_diff>
--- a/MetadataWizard_SoftwareVersions.docx
+++ b/MetadataWizard_SoftwareVersions.docx
@@ -1047,7 +1047,6 @@
           <w:rFonts w:ascii="Arial" w:hAnsi="Arial" w:cs="Arial"/>
           <w:sz w:val="20"/>
           <w:szCs w:val="20"/>
-          <w:lang/>
         </w:rPr>
         <w:t>The elements may be empty (i.e., contain no text) or populated with dummy values, but they must be present.</w:t>
       </w:r>
@@ -1057,7 +1056,6 @@
           <w:color w:val="333333"/>
           <w:sz w:val="20"/>
           <w:szCs w:val="20"/>
-          <w:lang/>
         </w:rPr>
         <w:t xml:space="preserve"> </w:t>
       </w:r>
@@ -1122,6 +1120,54 @@
           <w:szCs w:val="20"/>
         </w:rPr>
         <w:t xml:space="preserve"> to populate only one 'Time Period' option for the input dataset.</w:t>
+      </w:r>
+    </w:p>
+    <w:p>
+      <w:pPr>
+        <w:rPr>
+          <w:rStyle w:val="Strong"/>
+          <w:rFonts w:ascii="Arial" w:hAnsi="Arial" w:cs="Arial"/>
+          <w:sz w:val="20"/>
+          <w:szCs w:val="20"/>
+        </w:rPr>
+      </w:pPr>
+      <w:r>
+        <w:rPr>
+          <w:rStyle w:val="Strong"/>
+          <w:rFonts w:ascii="Arial" w:hAnsi="Arial" w:cs="Arial"/>
+          <w:sz w:val="20"/>
+          <w:szCs w:val="20"/>
+        </w:rPr>
+        <w:lastRenderedPageBreak/>
+        <w:t>Metadata Wizard version 1.2.4 (Updated 5/13</w:t>
+      </w:r>
+      <w:r>
+        <w:rPr>
+          <w:rStyle w:val="Strong"/>
+          <w:rFonts w:ascii="Arial" w:hAnsi="Arial" w:cs="Arial"/>
+          <w:sz w:val="20"/>
+          <w:szCs w:val="20"/>
+        </w:rPr>
+        <w:t>/2014)</w:t>
+      </w:r>
+    </w:p>
+    <w:p>
+      <w:pPr>
+        <w:rPr>
+          <w:rFonts w:ascii="Arial" w:eastAsia="Times New Roman" w:hAnsi="Arial" w:cs="Arial"/>
+          <w:sz w:val="20"/>
+          <w:szCs w:val="20"/>
+          <w:lang w:bidi="ar-SA"/>
+        </w:rPr>
+      </w:pPr>
+      <w:r>
+        <w:rPr>
+          <w:rFonts w:ascii="Arial" w:eastAsia="Times New Roman" w:hAnsi="Arial" w:cs="Arial"/>
+          <w:sz w:val="20"/>
+          <w:szCs w:val="20"/>
+          <w:lang w:bidi="ar-SA"/>
+        </w:rPr>
+        <w:t>-Added a count check for certain node instances to avoid an ‘Index out of Range’ error in the VB code. This should resolve problems when loading the second GUI and using import/copy features within the form itself resulting from empty (repeating) nodes.</w:t>
       </w:r>
     </w:p>
     <w:p/>

</xml_diff>

<commit_message>
1.2.5 Minor Updates - lock file removed.
Removed the lock file that was inadvertently included in first commit.
</commit_message>
<xml_diff>
--- a/MetadataWizard_SoftwareVersions.docx
+++ b/MetadataWizard_SoftwareVersions.docx
@@ -1357,6 +1357,15 @@
           <w:lang w:bidi="ar-SA"/>
         </w:rPr>
       </w:pPr>
+      <w:r>
+        <w:rPr>
+          <w:rFonts w:ascii="Arial" w:eastAsia="Times New Roman" w:hAnsi="Arial" w:cs="Arial"/>
+          <w:sz w:val="20"/>
+          <w:szCs w:val="20"/>
+          <w:lang w:bidi="ar-SA"/>
+        </w:rPr>
+        <w:t xml:space="preserve">-Included the updated ‘starter template’ with the toolbox bundle. </w:t>
+      </w:r>
     </w:p>
     <w:p>
       <w:pPr>

</xml_diff>

<commit_message>
Transferred update notes to Word Doc.
Transferred update notes to Word Doc.
</commit_message>
<xml_diff>
--- a/MetadataWizard_SoftwareVersions.docx
+++ b/MetadataWizard_SoftwareVersions.docx
@@ -1,6 +1,6 @@
 
 <file path=word/document.xml><?xml version="1.0" encoding="utf-8"?>
-<w:document xmlns:ve="http://schemas.openxmlformats.org/markup-compatibility/2006" xmlns:o="urn:schemas-microsoft-com:office:office" xmlns:r="http://schemas.openxmlformats.org/officeDocument/2006/relationships" xmlns:m="http://schemas.openxmlformats.org/officeDocument/2006/math" xmlns:v="urn:schemas-microsoft-com:vml" xmlns:wp="http://schemas.openxmlformats.org/drawingml/2006/wordprocessingDrawing" xmlns:w10="urn:schemas-microsoft-com:office:word" xmlns:w="http://schemas.openxmlformats.org/wordprocessingml/2006/main" xmlns:wne="http://schemas.microsoft.com/office/word/2006/wordml">
+<w:document xmlns:wpc="http://schemas.microsoft.com/office/word/2010/wordprocessingCanvas" xmlns:mc="http://schemas.openxmlformats.org/markup-compatibility/2006" xmlns:o="urn:schemas-microsoft-com:office:office" xmlns:r="http://schemas.openxmlformats.org/officeDocument/2006/relationships" xmlns:m="http://schemas.openxmlformats.org/officeDocument/2006/math" xmlns:v="urn:schemas-microsoft-com:vml" xmlns:wp14="http://schemas.microsoft.com/office/word/2010/wordprocessingDrawing" xmlns:wp="http://schemas.openxmlformats.org/drawingml/2006/wordprocessingDrawing" xmlns:w10="urn:schemas-microsoft-com:office:word" xmlns:w="http://schemas.openxmlformats.org/wordprocessingml/2006/main" xmlns:w14="http://schemas.microsoft.com/office/word/2010/wordml" xmlns:wpg="http://schemas.microsoft.com/office/word/2010/wordprocessingGroup" xmlns:wpi="http://schemas.microsoft.com/office/word/2010/wordprocessingInk" xmlns:wne="http://schemas.microsoft.com/office/word/2006/wordml" xmlns:wps="http://schemas.microsoft.com/office/word/2010/wordprocessingShape" mc:Ignorable="w14 wp14">
   <w:body>
     <w:p>
       <w:pPr>
@@ -53,7 +53,25 @@
           <w:szCs w:val="20"/>
         </w:rPr>
         <w:br/>
-        <w:t>-Updated ESRI ArcToolbox interface/parameter configuration.</w:t>
+        <w:t xml:space="preserve">-Updated ESRI </w:t>
+      </w:r>
+      <w:proofErr w:type="spellStart"/>
+      <w:r>
+        <w:rPr>
+          <w:rFonts w:ascii="Arial" w:hAnsi="Arial" w:cs="Arial"/>
+          <w:sz w:val="20"/>
+          <w:szCs w:val="20"/>
+        </w:rPr>
+        <w:t>ArcToolbox</w:t>
+      </w:r>
+      <w:proofErr w:type="spellEnd"/>
+      <w:r>
+        <w:rPr>
+          <w:rFonts w:ascii="Arial" w:hAnsi="Arial" w:cs="Arial"/>
+          <w:sz w:val="20"/>
+          <w:szCs w:val="20"/>
+        </w:rPr>
+        <w:t xml:space="preserve"> interface/parameter configuration.</w:t>
       </w:r>
       <w:r>
         <w:rPr>
@@ -80,7 +98,25 @@
           <w:szCs w:val="20"/>
         </w:rPr>
         <w:br/>
-        <w:t>-Dedicated link in ScienceBase where the tool can be downloaded.</w:t>
+        <w:t xml:space="preserve">-Dedicated link in </w:t>
+      </w:r>
+      <w:proofErr w:type="spellStart"/>
+      <w:r>
+        <w:rPr>
+          <w:rFonts w:ascii="Arial" w:hAnsi="Arial" w:cs="Arial"/>
+          <w:sz w:val="20"/>
+          <w:szCs w:val="20"/>
+        </w:rPr>
+        <w:t>ScienceBase</w:t>
+      </w:r>
+      <w:proofErr w:type="spellEnd"/>
+      <w:r>
+        <w:rPr>
+          <w:rFonts w:ascii="Arial" w:hAnsi="Arial" w:cs="Arial"/>
+          <w:sz w:val="20"/>
+          <w:szCs w:val="20"/>
+        </w:rPr>
+        <w:t xml:space="preserve"> where the tool can be downloaded.</w:t>
       </w:r>
       <w:r>
         <w:rPr>
@@ -142,7 +178,25 @@
           <w:szCs w:val="20"/>
         </w:rPr>
         <w:br/>
-        <w:t>-Updated ESRI ArcToolbox interface/parameter configuration.</w:t>
+        <w:t xml:space="preserve">-Updated ESRI </w:t>
+      </w:r>
+      <w:proofErr w:type="spellStart"/>
+      <w:r>
+        <w:rPr>
+          <w:rFonts w:ascii="Arial" w:hAnsi="Arial" w:cs="Arial"/>
+          <w:sz w:val="20"/>
+          <w:szCs w:val="20"/>
+        </w:rPr>
+        <w:t>ArcToolbox</w:t>
+      </w:r>
+      <w:proofErr w:type="spellEnd"/>
+      <w:r>
+        <w:rPr>
+          <w:rFonts w:ascii="Arial" w:hAnsi="Arial" w:cs="Arial"/>
+          <w:sz w:val="20"/>
+          <w:szCs w:val="20"/>
+        </w:rPr>
+        <w:t xml:space="preserve"> interface/parameter configuration.</w:t>
       </w:r>
       <w:r>
         <w:rPr>
@@ -195,7 +249,133 @@
           <w:szCs w:val="20"/>
         </w:rPr>
         <w:br/>
-        <w:t>-Key element check implemented. Wizard now checks for/ensures the presence of the following: ['idinfo', 'dataqual', 'spdoinfo', 'spref', 'eainfo', 'distinfo', 'metainfo'].</w:t>
+        <w:t>-Key element check implemented. Wizard now checks for/ensures the presence of the following: ['</w:t>
+      </w:r>
+      <w:proofErr w:type="spellStart"/>
+      <w:r>
+        <w:rPr>
+          <w:rFonts w:ascii="Arial" w:hAnsi="Arial" w:cs="Arial"/>
+          <w:sz w:val="20"/>
+          <w:szCs w:val="20"/>
+        </w:rPr>
+        <w:t>idinfo</w:t>
+      </w:r>
+      <w:proofErr w:type="spellEnd"/>
+      <w:r>
+        <w:rPr>
+          <w:rFonts w:ascii="Arial" w:hAnsi="Arial" w:cs="Arial"/>
+          <w:sz w:val="20"/>
+          <w:szCs w:val="20"/>
+        </w:rPr>
+        <w:t>', '</w:t>
+      </w:r>
+      <w:proofErr w:type="spellStart"/>
+      <w:r>
+        <w:rPr>
+          <w:rFonts w:ascii="Arial" w:hAnsi="Arial" w:cs="Arial"/>
+          <w:sz w:val="20"/>
+          <w:szCs w:val="20"/>
+        </w:rPr>
+        <w:t>dataqual</w:t>
+      </w:r>
+      <w:proofErr w:type="spellEnd"/>
+      <w:r>
+        <w:rPr>
+          <w:rFonts w:ascii="Arial" w:hAnsi="Arial" w:cs="Arial"/>
+          <w:sz w:val="20"/>
+          <w:szCs w:val="20"/>
+        </w:rPr>
+        <w:t>', '</w:t>
+      </w:r>
+      <w:proofErr w:type="spellStart"/>
+      <w:r>
+        <w:rPr>
+          <w:rFonts w:ascii="Arial" w:hAnsi="Arial" w:cs="Arial"/>
+          <w:sz w:val="20"/>
+          <w:szCs w:val="20"/>
+        </w:rPr>
+        <w:t>spdoinfo</w:t>
+      </w:r>
+      <w:proofErr w:type="spellEnd"/>
+      <w:r>
+        <w:rPr>
+          <w:rFonts w:ascii="Arial" w:hAnsi="Arial" w:cs="Arial"/>
+          <w:sz w:val="20"/>
+          <w:szCs w:val="20"/>
+        </w:rPr>
+        <w:t>', '</w:t>
+      </w:r>
+      <w:proofErr w:type="spellStart"/>
+      <w:r>
+        <w:rPr>
+          <w:rFonts w:ascii="Arial" w:hAnsi="Arial" w:cs="Arial"/>
+          <w:sz w:val="20"/>
+          <w:szCs w:val="20"/>
+        </w:rPr>
+        <w:t>spref</w:t>
+      </w:r>
+      <w:proofErr w:type="spellEnd"/>
+      <w:r>
+        <w:rPr>
+          <w:rFonts w:ascii="Arial" w:hAnsi="Arial" w:cs="Arial"/>
+          <w:sz w:val="20"/>
+          <w:szCs w:val="20"/>
+        </w:rPr>
+        <w:t>', '</w:t>
+      </w:r>
+      <w:proofErr w:type="spellStart"/>
+      <w:r>
+        <w:rPr>
+          <w:rFonts w:ascii="Arial" w:hAnsi="Arial" w:cs="Arial"/>
+          <w:sz w:val="20"/>
+          <w:szCs w:val="20"/>
+        </w:rPr>
+        <w:t>eainfo</w:t>
+      </w:r>
+      <w:proofErr w:type="spellEnd"/>
+      <w:r>
+        <w:rPr>
+          <w:rFonts w:ascii="Arial" w:hAnsi="Arial" w:cs="Arial"/>
+          <w:sz w:val="20"/>
+          <w:szCs w:val="20"/>
+        </w:rPr>
+        <w:t>', '</w:t>
+      </w:r>
+      <w:proofErr w:type="spellStart"/>
+      <w:r>
+        <w:rPr>
+          <w:rFonts w:ascii="Arial" w:hAnsi="Arial" w:cs="Arial"/>
+          <w:sz w:val="20"/>
+          <w:szCs w:val="20"/>
+        </w:rPr>
+        <w:t>distinfo</w:t>
+      </w:r>
+      <w:proofErr w:type="spellEnd"/>
+      <w:r>
+        <w:rPr>
+          <w:rFonts w:ascii="Arial" w:hAnsi="Arial" w:cs="Arial"/>
+          <w:sz w:val="20"/>
+          <w:szCs w:val="20"/>
+        </w:rPr>
+        <w:t>', '</w:t>
+      </w:r>
+      <w:proofErr w:type="spellStart"/>
+      <w:r>
+        <w:rPr>
+          <w:rFonts w:ascii="Arial" w:hAnsi="Arial" w:cs="Arial"/>
+          <w:sz w:val="20"/>
+          <w:szCs w:val="20"/>
+        </w:rPr>
+        <w:t>metainfo</w:t>
+      </w:r>
+      <w:proofErr w:type="spellEnd"/>
+      <w:r>
+        <w:rPr>
+          <w:rFonts w:ascii="Arial" w:hAnsi="Arial" w:cs="Arial"/>
+          <w:sz w:val="20"/>
+          <w:szCs w:val="20"/>
+        </w:rPr>
+        <w:t>'].</w:t>
       </w:r>
       <w:r>
         <w:rPr>
@@ -265,7 +445,25 @@
           <w:szCs w:val="20"/>
         </w:rPr>
         <w:br/>
-        <w:t>-Corrected error in ArcToolbox validation script to allow for proper specification of template metadata file.</w:t>
+        <w:t xml:space="preserve">-Corrected error in </w:t>
+      </w:r>
+      <w:proofErr w:type="spellStart"/>
+      <w:r>
+        <w:rPr>
+          <w:rFonts w:ascii="Arial" w:hAnsi="Arial" w:cs="Arial"/>
+          <w:sz w:val="20"/>
+          <w:szCs w:val="20"/>
+        </w:rPr>
+        <w:t>ArcToolbox</w:t>
+      </w:r>
+      <w:proofErr w:type="spellEnd"/>
+      <w:r>
+        <w:rPr>
+          <w:rFonts w:ascii="Arial" w:hAnsi="Arial" w:cs="Arial"/>
+          <w:sz w:val="20"/>
+          <w:szCs w:val="20"/>
+        </w:rPr>
+        <w:t xml:space="preserve"> validation script to allow for proper specification of template metadata file.</w:t>
       </w:r>
     </w:p>
     <w:p/>
@@ -302,7 +500,25 @@
           <w:sz w:val="20"/>
           <w:szCs w:val="20"/>
         </w:rPr>
-        <w:t>-Added a ‘multi-try’ sequence to return statistics on ArcObjects table.</w:t>
+        <w:t xml:space="preserve">-Added a ‘multi-try’ sequence to return statistics on </w:t>
+      </w:r>
+      <w:proofErr w:type="spellStart"/>
+      <w:r>
+        <w:rPr>
+          <w:rFonts w:ascii="Arial" w:hAnsi="Arial" w:cs="Arial"/>
+          <w:sz w:val="20"/>
+          <w:szCs w:val="20"/>
+        </w:rPr>
+        <w:t>ArcObjects</w:t>
+      </w:r>
+      <w:proofErr w:type="spellEnd"/>
+      <w:r>
+        <w:rPr>
+          <w:rFonts w:ascii="Arial" w:hAnsi="Arial" w:cs="Arial"/>
+          <w:sz w:val="20"/>
+          <w:szCs w:val="20"/>
+        </w:rPr>
+        <w:t xml:space="preserve"> table.</w:t>
       </w:r>
       <w:r>
         <w:rPr>
@@ -343,7 +559,25 @@
           <w:sz w:val="20"/>
           <w:szCs w:val="20"/>
         </w:rPr>
-        <w:t>-Updated image in ArcCatalog ‘Description’ tab to illustrate Metadata Wizard workflow.</w:t>
+        <w:t xml:space="preserve">-Updated image in </w:t>
+      </w:r>
+      <w:proofErr w:type="spellStart"/>
+      <w:r>
+        <w:rPr>
+          <w:rFonts w:ascii="Arial" w:hAnsi="Arial" w:cs="Arial"/>
+          <w:sz w:val="20"/>
+          <w:szCs w:val="20"/>
+        </w:rPr>
+        <w:t>ArcCatalog</w:t>
+      </w:r>
+      <w:proofErr w:type="spellEnd"/>
+      <w:r>
+        <w:rPr>
+          <w:rFonts w:ascii="Arial" w:hAnsi="Arial" w:cs="Arial"/>
+          <w:sz w:val="20"/>
+          <w:szCs w:val="20"/>
+        </w:rPr>
+        <w:t xml:space="preserve"> ‘Description’ tab to illustrate Metadata Wizard workflow.</w:t>
       </w:r>
     </w:p>
     <w:p>
@@ -397,7 +631,25 @@
           <w:sz w:val="20"/>
           <w:szCs w:val="20"/>
         </w:rPr>
-        <w:t>-Minor updates to in-tool help (parameter descriptions) for the ArcToolbox tool</w:t>
+        <w:t xml:space="preserve">-Minor updates to in-tool help (parameter descriptions) for the </w:t>
+      </w:r>
+      <w:proofErr w:type="spellStart"/>
+      <w:r>
+        <w:rPr>
+          <w:rFonts w:ascii="Arial" w:hAnsi="Arial" w:cs="Arial"/>
+          <w:sz w:val="20"/>
+          <w:szCs w:val="20"/>
+        </w:rPr>
+        <w:t>ArcToolbox</w:t>
+      </w:r>
+      <w:proofErr w:type="spellEnd"/>
+      <w:r>
+        <w:rPr>
+          <w:rFonts w:ascii="Arial" w:hAnsi="Arial" w:cs="Arial"/>
+          <w:sz w:val="20"/>
+          <w:szCs w:val="20"/>
+        </w:rPr>
+        <w:t xml:space="preserve"> tool</w:t>
       </w:r>
       <w:r>
         <w:rPr>
@@ -450,24 +702,60 @@
           <w:sz w:val="20"/>
           <w:szCs w:val="20"/>
         </w:rPr>
-        <w:t>- Minor updates to in-tool help (parameter descriptions) for the ArcToolbox tool.</w:t>
-      </w:r>
-    </w:p>
-    <w:p>
-      <w:pPr>
-        <w:rPr>
-          <w:rFonts w:ascii="Arial" w:hAnsi="Arial" w:cs="Arial"/>
-          <w:sz w:val="20"/>
-          <w:szCs w:val="20"/>
-        </w:rPr>
-      </w:pPr>
-      <w:r>
-        <w:rPr>
-          <w:rFonts w:ascii="Arial" w:hAnsi="Arial" w:cs="Arial"/>
-          <w:sz w:val="20"/>
-          <w:szCs w:val="20"/>
-        </w:rPr>
-        <w:t>- Updated image in ArcCatalog ‘Description’ tab to illustrate Metadata Wizard workflow with slightly more detail to match the image provided in the Metadata Wizard publication.</w:t>
+        <w:t xml:space="preserve">- Minor updates to in-tool help (parameter descriptions) for the </w:t>
+      </w:r>
+      <w:proofErr w:type="spellStart"/>
+      <w:r>
+        <w:rPr>
+          <w:rFonts w:ascii="Arial" w:hAnsi="Arial" w:cs="Arial"/>
+          <w:sz w:val="20"/>
+          <w:szCs w:val="20"/>
+        </w:rPr>
+        <w:t>ArcToolbox</w:t>
+      </w:r>
+      <w:proofErr w:type="spellEnd"/>
+      <w:r>
+        <w:rPr>
+          <w:rFonts w:ascii="Arial" w:hAnsi="Arial" w:cs="Arial"/>
+          <w:sz w:val="20"/>
+          <w:szCs w:val="20"/>
+        </w:rPr>
+        <w:t xml:space="preserve"> tool.</w:t>
+      </w:r>
+    </w:p>
+    <w:p>
+      <w:pPr>
+        <w:rPr>
+          <w:rFonts w:ascii="Arial" w:hAnsi="Arial" w:cs="Arial"/>
+          <w:sz w:val="20"/>
+          <w:szCs w:val="20"/>
+        </w:rPr>
+      </w:pPr>
+      <w:r>
+        <w:rPr>
+          <w:rFonts w:ascii="Arial" w:hAnsi="Arial" w:cs="Arial"/>
+          <w:sz w:val="20"/>
+          <w:szCs w:val="20"/>
+        </w:rPr>
+        <w:t xml:space="preserve">- Updated image in </w:t>
+      </w:r>
+      <w:proofErr w:type="spellStart"/>
+      <w:r>
+        <w:rPr>
+          <w:rFonts w:ascii="Arial" w:hAnsi="Arial" w:cs="Arial"/>
+          <w:sz w:val="20"/>
+          <w:szCs w:val="20"/>
+        </w:rPr>
+        <w:t>ArcCatalog</w:t>
+      </w:r>
+      <w:proofErr w:type="spellEnd"/>
+      <w:r>
+        <w:rPr>
+          <w:rFonts w:ascii="Arial" w:hAnsi="Arial" w:cs="Arial"/>
+          <w:sz w:val="20"/>
+          <w:szCs w:val="20"/>
+        </w:rPr>
+        <w:t xml:space="preserve"> ‘Description’ tab to illustrate Metadata Wizard workflow with slightly more detail to match the image provided in the Metadata Wizard publication.</w:t>
       </w:r>
     </w:p>
     <w:p>
@@ -502,7 +790,25 @@
           <w:sz w:val="20"/>
           <w:szCs w:val="20"/>
         </w:rPr>
-        <w:t>-The ‘Originator’ for the Larger Work Citation is now properly saved to the output XML file. Previous versions of the tool would drop this element. Thanks to Roland Viger for identifying this issue.</w:t>
+        <w:t xml:space="preserve">-The ‘Originator’ for the Larger Work Citation is now properly saved to the output XML file. Previous versions of the tool would drop this element. Thanks to Roland </w:t>
+      </w:r>
+      <w:proofErr w:type="spellStart"/>
+      <w:r>
+        <w:rPr>
+          <w:rFonts w:ascii="Arial" w:hAnsi="Arial" w:cs="Arial"/>
+          <w:sz w:val="20"/>
+          <w:szCs w:val="20"/>
+        </w:rPr>
+        <w:t>Viger</w:t>
+      </w:r>
+      <w:proofErr w:type="spellEnd"/>
+      <w:r>
+        <w:rPr>
+          <w:rFonts w:ascii="Arial" w:hAnsi="Arial" w:cs="Arial"/>
+          <w:sz w:val="20"/>
+          <w:szCs w:val="20"/>
+        </w:rPr>
+        <w:t xml:space="preserve"> for identifying this issue.</w:t>
       </w:r>
       <w:r>
         <w:rPr>
@@ -512,7 +818,27 @@
           <w:lang w:bidi="ar-SA"/>
         </w:rPr>
         <w:br/>
-        <w:t xml:space="preserve">-Updated the provided ‘Custom Starter Template’ file to allow for proper behavior when using the Import From Template option. To work properly, template FGDC-CSDGM XML files must contain </w:t>
+        <w:t xml:space="preserve">-Updated the provided ‘Custom Starter Template’ file to allow for proper behavior when using the Import </w:t>
+      </w:r>
+      <w:proofErr w:type="gramStart"/>
+      <w:r>
+        <w:rPr>
+          <w:rFonts w:ascii="Arial" w:eastAsia="Times New Roman" w:hAnsi="Arial" w:cs="Arial"/>
+          <w:sz w:val="20"/>
+          <w:szCs w:val="20"/>
+          <w:lang w:bidi="ar-SA"/>
+        </w:rPr>
+        <w:t>From</w:t>
+      </w:r>
+      <w:proofErr w:type="gramEnd"/>
+      <w:r>
+        <w:rPr>
+          <w:rFonts w:ascii="Arial" w:eastAsia="Times New Roman" w:hAnsi="Arial" w:cs="Arial"/>
+          <w:sz w:val="20"/>
+          <w:szCs w:val="20"/>
+          <w:lang w:bidi="ar-SA"/>
+        </w:rPr>
+        <w:t xml:space="preserve"> Template option. To work properly, template FGDC-CSDGM XML files must contain </w:t>
       </w:r>
       <w:r>
         <w:rPr>
@@ -531,7 +857,167 @@
           <w:szCs w:val="20"/>
           <w:lang w:bidi="ar-SA"/>
         </w:rPr>
-        <w:t xml:space="preserve"> ‘idinfo&gt;citation&gt;citeinfo’ and ‘metainfo&gt;metstdn’ elements, and ESRI metadata XML files must have at least ‘idPurp, idAbs, idCredit, and searchKeys’ elements. This is so the Metadata Wizard can determine the metadata format and apply the appropriate transformation during export for continued editing. </w:t>
+        <w:t xml:space="preserve"> ‘</w:t>
+      </w:r>
+      <w:proofErr w:type="spellStart"/>
+      <w:r>
+        <w:rPr>
+          <w:rFonts w:ascii="Arial" w:eastAsia="Times New Roman" w:hAnsi="Arial" w:cs="Arial"/>
+          <w:sz w:val="20"/>
+          <w:szCs w:val="20"/>
+          <w:lang w:bidi="ar-SA"/>
+        </w:rPr>
+        <w:t>idinfo</w:t>
+      </w:r>
+      <w:proofErr w:type="spellEnd"/>
+      <w:r>
+        <w:rPr>
+          <w:rFonts w:ascii="Arial" w:eastAsia="Times New Roman" w:hAnsi="Arial" w:cs="Arial"/>
+          <w:sz w:val="20"/>
+          <w:szCs w:val="20"/>
+          <w:lang w:bidi="ar-SA"/>
+        </w:rPr>
+        <w:t>&gt;citation&gt;</w:t>
+      </w:r>
+      <w:proofErr w:type="spellStart"/>
+      <w:r>
+        <w:rPr>
+          <w:rFonts w:ascii="Arial" w:eastAsia="Times New Roman" w:hAnsi="Arial" w:cs="Arial"/>
+          <w:sz w:val="20"/>
+          <w:szCs w:val="20"/>
+          <w:lang w:bidi="ar-SA"/>
+        </w:rPr>
+        <w:t>citeinfo</w:t>
+      </w:r>
+      <w:proofErr w:type="spellEnd"/>
+      <w:r>
+        <w:rPr>
+          <w:rFonts w:ascii="Arial" w:eastAsia="Times New Roman" w:hAnsi="Arial" w:cs="Arial"/>
+          <w:sz w:val="20"/>
+          <w:szCs w:val="20"/>
+          <w:lang w:bidi="ar-SA"/>
+        </w:rPr>
+        <w:t>’ and ‘</w:t>
+      </w:r>
+      <w:proofErr w:type="spellStart"/>
+      <w:r>
+        <w:rPr>
+          <w:rFonts w:ascii="Arial" w:eastAsia="Times New Roman" w:hAnsi="Arial" w:cs="Arial"/>
+          <w:sz w:val="20"/>
+          <w:szCs w:val="20"/>
+          <w:lang w:bidi="ar-SA"/>
+        </w:rPr>
+        <w:t>metainfo</w:t>
+      </w:r>
+      <w:proofErr w:type="spellEnd"/>
+      <w:r>
+        <w:rPr>
+          <w:rFonts w:ascii="Arial" w:eastAsia="Times New Roman" w:hAnsi="Arial" w:cs="Arial"/>
+          <w:sz w:val="20"/>
+          <w:szCs w:val="20"/>
+          <w:lang w:bidi="ar-SA"/>
+        </w:rPr>
+        <w:t>&gt;</w:t>
+      </w:r>
+      <w:proofErr w:type="spellStart"/>
+      <w:r>
+        <w:rPr>
+          <w:rFonts w:ascii="Arial" w:eastAsia="Times New Roman" w:hAnsi="Arial" w:cs="Arial"/>
+          <w:sz w:val="20"/>
+          <w:szCs w:val="20"/>
+          <w:lang w:bidi="ar-SA"/>
+        </w:rPr>
+        <w:t>metstdn</w:t>
+      </w:r>
+      <w:proofErr w:type="spellEnd"/>
+      <w:r>
+        <w:rPr>
+          <w:rFonts w:ascii="Arial" w:eastAsia="Times New Roman" w:hAnsi="Arial" w:cs="Arial"/>
+          <w:sz w:val="20"/>
+          <w:szCs w:val="20"/>
+          <w:lang w:bidi="ar-SA"/>
+        </w:rPr>
+        <w:t>’ elements, and ESRI metadata XML files must have at least ‘</w:t>
+      </w:r>
+      <w:proofErr w:type="spellStart"/>
+      <w:r>
+        <w:rPr>
+          <w:rFonts w:ascii="Arial" w:eastAsia="Times New Roman" w:hAnsi="Arial" w:cs="Arial"/>
+          <w:sz w:val="20"/>
+          <w:szCs w:val="20"/>
+          <w:lang w:bidi="ar-SA"/>
+        </w:rPr>
+        <w:t>idPurp</w:t>
+      </w:r>
+      <w:proofErr w:type="spellEnd"/>
+      <w:r>
+        <w:rPr>
+          <w:rFonts w:ascii="Arial" w:eastAsia="Times New Roman" w:hAnsi="Arial" w:cs="Arial"/>
+          <w:sz w:val="20"/>
+          <w:szCs w:val="20"/>
+          <w:lang w:bidi="ar-SA"/>
+        </w:rPr>
+        <w:t xml:space="preserve">, </w:t>
+      </w:r>
+      <w:proofErr w:type="spellStart"/>
+      <w:r>
+        <w:rPr>
+          <w:rFonts w:ascii="Arial" w:eastAsia="Times New Roman" w:hAnsi="Arial" w:cs="Arial"/>
+          <w:sz w:val="20"/>
+          <w:szCs w:val="20"/>
+          <w:lang w:bidi="ar-SA"/>
+        </w:rPr>
+        <w:t>idAbs</w:t>
+      </w:r>
+      <w:proofErr w:type="spellEnd"/>
+      <w:r>
+        <w:rPr>
+          <w:rFonts w:ascii="Arial" w:eastAsia="Times New Roman" w:hAnsi="Arial" w:cs="Arial"/>
+          <w:sz w:val="20"/>
+          <w:szCs w:val="20"/>
+          <w:lang w:bidi="ar-SA"/>
+        </w:rPr>
+        <w:t xml:space="preserve">, </w:t>
+      </w:r>
+      <w:proofErr w:type="spellStart"/>
+      <w:r>
+        <w:rPr>
+          <w:rFonts w:ascii="Arial" w:eastAsia="Times New Roman" w:hAnsi="Arial" w:cs="Arial"/>
+          <w:sz w:val="20"/>
+          <w:szCs w:val="20"/>
+          <w:lang w:bidi="ar-SA"/>
+        </w:rPr>
+        <w:t>idCredit</w:t>
+      </w:r>
+      <w:proofErr w:type="spellEnd"/>
+      <w:r>
+        <w:rPr>
+          <w:rFonts w:ascii="Arial" w:eastAsia="Times New Roman" w:hAnsi="Arial" w:cs="Arial"/>
+          <w:sz w:val="20"/>
+          <w:szCs w:val="20"/>
+          <w:lang w:bidi="ar-SA"/>
+        </w:rPr>
+        <w:t xml:space="preserve">, and </w:t>
+      </w:r>
+      <w:proofErr w:type="spellStart"/>
+      <w:r>
+        <w:rPr>
+          <w:rFonts w:ascii="Arial" w:eastAsia="Times New Roman" w:hAnsi="Arial" w:cs="Arial"/>
+          <w:sz w:val="20"/>
+          <w:szCs w:val="20"/>
+          <w:lang w:bidi="ar-SA"/>
+        </w:rPr>
+        <w:t>searchKeys</w:t>
+      </w:r>
+      <w:proofErr w:type="spellEnd"/>
+      <w:r>
+        <w:rPr>
+          <w:rFonts w:ascii="Arial" w:eastAsia="Times New Roman" w:hAnsi="Arial" w:cs="Arial"/>
+          <w:sz w:val="20"/>
+          <w:szCs w:val="20"/>
+          <w:lang w:bidi="ar-SA"/>
+        </w:rPr>
+        <w:t xml:space="preserve">’ elements. This is so the Metadata Wizard can determine the metadata format and apply the appropriate transformation during export for continued editing. </w:t>
       </w:r>
       <w:r>
         <w:rPr>
@@ -548,7 +1034,27 @@
           <w:szCs w:val="20"/>
           <w:lang w:bidi="ar-SA"/>
         </w:rPr>
-        <w:t>If these elements are not present, the Wizard will be unable to identify and use the template and will instead begin building a metadata record using a blank FGDC-CSDGM template. Thanks to VeeAnn Cross for identifying this issue.</w:t>
+        <w:t xml:space="preserve">If these elements are not present, the Wizard will be unable to identify and use the template and will instead begin building a metadata record using a blank FGDC-CSDGM template. Thanks to </w:t>
+      </w:r>
+      <w:proofErr w:type="spellStart"/>
+      <w:r>
+        <w:rPr>
+          <w:rFonts w:ascii="Arial" w:eastAsia="Times New Roman" w:hAnsi="Arial" w:cs="Arial"/>
+          <w:sz w:val="20"/>
+          <w:szCs w:val="20"/>
+          <w:lang w:bidi="ar-SA"/>
+        </w:rPr>
+        <w:t>VeeAnn</w:t>
+      </w:r>
+      <w:proofErr w:type="spellEnd"/>
+      <w:r>
+        <w:rPr>
+          <w:rFonts w:ascii="Arial" w:eastAsia="Times New Roman" w:hAnsi="Arial" w:cs="Arial"/>
+          <w:sz w:val="20"/>
+          <w:szCs w:val="20"/>
+          <w:lang w:bidi="ar-SA"/>
+        </w:rPr>
+        <w:t xml:space="preserve"> Cross for identifying this issue.</w:t>
       </w:r>
     </w:p>
     <w:p>
@@ -643,7 +1149,25 @@
           <w:sz w:val="20"/>
           <w:szCs w:val="20"/>
         </w:rPr>
-        <w:t xml:space="preserve">Updated the VB.Net forms so that the ‘AutoScaleMode’ is set to “DPI” and not “Font”. This should resolve the issue of the form looking strange if a user has something other than the default magnification/size selected for their profile in Windows. </w:t>
+        <w:t>Updated the VB.Net forms so that the ‘</w:t>
+      </w:r>
+      <w:proofErr w:type="spellStart"/>
+      <w:r>
+        <w:rPr>
+          <w:rFonts w:ascii="Arial" w:hAnsi="Arial" w:cs="Arial"/>
+          <w:sz w:val="20"/>
+          <w:szCs w:val="20"/>
+        </w:rPr>
+        <w:t>AutoScaleMode</w:t>
+      </w:r>
+      <w:proofErr w:type="spellEnd"/>
+      <w:r>
+        <w:rPr>
+          <w:rFonts w:ascii="Arial" w:hAnsi="Arial" w:cs="Arial"/>
+          <w:sz w:val="20"/>
+          <w:szCs w:val="20"/>
+        </w:rPr>
+        <w:t xml:space="preserve">’ is set to “DPI” and not “Font”. This should resolve the issue of the form looking strange if a user has something other than the default magnification/size selected for their profile in Windows. </w:t>
       </w:r>
     </w:p>
     <w:p>
@@ -871,7 +1395,47 @@
           <w:szCs w:val="20"/>
           <w:lang w:bidi="ar-SA"/>
         </w:rPr>
-        <w:t>- Built "clean" tbx file using ArcGIS 10.1 (saved as 10.0) to avoid double tool display. This clean tbx should work with all ArcGIS 10.x.</w:t>
+        <w:t xml:space="preserve">- Built "clean" </w:t>
+      </w:r>
+      <w:proofErr w:type="spellStart"/>
+      <w:r>
+        <w:rPr>
+          <w:rFonts w:ascii="Arial" w:eastAsia="Times New Roman" w:hAnsi="Arial" w:cs="Arial"/>
+          <w:sz w:val="20"/>
+          <w:szCs w:val="20"/>
+          <w:lang w:bidi="ar-SA"/>
+        </w:rPr>
+        <w:t>tbx</w:t>
+      </w:r>
+      <w:proofErr w:type="spellEnd"/>
+      <w:r>
+        <w:rPr>
+          <w:rFonts w:ascii="Arial" w:eastAsia="Times New Roman" w:hAnsi="Arial" w:cs="Arial"/>
+          <w:sz w:val="20"/>
+          <w:szCs w:val="20"/>
+          <w:lang w:bidi="ar-SA"/>
+        </w:rPr>
+        <w:t xml:space="preserve"> file using ArcGIS 10.1 (saved as 10.0) to avoid double tool display. This clean </w:t>
+      </w:r>
+      <w:proofErr w:type="spellStart"/>
+      <w:r>
+        <w:rPr>
+          <w:rFonts w:ascii="Arial" w:eastAsia="Times New Roman" w:hAnsi="Arial" w:cs="Arial"/>
+          <w:sz w:val="20"/>
+          <w:szCs w:val="20"/>
+          <w:lang w:bidi="ar-SA"/>
+        </w:rPr>
+        <w:t>tbx</w:t>
+      </w:r>
+      <w:proofErr w:type="spellEnd"/>
+      <w:r>
+        <w:rPr>
+          <w:rFonts w:ascii="Arial" w:eastAsia="Times New Roman" w:hAnsi="Arial" w:cs="Arial"/>
+          <w:sz w:val="20"/>
+          <w:szCs w:val="20"/>
+          <w:lang w:bidi="ar-SA"/>
+        </w:rPr>
+        <w:t xml:space="preserve"> should work with all ArcGIS 10.x.</w:t>
       </w:r>
     </w:p>
     <w:p>
@@ -909,64 +1473,215 @@
           <w:szCs w:val="20"/>
           <w:lang w:bidi="ar-SA"/>
         </w:rPr>
-        <w:t>- "WGS 1984.prj" file always used to avoid differences between prj files between ArcGIS versions</w:t>
-      </w:r>
-    </w:p>
-    <w:p>
-      <w:pPr>
-        <w:rPr>
-          <w:rFonts w:ascii="Arial" w:eastAsia="Times New Roman" w:hAnsi="Arial" w:cs="Arial"/>
-          <w:sz w:val="20"/>
-          <w:szCs w:val="20"/>
-          <w:lang w:bidi="ar-SA"/>
-        </w:rPr>
-      </w:pPr>
-      <w:r>
-        <w:rPr>
-          <w:rFonts w:ascii="Arial" w:eastAsia="Times New Roman" w:hAnsi="Arial" w:cs="Arial"/>
-          <w:sz w:val="20"/>
-          <w:szCs w:val="20"/>
-          <w:lang w:bidi="ar-SA"/>
-        </w:rPr>
-        <w:t>- Used GetInstallInfo to populate ArcGIS versions (Get_NativeEnvironment)</w:t>
-      </w:r>
-    </w:p>
-    <w:p>
-      <w:pPr>
-        <w:rPr>
-          <w:rFonts w:ascii="Arial" w:eastAsia="Times New Roman" w:hAnsi="Arial" w:cs="Arial"/>
-          <w:sz w:val="20"/>
-          <w:szCs w:val="20"/>
-          <w:lang w:bidi="ar-SA"/>
-        </w:rPr>
-      </w:pPr>
-      <w:r>
-        <w:rPr>
-          <w:rFonts w:ascii="Arial" w:eastAsia="Times New Roman" w:hAnsi="Arial" w:cs="Arial"/>
-          <w:sz w:val="20"/>
-          <w:szCs w:val="20"/>
-          <w:lang w:bidi="ar-SA"/>
-        </w:rPr>
-        <w:t xml:space="preserve">- Native Environment string: Set and use string "ArcGIS 10.x" instead of "ArcCatalog 10.x" (changes to Get_NativeEnvironment, GetESRIVersion_WriteNativeEnv). </w:t>
-      </w:r>
-    </w:p>
-    <w:p>
-      <w:pPr>
-        <w:rPr>
-          <w:rFonts w:ascii="Arial" w:eastAsia="Times New Roman" w:hAnsi="Arial" w:cs="Arial"/>
-          <w:sz w:val="20"/>
-          <w:szCs w:val="20"/>
-          <w:lang w:bidi="ar-SA"/>
-        </w:rPr>
-      </w:pPr>
-      <w:r>
-        <w:rPr>
-          <w:rFonts w:ascii="Arial" w:eastAsia="Times New Roman" w:hAnsi="Arial" w:cs="Arial"/>
-          <w:sz w:val="20"/>
-          <w:szCs w:val="20"/>
-          <w:lang w:bidi="ar-SA"/>
-        </w:rPr>
-        <w:t>- **Modified validation code in tbx:**</w:t>
+        <w:t xml:space="preserve">- "WGS 1984.prj" file always used to avoid differences between </w:t>
+      </w:r>
+      <w:proofErr w:type="spellStart"/>
+      <w:r>
+        <w:rPr>
+          <w:rFonts w:ascii="Arial" w:eastAsia="Times New Roman" w:hAnsi="Arial" w:cs="Arial"/>
+          <w:sz w:val="20"/>
+          <w:szCs w:val="20"/>
+          <w:lang w:bidi="ar-SA"/>
+        </w:rPr>
+        <w:t>prj</w:t>
+      </w:r>
+      <w:proofErr w:type="spellEnd"/>
+      <w:r>
+        <w:rPr>
+          <w:rFonts w:ascii="Arial" w:eastAsia="Times New Roman" w:hAnsi="Arial" w:cs="Arial"/>
+          <w:sz w:val="20"/>
+          <w:szCs w:val="20"/>
+          <w:lang w:bidi="ar-SA"/>
+        </w:rPr>
+        <w:t xml:space="preserve"> files between ArcGIS versions</w:t>
+      </w:r>
+    </w:p>
+    <w:p>
+      <w:pPr>
+        <w:rPr>
+          <w:rFonts w:ascii="Arial" w:eastAsia="Times New Roman" w:hAnsi="Arial" w:cs="Arial"/>
+          <w:sz w:val="20"/>
+          <w:szCs w:val="20"/>
+          <w:lang w:bidi="ar-SA"/>
+        </w:rPr>
+      </w:pPr>
+      <w:r>
+        <w:rPr>
+          <w:rFonts w:ascii="Arial" w:eastAsia="Times New Roman" w:hAnsi="Arial" w:cs="Arial"/>
+          <w:sz w:val="20"/>
+          <w:szCs w:val="20"/>
+          <w:lang w:bidi="ar-SA"/>
+        </w:rPr>
+        <w:t xml:space="preserve">- Used </w:t>
+      </w:r>
+      <w:proofErr w:type="spellStart"/>
+      <w:r>
+        <w:rPr>
+          <w:rFonts w:ascii="Arial" w:eastAsia="Times New Roman" w:hAnsi="Arial" w:cs="Arial"/>
+          <w:sz w:val="20"/>
+          <w:szCs w:val="20"/>
+          <w:lang w:bidi="ar-SA"/>
+        </w:rPr>
+        <w:t>GetInstallInfo</w:t>
+      </w:r>
+      <w:proofErr w:type="spellEnd"/>
+      <w:r>
+        <w:rPr>
+          <w:rFonts w:ascii="Arial" w:eastAsia="Times New Roman" w:hAnsi="Arial" w:cs="Arial"/>
+          <w:sz w:val="20"/>
+          <w:szCs w:val="20"/>
+          <w:lang w:bidi="ar-SA"/>
+        </w:rPr>
+        <w:t xml:space="preserve"> to populate ArcGIS versions (</w:t>
+      </w:r>
+      <w:proofErr w:type="spellStart"/>
+      <w:r>
+        <w:rPr>
+          <w:rFonts w:ascii="Arial" w:eastAsia="Times New Roman" w:hAnsi="Arial" w:cs="Arial"/>
+          <w:sz w:val="20"/>
+          <w:szCs w:val="20"/>
+          <w:lang w:bidi="ar-SA"/>
+        </w:rPr>
+        <w:t>Get_NativeEnvironment</w:t>
+      </w:r>
+      <w:proofErr w:type="spellEnd"/>
+      <w:r>
+        <w:rPr>
+          <w:rFonts w:ascii="Arial" w:eastAsia="Times New Roman" w:hAnsi="Arial" w:cs="Arial"/>
+          <w:sz w:val="20"/>
+          <w:szCs w:val="20"/>
+          <w:lang w:bidi="ar-SA"/>
+        </w:rPr>
+        <w:t>)</w:t>
+      </w:r>
+    </w:p>
+    <w:p>
+      <w:pPr>
+        <w:rPr>
+          <w:rFonts w:ascii="Arial" w:eastAsia="Times New Roman" w:hAnsi="Arial" w:cs="Arial"/>
+          <w:sz w:val="20"/>
+          <w:szCs w:val="20"/>
+          <w:lang w:bidi="ar-SA"/>
+        </w:rPr>
+      </w:pPr>
+      <w:r>
+        <w:rPr>
+          <w:rFonts w:ascii="Arial" w:eastAsia="Times New Roman" w:hAnsi="Arial" w:cs="Arial"/>
+          <w:sz w:val="20"/>
+          <w:szCs w:val="20"/>
+          <w:lang w:bidi="ar-SA"/>
+        </w:rPr>
+        <w:t>- Native Environment string: Set and use string "ArcGIS 10.x" instead of "</w:t>
+      </w:r>
+      <w:proofErr w:type="spellStart"/>
+      <w:r>
+        <w:rPr>
+          <w:rFonts w:ascii="Arial" w:eastAsia="Times New Roman" w:hAnsi="Arial" w:cs="Arial"/>
+          <w:sz w:val="20"/>
+          <w:szCs w:val="20"/>
+          <w:lang w:bidi="ar-SA"/>
+        </w:rPr>
+        <w:t>ArcCatalog</w:t>
+      </w:r>
+      <w:proofErr w:type="spellEnd"/>
+      <w:r>
+        <w:rPr>
+          <w:rFonts w:ascii="Arial" w:eastAsia="Times New Roman" w:hAnsi="Arial" w:cs="Arial"/>
+          <w:sz w:val="20"/>
+          <w:szCs w:val="20"/>
+          <w:lang w:bidi="ar-SA"/>
+        </w:rPr>
+        <w:t xml:space="preserve"> 10.x" (changes to </w:t>
+      </w:r>
+      <w:proofErr w:type="spellStart"/>
+      <w:r>
+        <w:rPr>
+          <w:rFonts w:ascii="Arial" w:eastAsia="Times New Roman" w:hAnsi="Arial" w:cs="Arial"/>
+          <w:sz w:val="20"/>
+          <w:szCs w:val="20"/>
+          <w:lang w:bidi="ar-SA"/>
+        </w:rPr>
+        <w:t>Get_NativeEnvironment</w:t>
+      </w:r>
+      <w:proofErr w:type="spellEnd"/>
+      <w:r>
+        <w:rPr>
+          <w:rFonts w:ascii="Arial" w:eastAsia="Times New Roman" w:hAnsi="Arial" w:cs="Arial"/>
+          <w:sz w:val="20"/>
+          <w:szCs w:val="20"/>
+          <w:lang w:bidi="ar-SA"/>
+        </w:rPr>
+        <w:t xml:space="preserve">, </w:t>
+      </w:r>
+      <w:proofErr w:type="spellStart"/>
+      <w:r>
+        <w:rPr>
+          <w:rFonts w:ascii="Arial" w:eastAsia="Times New Roman" w:hAnsi="Arial" w:cs="Arial"/>
+          <w:sz w:val="20"/>
+          <w:szCs w:val="20"/>
+          <w:lang w:bidi="ar-SA"/>
+        </w:rPr>
+        <w:t>GetESRIVersion_WriteNativeEnv</w:t>
+      </w:r>
+      <w:proofErr w:type="spellEnd"/>
+      <w:r>
+        <w:rPr>
+          <w:rFonts w:ascii="Arial" w:eastAsia="Times New Roman" w:hAnsi="Arial" w:cs="Arial"/>
+          <w:sz w:val="20"/>
+          <w:szCs w:val="20"/>
+          <w:lang w:bidi="ar-SA"/>
+        </w:rPr>
+        <w:t xml:space="preserve">). </w:t>
+      </w:r>
+    </w:p>
+    <w:p>
+      <w:pPr>
+        <w:rPr>
+          <w:rFonts w:ascii="Arial" w:eastAsia="Times New Roman" w:hAnsi="Arial" w:cs="Arial"/>
+          <w:sz w:val="20"/>
+          <w:szCs w:val="20"/>
+          <w:lang w:bidi="ar-SA"/>
+        </w:rPr>
+      </w:pPr>
+      <w:r>
+        <w:rPr>
+          <w:rFonts w:ascii="Arial" w:eastAsia="Times New Roman" w:hAnsi="Arial" w:cs="Arial"/>
+          <w:sz w:val="20"/>
+          <w:szCs w:val="20"/>
+          <w:lang w:bidi="ar-SA"/>
+        </w:rPr>
+        <w:t xml:space="preserve">- **Modified validation code in </w:t>
+      </w:r>
+      <w:proofErr w:type="spellStart"/>
+      <w:r>
+        <w:rPr>
+          <w:rFonts w:ascii="Arial" w:eastAsia="Times New Roman" w:hAnsi="Arial" w:cs="Arial"/>
+          <w:sz w:val="20"/>
+          <w:szCs w:val="20"/>
+          <w:lang w:bidi="ar-SA"/>
+        </w:rPr>
+        <w:t>tbx</w:t>
+      </w:r>
+      <w:proofErr w:type="spellEnd"/>
+      <w:proofErr w:type="gramStart"/>
+      <w:r>
+        <w:rPr>
+          <w:rFonts w:ascii="Arial" w:eastAsia="Times New Roman" w:hAnsi="Arial" w:cs="Arial"/>
+          <w:sz w:val="20"/>
+          <w:szCs w:val="20"/>
+          <w:lang w:bidi="ar-SA"/>
+        </w:rPr>
+        <w:t>:*</w:t>
+      </w:r>
+      <w:proofErr w:type="gramEnd"/>
+      <w:r>
+        <w:rPr>
+          <w:rFonts w:ascii="Arial" w:eastAsia="Times New Roman" w:hAnsi="Arial" w:cs="Arial"/>
+          <w:sz w:val="20"/>
+          <w:szCs w:val="20"/>
+          <w:lang w:bidi="ar-SA"/>
+        </w:rPr>
+        <w:t>*</w:t>
       </w:r>
     </w:p>
     <w:p>
@@ -1044,6 +1759,334 @@
         </w:rPr>
         <w:t>- Made minor edits to the tool documentation (mostly formatting, using bullets, consistency)</w:t>
       </w:r>
+    </w:p>
+    <w:p>
+      <w:pPr>
+        <w:rPr>
+          <w:rFonts w:ascii="Arial" w:eastAsia="Times New Roman" w:hAnsi="Arial" w:cs="Arial"/>
+          <w:sz w:val="20"/>
+          <w:szCs w:val="20"/>
+          <w:lang w:bidi="ar-SA"/>
+        </w:rPr>
+      </w:pPr>
+    </w:p>
+    <w:p>
+      <w:pPr>
+        <w:autoSpaceDE w:val="0"/>
+        <w:autoSpaceDN w:val="0"/>
+        <w:adjustRightInd w:val="0"/>
+        <w:rPr>
+          <w:rFonts w:ascii="Arial" w:hAnsi="Arial" w:cs="Arial"/>
+          <w:sz w:val="20"/>
+          <w:szCs w:val="20"/>
+          <w:lang w:bidi="ar-SA"/>
+        </w:rPr>
+      </w:pPr>
+      <w:r>
+        <w:rPr>
+          <w:rFonts w:ascii="Arial" w:hAnsi="Arial" w:cs="Arial"/>
+          <w:b/>
+          <w:bCs/>
+          <w:sz w:val="20"/>
+          <w:szCs w:val="20"/>
+          <w:lang w:bidi="ar-SA"/>
+        </w:rPr>
+        <w:t>Metadata Wizard version 1.4 (Updated 10</w:t>
+      </w:r>
+      <w:r>
+        <w:rPr>
+          <w:rFonts w:ascii="Arial" w:hAnsi="Arial" w:cs="Arial"/>
+          <w:b/>
+          <w:bCs/>
+          <w:sz w:val="20"/>
+          <w:szCs w:val="20"/>
+          <w:lang w:bidi="ar-SA"/>
+        </w:rPr>
+        <w:t>/</w:t>
+      </w:r>
+      <w:r>
+        <w:rPr>
+          <w:rFonts w:ascii="Arial" w:hAnsi="Arial" w:cs="Arial"/>
+          <w:b/>
+          <w:bCs/>
+          <w:sz w:val="20"/>
+          <w:szCs w:val="20"/>
+          <w:lang w:bidi="ar-SA"/>
+        </w:rPr>
+        <w:t>2</w:t>
+      </w:r>
+      <w:r>
+        <w:rPr>
+          <w:rFonts w:ascii="Arial" w:hAnsi="Arial" w:cs="Arial"/>
+          <w:b/>
+          <w:bCs/>
+          <w:sz w:val="20"/>
+          <w:szCs w:val="20"/>
+          <w:lang w:bidi="ar-SA"/>
+        </w:rPr>
+        <w:t>/</w:t>
+      </w:r>
+      <w:r>
+        <w:rPr>
+          <w:rFonts w:ascii="Arial" w:hAnsi="Arial" w:cs="Arial"/>
+          <w:b/>
+          <w:bCs/>
+          <w:sz w:val="20"/>
+          <w:szCs w:val="20"/>
+          <w:lang w:bidi="ar-SA"/>
+        </w:rPr>
+        <w:t>2014)</w:t>
+      </w:r>
+    </w:p>
+    <w:p>
+      <w:pPr>
+        <w:autoSpaceDE w:val="0"/>
+        <w:autoSpaceDN w:val="0"/>
+        <w:adjustRightInd w:val="0"/>
+        <w:rPr>
+          <w:rFonts w:ascii="Arial" w:hAnsi="Arial" w:cs="Arial"/>
+          <w:sz w:val="20"/>
+          <w:szCs w:val="20"/>
+          <w:lang w:bidi="ar-SA"/>
+        </w:rPr>
+      </w:pPr>
+      <w:r>
+        <w:rPr>
+          <w:rFonts w:ascii="Arial" w:hAnsi="Arial" w:cs="Arial"/>
+          <w:sz w:val="20"/>
+          <w:szCs w:val="20"/>
+          <w:lang w:bidi="ar-SA"/>
+        </w:rPr>
+        <w:t>- Python files now check for 'Multipoint' and '</w:t>
+      </w:r>
+      <w:proofErr w:type="spellStart"/>
+      <w:r>
+        <w:rPr>
+          <w:rFonts w:ascii="Arial" w:hAnsi="Arial" w:cs="Arial"/>
+          <w:sz w:val="20"/>
+          <w:szCs w:val="20"/>
+          <w:lang w:bidi="ar-SA"/>
+        </w:rPr>
+        <w:t>MultiPoint</w:t>
+      </w:r>
+      <w:proofErr w:type="spellEnd"/>
+      <w:r>
+        <w:rPr>
+          <w:rFonts w:ascii="Arial" w:hAnsi="Arial" w:cs="Arial"/>
+          <w:sz w:val="20"/>
+          <w:szCs w:val="20"/>
+          <w:lang w:bidi="ar-SA"/>
+        </w:rPr>
+        <w:t xml:space="preserve">' (capitalization) to avoid problems assigning feature type. Thanks to T. </w:t>
+      </w:r>
+      <w:proofErr w:type="spellStart"/>
+      <w:r>
+        <w:rPr>
+          <w:rFonts w:ascii="Arial" w:hAnsi="Arial" w:cs="Arial"/>
+          <w:sz w:val="20"/>
+          <w:szCs w:val="20"/>
+          <w:lang w:bidi="ar-SA"/>
+        </w:rPr>
+        <w:t>Chesley</w:t>
+      </w:r>
+      <w:proofErr w:type="spellEnd"/>
+      <w:r>
+        <w:rPr>
+          <w:rFonts w:ascii="Arial" w:hAnsi="Arial" w:cs="Arial"/>
+          <w:sz w:val="20"/>
+          <w:szCs w:val="20"/>
+          <w:lang w:bidi="ar-SA"/>
+        </w:rPr>
+        <w:t>-Preston for identifying this issue.</w:t>
+      </w:r>
+    </w:p>
+    <w:p>
+      <w:pPr>
+        <w:autoSpaceDE w:val="0"/>
+        <w:autoSpaceDN w:val="0"/>
+        <w:adjustRightInd w:val="0"/>
+        <w:rPr>
+          <w:rFonts w:ascii="Arial" w:hAnsi="Arial" w:cs="Arial"/>
+          <w:sz w:val="20"/>
+          <w:szCs w:val="20"/>
+          <w:lang w:bidi="ar-SA"/>
+        </w:rPr>
+      </w:pPr>
+      <w:r>
+        <w:rPr>
+          <w:rFonts w:ascii="Arial" w:hAnsi="Arial" w:cs="Arial"/>
+          <w:sz w:val="20"/>
+          <w:szCs w:val="20"/>
+          <w:lang w:bidi="ar-SA"/>
+        </w:rPr>
+        <w:t>- A sleep statement was introduced in the VB.Net to ensure that the XML error report generated by MP has time to save completely to avoid problems. Thanks to A. Freeman for identifying this issue.</w:t>
+      </w:r>
+    </w:p>
+    <w:p>
+      <w:pPr>
+        <w:autoSpaceDE w:val="0"/>
+        <w:autoSpaceDN w:val="0"/>
+        <w:adjustRightInd w:val="0"/>
+        <w:rPr>
+          <w:rFonts w:ascii="Arial" w:hAnsi="Arial" w:cs="Arial"/>
+          <w:sz w:val="20"/>
+          <w:szCs w:val="20"/>
+          <w:lang w:bidi="ar-SA"/>
+        </w:rPr>
+      </w:pPr>
+      <w:r>
+        <w:rPr>
+          <w:rFonts w:ascii="Arial" w:hAnsi="Arial" w:cs="Arial"/>
+          <w:sz w:val="20"/>
+          <w:szCs w:val="20"/>
+          <w:lang w:bidi="ar-SA"/>
+        </w:rPr>
+        <w:t>- C:\temp is no longer used when creating the 'ArcpyTranslate.xml' file when converting from ESRI metadata to FGDC. The '</w:t>
+      </w:r>
+      <w:proofErr w:type="spellStart"/>
+      <w:r>
+        <w:rPr>
+          <w:rFonts w:ascii="Arial" w:hAnsi="Arial" w:cs="Arial"/>
+          <w:sz w:val="20"/>
+          <w:szCs w:val="20"/>
+          <w:lang w:bidi="ar-SA"/>
+        </w:rPr>
+        <w:t>WorkingDir</w:t>
+      </w:r>
+      <w:proofErr w:type="spellEnd"/>
+      <w:r>
+        <w:rPr>
+          <w:rFonts w:ascii="Arial" w:hAnsi="Arial" w:cs="Arial"/>
+          <w:sz w:val="20"/>
+          <w:szCs w:val="20"/>
+          <w:lang w:bidi="ar-SA"/>
+        </w:rPr>
+        <w:t>' is now passed and used instead. Thanks to S. Miller for identifying this issue.</w:t>
+      </w:r>
+    </w:p>
+    <w:p>
+      <w:pPr>
+        <w:autoSpaceDE w:val="0"/>
+        <w:autoSpaceDN w:val="0"/>
+        <w:adjustRightInd w:val="0"/>
+        <w:rPr>
+          <w:rFonts w:ascii="Arial" w:hAnsi="Arial" w:cs="Arial"/>
+          <w:sz w:val="20"/>
+          <w:szCs w:val="20"/>
+          <w:lang w:bidi="ar-SA"/>
+        </w:rPr>
+      </w:pPr>
+      <w:r>
+        <w:rPr>
+          <w:rFonts w:ascii="Arial" w:hAnsi="Arial" w:cs="Arial"/>
+          <w:sz w:val="20"/>
+          <w:szCs w:val="20"/>
+          <w:lang w:bidi="ar-SA"/>
+        </w:rPr>
+        <w:t>- Updates were made to the way 'Distribution Info' is handled to accommodate for MP validation. The '</w:t>
+      </w:r>
+      <w:proofErr w:type="spellStart"/>
+      <w:r>
+        <w:rPr>
+          <w:rFonts w:ascii="Arial" w:hAnsi="Arial" w:cs="Arial"/>
+          <w:sz w:val="20"/>
+          <w:szCs w:val="20"/>
+          <w:lang w:bidi="ar-SA"/>
+        </w:rPr>
+        <w:t>stdorder</w:t>
+      </w:r>
+      <w:proofErr w:type="spellEnd"/>
+      <w:r>
+        <w:rPr>
+          <w:rFonts w:ascii="Arial" w:hAnsi="Arial" w:cs="Arial"/>
+          <w:sz w:val="20"/>
+          <w:szCs w:val="20"/>
+          <w:lang w:bidi="ar-SA"/>
+        </w:rPr>
+        <w:t>&gt;</w:t>
+      </w:r>
+      <w:proofErr w:type="spellStart"/>
+      <w:r>
+        <w:rPr>
+          <w:rFonts w:ascii="Arial" w:hAnsi="Arial" w:cs="Arial"/>
+          <w:sz w:val="20"/>
+          <w:szCs w:val="20"/>
+          <w:lang w:bidi="ar-SA"/>
+        </w:rPr>
+        <w:t>digform</w:t>
+      </w:r>
+      <w:proofErr w:type="spellEnd"/>
+      <w:r>
+        <w:rPr>
+          <w:rFonts w:ascii="Arial" w:hAnsi="Arial" w:cs="Arial"/>
+          <w:sz w:val="20"/>
+          <w:szCs w:val="20"/>
+          <w:lang w:bidi="ar-SA"/>
+        </w:rPr>
+        <w:t>&gt;</w:t>
+      </w:r>
+      <w:proofErr w:type="spellStart"/>
+      <w:r>
+        <w:rPr>
+          <w:rFonts w:ascii="Arial" w:hAnsi="Arial" w:cs="Arial"/>
+          <w:sz w:val="20"/>
+          <w:szCs w:val="20"/>
+          <w:lang w:bidi="ar-SA"/>
+        </w:rPr>
+        <w:t>digtinfo</w:t>
+      </w:r>
+      <w:proofErr w:type="spellEnd"/>
+      <w:r>
+        <w:rPr>
+          <w:rFonts w:ascii="Arial" w:hAnsi="Arial" w:cs="Arial"/>
+          <w:sz w:val="20"/>
+          <w:szCs w:val="20"/>
+          <w:lang w:bidi="ar-SA"/>
+        </w:rPr>
+        <w:t>&gt;</w:t>
+      </w:r>
+      <w:proofErr w:type="spellStart"/>
+      <w:r>
+        <w:rPr>
+          <w:rFonts w:ascii="Arial" w:hAnsi="Arial" w:cs="Arial"/>
+          <w:sz w:val="20"/>
+          <w:szCs w:val="20"/>
+          <w:lang w:bidi="ar-SA"/>
+        </w:rPr>
+        <w:t>formname</w:t>
+      </w:r>
+      <w:proofErr w:type="spellEnd"/>
+      <w:r>
+        <w:rPr>
+          <w:rFonts w:ascii="Arial" w:hAnsi="Arial" w:cs="Arial"/>
+          <w:sz w:val="20"/>
+          <w:szCs w:val="20"/>
+          <w:lang w:bidi="ar-SA"/>
+        </w:rPr>
+        <w:t>' (which the Wizard auto-populates) will now be removed, along with 'fees' if a user selects the 'Custom' option. Thanks to P. Haggerty for identifying this issue.</w:t>
+      </w:r>
+    </w:p>
+    <w:p>
+      <w:pPr>
+        <w:rPr>
+          <w:rFonts w:ascii="Arial" w:eastAsia="Times New Roman" w:hAnsi="Arial" w:cs="Arial"/>
+          <w:sz w:val="20"/>
+          <w:szCs w:val="20"/>
+          <w:lang w:bidi="ar-SA"/>
+        </w:rPr>
+      </w:pPr>
+    </w:p>
+    <w:p>
+      <w:pPr>
+        <w:rPr>
+          <w:rFonts w:ascii="Arial" w:eastAsia="Times New Roman" w:hAnsi="Arial" w:cs="Arial"/>
+          <w:sz w:val="20"/>
+          <w:szCs w:val="20"/>
+          <w:lang w:bidi="ar-SA"/>
+        </w:rPr>
+      </w:pPr>
+      <w:bookmarkStart w:id="0" w:name="_GoBack"/>
+      <w:bookmarkEnd w:id="0"/>
     </w:p>
     <w:sectPr>
       <w:pgSz w:w="12240" w:h="15840"/>
@@ -1056,7 +2099,7 @@
 </file>
 
 <file path=word/styles.xml><?xml version="1.0" encoding="utf-8"?>
-<w:styles xmlns:r="http://schemas.openxmlformats.org/officeDocument/2006/relationships" xmlns:w="http://schemas.openxmlformats.org/wordprocessingml/2006/main">
+<w:styles xmlns:mc="http://schemas.openxmlformats.org/markup-compatibility/2006" xmlns:r="http://schemas.openxmlformats.org/officeDocument/2006/relationships" xmlns:w="http://schemas.openxmlformats.org/wordprocessingml/2006/main" xmlns:w14="http://schemas.microsoft.com/office/word/2010/wordml" mc:Ignorable="w14">
   <w:docDefaults>
     <w:rPrDefault>
       <w:rPr>
@@ -1424,7 +2467,6 @@
     <w:uiPriority w:val="99"/>
     <w:semiHidden/>
     <w:unhideWhenUsed/>
-    <w:qFormat/>
     <w:tblPr>
       <w:tblInd w:w="0" w:type="dxa"/>
       <w:tblCellMar>
@@ -1804,6 +2846,196 @@
     <w:pPr>
       <w:outlineLvl w:val="9"/>
     </w:pPr>
+  </w:style>
+</w:styles>
+</file>
+
+<file path=word/stylesWithEffects.xml><?xml version="1.0" encoding="utf-8"?>
+<w:styles xmlns:wpc="http://schemas.microsoft.com/office/word/2010/wordprocessingCanvas" xmlns:mc="http://schemas.openxmlformats.org/markup-compatibility/2006" xmlns:o="urn:schemas-microsoft-com:office:office" xmlns:r="http://schemas.openxmlformats.org/officeDocument/2006/relationships" xmlns:m="http://schemas.openxmlformats.org/officeDocument/2006/math" xmlns:v="urn:schemas-microsoft-com:vml" xmlns:wp14="http://schemas.microsoft.com/office/word/2010/wordprocessingDrawing" xmlns:wp="http://schemas.openxmlformats.org/drawingml/2006/wordprocessingDrawing" xmlns:w10="urn:schemas-microsoft-com:office:word" xmlns:w="http://schemas.openxmlformats.org/wordprocessingml/2006/main" xmlns:w14="http://schemas.microsoft.com/office/word/2010/wordml" xmlns:wpg="http://schemas.microsoft.com/office/word/2010/wordprocessingGroup" xmlns:wpi="http://schemas.microsoft.com/office/word/2010/wordprocessingInk" xmlns:wne="http://schemas.microsoft.com/office/word/2006/wordml" xmlns:wps="http://schemas.microsoft.com/office/word/2010/wordprocessingShape" mc:Ignorable="w14 wp14">
+  <w:docDefaults>
+    <w:rPrDefault>
+      <w:rPr>
+        <w:rFonts w:asciiTheme="minorHAnsi" w:eastAsiaTheme="minorEastAsia" w:hAnsiTheme="minorHAnsi" w:cstheme="minorBidi"/>
+        <w:sz w:val="22"/>
+        <w:szCs w:val="22"/>
+        <w:lang w:val="en-US" w:eastAsia="en-US" w:bidi="ar-SA"/>
+      </w:rPr>
+    </w:rPrDefault>
+    <w:pPrDefault>
+      <w:pPr>
+        <w:spacing w:after="200" w:line="276" w:lineRule="auto"/>
+      </w:pPr>
+    </w:pPrDefault>
+  </w:docDefaults>
+  <w:latentStyles w:defLockedState="0" w:defUIPriority="99" w:defSemiHidden="1" w:defUnhideWhenUsed="1" w:defQFormat="0" w:count="267">
+    <w:lsdException w:name="Normal" w:semiHidden="0" w:uiPriority="0" w:unhideWhenUsed="0" w:qFormat="1"/>
+    <w:lsdException w:name="heading 1" w:semiHidden="0" w:uiPriority="9" w:unhideWhenUsed="0" w:qFormat="1"/>
+    <w:lsdException w:name="heading 2" w:uiPriority="9" w:qFormat="1"/>
+    <w:lsdException w:name="heading 3" w:uiPriority="9" w:qFormat="1"/>
+    <w:lsdException w:name="heading 4" w:uiPriority="9" w:qFormat="1"/>
+    <w:lsdException w:name="heading 5" w:uiPriority="9" w:qFormat="1"/>
+    <w:lsdException w:name="heading 6" w:uiPriority="9" w:qFormat="1"/>
+    <w:lsdException w:name="heading 7" w:uiPriority="9" w:qFormat="1"/>
+    <w:lsdException w:name="heading 8" w:uiPriority="9" w:qFormat="1"/>
+    <w:lsdException w:name="heading 9" w:uiPriority="9" w:qFormat="1"/>
+    <w:lsdException w:name="toc 1" w:uiPriority="39"/>
+    <w:lsdException w:name="toc 2" w:uiPriority="39"/>
+    <w:lsdException w:name="toc 3" w:uiPriority="39"/>
+    <w:lsdException w:name="toc 4" w:uiPriority="39"/>
+    <w:lsdException w:name="toc 5" w:uiPriority="39"/>
+    <w:lsdException w:name="toc 6" w:uiPriority="39"/>
+    <w:lsdException w:name="toc 7" w:uiPriority="39"/>
+    <w:lsdException w:name="toc 8" w:uiPriority="39"/>
+    <w:lsdException w:name="toc 9" w:uiPriority="39"/>
+    <w:lsdException w:name="caption" w:uiPriority="35" w:qFormat="1"/>
+    <w:lsdException w:name="Title" w:semiHidden="0" w:uiPriority="10" w:unhideWhenUsed="0" w:qFormat="1"/>
+    <w:lsdException w:name="Default Paragraph Font" w:uiPriority="1"/>
+    <w:lsdException w:name="Subtitle" w:semiHidden="0" w:uiPriority="11" w:unhideWhenUsed="0" w:qFormat="1"/>
+    <w:lsdException w:name="Strong" w:semiHidden="0" w:uiPriority="22" w:unhideWhenUsed="0" w:qFormat="1"/>
+    <w:lsdException w:name="Emphasis" w:semiHidden="0" w:uiPriority="20" w:unhideWhenUsed="0" w:qFormat="1"/>
+    <w:lsdException w:name="Table Grid" w:semiHidden="0" w:uiPriority="59" w:unhideWhenUsed="0"/>
+    <w:lsdException w:name="Placeholder Text" w:unhideWhenUsed="0"/>
+    <w:lsdException w:name="No Spacing" w:semiHidden="0" w:uiPriority="1" w:unhideWhenUsed="0" w:qFormat="1"/>
+    <w:lsdException w:name="Light Shading" w:semiHidden="0" w:uiPriority="60" w:unhideWhenUsed="0"/>
+    <w:lsdException w:name="Light List" w:semiHidden="0" w:uiPriority="61" w:unhideWhenUsed="0"/>
+    <w:lsdException w:name="Light Grid" w:semiHidden="0" w:uiPriority="62" w:unhideWhenUsed="0"/>
+    <w:lsdException w:name="Medium Shading 1" w:semiHidden="0" w:uiPriority="63" w:unhideWhenUsed="0"/>
+    <w:lsdException w:name="Medium Shading 2" w:semiHidden="0" w:uiPriority="64" w:unhideWhenUsed="0"/>
+    <w:lsdException w:name="Medium List 1" w:semiHidden="0" w:uiPriority="65" w:unhideWhenUsed="0"/>
+    <w:lsdException w:name="Medium List 2" w:semiHidden="0" w:uiPriority="66" w:unhideWhenUsed="0"/>
+    <w:lsdException w:name="Medium Grid 1" w:semiHidden="0" w:uiPriority="67" w:unhideWhenUsed="0"/>
+    <w:lsdException w:name="Medium Grid 2" w:semiHidden="0" w:uiPriority="68" w:unhideWhenUsed="0"/>
+    <w:lsdException w:name="Medium Grid 3" w:semiHidden="0" w:uiPriority="69" w:unhideWhenUsed="0"/>
+    <w:lsdException w:name="Dark List" w:semiHidden="0" w:uiPriority="70" w:unhideWhenUsed="0"/>
+    <w:lsdException w:name="Colorful Shading" w:semiHidden="0" w:uiPriority="71" w:unhideWhenUsed="0"/>
+    <w:lsdException w:name="Colorful List" w:semiHidden="0" w:uiPriority="72" w:unhideWhenUsed="0"/>
+    <w:lsdException w:name="Colorful Grid" w:semiHidden="0" w:uiPriority="73" w:unhideWhenUsed="0"/>
+    <w:lsdException w:name="Light Shading Accent 1" w:semiHidden="0" w:uiPriority="60" w:unhideWhenUsed="0"/>
+    <w:lsdException w:name="Light List Accent 1" w:semiHidden="0" w:uiPriority="61" w:unhideWhenUsed="0"/>
+    <w:lsdException w:name="Light Grid Accent 1" w:semiHidden="0" w:uiPriority="62" w:unhideWhenUsed="0"/>
+    <w:lsdException w:name="Medium Shading 1 Accent 1" w:semiHidden="0" w:uiPriority="63" w:unhideWhenUsed="0"/>
+    <w:lsdException w:name="Medium Shading 2 Accent 1" w:semiHidden="0" w:uiPriority="64" w:unhideWhenUsed="0"/>
+    <w:lsdException w:name="Medium List 1 Accent 1" w:semiHidden="0" w:uiPriority="65" w:unhideWhenUsed="0"/>
+    <w:lsdException w:name="Revision" w:unhideWhenUsed="0"/>
+    <w:lsdException w:name="List Paragraph" w:semiHidden="0" w:uiPriority="34" w:unhideWhenUsed="0" w:qFormat="1"/>
+    <w:lsdException w:name="Quote" w:semiHidden="0" w:uiPriority="29" w:unhideWhenUsed="0" w:qFormat="1"/>
+    <w:lsdException w:name="Intense Quote" w:semiHidden="0" w:uiPriority="30" w:unhideWhenUsed="0" w:qFormat="1"/>
+    <w:lsdException w:name="Medium List 2 Accent 1" w:semiHidden="0" w:uiPriority="66" w:unhideWhenUsed="0"/>
+    <w:lsdException w:name="Medium Grid 1 Accent 1" w:semiHidden="0" w:uiPriority="67" w:unhideWhenUsed="0"/>
+    <w:lsdException w:name="Medium Grid 2 Accent 1" w:semiHidden="0" w:uiPriority="68" w:unhideWhenUsed="0"/>
+    <w:lsdException w:name="Medium Grid 3 Accent 1" w:semiHidden="0" w:uiPriority="69" w:unhideWhenUsed="0"/>
+    <w:lsdException w:name="Dark List Accent 1" w:semiHidden="0" w:uiPriority="70" w:unhideWhenUsed="0"/>
+    <w:lsdException w:name="Colorful Shading Accent 1" w:semiHidden="0" w:uiPriority="71" w:unhideWhenUsed="0"/>
+    <w:lsdException w:name="Colorful List Accent 1" w:semiHidden="0" w:uiPriority="72" w:unhideWhenUsed="0"/>
+    <w:lsdException w:name="Colorful Grid Accent 1" w:semiHidden="0" w:uiPriority="73" w:unhideWhenUsed="0"/>
+    <w:lsdException w:name="Light Shading Accent 2" w:semiHidden="0" w:uiPriority="60" w:unhideWhenUsed="0"/>
+    <w:lsdException w:name="Light List Accent 2" w:semiHidden="0" w:uiPriority="61" w:unhideWhenUsed="0"/>
+    <w:lsdException w:name="Light Grid Accent 2" w:semiHidden="0" w:uiPriority="62" w:unhideWhenUsed="0"/>
+    <w:lsdException w:name="Medium Shading 1 Accent 2" w:semiHidden="0" w:uiPriority="63" w:unhideWhenUsed="0"/>
+    <w:lsdException w:name="Medium Shading 2 Accent 2" w:semiHidden="0" w:uiPriority="64" w:unhideWhenUsed="0"/>
+    <w:lsdException w:name="Medium List 1 Accent 2" w:semiHidden="0" w:uiPriority="65" w:unhideWhenUsed="0"/>
+    <w:lsdException w:name="Medium List 2 Accent 2" w:semiHidden="0" w:uiPriority="66" w:unhideWhenUsed="0"/>
+    <w:lsdException w:name="Medium Grid 1 Accent 2" w:semiHidden="0" w:uiPriority="67" w:unhideWhenUsed="0"/>
+    <w:lsdException w:name="Medium Grid 2 Accent 2" w:semiHidden="0" w:uiPriority="68" w:unhideWhenUsed="0"/>
+    <w:lsdException w:name="Medium Grid 3 Accent 2" w:semiHidden="0" w:uiPriority="69" w:unhideWhenUsed="0"/>
+    <w:lsdException w:name="Dark List Accent 2" w:semiHidden="0" w:uiPriority="70" w:unhideWhenUsed="0"/>
+    <w:lsdException w:name="Colorful Shading Accent 2" w:semiHidden="0" w:uiPriority="71" w:unhideWhenUsed="0"/>
+    <w:lsdException w:name="Colorful List Accent 2" w:semiHidden="0" w:uiPriority="72" w:unhideWhenUsed="0"/>
+    <w:lsdException w:name="Colorful Grid Accent 2" w:semiHidden="0" w:uiPriority="73" w:unhideWhenUsed="0"/>
+    <w:lsdException w:name="Light Shading Accent 3" w:semiHidden="0" w:uiPriority="60" w:unhideWhenUsed="0"/>
+    <w:lsdException w:name="Light List Accent 3" w:semiHidden="0" w:uiPriority="61" w:unhideWhenUsed="0"/>
+    <w:lsdException w:name="Light Grid Accent 3" w:semiHidden="0" w:uiPriority="62" w:unhideWhenUsed="0"/>
+    <w:lsdException w:name="Medium Shading 1 Accent 3" w:semiHidden="0" w:uiPriority="63" w:unhideWhenUsed="0"/>
+    <w:lsdException w:name="Medium Shading 2 Accent 3" w:semiHidden="0" w:uiPriority="64" w:unhideWhenUsed="0"/>
+    <w:lsdException w:name="Medium List 1 Accent 3" w:semiHidden="0" w:uiPriority="65" w:unhideWhenUsed="0"/>
+    <w:lsdException w:name="Medium List 2 Accent 3" w:semiHidden="0" w:uiPriority="66" w:unhideWhenUsed="0"/>
+    <w:lsdException w:name="Medium Grid 1 Accent 3" w:semiHidden="0" w:uiPriority="67" w:unhideWhenUsed="0"/>
+    <w:lsdException w:name="Medium Grid 2 Accent 3" w:semiHidden="0" w:uiPriority="68" w:unhideWhenUsed="0"/>
+    <w:lsdException w:name="Medium Grid 3 Accent 3" w:semiHidden="0" w:uiPriority="69" w:unhideWhenUsed="0"/>
+    <w:lsdException w:name="Dark List Accent 3" w:semiHidden="0" w:uiPriority="70" w:unhideWhenUsed="0"/>
+    <w:lsdException w:name="Colorful Shading Accent 3" w:semiHidden="0" w:uiPriority="71" w:unhideWhenUsed="0"/>
+    <w:lsdException w:name="Colorful List Accent 3" w:semiHidden="0" w:uiPriority="72" w:unhideWhenUsed="0"/>
+    <w:lsdException w:name="Colorful Grid Accent 3" w:semiHidden="0" w:uiPriority="73" w:unhideWhenUsed="0"/>
+    <w:lsdException w:name="Light Shading Accent 4" w:semiHidden="0" w:uiPriority="60" w:unhideWhenUsed="0"/>
+    <w:lsdException w:name="Light List Accent 4" w:semiHidden="0" w:uiPriority="61" w:unhideWhenUsed="0"/>
+    <w:lsdException w:name="Light Grid Accent 4" w:semiHidden="0" w:uiPriority="62" w:unhideWhenUsed="0"/>
+    <w:lsdException w:name="Medium Shading 1 Accent 4" w:semiHidden="0" w:uiPriority="63" w:unhideWhenUsed="0"/>
+    <w:lsdException w:name="Medium Shading 2 Accent 4" w:semiHidden="0" w:uiPriority="64" w:unhideWhenUsed="0"/>
+    <w:lsdException w:name="Medium List 1 Accent 4" w:semiHidden="0" w:uiPriority="65" w:unhideWhenUsed="0"/>
+    <w:lsdException w:name="Medium List 2 Accent 4" w:semiHidden="0" w:uiPriority="66" w:unhideWhenUsed="0"/>
+    <w:lsdException w:name="Medium Grid 1 Accent 4" w:semiHidden="0" w:uiPriority="67" w:unhideWhenUsed="0"/>
+    <w:lsdException w:name="Medium Grid 2 Accent 4" w:semiHidden="0" w:uiPriority="68" w:unhideWhenUsed="0"/>
+    <w:lsdException w:name="Medium Grid 3 Accent 4" w:semiHidden="0" w:uiPriority="69" w:unhideWhenUsed="0"/>
+    <w:lsdException w:name="Dark List Accent 4" w:semiHidden="0" w:uiPriority="70" w:unhideWhenUsed="0"/>
+    <w:lsdException w:name="Colorful Shading Accent 4" w:semiHidden="0" w:uiPriority="71" w:unhideWhenUsed="0"/>
+    <w:lsdException w:name="Colorful List Accent 4" w:semiHidden="0" w:uiPriority="72" w:unhideWhenUsed="0"/>
+    <w:lsdException w:name="Colorful Grid Accent 4" w:semiHidden="0" w:uiPriority="73" w:unhideWhenUsed="0"/>
+    <w:lsdException w:name="Light Shading Accent 5" w:semiHidden="0" w:uiPriority="60" w:unhideWhenUsed="0"/>
+    <w:lsdException w:name="Light List Accent 5" w:semiHidden="0" w:uiPriority="61" w:unhideWhenUsed="0"/>
+    <w:lsdException w:name="Light Grid Accent 5" w:semiHidden="0" w:uiPriority="62" w:unhideWhenUsed="0"/>
+    <w:lsdException w:name="Medium Shading 1 Accent 5" w:semiHidden="0" w:uiPriority="63" w:unhideWhenUsed="0"/>
+    <w:lsdException w:name="Medium Shading 2 Accent 5" w:semiHidden="0" w:uiPriority="64" w:unhideWhenUsed="0"/>
+    <w:lsdException w:name="Medium List 1 Accent 5" w:semiHidden="0" w:uiPriority="65" w:unhideWhenUsed="0"/>
+    <w:lsdException w:name="Medium List 2 Accent 5" w:semiHidden="0" w:uiPriority="66" w:unhideWhenUsed="0"/>
+    <w:lsdException w:name="Medium Grid 1 Accent 5" w:semiHidden="0" w:uiPriority="67" w:unhideWhenUsed="0"/>
+    <w:lsdException w:name="Medium Grid 2 Accent 5" w:semiHidden="0" w:uiPriority="68" w:unhideWhenUsed="0"/>
+    <w:lsdException w:name="Medium Grid 3 Accent 5" w:semiHidden="0" w:uiPriority="69" w:unhideWhenUsed="0"/>
+    <w:lsdException w:name="Dark List Accent 5" w:semiHidden="0" w:uiPriority="70" w:unhideWhenUsed="0"/>
+    <w:lsdException w:name="Colorful Shading Accent 5" w:semiHidden="0" w:uiPriority="71" w:unhideWhenUsed="0"/>
+    <w:lsdException w:name="Colorful List Accent 5" w:semiHidden="0" w:uiPriority="72" w:unhideWhenUsed="0"/>
+    <w:lsdException w:name="Colorful Grid Accent 5" w:semiHidden="0" w:uiPriority="73" w:unhideWhenUsed="0"/>
+    <w:lsdException w:name="Light Shading Accent 6" w:semiHidden="0" w:uiPriority="60" w:unhideWhenUsed="0"/>
+    <w:lsdException w:name="Light List Accent 6" w:semiHidden="0" w:uiPriority="61" w:unhideWhenUsed="0"/>
+    <w:lsdException w:name="Light Grid Accent 6" w:semiHidden="0" w:uiPriority="62" w:unhideWhenUsed="0"/>
+    <w:lsdException w:name="Medium Shading 1 Accent 6" w:semiHidden="0" w:uiPriority="63" w:unhideWhenUsed="0"/>
+    <w:lsdException w:name="Medium Shading 2 Accent 6" w:semiHidden="0" w:uiPriority="64" w:unhideWhenUsed="0"/>
+    <w:lsdException w:name="Medium List 1 Accent 6" w:semiHidden="0" w:uiPriority="65" w:unhideWhenUsed="0"/>
+    <w:lsdException w:name="Medium List 2 Accent 6" w:semiHidden="0" w:uiPriority="66" w:unhideWhenUsed="0"/>
+    <w:lsdException w:name="Medium Grid 1 Accent 6" w:semiHidden="0" w:uiPriority="67" w:unhideWhenUsed="0"/>
+    <w:lsdException w:name="Medium Grid 2 Accent 6" w:semiHidden="0" w:uiPriority="68" w:unhideWhenUsed="0"/>
+    <w:lsdException w:name="Medium Grid 3 Accent 6" w:semiHidden="0" w:uiPriority="69" w:unhideWhenUsed="0"/>
+    <w:lsdException w:name="Dark List Accent 6" w:semiHidden="0" w:uiPriority="70" w:unhideWhenUsed="0"/>
+    <w:lsdException w:name="Colorful Shading Accent 6" w:semiHidden="0" w:uiPriority="71" w:unhideWhenUsed="0"/>
+    <w:lsdException w:name="Colorful List Accent 6" w:semiHidden="0" w:uiPriority="72" w:unhideWhenUsed="0"/>
+    <w:lsdException w:name="Colorful Grid Accent 6" w:semiHidden="0" w:uiPriority="73" w:unhideWhenUsed="0"/>
+    <w:lsdException w:name="Subtle Emphasis" w:semiHidden="0" w:uiPriority="19" w:unhideWhenUsed="0" w:qFormat="1"/>
+    <w:lsdException w:name="Intense Emphasis" w:semiHidden="0" w:uiPriority="21" w:unhideWhenUsed="0" w:qFormat="1"/>
+    <w:lsdException w:name="Subtle Reference" w:semiHidden="0" w:uiPriority="31" w:unhideWhenUsed="0" w:qFormat="1"/>
+    <w:lsdException w:name="Intense Reference" w:semiHidden="0" w:uiPriority="32" w:unhideWhenUsed="0" w:qFormat="1"/>
+    <w:lsdException w:name="Book Title" w:semiHidden="0" w:uiPriority="33" w:unhideWhenUsed="0" w:qFormat="1"/>
+    <w:lsdException w:name="Bibliography" w:uiPriority="37"/>
+    <w:lsdException w:name="TOC Heading" w:uiPriority="39" w:qFormat="1"/>
+  </w:latentStyles>
+  <w:style w:type="paragraph" w:default="1" w:styleId="Normal">
+    <w:name w:val="Normal"/>
+    <w:qFormat/>
+  </w:style>
+  <w:style w:type="character" w:default="1" w:styleId="DefaultParagraphFont">
+    <w:name w:val="Default Paragraph Font"/>
+    <w:uiPriority w:val="1"/>
+    <w:semiHidden/>
+    <w:unhideWhenUsed/>
+  </w:style>
+  <w:style w:type="table" w:default="1" w:styleId="TableNormal">
+    <w:name w:val="Normal Table"/>
+    <w:uiPriority w:val="99"/>
+    <w:semiHidden/>
+    <w:unhideWhenUsed/>
+    <w:tblPr>
+      <w:tblInd w:w="0" w:type="dxa"/>
+      <w:tblCellMar>
+        <w:top w:w="0" w:type="dxa"/>
+        <w:left w:w="108" w:type="dxa"/>
+        <w:bottom w:w="0" w:type="dxa"/>
+        <w:right w:w="108" w:type="dxa"/>
+      </w:tblCellMar>
+    </w:tblPr>
+  </w:style>
+  <w:style w:type="numbering" w:default="1" w:styleId="NoList">
+    <w:name w:val="No List"/>
+    <w:uiPriority w:val="99"/>
+    <w:semiHidden/>
+    <w:unhideWhenUsed/>
   </w:style>
 </w:styles>
 </file>

</xml_diff>

<commit_message>
Minor updates prior to ScienceBase update
-Updated Word doc with version release notes.
</commit_message>
<xml_diff>
--- a/MetadataWizard_SoftwareVersions.docx
+++ b/MetadataWizard_SoftwareVersions.docx
@@ -1,6 +1,6 @@
 
 <file path=word/document.xml><?xml version="1.0" encoding="utf-8"?>
-<w:document xmlns:wpc="http://schemas.microsoft.com/office/word/2010/wordprocessingCanvas" xmlns:mc="http://schemas.openxmlformats.org/markup-compatibility/2006" xmlns:o="urn:schemas-microsoft-com:office:office" xmlns:r="http://schemas.openxmlformats.org/officeDocument/2006/relationships" xmlns:m="http://schemas.openxmlformats.org/officeDocument/2006/math" xmlns:v="urn:schemas-microsoft-com:vml" xmlns:wp14="http://schemas.microsoft.com/office/word/2010/wordprocessingDrawing" xmlns:wp="http://schemas.openxmlformats.org/drawingml/2006/wordprocessingDrawing" xmlns:w10="urn:schemas-microsoft-com:office:word" xmlns:w="http://schemas.openxmlformats.org/wordprocessingml/2006/main" xmlns:w14="http://schemas.microsoft.com/office/word/2010/wordml" xmlns:wpg="http://schemas.microsoft.com/office/word/2010/wordprocessingGroup" xmlns:wpi="http://schemas.microsoft.com/office/word/2010/wordprocessingInk" xmlns:wne="http://schemas.microsoft.com/office/word/2006/wordml" xmlns:wps="http://schemas.microsoft.com/office/word/2010/wordprocessingShape" mc:Ignorable="w14 wp14">
+<w:document xmlns:ve="http://schemas.openxmlformats.org/markup-compatibility/2006" xmlns:o="urn:schemas-microsoft-com:office:office" xmlns:r="http://schemas.openxmlformats.org/officeDocument/2006/relationships" xmlns:m="http://schemas.openxmlformats.org/officeDocument/2006/math" xmlns:v="urn:schemas-microsoft-com:vml" xmlns:wp="http://schemas.openxmlformats.org/drawingml/2006/wordprocessingDrawing" xmlns:w10="urn:schemas-microsoft-com:office:word" xmlns:w="http://schemas.openxmlformats.org/wordprocessingml/2006/main" xmlns:wne="http://schemas.microsoft.com/office/word/2006/wordml">
   <w:body>
     <w:p>
       <w:pPr>
@@ -98,25 +98,7 @@
           <w:szCs w:val="20"/>
         </w:rPr>
         <w:br/>
-        <w:t xml:space="preserve">-Dedicated link in </w:t>
-      </w:r>
-      <w:proofErr w:type="spellStart"/>
-      <w:r>
-        <w:rPr>
-          <w:rFonts w:ascii="Arial" w:hAnsi="Arial" w:cs="Arial"/>
-          <w:sz w:val="20"/>
-          <w:szCs w:val="20"/>
-        </w:rPr>
-        <w:t>ScienceBase</w:t>
-      </w:r>
-      <w:proofErr w:type="spellEnd"/>
-      <w:r>
-        <w:rPr>
-          <w:rFonts w:ascii="Arial" w:hAnsi="Arial" w:cs="Arial"/>
-          <w:sz w:val="20"/>
-          <w:szCs w:val="20"/>
-        </w:rPr>
-        <w:t xml:space="preserve"> where the tool can be downloaded.</w:t>
+        <w:t>-Dedicated link in ScienceBase where the tool can be downloaded.</w:t>
       </w:r>
       <w:r>
         <w:rPr>
@@ -559,25 +541,7 @@
           <w:sz w:val="20"/>
           <w:szCs w:val="20"/>
         </w:rPr>
-        <w:t xml:space="preserve">-Updated image in </w:t>
-      </w:r>
-      <w:proofErr w:type="spellStart"/>
-      <w:r>
-        <w:rPr>
-          <w:rFonts w:ascii="Arial" w:hAnsi="Arial" w:cs="Arial"/>
-          <w:sz w:val="20"/>
-          <w:szCs w:val="20"/>
-        </w:rPr>
-        <w:t>ArcCatalog</w:t>
-      </w:r>
-      <w:proofErr w:type="spellEnd"/>
-      <w:r>
-        <w:rPr>
-          <w:rFonts w:ascii="Arial" w:hAnsi="Arial" w:cs="Arial"/>
-          <w:sz w:val="20"/>
-          <w:szCs w:val="20"/>
-        </w:rPr>
-        <w:t xml:space="preserve"> ‘Description’ tab to illustrate Metadata Wizard workflow.</w:t>
+        <w:t>-Updated image in ArcCatalog ‘Description’ tab to illustrate Metadata Wizard workflow.</w:t>
       </w:r>
     </w:p>
     <w:p>
@@ -737,25 +701,7 @@
           <w:sz w:val="20"/>
           <w:szCs w:val="20"/>
         </w:rPr>
-        <w:t xml:space="preserve">- Updated image in </w:t>
-      </w:r>
-      <w:proofErr w:type="spellStart"/>
-      <w:r>
-        <w:rPr>
-          <w:rFonts w:ascii="Arial" w:hAnsi="Arial" w:cs="Arial"/>
-          <w:sz w:val="20"/>
-          <w:szCs w:val="20"/>
-        </w:rPr>
-        <w:t>ArcCatalog</w:t>
-      </w:r>
-      <w:proofErr w:type="spellEnd"/>
-      <w:r>
-        <w:rPr>
-          <w:rFonts w:ascii="Arial" w:hAnsi="Arial" w:cs="Arial"/>
-          <w:sz w:val="20"/>
-          <w:szCs w:val="20"/>
-        </w:rPr>
-        <w:t xml:space="preserve"> ‘Description’ tab to illustrate Metadata Wizard workflow with slightly more detail to match the image provided in the Metadata Wizard publication.</w:t>
+        <w:t>- Updated image in ArcCatalog ‘Description’ tab to illustrate Metadata Wizard workflow with slightly more detail to match the image provided in the Metadata Wizard publication.</w:t>
       </w:r>
     </w:p>
     <w:p>
@@ -1571,27 +1517,7 @@
           <w:szCs w:val="20"/>
           <w:lang w:bidi="ar-SA"/>
         </w:rPr>
-        <w:t>- Native Environment string: Set and use string "ArcGIS 10.x" instead of "</w:t>
-      </w:r>
-      <w:proofErr w:type="spellStart"/>
-      <w:r>
-        <w:rPr>
-          <w:rFonts w:ascii="Arial" w:eastAsia="Times New Roman" w:hAnsi="Arial" w:cs="Arial"/>
-          <w:sz w:val="20"/>
-          <w:szCs w:val="20"/>
-          <w:lang w:bidi="ar-SA"/>
-        </w:rPr>
-        <w:t>ArcCatalog</w:t>
-      </w:r>
-      <w:proofErr w:type="spellEnd"/>
-      <w:r>
-        <w:rPr>
-          <w:rFonts w:ascii="Arial" w:eastAsia="Times New Roman" w:hAnsi="Arial" w:cs="Arial"/>
-          <w:sz w:val="20"/>
-          <w:szCs w:val="20"/>
-          <w:lang w:bidi="ar-SA"/>
-        </w:rPr>
-        <w:t xml:space="preserve"> 10.x" (changes to </w:t>
+        <w:t xml:space="preserve">- Native Environment string: Set and use string "ArcGIS 10.x" instead of "ArcCatalog 10.x" (changes to </w:t>
       </w:r>
       <w:proofErr w:type="spellStart"/>
       <w:r>
@@ -2075,6 +2001,340 @@
           <w:lang w:bidi="ar-SA"/>
         </w:rPr>
       </w:pPr>
+    </w:p>
+    <w:p>
+      <w:pPr>
+        <w:rPr>
+          <w:rFonts w:ascii="Arial" w:eastAsia="Times New Roman" w:hAnsi="Arial" w:cs="Arial"/>
+          <w:b/>
+          <w:sz w:val="20"/>
+          <w:szCs w:val="20"/>
+          <w:lang w:bidi="ar-SA"/>
+        </w:rPr>
+      </w:pPr>
+      <w:r>
+        <w:rPr>
+          <w:rFonts w:ascii="Arial" w:eastAsia="Times New Roman" w:hAnsi="Arial" w:cs="Arial"/>
+          <w:b/>
+          <w:sz w:val="20"/>
+          <w:szCs w:val="20"/>
+          <w:lang w:bidi="ar-SA"/>
+        </w:rPr>
+        <w:t>Metadata Wizard version 1.5 (Updated 02052015)</w:t>
+      </w:r>
+    </w:p>
+    <w:p>
+      <w:pPr>
+        <w:rPr>
+          <w:rFonts w:ascii="Arial" w:eastAsia="Times New Roman" w:hAnsi="Arial" w:cs="Arial"/>
+          <w:sz w:val="20"/>
+          <w:szCs w:val="20"/>
+          <w:lang w:bidi="ar-SA"/>
+        </w:rPr>
+      </w:pPr>
+      <w:r>
+        <w:rPr>
+          <w:rFonts w:ascii="Arial" w:eastAsia="Times New Roman" w:hAnsi="Arial" w:cs="Arial"/>
+          <w:sz w:val="20"/>
+          <w:szCs w:val="20"/>
+          <w:lang w:bidi="ar-SA"/>
+        </w:rPr>
+        <w:t>- New toolbox will run against ESRI ArcGIS Version 10.3.</w:t>
+      </w:r>
+    </w:p>
+    <w:p>
+      <w:pPr>
+        <w:rPr>
+          <w:rFonts w:ascii="Arial" w:eastAsia="Times New Roman" w:hAnsi="Arial" w:cs="Arial"/>
+          <w:sz w:val="20"/>
+          <w:szCs w:val="20"/>
+          <w:lang w:bidi="ar-SA"/>
+        </w:rPr>
+      </w:pPr>
+      <w:r>
+        <w:rPr>
+          <w:rFonts w:ascii="Arial" w:eastAsia="Times New Roman" w:hAnsi="Arial" w:cs="Arial"/>
+          <w:sz w:val="20"/>
+          <w:szCs w:val="20"/>
+          <w:lang w:bidi="ar-SA"/>
+        </w:rPr>
+        <w:t>- More robust error checking and element handling when running MP through the 'Metadata Validation' tab. The Distribution Info section should be handled properly now.</w:t>
+      </w:r>
+    </w:p>
+    <w:p>
+      <w:pPr>
+        <w:rPr>
+          <w:rFonts w:ascii="Arial" w:eastAsia="Times New Roman" w:hAnsi="Arial" w:cs="Arial"/>
+          <w:sz w:val="20"/>
+          <w:szCs w:val="20"/>
+          <w:lang w:bidi="ar-SA"/>
+        </w:rPr>
+      </w:pPr>
+      <w:r>
+        <w:rPr>
+          <w:rFonts w:ascii="Arial" w:eastAsia="Times New Roman" w:hAnsi="Arial" w:cs="Arial"/>
+          <w:sz w:val="20"/>
+          <w:szCs w:val="20"/>
+          <w:lang w:bidi="ar-SA"/>
+        </w:rPr>
+        <w:t>- Added new field, 'Description of Geographic Extent' that will activate when a user selects the BDP option to allow entry of this information.</w:t>
+      </w:r>
+    </w:p>
+    <w:p>
+      <w:pPr>
+        <w:rPr>
+          <w:rFonts w:ascii="Arial" w:eastAsia="Times New Roman" w:hAnsi="Arial" w:cs="Arial"/>
+          <w:sz w:val="20"/>
+          <w:szCs w:val="20"/>
+          <w:lang w:bidi="ar-SA"/>
+        </w:rPr>
+      </w:pPr>
+      <w:r>
+        <w:rPr>
+          <w:rFonts w:ascii="Arial" w:eastAsia="Times New Roman" w:hAnsi="Arial" w:cs="Arial"/>
+          <w:sz w:val="20"/>
+          <w:szCs w:val="20"/>
+          <w:lang w:bidi="ar-SA"/>
+        </w:rPr>
+        <w:t xml:space="preserve">- Resolved a bug related to beginning/end dates of a source input being confused on a record loads into the Main Editor. Thanks to D. </w:t>
+      </w:r>
+      <w:proofErr w:type="spellStart"/>
+      <w:r>
+        <w:rPr>
+          <w:rFonts w:ascii="Arial" w:eastAsia="Times New Roman" w:hAnsi="Arial" w:cs="Arial"/>
+          <w:sz w:val="20"/>
+          <w:szCs w:val="20"/>
+          <w:lang w:bidi="ar-SA"/>
+        </w:rPr>
+        <w:t>Hockman</w:t>
+      </w:r>
+      <w:proofErr w:type="spellEnd"/>
+      <w:r>
+        <w:rPr>
+          <w:rFonts w:ascii="Arial" w:eastAsia="Times New Roman" w:hAnsi="Arial" w:cs="Arial"/>
+          <w:sz w:val="20"/>
+          <w:szCs w:val="20"/>
+          <w:lang w:bidi="ar-SA"/>
+        </w:rPr>
+        <w:t>-Wert for identifying this issue.</w:t>
+      </w:r>
+    </w:p>
+    <w:p>
+      <w:pPr>
+        <w:rPr>
+          <w:rFonts w:ascii="Arial" w:eastAsia="Times New Roman" w:hAnsi="Arial" w:cs="Arial"/>
+          <w:sz w:val="20"/>
+          <w:szCs w:val="20"/>
+          <w:lang w:bidi="ar-SA"/>
+        </w:rPr>
+      </w:pPr>
+      <w:r>
+        <w:rPr>
+          <w:rFonts w:ascii="Arial" w:eastAsia="Times New Roman" w:hAnsi="Arial" w:cs="Arial"/>
+          <w:sz w:val="20"/>
+          <w:szCs w:val="20"/>
+          <w:lang w:bidi="ar-SA"/>
+        </w:rPr>
+        <w:lastRenderedPageBreak/>
+        <w:t xml:space="preserve">- Fixed help tips on Source Input and Process Step tabs (tab numbers 2-n). Thanks to D. </w:t>
+      </w:r>
+      <w:proofErr w:type="spellStart"/>
+      <w:r>
+        <w:rPr>
+          <w:rFonts w:ascii="Arial" w:eastAsia="Times New Roman" w:hAnsi="Arial" w:cs="Arial"/>
+          <w:sz w:val="20"/>
+          <w:szCs w:val="20"/>
+          <w:lang w:bidi="ar-SA"/>
+        </w:rPr>
+        <w:t>Hockman</w:t>
+      </w:r>
+      <w:proofErr w:type="spellEnd"/>
+      <w:r>
+        <w:rPr>
+          <w:rFonts w:ascii="Arial" w:eastAsia="Times New Roman" w:hAnsi="Arial" w:cs="Arial"/>
+          <w:sz w:val="20"/>
+          <w:szCs w:val="20"/>
+          <w:lang w:bidi="ar-SA"/>
+        </w:rPr>
+        <w:t>-Wert for identifying this issue.</w:t>
+      </w:r>
+    </w:p>
+    <w:p>
+      <w:pPr>
+        <w:rPr>
+          <w:rFonts w:ascii="Arial" w:eastAsia="Times New Roman" w:hAnsi="Arial" w:cs="Arial"/>
+          <w:sz w:val="20"/>
+          <w:szCs w:val="20"/>
+          <w:lang w:bidi="ar-SA"/>
+        </w:rPr>
+      </w:pPr>
+      <w:r>
+        <w:rPr>
+          <w:rFonts w:ascii="Arial" w:eastAsia="Times New Roman" w:hAnsi="Arial" w:cs="Arial"/>
+          <w:sz w:val="20"/>
+          <w:szCs w:val="20"/>
+          <w:lang w:bidi="ar-SA"/>
+        </w:rPr>
+        <w:t>- Main Editor GUI will now pull values and write values from the 'metadata/</w:t>
+      </w:r>
+      <w:proofErr w:type="spellStart"/>
+      <w:r>
+        <w:rPr>
+          <w:rFonts w:ascii="Arial" w:eastAsia="Times New Roman" w:hAnsi="Arial" w:cs="Arial"/>
+          <w:sz w:val="20"/>
+          <w:szCs w:val="20"/>
+          <w:lang w:bidi="ar-SA"/>
+        </w:rPr>
+        <w:t>dataqual</w:t>
+      </w:r>
+      <w:proofErr w:type="spellEnd"/>
+      <w:r>
+        <w:rPr>
+          <w:rFonts w:ascii="Arial" w:eastAsia="Times New Roman" w:hAnsi="Arial" w:cs="Arial"/>
+          <w:sz w:val="20"/>
+          <w:szCs w:val="20"/>
+          <w:lang w:bidi="ar-SA"/>
+        </w:rPr>
+        <w:t>/lineage/</w:t>
+      </w:r>
+      <w:proofErr w:type="spellStart"/>
+      <w:r>
+        <w:rPr>
+          <w:rFonts w:ascii="Arial" w:eastAsia="Times New Roman" w:hAnsi="Arial" w:cs="Arial"/>
+          <w:sz w:val="20"/>
+          <w:szCs w:val="20"/>
+          <w:lang w:bidi="ar-SA"/>
+        </w:rPr>
+        <w:t>srccite</w:t>
+      </w:r>
+      <w:proofErr w:type="spellEnd"/>
+      <w:r>
+        <w:rPr>
+          <w:rFonts w:ascii="Arial" w:eastAsia="Times New Roman" w:hAnsi="Arial" w:cs="Arial"/>
+          <w:sz w:val="20"/>
+          <w:szCs w:val="20"/>
+          <w:lang w:bidi="ar-SA"/>
+        </w:rPr>
+        <w:t>/</w:t>
+      </w:r>
+      <w:proofErr w:type="spellStart"/>
+      <w:r>
+        <w:rPr>
+          <w:rFonts w:ascii="Arial" w:eastAsia="Times New Roman" w:hAnsi="Arial" w:cs="Arial"/>
+          <w:sz w:val="20"/>
+          <w:szCs w:val="20"/>
+          <w:lang w:bidi="ar-SA"/>
+        </w:rPr>
+        <w:t>citeinfo</w:t>
+      </w:r>
+      <w:proofErr w:type="spellEnd"/>
+      <w:r>
+        <w:rPr>
+          <w:rFonts w:ascii="Arial" w:eastAsia="Times New Roman" w:hAnsi="Arial" w:cs="Arial"/>
+          <w:sz w:val="20"/>
+          <w:szCs w:val="20"/>
+          <w:lang w:bidi="ar-SA"/>
+        </w:rPr>
+        <w:t>/</w:t>
+      </w:r>
+      <w:proofErr w:type="spellStart"/>
+      <w:r>
+        <w:rPr>
+          <w:rFonts w:ascii="Arial" w:eastAsia="Times New Roman" w:hAnsi="Arial" w:cs="Arial"/>
+          <w:sz w:val="20"/>
+          <w:szCs w:val="20"/>
+          <w:lang w:bidi="ar-SA"/>
+        </w:rPr>
+        <w:t>geoform</w:t>
+      </w:r>
+      <w:proofErr w:type="spellEnd"/>
+      <w:r>
+        <w:rPr>
+          <w:rFonts w:ascii="Arial" w:eastAsia="Times New Roman" w:hAnsi="Arial" w:cs="Arial"/>
+          <w:sz w:val="20"/>
+          <w:szCs w:val="20"/>
+          <w:lang w:bidi="ar-SA"/>
+        </w:rPr>
+        <w:t xml:space="preserve">' element for the 'Type of Data' field in the Source Input tab. Thanks to D. </w:t>
+      </w:r>
+      <w:proofErr w:type="spellStart"/>
+      <w:r>
+        <w:rPr>
+          <w:rFonts w:ascii="Arial" w:eastAsia="Times New Roman" w:hAnsi="Arial" w:cs="Arial"/>
+          <w:sz w:val="20"/>
+          <w:szCs w:val="20"/>
+          <w:lang w:bidi="ar-SA"/>
+        </w:rPr>
+        <w:t>Hockman</w:t>
+      </w:r>
+      <w:proofErr w:type="spellEnd"/>
+      <w:r>
+        <w:rPr>
+          <w:rFonts w:ascii="Arial" w:eastAsia="Times New Roman" w:hAnsi="Arial" w:cs="Arial"/>
+          <w:sz w:val="20"/>
+          <w:szCs w:val="20"/>
+          <w:lang w:bidi="ar-SA"/>
+        </w:rPr>
+        <w:t>-Wert for identifying this issue.</w:t>
+      </w:r>
+    </w:p>
+    <w:p>
+      <w:pPr>
+        <w:rPr>
+          <w:rFonts w:ascii="Arial" w:eastAsia="Times New Roman" w:hAnsi="Arial" w:cs="Arial"/>
+          <w:sz w:val="20"/>
+          <w:szCs w:val="20"/>
+          <w:lang w:bidi="ar-SA"/>
+        </w:rPr>
+      </w:pPr>
+      <w:r>
+        <w:rPr>
+          <w:rFonts w:ascii="Arial" w:eastAsia="Times New Roman" w:hAnsi="Arial" w:cs="Arial"/>
+          <w:sz w:val="20"/>
+          <w:szCs w:val="20"/>
+          <w:lang w:bidi="ar-SA"/>
+        </w:rPr>
+        <w:t xml:space="preserve">- Updated the handling of the metadata preview. MP will now be run to prune off and avoid showing empty nodes. </w:t>
+      </w:r>
+      <w:proofErr w:type="spellStart"/>
+      <w:r>
+        <w:rPr>
+          <w:rFonts w:ascii="Arial" w:eastAsia="Times New Roman" w:hAnsi="Arial" w:cs="Arial"/>
+          <w:sz w:val="20"/>
+          <w:szCs w:val="20"/>
+          <w:lang w:bidi="ar-SA"/>
+        </w:rPr>
+        <w:t>Stylesheet</w:t>
+      </w:r>
+      <w:proofErr w:type="spellEnd"/>
+      <w:r>
+        <w:rPr>
+          <w:rFonts w:ascii="Arial" w:eastAsia="Times New Roman" w:hAnsi="Arial" w:cs="Arial"/>
+          <w:sz w:val="20"/>
+          <w:szCs w:val="20"/>
+          <w:lang w:bidi="ar-SA"/>
+        </w:rPr>
+        <w:t xml:space="preserve"> will still be applied for clean viewing.</w:t>
+      </w:r>
+    </w:p>
+    <w:p>
+      <w:pPr>
+        <w:rPr>
+          <w:rFonts w:ascii="Arial" w:eastAsia="Times New Roman" w:hAnsi="Arial" w:cs="Arial"/>
+          <w:sz w:val="20"/>
+          <w:szCs w:val="20"/>
+          <w:lang w:bidi="ar-SA"/>
+        </w:rPr>
+      </w:pPr>
+      <w:r>
+        <w:rPr>
+          <w:rFonts w:ascii="Arial" w:eastAsia="Times New Roman" w:hAnsi="Arial" w:cs="Arial"/>
+          <w:sz w:val="20"/>
+          <w:szCs w:val="20"/>
+          <w:lang w:bidi="ar-SA"/>
+        </w:rPr>
+        <w:t>- Updated the handling of the metadata preview. Upon subsequent user clicks of the 'Preview Metadata' button, the same pop-up window will be used, rather than spawning a new window each time.</w:t>
+      </w:r>
     </w:p>
     <w:p>
       <w:pPr>
@@ -2099,7 +2359,7 @@
 </file>
 
 <file path=word/styles.xml><?xml version="1.0" encoding="utf-8"?>
-<w:styles xmlns:mc="http://schemas.openxmlformats.org/markup-compatibility/2006" xmlns:r="http://schemas.openxmlformats.org/officeDocument/2006/relationships" xmlns:w="http://schemas.openxmlformats.org/wordprocessingml/2006/main" xmlns:w14="http://schemas.microsoft.com/office/word/2010/wordml" mc:Ignorable="w14">
+<w:styles xmlns:r="http://schemas.openxmlformats.org/officeDocument/2006/relationships" xmlns:w="http://schemas.openxmlformats.org/wordprocessingml/2006/main">
   <w:docDefaults>
     <w:rPrDefault>
       <w:rPr>
@@ -2467,6 +2727,7 @@
     <w:uiPriority w:val="99"/>
     <w:semiHidden/>
     <w:unhideWhenUsed/>
+    <w:qFormat/>
     <w:tblPr>
       <w:tblInd w:w="0" w:type="dxa"/>
       <w:tblCellMar>

</xml_diff>

<commit_message>
Metadata Wizard, release 1.6
This release addresses a bug associated with running the E/A Builder GUI
against a raster in an ESRI geodatabase.
</commit_message>
<xml_diff>
--- a/MetadataWizard_SoftwareVersions.docx
+++ b/MetadataWizard_SoftwareVersions.docx
@@ -1,6 +1,6 @@
 
 <file path=word/document.xml><?xml version="1.0" encoding="utf-8"?>
-<w:document xmlns:ve="http://schemas.openxmlformats.org/markup-compatibility/2006" xmlns:o="urn:schemas-microsoft-com:office:office" xmlns:r="http://schemas.openxmlformats.org/officeDocument/2006/relationships" xmlns:m="http://schemas.openxmlformats.org/officeDocument/2006/math" xmlns:v="urn:schemas-microsoft-com:vml" xmlns:wp="http://schemas.openxmlformats.org/drawingml/2006/wordprocessingDrawing" xmlns:w10="urn:schemas-microsoft-com:office:word" xmlns:w="http://schemas.openxmlformats.org/wordprocessingml/2006/main" xmlns:wne="http://schemas.microsoft.com/office/word/2006/wordml">
+<w:document xmlns:wpc="http://schemas.microsoft.com/office/word/2010/wordprocessingCanvas" xmlns:mc="http://schemas.openxmlformats.org/markup-compatibility/2006" xmlns:o="urn:schemas-microsoft-com:office:office" xmlns:r="http://schemas.openxmlformats.org/officeDocument/2006/relationships" xmlns:m="http://schemas.openxmlformats.org/officeDocument/2006/math" xmlns:v="urn:schemas-microsoft-com:vml" xmlns:wp14="http://schemas.microsoft.com/office/word/2010/wordprocessingDrawing" xmlns:wp="http://schemas.openxmlformats.org/drawingml/2006/wordprocessingDrawing" xmlns:w10="urn:schemas-microsoft-com:office:word" xmlns:w="http://schemas.openxmlformats.org/wordprocessingml/2006/main" xmlns:w14="http://schemas.microsoft.com/office/word/2010/wordml" xmlns:w15="http://schemas.microsoft.com/office/word/2012/wordml" xmlns:wpg="http://schemas.microsoft.com/office/word/2010/wordprocessingGroup" xmlns:wpi="http://schemas.microsoft.com/office/word/2010/wordprocessingInk" xmlns:wne="http://schemas.microsoft.com/office/word/2006/wordml" xmlns:wps="http://schemas.microsoft.com/office/word/2010/wordprocessingShape" mc:Ignorable="w14 w15 wp14">
   <w:body>
     <w:p>
       <w:pPr>
@@ -2334,6 +2334,94 @@
           <w:lang w:bidi="ar-SA"/>
         </w:rPr>
         <w:t>- Updated the handling of the metadata preview. Upon subsequent user clicks of the 'Preview Metadata' button, the same pop-up window will be used, rather than spawning a new window each time.</w:t>
+      </w:r>
+    </w:p>
+    <w:p>
+      <w:pPr>
+        <w:rPr>
+          <w:rFonts w:ascii="Arial" w:eastAsia="Times New Roman" w:hAnsi="Arial" w:cs="Arial"/>
+          <w:sz w:val="20"/>
+          <w:szCs w:val="20"/>
+          <w:lang w:bidi="ar-SA"/>
+        </w:rPr>
+      </w:pPr>
+    </w:p>
+    <w:p>
+      <w:pPr>
+        <w:rPr>
+          <w:rFonts w:ascii="Arial" w:eastAsia="Times New Roman" w:hAnsi="Arial" w:cs="Arial"/>
+          <w:b/>
+          <w:sz w:val="20"/>
+          <w:szCs w:val="20"/>
+          <w:lang w:bidi="ar-SA"/>
+        </w:rPr>
+      </w:pPr>
+      <w:r>
+        <w:rPr>
+          <w:rFonts w:ascii="Arial" w:eastAsia="Times New Roman" w:hAnsi="Arial" w:cs="Arial"/>
+          <w:b/>
+          <w:sz w:val="20"/>
+          <w:szCs w:val="20"/>
+          <w:lang w:bidi="ar-SA"/>
+        </w:rPr>
+        <w:t>Metadata Wizard version 1.6 (Updated 06112015)</w:t>
+      </w:r>
+    </w:p>
+    <w:p>
+      <w:pPr>
+        <w:rPr>
+          <w:rFonts w:ascii="Arial" w:eastAsia="Times New Roman" w:hAnsi="Arial" w:cs="Arial"/>
+          <w:sz w:val="20"/>
+          <w:szCs w:val="20"/>
+          <w:lang w:bidi="ar-SA"/>
+        </w:rPr>
+      </w:pPr>
+      <w:r>
+        <w:rPr>
+          <w:rFonts w:ascii="Arial" w:eastAsia="Times New Roman" w:hAnsi="Arial" w:cs="Arial"/>
+          <w:sz w:val="20"/>
+          <w:szCs w:val="20"/>
+          <w:lang w:bidi="ar-SA"/>
+        </w:rPr>
+        <w:t>- Bug fix to resolve an issue with the E/A Builder GUI crashing on raster datasets residing with</w:t>
+      </w:r>
+      <w:r>
+        <w:rPr>
+          <w:rFonts w:ascii="Arial" w:eastAsia="Times New Roman" w:hAnsi="Arial" w:cs="Arial"/>
+          <w:sz w:val="20"/>
+          <w:szCs w:val="20"/>
+          <w:lang w:bidi="ar-SA"/>
+        </w:rPr>
+        <w:t>in</w:t>
+      </w:r>
+      <w:r>
+        <w:rPr>
+          <w:rFonts w:ascii="Arial" w:eastAsia="Times New Roman" w:hAnsi="Arial" w:cs="Arial"/>
+          <w:sz w:val="20"/>
+          <w:szCs w:val="20"/>
+          <w:lang w:bidi="ar-SA"/>
+        </w:rPr>
+        <w:t xml:space="preserve"> an ArcGIS file geodatabase. Thanks to C. </w:t>
+      </w:r>
+      <w:proofErr w:type="spellStart"/>
+      <w:r>
+        <w:rPr>
+          <w:rFonts w:ascii="Arial" w:eastAsia="Times New Roman" w:hAnsi="Arial" w:cs="Arial"/>
+          <w:sz w:val="20"/>
+          <w:szCs w:val="20"/>
+          <w:lang w:bidi="ar-SA"/>
+        </w:rPr>
+        <w:t>Jarchow</w:t>
+      </w:r>
+      <w:proofErr w:type="spellEnd"/>
+      <w:r>
+        <w:rPr>
+          <w:rFonts w:ascii="Arial" w:eastAsia="Times New Roman" w:hAnsi="Arial" w:cs="Arial"/>
+          <w:sz w:val="20"/>
+          <w:szCs w:val="20"/>
+          <w:lang w:bidi="ar-SA"/>
+        </w:rPr>
+        <w:t xml:space="preserve"> for identifying this issue.</w:t>
       </w:r>
     </w:p>
     <w:p>
@@ -2359,7 +2447,7 @@
 </file>
 
 <file path=word/styles.xml><?xml version="1.0" encoding="utf-8"?>
-<w:styles xmlns:r="http://schemas.openxmlformats.org/officeDocument/2006/relationships" xmlns:w="http://schemas.openxmlformats.org/wordprocessingml/2006/main">
+<w:styles xmlns:mc="http://schemas.openxmlformats.org/markup-compatibility/2006" xmlns:r="http://schemas.openxmlformats.org/officeDocument/2006/relationships" xmlns:w="http://schemas.openxmlformats.org/wordprocessingml/2006/main" xmlns:w14="http://schemas.microsoft.com/office/word/2010/wordml" xmlns:w15="http://schemas.microsoft.com/office/word/2012/wordml" mc:Ignorable="w14 w15">
   <w:docDefaults>
     <w:rPrDefault>
       <w:rPr>
@@ -2375,144 +2463,378 @@
       </w:pPr>
     </w:pPrDefault>
   </w:docDefaults>
-  <w:latentStyles w:defLockedState="0" w:defUIPriority="99" w:defSemiHidden="1" w:defUnhideWhenUsed="1" w:defQFormat="0" w:count="267">
-    <w:lsdException w:name="Normal" w:semiHidden="0" w:uiPriority="0" w:unhideWhenUsed="0" w:qFormat="1"/>
-    <w:lsdException w:name="heading 1" w:semiHidden="0" w:uiPriority="9" w:unhideWhenUsed="0" w:qFormat="1"/>
-    <w:lsdException w:name="heading 2" w:uiPriority="9" w:qFormat="1"/>
-    <w:lsdException w:name="heading 3" w:uiPriority="9" w:qFormat="1"/>
-    <w:lsdException w:name="heading 4" w:uiPriority="9" w:qFormat="1"/>
-    <w:lsdException w:name="heading 5" w:uiPriority="9" w:qFormat="1"/>
-    <w:lsdException w:name="heading 6" w:uiPriority="9" w:qFormat="1"/>
-    <w:lsdException w:name="heading 7" w:uiPriority="9" w:qFormat="1"/>
-    <w:lsdException w:name="heading 8" w:uiPriority="9" w:qFormat="1"/>
-    <w:lsdException w:name="heading 9" w:uiPriority="9" w:qFormat="1"/>
-    <w:lsdException w:name="toc 1" w:uiPriority="39"/>
-    <w:lsdException w:name="toc 2" w:uiPriority="39"/>
-    <w:lsdException w:name="toc 3" w:uiPriority="39"/>
-    <w:lsdException w:name="toc 4" w:uiPriority="39"/>
-    <w:lsdException w:name="toc 5" w:uiPriority="39"/>
-    <w:lsdException w:name="toc 6" w:uiPriority="39"/>
-    <w:lsdException w:name="toc 7" w:uiPriority="39"/>
-    <w:lsdException w:name="toc 8" w:uiPriority="39"/>
-    <w:lsdException w:name="toc 9" w:uiPriority="39"/>
-    <w:lsdException w:name="caption" w:uiPriority="35"/>
-    <w:lsdException w:name="Title" w:semiHidden="0" w:uiPriority="10" w:unhideWhenUsed="0" w:qFormat="1"/>
-    <w:lsdException w:name="Default Paragraph Font" w:uiPriority="1"/>
-    <w:lsdException w:name="Subtitle" w:semiHidden="0" w:uiPriority="11" w:unhideWhenUsed="0" w:qFormat="1"/>
-    <w:lsdException w:name="Strong" w:semiHidden="0" w:uiPriority="22" w:unhideWhenUsed="0" w:qFormat="1"/>
-    <w:lsdException w:name="Emphasis" w:semiHidden="0" w:uiPriority="20" w:unhideWhenUsed="0" w:qFormat="1"/>
-    <w:lsdException w:name="Table Grid" w:semiHidden="0" w:uiPriority="59" w:unhideWhenUsed="0"/>
-    <w:lsdException w:name="Placeholder Text" w:unhideWhenUsed="0"/>
-    <w:lsdException w:name="No Spacing" w:semiHidden="0" w:uiPriority="1" w:unhideWhenUsed="0" w:qFormat="1"/>
-    <w:lsdException w:name="Light Shading" w:semiHidden="0" w:uiPriority="60" w:unhideWhenUsed="0"/>
-    <w:lsdException w:name="Light List" w:semiHidden="0" w:uiPriority="61" w:unhideWhenUsed="0"/>
-    <w:lsdException w:name="Light Grid" w:semiHidden="0" w:uiPriority="62" w:unhideWhenUsed="0"/>
-    <w:lsdException w:name="Medium Shading 1" w:semiHidden="0" w:uiPriority="63" w:unhideWhenUsed="0"/>
-    <w:lsdException w:name="Medium Shading 2" w:semiHidden="0" w:uiPriority="64" w:unhideWhenUsed="0"/>
-    <w:lsdException w:name="Medium List 1" w:semiHidden="0" w:uiPriority="65" w:unhideWhenUsed="0"/>
-    <w:lsdException w:name="Medium List 2" w:semiHidden="0" w:uiPriority="66" w:unhideWhenUsed="0"/>
-    <w:lsdException w:name="Medium Grid 1" w:semiHidden="0" w:uiPriority="67" w:unhideWhenUsed="0"/>
-    <w:lsdException w:name="Medium Grid 2" w:semiHidden="0" w:uiPriority="68" w:unhideWhenUsed="0"/>
-    <w:lsdException w:name="Medium Grid 3" w:semiHidden="0" w:uiPriority="69" w:unhideWhenUsed="0"/>
-    <w:lsdException w:name="Dark List" w:semiHidden="0" w:uiPriority="70" w:unhideWhenUsed="0"/>
-    <w:lsdException w:name="Colorful Shading" w:semiHidden="0" w:uiPriority="71" w:unhideWhenUsed="0"/>
-    <w:lsdException w:name="Colorful List" w:semiHidden="0" w:uiPriority="72" w:unhideWhenUsed="0"/>
-    <w:lsdException w:name="Colorful Grid" w:semiHidden="0" w:uiPriority="73" w:unhideWhenUsed="0"/>
-    <w:lsdException w:name="Light Shading Accent 1" w:semiHidden="0" w:uiPriority="60" w:unhideWhenUsed="0"/>
-    <w:lsdException w:name="Light List Accent 1" w:semiHidden="0" w:uiPriority="61" w:unhideWhenUsed="0"/>
-    <w:lsdException w:name="Light Grid Accent 1" w:semiHidden="0" w:uiPriority="62" w:unhideWhenUsed="0"/>
-    <w:lsdException w:name="Medium Shading 1 Accent 1" w:semiHidden="0" w:uiPriority="63" w:unhideWhenUsed="0"/>
-    <w:lsdException w:name="Medium Shading 2 Accent 1" w:semiHidden="0" w:uiPriority="64" w:unhideWhenUsed="0"/>
-    <w:lsdException w:name="Medium List 1 Accent 1" w:semiHidden="0" w:uiPriority="65" w:unhideWhenUsed="0"/>
-    <w:lsdException w:name="Revision" w:unhideWhenUsed="0"/>
-    <w:lsdException w:name="List Paragraph" w:semiHidden="0" w:uiPriority="34" w:unhideWhenUsed="0" w:qFormat="1"/>
-    <w:lsdException w:name="Quote" w:semiHidden="0" w:uiPriority="29" w:unhideWhenUsed="0" w:qFormat="1"/>
-    <w:lsdException w:name="Intense Quote" w:semiHidden="0" w:uiPriority="30" w:unhideWhenUsed="0" w:qFormat="1"/>
-    <w:lsdException w:name="Medium List 2 Accent 1" w:semiHidden="0" w:uiPriority="66" w:unhideWhenUsed="0"/>
-    <w:lsdException w:name="Medium Grid 1 Accent 1" w:semiHidden="0" w:uiPriority="67" w:unhideWhenUsed="0"/>
-    <w:lsdException w:name="Medium Grid 2 Accent 1" w:semiHidden="0" w:uiPriority="68" w:unhideWhenUsed="0"/>
-    <w:lsdException w:name="Medium Grid 3 Accent 1" w:semiHidden="0" w:uiPriority="69" w:unhideWhenUsed="0"/>
-    <w:lsdException w:name="Dark List Accent 1" w:semiHidden="0" w:uiPriority="70" w:unhideWhenUsed="0"/>
-    <w:lsdException w:name="Colorful Shading Accent 1" w:semiHidden="0" w:uiPriority="71" w:unhideWhenUsed="0"/>
-    <w:lsdException w:name="Colorful List Accent 1" w:semiHidden="0" w:uiPriority="72" w:unhideWhenUsed="0"/>
-    <w:lsdException w:name="Colorful Grid Accent 1" w:semiHidden="0" w:uiPriority="73" w:unhideWhenUsed="0"/>
-    <w:lsdException w:name="Light Shading Accent 2" w:semiHidden="0" w:uiPriority="60" w:unhideWhenUsed="0"/>
-    <w:lsdException w:name="Light List Accent 2" w:semiHidden="0" w:uiPriority="61" w:unhideWhenUsed="0"/>
-    <w:lsdException w:name="Light Grid Accent 2" w:semiHidden="0" w:uiPriority="62" w:unhideWhenUsed="0"/>
-    <w:lsdException w:name="Medium Shading 1 Accent 2" w:semiHidden="0" w:uiPriority="63" w:unhideWhenUsed="0"/>
-    <w:lsdException w:name="Medium Shading 2 Accent 2" w:semiHidden="0" w:uiPriority="64" w:unhideWhenUsed="0"/>
-    <w:lsdException w:name="Medium List 1 Accent 2" w:semiHidden="0" w:uiPriority="65" w:unhideWhenUsed="0"/>
-    <w:lsdException w:name="Medium List 2 Accent 2" w:semiHidden="0" w:uiPriority="66" w:unhideWhenUsed="0"/>
-    <w:lsdException w:name="Medium Grid 1 Accent 2" w:semiHidden="0" w:uiPriority="67" w:unhideWhenUsed="0"/>
-    <w:lsdException w:name="Medium Grid 2 Accent 2" w:semiHidden="0" w:uiPriority="68" w:unhideWhenUsed="0"/>
-    <w:lsdException w:name="Medium Grid 3 Accent 2" w:semiHidden="0" w:uiPriority="69" w:unhideWhenUsed="0"/>
-    <w:lsdException w:name="Dark List Accent 2" w:semiHidden="0" w:uiPriority="70" w:unhideWhenUsed="0"/>
-    <w:lsdException w:name="Colorful Shading Accent 2" w:semiHidden="0" w:uiPriority="71" w:unhideWhenUsed="0"/>
-    <w:lsdException w:name="Colorful List Accent 2" w:semiHidden="0" w:uiPriority="72" w:unhideWhenUsed="0"/>
-    <w:lsdException w:name="Colorful Grid Accent 2" w:semiHidden="0" w:uiPriority="73" w:unhideWhenUsed="0"/>
-    <w:lsdException w:name="Light Shading Accent 3" w:semiHidden="0" w:uiPriority="60" w:unhideWhenUsed="0"/>
-    <w:lsdException w:name="Light List Accent 3" w:semiHidden="0" w:uiPriority="61" w:unhideWhenUsed="0"/>
-    <w:lsdException w:name="Light Grid Accent 3" w:semiHidden="0" w:uiPriority="62" w:unhideWhenUsed="0"/>
-    <w:lsdException w:name="Medium Shading 1 Accent 3" w:semiHidden="0" w:uiPriority="63" w:unhideWhenUsed="0"/>
-    <w:lsdException w:name="Medium Shading 2 Accent 3" w:semiHidden="0" w:uiPriority="64" w:unhideWhenUsed="0"/>
-    <w:lsdException w:name="Medium List 1 Accent 3" w:semiHidden="0" w:uiPriority="65" w:unhideWhenUsed="0"/>
-    <w:lsdException w:name="Medium List 2 Accent 3" w:semiHidden="0" w:uiPriority="66" w:unhideWhenUsed="0"/>
-    <w:lsdException w:name="Medium Grid 1 Accent 3" w:semiHidden="0" w:uiPriority="67" w:unhideWhenUsed="0"/>
-    <w:lsdException w:name="Medium Grid 2 Accent 3" w:semiHidden="0" w:uiPriority="68" w:unhideWhenUsed="0"/>
-    <w:lsdException w:name="Medium Grid 3 Accent 3" w:semiHidden="0" w:uiPriority="69" w:unhideWhenUsed="0"/>
-    <w:lsdException w:name="Dark List Accent 3" w:semiHidden="0" w:uiPriority="70" w:unhideWhenUsed="0"/>
-    <w:lsdException w:name="Colorful Shading Accent 3" w:semiHidden="0" w:uiPriority="71" w:unhideWhenUsed="0"/>
-    <w:lsdException w:name="Colorful List Accent 3" w:semiHidden="0" w:uiPriority="72" w:unhideWhenUsed="0"/>
-    <w:lsdException w:name="Colorful Grid Accent 3" w:semiHidden="0" w:uiPriority="73" w:unhideWhenUsed="0"/>
-    <w:lsdException w:name="Light Shading Accent 4" w:semiHidden="0" w:uiPriority="60" w:unhideWhenUsed="0"/>
-    <w:lsdException w:name="Light List Accent 4" w:semiHidden="0" w:uiPriority="61" w:unhideWhenUsed="0"/>
-    <w:lsdException w:name="Light Grid Accent 4" w:semiHidden="0" w:uiPriority="62" w:unhideWhenUsed="0"/>
-    <w:lsdException w:name="Medium Shading 1 Accent 4" w:semiHidden="0" w:uiPriority="63" w:unhideWhenUsed="0"/>
-    <w:lsdException w:name="Medium Shading 2 Accent 4" w:semiHidden="0" w:uiPriority="64" w:unhideWhenUsed="0"/>
-    <w:lsdException w:name="Medium List 1 Accent 4" w:semiHidden="0" w:uiPriority="65" w:unhideWhenUsed="0"/>
-    <w:lsdException w:name="Medium List 2 Accent 4" w:semiHidden="0" w:uiPriority="66" w:unhideWhenUsed="0"/>
-    <w:lsdException w:name="Medium Grid 1 Accent 4" w:semiHidden="0" w:uiPriority="67" w:unhideWhenUsed="0"/>
-    <w:lsdException w:name="Medium Grid 2 Accent 4" w:semiHidden="0" w:uiPriority="68" w:unhideWhenUsed="0"/>
-    <w:lsdException w:name="Medium Grid 3 Accent 4" w:semiHidden="0" w:uiPriority="69" w:unhideWhenUsed="0"/>
-    <w:lsdException w:name="Dark List Accent 4" w:semiHidden="0" w:uiPriority="70" w:unhideWhenUsed="0"/>
-    <w:lsdException w:name="Colorful Shading Accent 4" w:semiHidden="0" w:uiPriority="71" w:unhideWhenUsed="0"/>
-    <w:lsdException w:name="Colorful List Accent 4" w:semiHidden="0" w:uiPriority="72" w:unhideWhenUsed="0"/>
-    <w:lsdException w:name="Colorful Grid Accent 4" w:semiHidden="0" w:uiPriority="73" w:unhideWhenUsed="0"/>
-    <w:lsdException w:name="Light Shading Accent 5" w:semiHidden="0" w:uiPriority="60" w:unhideWhenUsed="0"/>
-    <w:lsdException w:name="Light List Accent 5" w:semiHidden="0" w:uiPriority="61" w:unhideWhenUsed="0"/>
-    <w:lsdException w:name="Light Grid Accent 5" w:semiHidden="0" w:uiPriority="62" w:unhideWhenUsed="0"/>
-    <w:lsdException w:name="Medium Shading 1 Accent 5" w:semiHidden="0" w:uiPriority="63" w:unhideWhenUsed="0"/>
-    <w:lsdException w:name="Medium Shading 2 Accent 5" w:semiHidden="0" w:uiPriority="64" w:unhideWhenUsed="0"/>
-    <w:lsdException w:name="Medium List 1 Accent 5" w:semiHidden="0" w:uiPriority="65" w:unhideWhenUsed="0"/>
-    <w:lsdException w:name="Medium List 2 Accent 5" w:semiHidden="0" w:uiPriority="66" w:unhideWhenUsed="0"/>
-    <w:lsdException w:name="Medium Grid 1 Accent 5" w:semiHidden="0" w:uiPriority="67" w:unhideWhenUsed="0"/>
-    <w:lsdException w:name="Medium Grid 2 Accent 5" w:semiHidden="0" w:uiPriority="68" w:unhideWhenUsed="0"/>
-    <w:lsdException w:name="Medium Grid 3 Accent 5" w:semiHidden="0" w:uiPriority="69" w:unhideWhenUsed="0"/>
-    <w:lsdException w:name="Dark List Accent 5" w:semiHidden="0" w:uiPriority="70" w:unhideWhenUsed="0"/>
-    <w:lsdException w:name="Colorful Shading Accent 5" w:semiHidden="0" w:uiPriority="71" w:unhideWhenUsed="0"/>
-    <w:lsdException w:name="Colorful List Accent 5" w:semiHidden="0" w:uiPriority="72" w:unhideWhenUsed="0"/>
-    <w:lsdException w:name="Colorful Grid Accent 5" w:semiHidden="0" w:uiPriority="73" w:unhideWhenUsed="0"/>
-    <w:lsdException w:name="Light Shading Accent 6" w:semiHidden="0" w:uiPriority="60" w:unhideWhenUsed="0"/>
-    <w:lsdException w:name="Light List Accent 6" w:semiHidden="0" w:uiPriority="61" w:unhideWhenUsed="0"/>
-    <w:lsdException w:name="Light Grid Accent 6" w:semiHidden="0" w:uiPriority="62" w:unhideWhenUsed="0"/>
-    <w:lsdException w:name="Medium Shading 1 Accent 6" w:semiHidden="0" w:uiPriority="63" w:unhideWhenUsed="0"/>
-    <w:lsdException w:name="Medium Shading 2 Accent 6" w:semiHidden="0" w:uiPriority="64" w:unhideWhenUsed="0"/>
-    <w:lsdException w:name="Medium List 1 Accent 6" w:semiHidden="0" w:uiPriority="65" w:unhideWhenUsed="0"/>
-    <w:lsdException w:name="Medium List 2 Accent 6" w:semiHidden="0" w:uiPriority="66" w:unhideWhenUsed="0"/>
-    <w:lsdException w:name="Medium Grid 1 Accent 6" w:semiHidden="0" w:uiPriority="67" w:unhideWhenUsed="0"/>
-    <w:lsdException w:name="Medium Grid 2 Accent 6" w:semiHidden="0" w:uiPriority="68" w:unhideWhenUsed="0"/>
-    <w:lsdException w:name="Medium Grid 3 Accent 6" w:semiHidden="0" w:uiPriority="69" w:unhideWhenUsed="0"/>
-    <w:lsdException w:name="Dark List Accent 6" w:semiHidden="0" w:uiPriority="70" w:unhideWhenUsed="0"/>
-    <w:lsdException w:name="Colorful Shading Accent 6" w:semiHidden="0" w:uiPriority="71" w:unhideWhenUsed="0"/>
-    <w:lsdException w:name="Colorful List Accent 6" w:semiHidden="0" w:uiPriority="72" w:unhideWhenUsed="0"/>
-    <w:lsdException w:name="Colorful Grid Accent 6" w:semiHidden="0" w:uiPriority="73" w:unhideWhenUsed="0"/>
-    <w:lsdException w:name="Subtle Emphasis" w:semiHidden="0" w:uiPriority="19" w:unhideWhenUsed="0" w:qFormat="1"/>
-    <w:lsdException w:name="Intense Emphasis" w:semiHidden="0" w:uiPriority="21" w:unhideWhenUsed="0" w:qFormat="1"/>
-    <w:lsdException w:name="Subtle Reference" w:semiHidden="0" w:uiPriority="31" w:unhideWhenUsed="0" w:qFormat="1"/>
-    <w:lsdException w:name="Intense Reference" w:semiHidden="0" w:uiPriority="32" w:unhideWhenUsed="0" w:qFormat="1"/>
-    <w:lsdException w:name="Book Title" w:semiHidden="0" w:uiPriority="33" w:unhideWhenUsed="0" w:qFormat="1"/>
-    <w:lsdException w:name="Bibliography" w:uiPriority="37"/>
-    <w:lsdException w:name="TOC Heading" w:uiPriority="39" w:qFormat="1"/>
+  <w:latentStyles w:defLockedState="0" w:defUIPriority="99" w:defSemiHidden="0" w:defUnhideWhenUsed="0" w:defQFormat="0" w:count="371">
+    <w:lsdException w:name="Normal" w:uiPriority="0" w:qFormat="1"/>
+    <w:lsdException w:name="heading 1" w:uiPriority="9" w:qFormat="1"/>
+    <w:lsdException w:name="heading 2" w:semiHidden="1" w:uiPriority="9" w:unhideWhenUsed="1" w:qFormat="1"/>
+    <w:lsdException w:name="heading 3" w:semiHidden="1" w:uiPriority="9" w:unhideWhenUsed="1" w:qFormat="1"/>
+    <w:lsdException w:name="heading 4" w:semiHidden="1" w:uiPriority="9" w:unhideWhenUsed="1" w:qFormat="1"/>
+    <w:lsdException w:name="heading 5" w:semiHidden="1" w:uiPriority="9" w:unhideWhenUsed="1" w:qFormat="1"/>
+    <w:lsdException w:name="heading 6" w:semiHidden="1" w:uiPriority="9" w:unhideWhenUsed="1" w:qFormat="1"/>
+    <w:lsdException w:name="heading 7" w:semiHidden="1" w:uiPriority="9" w:unhideWhenUsed="1" w:qFormat="1"/>
+    <w:lsdException w:name="heading 8" w:semiHidden="1" w:uiPriority="9" w:unhideWhenUsed="1" w:qFormat="1"/>
+    <w:lsdException w:name="heading 9" w:semiHidden="1" w:uiPriority="9" w:unhideWhenUsed="1" w:qFormat="1"/>
+    <w:lsdException w:name="index 1" w:semiHidden="1" w:unhideWhenUsed="1"/>
+    <w:lsdException w:name="index 2" w:semiHidden="1" w:unhideWhenUsed="1"/>
+    <w:lsdException w:name="index 3" w:semiHidden="1" w:unhideWhenUsed="1"/>
+    <w:lsdException w:name="index 4" w:semiHidden="1" w:unhideWhenUsed="1"/>
+    <w:lsdException w:name="index 5" w:semiHidden="1" w:unhideWhenUsed="1"/>
+    <w:lsdException w:name="index 6" w:semiHidden="1" w:unhideWhenUsed="1"/>
+    <w:lsdException w:name="index 7" w:semiHidden="1" w:unhideWhenUsed="1"/>
+    <w:lsdException w:name="index 8" w:semiHidden="1" w:unhideWhenUsed="1"/>
+    <w:lsdException w:name="index 9" w:semiHidden="1" w:unhideWhenUsed="1"/>
+    <w:lsdException w:name="toc 1" w:semiHidden="1" w:uiPriority="39" w:unhideWhenUsed="1"/>
+    <w:lsdException w:name="toc 2" w:semiHidden="1" w:uiPriority="39" w:unhideWhenUsed="1"/>
+    <w:lsdException w:name="toc 3" w:semiHidden="1" w:uiPriority="39" w:unhideWhenUsed="1"/>
+    <w:lsdException w:name="toc 4" w:semiHidden="1" w:uiPriority="39" w:unhideWhenUsed="1"/>
+    <w:lsdException w:name="toc 5" w:semiHidden="1" w:uiPriority="39" w:unhideWhenUsed="1"/>
+    <w:lsdException w:name="toc 6" w:semiHidden="1" w:uiPriority="39" w:unhideWhenUsed="1"/>
+    <w:lsdException w:name="toc 7" w:semiHidden="1" w:uiPriority="39" w:unhideWhenUsed="1"/>
+    <w:lsdException w:name="toc 8" w:semiHidden="1" w:uiPriority="39" w:unhideWhenUsed="1"/>
+    <w:lsdException w:name="toc 9" w:semiHidden="1" w:uiPriority="39" w:unhideWhenUsed="1"/>
+    <w:lsdException w:name="Normal Indent" w:semiHidden="1" w:unhideWhenUsed="1"/>
+    <w:lsdException w:name="footnote text" w:semiHidden="1" w:unhideWhenUsed="1"/>
+    <w:lsdException w:name="annotation text" w:semiHidden="1" w:unhideWhenUsed="1"/>
+    <w:lsdException w:name="header" w:semiHidden="1" w:unhideWhenUsed="1"/>
+    <w:lsdException w:name="footer" w:semiHidden="1" w:unhideWhenUsed="1"/>
+    <w:lsdException w:name="index heading" w:semiHidden="1" w:unhideWhenUsed="1"/>
+    <w:lsdException w:name="caption" w:semiHidden="1" w:uiPriority="35" w:unhideWhenUsed="1"/>
+    <w:lsdException w:name="table of figures" w:semiHidden="1" w:unhideWhenUsed="1"/>
+    <w:lsdException w:name="envelope address" w:semiHidden="1" w:unhideWhenUsed="1"/>
+    <w:lsdException w:name="envelope return" w:semiHidden="1" w:unhideWhenUsed="1"/>
+    <w:lsdException w:name="footnote reference" w:semiHidden="1" w:unhideWhenUsed="1"/>
+    <w:lsdException w:name="annotation reference" w:semiHidden="1" w:unhideWhenUsed="1"/>
+    <w:lsdException w:name="line number" w:semiHidden="1" w:unhideWhenUsed="1"/>
+    <w:lsdException w:name="page number" w:semiHidden="1" w:unhideWhenUsed="1"/>
+    <w:lsdException w:name="endnote reference" w:semiHidden="1" w:unhideWhenUsed="1"/>
+    <w:lsdException w:name="endnote text" w:semiHidden="1" w:unhideWhenUsed="1"/>
+    <w:lsdException w:name="table of authorities" w:semiHidden="1" w:unhideWhenUsed="1"/>
+    <w:lsdException w:name="macro" w:semiHidden="1" w:unhideWhenUsed="1"/>
+    <w:lsdException w:name="toa heading" w:semiHidden="1" w:unhideWhenUsed="1"/>
+    <w:lsdException w:name="List" w:semiHidden="1" w:unhideWhenUsed="1"/>
+    <w:lsdException w:name="List Bullet" w:semiHidden="1" w:unhideWhenUsed="1"/>
+    <w:lsdException w:name="List Number" w:semiHidden="1" w:unhideWhenUsed="1"/>
+    <w:lsdException w:name="List 2" w:semiHidden="1" w:unhideWhenUsed="1"/>
+    <w:lsdException w:name="List 3" w:semiHidden="1" w:unhideWhenUsed="1"/>
+    <w:lsdException w:name="List 4" w:semiHidden="1" w:unhideWhenUsed="1"/>
+    <w:lsdException w:name="List 5" w:semiHidden="1" w:unhideWhenUsed="1"/>
+    <w:lsdException w:name="List Bullet 2" w:semiHidden="1" w:unhideWhenUsed="1"/>
+    <w:lsdException w:name="List Bullet 3" w:semiHidden="1" w:unhideWhenUsed="1"/>
+    <w:lsdException w:name="List Bullet 4" w:semiHidden="1" w:unhideWhenUsed="1"/>
+    <w:lsdException w:name="List Bullet 5" w:semiHidden="1" w:unhideWhenUsed="1"/>
+    <w:lsdException w:name="List Number 2" w:semiHidden="1" w:unhideWhenUsed="1"/>
+    <w:lsdException w:name="List Number 3" w:semiHidden="1" w:unhideWhenUsed="1"/>
+    <w:lsdException w:name="List Number 4" w:semiHidden="1" w:unhideWhenUsed="1"/>
+    <w:lsdException w:name="List Number 5" w:semiHidden="1" w:unhideWhenUsed="1"/>
+    <w:lsdException w:name="Title" w:uiPriority="10" w:qFormat="1"/>
+    <w:lsdException w:name="Closing" w:semiHidden="1" w:unhideWhenUsed="1"/>
+    <w:lsdException w:name="Signature" w:semiHidden="1" w:unhideWhenUsed="1"/>
+    <w:lsdException w:name="Default Paragraph Font" w:semiHidden="1" w:uiPriority="1" w:unhideWhenUsed="1"/>
+    <w:lsdException w:name="Body Text" w:semiHidden="1" w:unhideWhenUsed="1"/>
+    <w:lsdException w:name="Body Text Indent" w:semiHidden="1" w:unhideWhenUsed="1"/>
+    <w:lsdException w:name="List Continue" w:semiHidden="1" w:unhideWhenUsed="1"/>
+    <w:lsdException w:name="List Continue 2" w:semiHidden="1" w:unhideWhenUsed="1"/>
+    <w:lsdException w:name="List Continue 3" w:semiHidden="1" w:unhideWhenUsed="1"/>
+    <w:lsdException w:name="List Continue 4" w:semiHidden="1" w:unhideWhenUsed="1"/>
+    <w:lsdException w:name="List Continue 5" w:semiHidden="1" w:unhideWhenUsed="1"/>
+    <w:lsdException w:name="Message Header" w:semiHidden="1" w:unhideWhenUsed="1"/>
+    <w:lsdException w:name="Subtitle" w:uiPriority="11" w:qFormat="1"/>
+    <w:lsdException w:name="Salutation" w:semiHidden="1" w:unhideWhenUsed="1"/>
+    <w:lsdException w:name="Date" w:semiHidden="1" w:unhideWhenUsed="1"/>
+    <w:lsdException w:name="Body Text First Indent" w:semiHidden="1" w:unhideWhenUsed="1"/>
+    <w:lsdException w:name="Body Text First Indent 2" w:semiHidden="1" w:unhideWhenUsed="1"/>
+    <w:lsdException w:name="Note Heading" w:semiHidden="1" w:unhideWhenUsed="1"/>
+    <w:lsdException w:name="Body Text 2" w:semiHidden="1" w:unhideWhenUsed="1"/>
+    <w:lsdException w:name="Body Text 3" w:semiHidden="1" w:unhideWhenUsed="1"/>
+    <w:lsdException w:name="Body Text Indent 2" w:semiHidden="1" w:unhideWhenUsed="1"/>
+    <w:lsdException w:name="Body Text Indent 3" w:semiHidden="1" w:unhideWhenUsed="1"/>
+    <w:lsdException w:name="Block Text" w:semiHidden="1" w:unhideWhenUsed="1"/>
+    <w:lsdException w:name="Hyperlink" w:semiHidden="1" w:unhideWhenUsed="1"/>
+    <w:lsdException w:name="FollowedHyperlink" w:semiHidden="1" w:unhideWhenUsed="1"/>
+    <w:lsdException w:name="Strong" w:uiPriority="22" w:qFormat="1"/>
+    <w:lsdException w:name="Emphasis" w:uiPriority="20" w:qFormat="1"/>
+    <w:lsdException w:name="Document Map" w:semiHidden="1" w:unhideWhenUsed="1"/>
+    <w:lsdException w:name="Plain Text" w:semiHidden="1" w:unhideWhenUsed="1"/>
+    <w:lsdException w:name="E-mail Signature" w:semiHidden="1" w:unhideWhenUsed="1"/>
+    <w:lsdException w:name="HTML Top of Form" w:semiHidden="1" w:unhideWhenUsed="1"/>
+    <w:lsdException w:name="HTML Bottom of Form" w:semiHidden="1" w:unhideWhenUsed="1"/>
+    <w:lsdException w:name="Normal (Web)" w:semiHidden="1" w:unhideWhenUsed="1"/>
+    <w:lsdException w:name="HTML Acronym" w:semiHidden="1" w:unhideWhenUsed="1"/>
+    <w:lsdException w:name="HTML Address" w:semiHidden="1" w:unhideWhenUsed="1"/>
+    <w:lsdException w:name="HTML Cite" w:semiHidden="1" w:unhideWhenUsed="1"/>
+    <w:lsdException w:name="HTML Code" w:semiHidden="1" w:unhideWhenUsed="1"/>
+    <w:lsdException w:name="HTML Definition" w:semiHidden="1" w:unhideWhenUsed="1"/>
+    <w:lsdException w:name="HTML Keyboard" w:semiHidden="1" w:unhideWhenUsed="1"/>
+    <w:lsdException w:name="HTML Preformatted" w:semiHidden="1" w:unhideWhenUsed="1"/>
+    <w:lsdException w:name="HTML Sample" w:semiHidden="1" w:unhideWhenUsed="1"/>
+    <w:lsdException w:name="HTML Typewriter" w:semiHidden="1" w:unhideWhenUsed="1"/>
+    <w:lsdException w:name="HTML Variable" w:semiHidden="1" w:unhideWhenUsed="1"/>
+    <w:lsdException w:name="Normal Table" w:semiHidden="1" w:unhideWhenUsed="1"/>
+    <w:lsdException w:name="annotation subject" w:semiHidden="1" w:unhideWhenUsed="1"/>
+    <w:lsdException w:name="No List" w:semiHidden="1" w:unhideWhenUsed="1"/>
+    <w:lsdException w:name="Outline List 1" w:semiHidden="1" w:unhideWhenUsed="1"/>
+    <w:lsdException w:name="Outline List 2" w:semiHidden="1" w:unhideWhenUsed="1"/>
+    <w:lsdException w:name="Outline List 3" w:semiHidden="1" w:unhideWhenUsed="1"/>
+    <w:lsdException w:name="Table Simple 1" w:semiHidden="1" w:unhideWhenUsed="1"/>
+    <w:lsdException w:name="Table Simple 2" w:semiHidden="1" w:unhideWhenUsed="1"/>
+    <w:lsdException w:name="Table Simple 3" w:semiHidden="1" w:unhideWhenUsed="1"/>
+    <w:lsdException w:name="Table Classic 1" w:semiHidden="1" w:unhideWhenUsed="1"/>
+    <w:lsdException w:name="Table Classic 2" w:semiHidden="1" w:unhideWhenUsed="1"/>
+    <w:lsdException w:name="Table Classic 3" w:semiHidden="1" w:unhideWhenUsed="1"/>
+    <w:lsdException w:name="Table Classic 4" w:semiHidden="1" w:unhideWhenUsed="1"/>
+    <w:lsdException w:name="Table Colorful 1" w:semiHidden="1" w:unhideWhenUsed="1"/>
+    <w:lsdException w:name="Table Colorful 2" w:semiHidden="1" w:unhideWhenUsed="1"/>
+    <w:lsdException w:name="Table Colorful 3" w:semiHidden="1" w:unhideWhenUsed="1"/>
+    <w:lsdException w:name="Table Columns 1" w:semiHidden="1" w:unhideWhenUsed="1"/>
+    <w:lsdException w:name="Table Columns 2" w:semiHidden="1" w:unhideWhenUsed="1"/>
+    <w:lsdException w:name="Table Columns 3" w:semiHidden="1" w:unhideWhenUsed="1"/>
+    <w:lsdException w:name="Table Columns 4" w:semiHidden="1" w:unhideWhenUsed="1"/>
+    <w:lsdException w:name="Table Columns 5" w:semiHidden="1" w:unhideWhenUsed="1"/>
+    <w:lsdException w:name="Table Grid 1" w:semiHidden="1" w:unhideWhenUsed="1"/>
+    <w:lsdException w:name="Table Grid 2" w:semiHidden="1" w:unhideWhenUsed="1"/>
+    <w:lsdException w:name="Table Grid 3" w:semiHidden="1" w:unhideWhenUsed="1"/>
+    <w:lsdException w:name="Table Grid 4" w:semiHidden="1" w:unhideWhenUsed="1"/>
+    <w:lsdException w:name="Table Grid 5" w:semiHidden="1" w:unhideWhenUsed="1"/>
+    <w:lsdException w:name="Table Grid 6" w:semiHidden="1" w:unhideWhenUsed="1"/>
+    <w:lsdException w:name="Table Grid 7" w:semiHidden="1" w:unhideWhenUsed="1"/>
+    <w:lsdException w:name="Table Grid 8" w:semiHidden="1" w:unhideWhenUsed="1"/>
+    <w:lsdException w:name="Table List 1" w:semiHidden="1" w:unhideWhenUsed="1"/>
+    <w:lsdException w:name="Table List 2" w:semiHidden="1" w:unhideWhenUsed="1"/>
+    <w:lsdException w:name="Table List 3" w:semiHidden="1" w:unhideWhenUsed="1"/>
+    <w:lsdException w:name="Table List 4" w:semiHidden="1" w:unhideWhenUsed="1"/>
+    <w:lsdException w:name="Table List 5" w:semiHidden="1" w:unhideWhenUsed="1"/>
+    <w:lsdException w:name="Table List 6" w:semiHidden="1" w:unhideWhenUsed="1"/>
+    <w:lsdException w:name="Table List 7" w:semiHidden="1" w:unhideWhenUsed="1"/>
+    <w:lsdException w:name="Table List 8" w:semiHidden="1" w:unhideWhenUsed="1"/>
+    <w:lsdException w:name="Table 3D effects 1" w:semiHidden="1" w:unhideWhenUsed="1"/>
+    <w:lsdException w:name="Table 3D effects 2" w:semiHidden="1" w:unhideWhenUsed="1"/>
+    <w:lsdException w:name="Table 3D effects 3" w:semiHidden="1" w:unhideWhenUsed="1"/>
+    <w:lsdException w:name="Table Contemporary" w:semiHidden="1" w:unhideWhenUsed="1"/>
+    <w:lsdException w:name="Table Elegant" w:semiHidden="1" w:unhideWhenUsed="1"/>
+    <w:lsdException w:name="Table Professional" w:semiHidden="1" w:unhideWhenUsed="1"/>
+    <w:lsdException w:name="Table Subtle 1" w:semiHidden="1" w:unhideWhenUsed="1"/>
+    <w:lsdException w:name="Table Subtle 2" w:semiHidden="1" w:unhideWhenUsed="1"/>
+    <w:lsdException w:name="Table Web 1" w:semiHidden="1" w:unhideWhenUsed="1"/>
+    <w:lsdException w:name="Table Web 2" w:semiHidden="1" w:unhideWhenUsed="1"/>
+    <w:lsdException w:name="Table Web 3" w:semiHidden="1" w:unhideWhenUsed="1"/>
+    <w:lsdException w:name="Balloon Text" w:semiHidden="1" w:unhideWhenUsed="1"/>
+    <w:lsdException w:name="Table Grid" w:uiPriority="59"/>
+    <w:lsdException w:name="Table Theme" w:semiHidden="1" w:unhideWhenUsed="1"/>
+    <w:lsdException w:name="Placeholder Text" w:semiHidden="1"/>
+    <w:lsdException w:name="No Spacing" w:uiPriority="1" w:qFormat="1"/>
+    <w:lsdException w:name="Light Shading" w:uiPriority="60"/>
+    <w:lsdException w:name="Light List" w:uiPriority="61"/>
+    <w:lsdException w:name="Light Grid" w:uiPriority="62"/>
+    <w:lsdException w:name="Medium Shading 1" w:uiPriority="63"/>
+    <w:lsdException w:name="Medium Shading 2" w:uiPriority="64"/>
+    <w:lsdException w:name="Medium List 1" w:uiPriority="65"/>
+    <w:lsdException w:name="Medium List 2" w:uiPriority="66"/>
+    <w:lsdException w:name="Medium Grid 1" w:uiPriority="67"/>
+    <w:lsdException w:name="Medium Grid 2" w:uiPriority="68"/>
+    <w:lsdException w:name="Medium Grid 3" w:uiPriority="69"/>
+    <w:lsdException w:name="Dark List" w:uiPriority="70"/>
+    <w:lsdException w:name="Colorful Shading" w:uiPriority="71"/>
+    <w:lsdException w:name="Colorful List" w:uiPriority="72"/>
+    <w:lsdException w:name="Colorful Grid" w:uiPriority="73"/>
+    <w:lsdException w:name="Light Shading Accent 1" w:uiPriority="60"/>
+    <w:lsdException w:name="Light List Accent 1" w:uiPriority="61"/>
+    <w:lsdException w:name="Light Grid Accent 1" w:uiPriority="62"/>
+    <w:lsdException w:name="Medium Shading 1 Accent 1" w:uiPriority="63"/>
+    <w:lsdException w:name="Medium Shading 2 Accent 1" w:uiPriority="64"/>
+    <w:lsdException w:name="Medium List 1 Accent 1" w:uiPriority="65"/>
+    <w:lsdException w:name="Revision" w:semiHidden="1"/>
+    <w:lsdException w:name="List Paragraph" w:uiPriority="34" w:qFormat="1"/>
+    <w:lsdException w:name="Quote" w:uiPriority="29" w:qFormat="1"/>
+    <w:lsdException w:name="Intense Quote" w:uiPriority="30" w:qFormat="1"/>
+    <w:lsdException w:name="Medium List 2 Accent 1" w:uiPriority="66"/>
+    <w:lsdException w:name="Medium Grid 1 Accent 1" w:uiPriority="67"/>
+    <w:lsdException w:name="Medium Grid 2 Accent 1" w:uiPriority="68"/>
+    <w:lsdException w:name="Medium Grid 3 Accent 1" w:uiPriority="69"/>
+    <w:lsdException w:name="Dark List Accent 1" w:uiPriority="70"/>
+    <w:lsdException w:name="Colorful Shading Accent 1" w:uiPriority="71"/>
+    <w:lsdException w:name="Colorful List Accent 1" w:uiPriority="72"/>
+    <w:lsdException w:name="Colorful Grid Accent 1" w:uiPriority="73"/>
+    <w:lsdException w:name="Light Shading Accent 2" w:uiPriority="60"/>
+    <w:lsdException w:name="Light List Accent 2" w:uiPriority="61"/>
+    <w:lsdException w:name="Light Grid Accent 2" w:uiPriority="62"/>
+    <w:lsdException w:name="Medium Shading 1 Accent 2" w:uiPriority="63"/>
+    <w:lsdException w:name="Medium Shading 2 Accent 2" w:uiPriority="64"/>
+    <w:lsdException w:name="Medium List 1 Accent 2" w:uiPriority="65"/>
+    <w:lsdException w:name="Medium List 2 Accent 2" w:uiPriority="66"/>
+    <w:lsdException w:name="Medium Grid 1 Accent 2" w:uiPriority="67"/>
+    <w:lsdException w:name="Medium Grid 2 Accent 2" w:uiPriority="68"/>
+    <w:lsdException w:name="Medium Grid 3 Accent 2" w:uiPriority="69"/>
+    <w:lsdException w:name="Dark List Accent 2" w:uiPriority="70"/>
+    <w:lsdException w:name="Colorful Shading Accent 2" w:uiPriority="71"/>
+    <w:lsdException w:name="Colorful List Accent 2" w:uiPriority="72"/>
+    <w:lsdException w:name="Colorful Grid Accent 2" w:uiPriority="73"/>
+    <w:lsdException w:name="Light Shading Accent 3" w:uiPriority="60"/>
+    <w:lsdException w:name="Light List Accent 3" w:uiPriority="61"/>
+    <w:lsdException w:name="Light Grid Accent 3" w:uiPriority="62"/>
+    <w:lsdException w:name="Medium Shading 1 Accent 3" w:uiPriority="63"/>
+    <w:lsdException w:name="Medium Shading 2 Accent 3" w:uiPriority="64"/>
+    <w:lsdException w:name="Medium List 1 Accent 3" w:uiPriority="65"/>
+    <w:lsdException w:name="Medium List 2 Accent 3" w:uiPriority="66"/>
+    <w:lsdException w:name="Medium Grid 1 Accent 3" w:uiPriority="67"/>
+    <w:lsdException w:name="Medium Grid 2 Accent 3" w:uiPriority="68"/>
+    <w:lsdException w:name="Medium Grid 3 Accent 3" w:uiPriority="69"/>
+    <w:lsdException w:name="Dark List Accent 3" w:uiPriority="70"/>
+    <w:lsdException w:name="Colorful Shading Accent 3" w:uiPriority="71"/>
+    <w:lsdException w:name="Colorful List Accent 3" w:uiPriority="72"/>
+    <w:lsdException w:name="Colorful Grid Accent 3" w:uiPriority="73"/>
+    <w:lsdException w:name="Light Shading Accent 4" w:uiPriority="60"/>
+    <w:lsdException w:name="Light List Accent 4" w:uiPriority="61"/>
+    <w:lsdException w:name="Light Grid Accent 4" w:uiPriority="62"/>
+    <w:lsdException w:name="Medium Shading 1 Accent 4" w:uiPriority="63"/>
+    <w:lsdException w:name="Medium Shading 2 Accent 4" w:uiPriority="64"/>
+    <w:lsdException w:name="Medium List 1 Accent 4" w:uiPriority="65"/>
+    <w:lsdException w:name="Medium List 2 Accent 4" w:uiPriority="66"/>
+    <w:lsdException w:name="Medium Grid 1 Accent 4" w:uiPriority="67"/>
+    <w:lsdException w:name="Medium Grid 2 Accent 4" w:uiPriority="68"/>
+    <w:lsdException w:name="Medium Grid 3 Accent 4" w:uiPriority="69"/>
+    <w:lsdException w:name="Dark List Accent 4" w:uiPriority="70"/>
+    <w:lsdException w:name="Colorful Shading Accent 4" w:uiPriority="71"/>
+    <w:lsdException w:name="Colorful List Accent 4" w:uiPriority="72"/>
+    <w:lsdException w:name="Colorful Grid Accent 4" w:uiPriority="73"/>
+    <w:lsdException w:name="Light Shading Accent 5" w:uiPriority="60"/>
+    <w:lsdException w:name="Light List Accent 5" w:uiPriority="61"/>
+    <w:lsdException w:name="Light Grid Accent 5" w:uiPriority="62"/>
+    <w:lsdException w:name="Medium Shading 1 Accent 5" w:uiPriority="63"/>
+    <w:lsdException w:name="Medium Shading 2 Accent 5" w:uiPriority="64"/>
+    <w:lsdException w:name="Medium List 1 Accent 5" w:uiPriority="65"/>
+    <w:lsdException w:name="Medium List 2 Accent 5" w:uiPriority="66"/>
+    <w:lsdException w:name="Medium Grid 1 Accent 5" w:uiPriority="67"/>
+    <w:lsdException w:name="Medium Grid 2 Accent 5" w:uiPriority="68"/>
+    <w:lsdException w:name="Medium Grid 3 Accent 5" w:uiPriority="69"/>
+    <w:lsdException w:name="Dark List Accent 5" w:uiPriority="70"/>
+    <w:lsdException w:name="Colorful Shading Accent 5" w:uiPriority="71"/>
+    <w:lsdException w:name="Colorful List Accent 5" w:uiPriority="72"/>
+    <w:lsdException w:name="Colorful Grid Accent 5" w:uiPriority="73"/>
+    <w:lsdException w:name="Light Shading Accent 6" w:uiPriority="60"/>
+    <w:lsdException w:name="Light List Accent 6" w:uiPriority="61"/>
+    <w:lsdException w:name="Light Grid Accent 6" w:uiPriority="62"/>
+    <w:lsdException w:name="Medium Shading 1 Accent 6" w:uiPriority="63"/>
+    <w:lsdException w:name="Medium Shading 2 Accent 6" w:uiPriority="64"/>
+    <w:lsdException w:name="Medium List 1 Accent 6" w:uiPriority="65"/>
+    <w:lsdException w:name="Medium List 2 Accent 6" w:uiPriority="66"/>
+    <w:lsdException w:name="Medium Grid 1 Accent 6" w:uiPriority="67"/>
+    <w:lsdException w:name="Medium Grid 2 Accent 6" w:uiPriority="68"/>
+    <w:lsdException w:name="Medium Grid 3 Accent 6" w:uiPriority="69"/>
+    <w:lsdException w:name="Dark List Accent 6" w:uiPriority="70"/>
+    <w:lsdException w:name="Colorful Shading Accent 6" w:uiPriority="71"/>
+    <w:lsdException w:name="Colorful List Accent 6" w:uiPriority="72"/>
+    <w:lsdException w:name="Colorful Grid Accent 6" w:uiPriority="73"/>
+    <w:lsdException w:name="Subtle Emphasis" w:uiPriority="19" w:qFormat="1"/>
+    <w:lsdException w:name="Intense Emphasis" w:uiPriority="21" w:qFormat="1"/>
+    <w:lsdException w:name="Subtle Reference" w:uiPriority="31" w:qFormat="1"/>
+    <w:lsdException w:name="Intense Reference" w:uiPriority="32" w:qFormat="1"/>
+    <w:lsdException w:name="Book Title" w:uiPriority="33" w:qFormat="1"/>
+    <w:lsdException w:name="Bibliography" w:semiHidden="1" w:uiPriority="37" w:unhideWhenUsed="1"/>
+    <w:lsdException w:name="TOC Heading" w:semiHidden="1" w:uiPriority="39" w:unhideWhenUsed="1" w:qFormat="1"/>
+    <w:lsdException w:name="Plain Table 1" w:uiPriority="41"/>
+    <w:lsdException w:name="Plain Table 2" w:uiPriority="42"/>
+    <w:lsdException w:name="Plain Table 3" w:uiPriority="43"/>
+    <w:lsdException w:name="Plain Table 4" w:uiPriority="44"/>
+    <w:lsdException w:name="Plain Table 5" w:uiPriority="45"/>
+    <w:lsdException w:name="Grid Table Light" w:uiPriority="40"/>
+    <w:lsdException w:name="Grid Table 1 Light" w:uiPriority="46"/>
+    <w:lsdException w:name="Grid Table 2" w:uiPriority="47"/>
+    <w:lsdException w:name="Grid Table 3" w:uiPriority="48"/>
+    <w:lsdException w:name="Grid Table 4" w:uiPriority="49"/>
+    <w:lsdException w:name="Grid Table 5 Dark" w:uiPriority="50"/>
+    <w:lsdException w:name="Grid Table 6 Colorful" w:uiPriority="51"/>
+    <w:lsdException w:name="Grid Table 7 Colorful" w:uiPriority="52"/>
+    <w:lsdException w:name="Grid Table 1 Light Accent 1" w:uiPriority="46"/>
+    <w:lsdException w:name="Grid Table 2 Accent 1" w:uiPriority="47"/>
+    <w:lsdException w:name="Grid Table 3 Accent 1" w:uiPriority="48"/>
+    <w:lsdException w:name="Grid Table 4 Accent 1" w:uiPriority="49"/>
+    <w:lsdException w:name="Grid Table 5 Dark Accent 1" w:uiPriority="50"/>
+    <w:lsdException w:name="Grid Table 6 Colorful Accent 1" w:uiPriority="51"/>
+    <w:lsdException w:name="Grid Table 7 Colorful Accent 1" w:uiPriority="52"/>
+    <w:lsdException w:name="Grid Table 1 Light Accent 2" w:uiPriority="46"/>
+    <w:lsdException w:name="Grid Table 2 Accent 2" w:uiPriority="47"/>
+    <w:lsdException w:name="Grid Table 3 Accent 2" w:uiPriority="48"/>
+    <w:lsdException w:name="Grid Table 4 Accent 2" w:uiPriority="49"/>
+    <w:lsdException w:name="Grid Table 5 Dark Accent 2" w:uiPriority="50"/>
+    <w:lsdException w:name="Grid Table 6 Colorful Accent 2" w:uiPriority="51"/>
+    <w:lsdException w:name="Grid Table 7 Colorful Accent 2" w:uiPriority="52"/>
+    <w:lsdException w:name="Grid Table 1 Light Accent 3" w:uiPriority="46"/>
+    <w:lsdException w:name="Grid Table 2 Accent 3" w:uiPriority="47"/>
+    <w:lsdException w:name="Grid Table 3 Accent 3" w:uiPriority="48"/>
+    <w:lsdException w:name="Grid Table 4 Accent 3" w:uiPriority="49"/>
+    <w:lsdException w:name="Grid Table 5 Dark Accent 3" w:uiPriority="50"/>
+    <w:lsdException w:name="Grid Table 6 Colorful Accent 3" w:uiPriority="51"/>
+    <w:lsdException w:name="Grid Table 7 Colorful Accent 3" w:uiPriority="52"/>
+    <w:lsdException w:name="Grid Table 1 Light Accent 4" w:uiPriority="46"/>
+    <w:lsdException w:name="Grid Table 2 Accent 4" w:uiPriority="47"/>
+    <w:lsdException w:name="Grid Table 3 Accent 4" w:uiPriority="48"/>
+    <w:lsdException w:name="Grid Table 4 Accent 4" w:uiPriority="49"/>
+    <w:lsdException w:name="Grid Table 5 Dark Accent 4" w:uiPriority="50"/>
+    <w:lsdException w:name="Grid Table 6 Colorful Accent 4" w:uiPriority="51"/>
+    <w:lsdException w:name="Grid Table 7 Colorful Accent 4" w:uiPriority="52"/>
+    <w:lsdException w:name="Grid Table 1 Light Accent 5" w:uiPriority="46"/>
+    <w:lsdException w:name="Grid Table 2 Accent 5" w:uiPriority="47"/>
+    <w:lsdException w:name="Grid Table 3 Accent 5" w:uiPriority="48"/>
+    <w:lsdException w:name="Grid Table 4 Accent 5" w:uiPriority="49"/>
+    <w:lsdException w:name="Grid Table 5 Dark Accent 5" w:uiPriority="50"/>
+    <w:lsdException w:name="Grid Table 6 Colorful Accent 5" w:uiPriority="51"/>
+    <w:lsdException w:name="Grid Table 7 Colorful Accent 5" w:uiPriority="52"/>
+    <w:lsdException w:name="Grid Table 1 Light Accent 6" w:uiPriority="46"/>
+    <w:lsdException w:name="Grid Table 2 Accent 6" w:uiPriority="47"/>
+    <w:lsdException w:name="Grid Table 3 Accent 6" w:uiPriority="48"/>
+    <w:lsdException w:name="Grid Table 4 Accent 6" w:uiPriority="49"/>
+    <w:lsdException w:name="Grid Table 5 Dark Accent 6" w:uiPriority="50"/>
+    <w:lsdException w:name="Grid Table 6 Colorful Accent 6" w:uiPriority="51"/>
+    <w:lsdException w:name="Grid Table 7 Colorful Accent 6" w:uiPriority="52"/>
+    <w:lsdException w:name="List Table 1 Light" w:uiPriority="46"/>
+    <w:lsdException w:name="List Table 2" w:uiPriority="47"/>
+    <w:lsdException w:name="List Table 3" w:uiPriority="48"/>
+    <w:lsdException w:name="List Table 4" w:uiPriority="49"/>
+    <w:lsdException w:name="List Table 5 Dark" w:uiPriority="50"/>
+    <w:lsdException w:name="List Table 6 Colorful" w:uiPriority="51"/>
+    <w:lsdException w:name="List Table 7 Colorful" w:uiPriority="52"/>
+    <w:lsdException w:name="List Table 1 Light Accent 1" w:uiPriority="46"/>
+    <w:lsdException w:name="List Table 2 Accent 1" w:uiPriority="47"/>
+    <w:lsdException w:name="List Table 3 Accent 1" w:uiPriority="48"/>
+    <w:lsdException w:name="List Table 4 Accent 1" w:uiPriority="49"/>
+    <w:lsdException w:name="List Table 5 Dark Accent 1" w:uiPriority="50"/>
+    <w:lsdException w:name="List Table 6 Colorful Accent 1" w:uiPriority="51"/>
+    <w:lsdException w:name="List Table 7 Colorful Accent 1" w:uiPriority="52"/>
+    <w:lsdException w:name="List Table 1 Light Accent 2" w:uiPriority="46"/>
+    <w:lsdException w:name="List Table 2 Accent 2" w:uiPriority="47"/>
+    <w:lsdException w:name="List Table 3 Accent 2" w:uiPriority="48"/>
+    <w:lsdException w:name="List Table 4 Accent 2" w:uiPriority="49"/>
+    <w:lsdException w:name="List Table 5 Dark Accent 2" w:uiPriority="50"/>
+    <w:lsdException w:name="List Table 6 Colorful Accent 2" w:uiPriority="51"/>
+    <w:lsdException w:name="List Table 7 Colorful Accent 2" w:uiPriority="52"/>
+    <w:lsdException w:name="List Table 1 Light Accent 3" w:uiPriority="46"/>
+    <w:lsdException w:name="List Table 2 Accent 3" w:uiPriority="47"/>
+    <w:lsdException w:name="List Table 3 Accent 3" w:uiPriority="48"/>
+    <w:lsdException w:name="List Table 4 Accent 3" w:uiPriority="49"/>
+    <w:lsdException w:name="List Table 5 Dark Accent 3" w:uiPriority="50"/>
+    <w:lsdException w:name="List Table 6 Colorful Accent 3" w:uiPriority="51"/>
+    <w:lsdException w:name="List Table 7 Colorful Accent 3" w:uiPriority="52"/>
+    <w:lsdException w:name="List Table 1 Light Accent 4" w:uiPriority="46"/>
+    <w:lsdException w:name="List Table 2 Accent 4" w:uiPriority="47"/>
+    <w:lsdException w:name="List Table 3 Accent 4" w:uiPriority="48"/>
+    <w:lsdException w:name="List Table 4 Accent 4" w:uiPriority="49"/>
+    <w:lsdException w:name="List Table 5 Dark Accent 4" w:uiPriority="50"/>
+    <w:lsdException w:name="List Table 6 Colorful Accent 4" w:uiPriority="51"/>
+    <w:lsdException w:name="List Table 7 Colorful Accent 4" w:uiPriority="52"/>
+    <w:lsdException w:name="List Table 1 Light Accent 5" w:uiPriority="46"/>
+    <w:lsdException w:name="List Table 2 Accent 5" w:uiPriority="47"/>
+    <w:lsdException w:name="List Table 3 Accent 5" w:uiPriority="48"/>
+    <w:lsdException w:name="List Table 4 Accent 5" w:uiPriority="49"/>
+    <w:lsdException w:name="List Table 5 Dark Accent 5" w:uiPriority="50"/>
+    <w:lsdException w:name="List Table 6 Colorful Accent 5" w:uiPriority="51"/>
+    <w:lsdException w:name="List Table 7 Colorful Accent 5" w:uiPriority="52"/>
+    <w:lsdException w:name="List Table 1 Light Accent 6" w:uiPriority="46"/>
+    <w:lsdException w:name="List Table 2 Accent 6" w:uiPriority="47"/>
+    <w:lsdException w:name="List Table 3 Accent 6" w:uiPriority="48"/>
+    <w:lsdException w:name="List Table 4 Accent 6" w:uiPriority="49"/>
+    <w:lsdException w:name="List Table 5 Dark Accent 6" w:uiPriority="50"/>
+    <w:lsdException w:name="List Table 6 Colorful Accent 6" w:uiPriority="51"/>
+    <w:lsdException w:name="List Table 7 Colorful Accent 6" w:uiPriority="52"/>
   </w:latentStyles>
   <w:style w:type="paragraph" w:default="1" w:styleId="Normal">
     <w:name w:val="Normal"/>
@@ -2727,7 +3049,6 @@
     <w:uiPriority w:val="99"/>
     <w:semiHidden/>
     <w:unhideWhenUsed/>
-    <w:qFormat/>
     <w:tblPr>
       <w:tblInd w:w="0" w:type="dxa"/>
       <w:tblCellMar>
@@ -3107,196 +3428,6 @@
     <w:pPr>
       <w:outlineLvl w:val="9"/>
     </w:pPr>
-  </w:style>
-</w:styles>
-</file>
-
-<file path=word/stylesWithEffects.xml><?xml version="1.0" encoding="utf-8"?>
-<w:styles xmlns:wpc="http://schemas.microsoft.com/office/word/2010/wordprocessingCanvas" xmlns:mc="http://schemas.openxmlformats.org/markup-compatibility/2006" xmlns:o="urn:schemas-microsoft-com:office:office" xmlns:r="http://schemas.openxmlformats.org/officeDocument/2006/relationships" xmlns:m="http://schemas.openxmlformats.org/officeDocument/2006/math" xmlns:v="urn:schemas-microsoft-com:vml" xmlns:wp14="http://schemas.microsoft.com/office/word/2010/wordprocessingDrawing" xmlns:wp="http://schemas.openxmlformats.org/drawingml/2006/wordprocessingDrawing" xmlns:w10="urn:schemas-microsoft-com:office:word" xmlns:w="http://schemas.openxmlformats.org/wordprocessingml/2006/main" xmlns:w14="http://schemas.microsoft.com/office/word/2010/wordml" xmlns:wpg="http://schemas.microsoft.com/office/word/2010/wordprocessingGroup" xmlns:wpi="http://schemas.microsoft.com/office/word/2010/wordprocessingInk" xmlns:wne="http://schemas.microsoft.com/office/word/2006/wordml" xmlns:wps="http://schemas.microsoft.com/office/word/2010/wordprocessingShape" mc:Ignorable="w14 wp14">
-  <w:docDefaults>
-    <w:rPrDefault>
-      <w:rPr>
-        <w:rFonts w:asciiTheme="minorHAnsi" w:eastAsiaTheme="minorEastAsia" w:hAnsiTheme="minorHAnsi" w:cstheme="minorBidi"/>
-        <w:sz w:val="22"/>
-        <w:szCs w:val="22"/>
-        <w:lang w:val="en-US" w:eastAsia="en-US" w:bidi="ar-SA"/>
-      </w:rPr>
-    </w:rPrDefault>
-    <w:pPrDefault>
-      <w:pPr>
-        <w:spacing w:after="200" w:line="276" w:lineRule="auto"/>
-      </w:pPr>
-    </w:pPrDefault>
-  </w:docDefaults>
-  <w:latentStyles w:defLockedState="0" w:defUIPriority="99" w:defSemiHidden="1" w:defUnhideWhenUsed="1" w:defQFormat="0" w:count="267">
-    <w:lsdException w:name="Normal" w:semiHidden="0" w:uiPriority="0" w:unhideWhenUsed="0" w:qFormat="1"/>
-    <w:lsdException w:name="heading 1" w:semiHidden="0" w:uiPriority="9" w:unhideWhenUsed="0" w:qFormat="1"/>
-    <w:lsdException w:name="heading 2" w:uiPriority="9" w:qFormat="1"/>
-    <w:lsdException w:name="heading 3" w:uiPriority="9" w:qFormat="1"/>
-    <w:lsdException w:name="heading 4" w:uiPriority="9" w:qFormat="1"/>
-    <w:lsdException w:name="heading 5" w:uiPriority="9" w:qFormat="1"/>
-    <w:lsdException w:name="heading 6" w:uiPriority="9" w:qFormat="1"/>
-    <w:lsdException w:name="heading 7" w:uiPriority="9" w:qFormat="1"/>
-    <w:lsdException w:name="heading 8" w:uiPriority="9" w:qFormat="1"/>
-    <w:lsdException w:name="heading 9" w:uiPriority="9" w:qFormat="1"/>
-    <w:lsdException w:name="toc 1" w:uiPriority="39"/>
-    <w:lsdException w:name="toc 2" w:uiPriority="39"/>
-    <w:lsdException w:name="toc 3" w:uiPriority="39"/>
-    <w:lsdException w:name="toc 4" w:uiPriority="39"/>
-    <w:lsdException w:name="toc 5" w:uiPriority="39"/>
-    <w:lsdException w:name="toc 6" w:uiPriority="39"/>
-    <w:lsdException w:name="toc 7" w:uiPriority="39"/>
-    <w:lsdException w:name="toc 8" w:uiPriority="39"/>
-    <w:lsdException w:name="toc 9" w:uiPriority="39"/>
-    <w:lsdException w:name="caption" w:uiPriority="35" w:qFormat="1"/>
-    <w:lsdException w:name="Title" w:semiHidden="0" w:uiPriority="10" w:unhideWhenUsed="0" w:qFormat="1"/>
-    <w:lsdException w:name="Default Paragraph Font" w:uiPriority="1"/>
-    <w:lsdException w:name="Subtitle" w:semiHidden="0" w:uiPriority="11" w:unhideWhenUsed="0" w:qFormat="1"/>
-    <w:lsdException w:name="Strong" w:semiHidden="0" w:uiPriority="22" w:unhideWhenUsed="0" w:qFormat="1"/>
-    <w:lsdException w:name="Emphasis" w:semiHidden="0" w:uiPriority="20" w:unhideWhenUsed="0" w:qFormat="1"/>
-    <w:lsdException w:name="Table Grid" w:semiHidden="0" w:uiPriority="59" w:unhideWhenUsed="0"/>
-    <w:lsdException w:name="Placeholder Text" w:unhideWhenUsed="0"/>
-    <w:lsdException w:name="No Spacing" w:semiHidden="0" w:uiPriority="1" w:unhideWhenUsed="0" w:qFormat="1"/>
-    <w:lsdException w:name="Light Shading" w:semiHidden="0" w:uiPriority="60" w:unhideWhenUsed="0"/>
-    <w:lsdException w:name="Light List" w:semiHidden="0" w:uiPriority="61" w:unhideWhenUsed="0"/>
-    <w:lsdException w:name="Light Grid" w:semiHidden="0" w:uiPriority="62" w:unhideWhenUsed="0"/>
-    <w:lsdException w:name="Medium Shading 1" w:semiHidden="0" w:uiPriority="63" w:unhideWhenUsed="0"/>
-    <w:lsdException w:name="Medium Shading 2" w:semiHidden="0" w:uiPriority="64" w:unhideWhenUsed="0"/>
-    <w:lsdException w:name="Medium List 1" w:semiHidden="0" w:uiPriority="65" w:unhideWhenUsed="0"/>
-    <w:lsdException w:name="Medium List 2" w:semiHidden="0" w:uiPriority="66" w:unhideWhenUsed="0"/>
-    <w:lsdException w:name="Medium Grid 1" w:semiHidden="0" w:uiPriority="67" w:unhideWhenUsed="0"/>
-    <w:lsdException w:name="Medium Grid 2" w:semiHidden="0" w:uiPriority="68" w:unhideWhenUsed="0"/>
-    <w:lsdException w:name="Medium Grid 3" w:semiHidden="0" w:uiPriority="69" w:unhideWhenUsed="0"/>
-    <w:lsdException w:name="Dark List" w:semiHidden="0" w:uiPriority="70" w:unhideWhenUsed="0"/>
-    <w:lsdException w:name="Colorful Shading" w:semiHidden="0" w:uiPriority="71" w:unhideWhenUsed="0"/>
-    <w:lsdException w:name="Colorful List" w:semiHidden="0" w:uiPriority="72" w:unhideWhenUsed="0"/>
-    <w:lsdException w:name="Colorful Grid" w:semiHidden="0" w:uiPriority="73" w:unhideWhenUsed="0"/>
-    <w:lsdException w:name="Light Shading Accent 1" w:semiHidden="0" w:uiPriority="60" w:unhideWhenUsed="0"/>
-    <w:lsdException w:name="Light List Accent 1" w:semiHidden="0" w:uiPriority="61" w:unhideWhenUsed="0"/>
-    <w:lsdException w:name="Light Grid Accent 1" w:semiHidden="0" w:uiPriority="62" w:unhideWhenUsed="0"/>
-    <w:lsdException w:name="Medium Shading 1 Accent 1" w:semiHidden="0" w:uiPriority="63" w:unhideWhenUsed="0"/>
-    <w:lsdException w:name="Medium Shading 2 Accent 1" w:semiHidden="0" w:uiPriority="64" w:unhideWhenUsed="0"/>
-    <w:lsdException w:name="Medium List 1 Accent 1" w:semiHidden="0" w:uiPriority="65" w:unhideWhenUsed="0"/>
-    <w:lsdException w:name="Revision" w:unhideWhenUsed="0"/>
-    <w:lsdException w:name="List Paragraph" w:semiHidden="0" w:uiPriority="34" w:unhideWhenUsed="0" w:qFormat="1"/>
-    <w:lsdException w:name="Quote" w:semiHidden="0" w:uiPriority="29" w:unhideWhenUsed="0" w:qFormat="1"/>
-    <w:lsdException w:name="Intense Quote" w:semiHidden="0" w:uiPriority="30" w:unhideWhenUsed="0" w:qFormat="1"/>
-    <w:lsdException w:name="Medium List 2 Accent 1" w:semiHidden="0" w:uiPriority="66" w:unhideWhenUsed="0"/>
-    <w:lsdException w:name="Medium Grid 1 Accent 1" w:semiHidden="0" w:uiPriority="67" w:unhideWhenUsed="0"/>
-    <w:lsdException w:name="Medium Grid 2 Accent 1" w:semiHidden="0" w:uiPriority="68" w:unhideWhenUsed="0"/>
-    <w:lsdException w:name="Medium Grid 3 Accent 1" w:semiHidden="0" w:uiPriority="69" w:unhideWhenUsed="0"/>
-    <w:lsdException w:name="Dark List Accent 1" w:semiHidden="0" w:uiPriority="70" w:unhideWhenUsed="0"/>
-    <w:lsdException w:name="Colorful Shading Accent 1" w:semiHidden="0" w:uiPriority="71" w:unhideWhenUsed="0"/>
-    <w:lsdException w:name="Colorful List Accent 1" w:semiHidden="0" w:uiPriority="72" w:unhideWhenUsed="0"/>
-    <w:lsdException w:name="Colorful Grid Accent 1" w:semiHidden="0" w:uiPriority="73" w:unhideWhenUsed="0"/>
-    <w:lsdException w:name="Light Shading Accent 2" w:semiHidden="0" w:uiPriority="60" w:unhideWhenUsed="0"/>
-    <w:lsdException w:name="Light List Accent 2" w:semiHidden="0" w:uiPriority="61" w:unhideWhenUsed="0"/>
-    <w:lsdException w:name="Light Grid Accent 2" w:semiHidden="0" w:uiPriority="62" w:unhideWhenUsed="0"/>
-    <w:lsdException w:name="Medium Shading 1 Accent 2" w:semiHidden="0" w:uiPriority="63" w:unhideWhenUsed="0"/>
-    <w:lsdException w:name="Medium Shading 2 Accent 2" w:semiHidden="0" w:uiPriority="64" w:unhideWhenUsed="0"/>
-    <w:lsdException w:name="Medium List 1 Accent 2" w:semiHidden="0" w:uiPriority="65" w:unhideWhenUsed="0"/>
-    <w:lsdException w:name="Medium List 2 Accent 2" w:semiHidden="0" w:uiPriority="66" w:unhideWhenUsed="0"/>
-    <w:lsdException w:name="Medium Grid 1 Accent 2" w:semiHidden="0" w:uiPriority="67" w:unhideWhenUsed="0"/>
-    <w:lsdException w:name="Medium Grid 2 Accent 2" w:semiHidden="0" w:uiPriority="68" w:unhideWhenUsed="0"/>
-    <w:lsdException w:name="Medium Grid 3 Accent 2" w:semiHidden="0" w:uiPriority="69" w:unhideWhenUsed="0"/>
-    <w:lsdException w:name="Dark List Accent 2" w:semiHidden="0" w:uiPriority="70" w:unhideWhenUsed="0"/>
-    <w:lsdException w:name="Colorful Shading Accent 2" w:semiHidden="0" w:uiPriority="71" w:unhideWhenUsed="0"/>
-    <w:lsdException w:name="Colorful List Accent 2" w:semiHidden="0" w:uiPriority="72" w:unhideWhenUsed="0"/>
-    <w:lsdException w:name="Colorful Grid Accent 2" w:semiHidden="0" w:uiPriority="73" w:unhideWhenUsed="0"/>
-    <w:lsdException w:name="Light Shading Accent 3" w:semiHidden="0" w:uiPriority="60" w:unhideWhenUsed="0"/>
-    <w:lsdException w:name="Light List Accent 3" w:semiHidden="0" w:uiPriority="61" w:unhideWhenUsed="0"/>
-    <w:lsdException w:name="Light Grid Accent 3" w:semiHidden="0" w:uiPriority="62" w:unhideWhenUsed="0"/>
-    <w:lsdException w:name="Medium Shading 1 Accent 3" w:semiHidden="0" w:uiPriority="63" w:unhideWhenUsed="0"/>
-    <w:lsdException w:name="Medium Shading 2 Accent 3" w:semiHidden="0" w:uiPriority="64" w:unhideWhenUsed="0"/>
-    <w:lsdException w:name="Medium List 1 Accent 3" w:semiHidden="0" w:uiPriority="65" w:unhideWhenUsed="0"/>
-    <w:lsdException w:name="Medium List 2 Accent 3" w:semiHidden="0" w:uiPriority="66" w:unhideWhenUsed="0"/>
-    <w:lsdException w:name="Medium Grid 1 Accent 3" w:semiHidden="0" w:uiPriority="67" w:unhideWhenUsed="0"/>
-    <w:lsdException w:name="Medium Grid 2 Accent 3" w:semiHidden="0" w:uiPriority="68" w:unhideWhenUsed="0"/>
-    <w:lsdException w:name="Medium Grid 3 Accent 3" w:semiHidden="0" w:uiPriority="69" w:unhideWhenUsed="0"/>
-    <w:lsdException w:name="Dark List Accent 3" w:semiHidden="0" w:uiPriority="70" w:unhideWhenUsed="0"/>
-    <w:lsdException w:name="Colorful Shading Accent 3" w:semiHidden="0" w:uiPriority="71" w:unhideWhenUsed="0"/>
-    <w:lsdException w:name="Colorful List Accent 3" w:semiHidden="0" w:uiPriority="72" w:unhideWhenUsed="0"/>
-    <w:lsdException w:name="Colorful Grid Accent 3" w:semiHidden="0" w:uiPriority="73" w:unhideWhenUsed="0"/>
-    <w:lsdException w:name="Light Shading Accent 4" w:semiHidden="0" w:uiPriority="60" w:unhideWhenUsed="0"/>
-    <w:lsdException w:name="Light List Accent 4" w:semiHidden="0" w:uiPriority="61" w:unhideWhenUsed="0"/>
-    <w:lsdException w:name="Light Grid Accent 4" w:semiHidden="0" w:uiPriority="62" w:unhideWhenUsed="0"/>
-    <w:lsdException w:name="Medium Shading 1 Accent 4" w:semiHidden="0" w:uiPriority="63" w:unhideWhenUsed="0"/>
-    <w:lsdException w:name="Medium Shading 2 Accent 4" w:semiHidden="0" w:uiPriority="64" w:unhideWhenUsed="0"/>
-    <w:lsdException w:name="Medium List 1 Accent 4" w:semiHidden="0" w:uiPriority="65" w:unhideWhenUsed="0"/>
-    <w:lsdException w:name="Medium List 2 Accent 4" w:semiHidden="0" w:uiPriority="66" w:unhideWhenUsed="0"/>
-    <w:lsdException w:name="Medium Grid 1 Accent 4" w:semiHidden="0" w:uiPriority="67" w:unhideWhenUsed="0"/>
-    <w:lsdException w:name="Medium Grid 2 Accent 4" w:semiHidden="0" w:uiPriority="68" w:unhideWhenUsed="0"/>
-    <w:lsdException w:name="Medium Grid 3 Accent 4" w:semiHidden="0" w:uiPriority="69" w:unhideWhenUsed="0"/>
-    <w:lsdException w:name="Dark List Accent 4" w:semiHidden="0" w:uiPriority="70" w:unhideWhenUsed="0"/>
-    <w:lsdException w:name="Colorful Shading Accent 4" w:semiHidden="0" w:uiPriority="71" w:unhideWhenUsed="0"/>
-    <w:lsdException w:name="Colorful List Accent 4" w:semiHidden="0" w:uiPriority="72" w:unhideWhenUsed="0"/>
-    <w:lsdException w:name="Colorful Grid Accent 4" w:semiHidden="0" w:uiPriority="73" w:unhideWhenUsed="0"/>
-    <w:lsdException w:name="Light Shading Accent 5" w:semiHidden="0" w:uiPriority="60" w:unhideWhenUsed="0"/>
-    <w:lsdException w:name="Light List Accent 5" w:semiHidden="0" w:uiPriority="61" w:unhideWhenUsed="0"/>
-    <w:lsdException w:name="Light Grid Accent 5" w:semiHidden="0" w:uiPriority="62" w:unhideWhenUsed="0"/>
-    <w:lsdException w:name="Medium Shading 1 Accent 5" w:semiHidden="0" w:uiPriority="63" w:unhideWhenUsed="0"/>
-    <w:lsdException w:name="Medium Shading 2 Accent 5" w:semiHidden="0" w:uiPriority="64" w:unhideWhenUsed="0"/>
-    <w:lsdException w:name="Medium List 1 Accent 5" w:semiHidden="0" w:uiPriority="65" w:unhideWhenUsed="0"/>
-    <w:lsdException w:name="Medium List 2 Accent 5" w:semiHidden="0" w:uiPriority="66" w:unhideWhenUsed="0"/>
-    <w:lsdException w:name="Medium Grid 1 Accent 5" w:semiHidden="0" w:uiPriority="67" w:unhideWhenUsed="0"/>
-    <w:lsdException w:name="Medium Grid 2 Accent 5" w:semiHidden="0" w:uiPriority="68" w:unhideWhenUsed="0"/>
-    <w:lsdException w:name="Medium Grid 3 Accent 5" w:semiHidden="0" w:uiPriority="69" w:unhideWhenUsed="0"/>
-    <w:lsdException w:name="Dark List Accent 5" w:semiHidden="0" w:uiPriority="70" w:unhideWhenUsed="0"/>
-    <w:lsdException w:name="Colorful Shading Accent 5" w:semiHidden="0" w:uiPriority="71" w:unhideWhenUsed="0"/>
-    <w:lsdException w:name="Colorful List Accent 5" w:semiHidden="0" w:uiPriority="72" w:unhideWhenUsed="0"/>
-    <w:lsdException w:name="Colorful Grid Accent 5" w:semiHidden="0" w:uiPriority="73" w:unhideWhenUsed="0"/>
-    <w:lsdException w:name="Light Shading Accent 6" w:semiHidden="0" w:uiPriority="60" w:unhideWhenUsed="0"/>
-    <w:lsdException w:name="Light List Accent 6" w:semiHidden="0" w:uiPriority="61" w:unhideWhenUsed="0"/>
-    <w:lsdException w:name="Light Grid Accent 6" w:semiHidden="0" w:uiPriority="62" w:unhideWhenUsed="0"/>
-    <w:lsdException w:name="Medium Shading 1 Accent 6" w:semiHidden="0" w:uiPriority="63" w:unhideWhenUsed="0"/>
-    <w:lsdException w:name="Medium Shading 2 Accent 6" w:semiHidden="0" w:uiPriority="64" w:unhideWhenUsed="0"/>
-    <w:lsdException w:name="Medium List 1 Accent 6" w:semiHidden="0" w:uiPriority="65" w:unhideWhenUsed="0"/>
-    <w:lsdException w:name="Medium List 2 Accent 6" w:semiHidden="0" w:uiPriority="66" w:unhideWhenUsed="0"/>
-    <w:lsdException w:name="Medium Grid 1 Accent 6" w:semiHidden="0" w:uiPriority="67" w:unhideWhenUsed="0"/>
-    <w:lsdException w:name="Medium Grid 2 Accent 6" w:semiHidden="0" w:uiPriority="68" w:unhideWhenUsed="0"/>
-    <w:lsdException w:name="Medium Grid 3 Accent 6" w:semiHidden="0" w:uiPriority="69" w:unhideWhenUsed="0"/>
-    <w:lsdException w:name="Dark List Accent 6" w:semiHidden="0" w:uiPriority="70" w:unhideWhenUsed="0"/>
-    <w:lsdException w:name="Colorful Shading Accent 6" w:semiHidden="0" w:uiPriority="71" w:unhideWhenUsed="0"/>
-    <w:lsdException w:name="Colorful List Accent 6" w:semiHidden="0" w:uiPriority="72" w:unhideWhenUsed="0"/>
-    <w:lsdException w:name="Colorful Grid Accent 6" w:semiHidden="0" w:uiPriority="73" w:unhideWhenUsed="0"/>
-    <w:lsdException w:name="Subtle Emphasis" w:semiHidden="0" w:uiPriority="19" w:unhideWhenUsed="0" w:qFormat="1"/>
-    <w:lsdException w:name="Intense Emphasis" w:semiHidden="0" w:uiPriority="21" w:unhideWhenUsed="0" w:qFormat="1"/>
-    <w:lsdException w:name="Subtle Reference" w:semiHidden="0" w:uiPriority="31" w:unhideWhenUsed="0" w:qFormat="1"/>
-    <w:lsdException w:name="Intense Reference" w:semiHidden="0" w:uiPriority="32" w:unhideWhenUsed="0" w:qFormat="1"/>
-    <w:lsdException w:name="Book Title" w:semiHidden="0" w:uiPriority="33" w:unhideWhenUsed="0" w:qFormat="1"/>
-    <w:lsdException w:name="Bibliography" w:uiPriority="37"/>
-    <w:lsdException w:name="TOC Heading" w:uiPriority="39" w:qFormat="1"/>
-  </w:latentStyles>
-  <w:style w:type="paragraph" w:default="1" w:styleId="Normal">
-    <w:name w:val="Normal"/>
-    <w:qFormat/>
-  </w:style>
-  <w:style w:type="character" w:default="1" w:styleId="DefaultParagraphFont">
-    <w:name w:val="Default Paragraph Font"/>
-    <w:uiPriority w:val="1"/>
-    <w:semiHidden/>
-    <w:unhideWhenUsed/>
-  </w:style>
-  <w:style w:type="table" w:default="1" w:styleId="TableNormal">
-    <w:name w:val="Normal Table"/>
-    <w:uiPriority w:val="99"/>
-    <w:semiHidden/>
-    <w:unhideWhenUsed/>
-    <w:tblPr>
-      <w:tblInd w:w="0" w:type="dxa"/>
-      <w:tblCellMar>
-        <w:top w:w="0" w:type="dxa"/>
-        <w:left w:w="108" w:type="dxa"/>
-        <w:bottom w:w="0" w:type="dxa"/>
-        <w:right w:w="108" w:type="dxa"/>
-      </w:tblCellMar>
-    </w:tblPr>
-  </w:style>
-  <w:style w:type="numbering" w:default="1" w:styleId="NoList">
-    <w:name w:val="No List"/>
-    <w:uiPriority w:val="99"/>
-    <w:semiHidden/>
-    <w:unhideWhenUsed/>
   </w:style>
 </w:styles>
 </file>

</xml_diff>

<commit_message>
Metadata Wizard, release 1.7 (vocab server)
</commit_message>
<xml_diff>
--- a/MetadataWizard_SoftwareVersions.docx
+++ b/MetadataWizard_SoftwareVersions.docx
@@ -1,6 +1,6 @@
 
 <file path=word/document.xml><?xml version="1.0" encoding="utf-8"?>
-<w:document xmlns:wpc="http://schemas.microsoft.com/office/word/2010/wordprocessingCanvas" xmlns:mc="http://schemas.openxmlformats.org/markup-compatibility/2006" xmlns:o="urn:schemas-microsoft-com:office:office" xmlns:r="http://schemas.openxmlformats.org/officeDocument/2006/relationships" xmlns:m="http://schemas.openxmlformats.org/officeDocument/2006/math" xmlns:v="urn:schemas-microsoft-com:vml" xmlns:wp14="http://schemas.microsoft.com/office/word/2010/wordprocessingDrawing" xmlns:wp="http://schemas.openxmlformats.org/drawingml/2006/wordprocessingDrawing" xmlns:w10="urn:schemas-microsoft-com:office:word" xmlns:w="http://schemas.openxmlformats.org/wordprocessingml/2006/main" xmlns:w14="http://schemas.microsoft.com/office/word/2010/wordml" xmlns:w15="http://schemas.microsoft.com/office/word/2012/wordml" xmlns:wpg="http://schemas.microsoft.com/office/word/2010/wordprocessingGroup" xmlns:wpi="http://schemas.microsoft.com/office/word/2010/wordprocessingInk" xmlns:wne="http://schemas.microsoft.com/office/word/2006/wordml" xmlns:wps="http://schemas.microsoft.com/office/word/2010/wordprocessingShape" mc:Ignorable="w14 w15 wp14">
+<w:document xmlns:wpc="http://schemas.microsoft.com/office/word/2010/wordprocessingCanvas" xmlns:mc="http://schemas.openxmlformats.org/markup-compatibility/2006" xmlns:o="urn:schemas-microsoft-com:office:office" xmlns:r="http://schemas.openxmlformats.org/officeDocument/2006/relationships" xmlns:m="http://schemas.openxmlformats.org/officeDocument/2006/math" xmlns:v="urn:schemas-microsoft-com:vml" xmlns:wp14="http://schemas.microsoft.com/office/word/2010/wordprocessingDrawing" xmlns:wp="http://schemas.openxmlformats.org/drawingml/2006/wordprocessingDrawing" xmlns:w10="urn:schemas-microsoft-com:office:word" xmlns:w="http://schemas.openxmlformats.org/wordprocessingml/2006/main" xmlns:w14="http://schemas.microsoft.com/office/word/2010/wordml" xmlns:wpg="http://schemas.microsoft.com/office/word/2010/wordprocessingGroup" xmlns:wpi="http://schemas.microsoft.com/office/word/2010/wordprocessingInk" xmlns:wne="http://schemas.microsoft.com/office/word/2006/wordml" xmlns:wps="http://schemas.microsoft.com/office/word/2010/wordprocessingShape" mc:Ignorable="w14 wp14">
   <w:body>
     <w:p>
       <w:pPr>
@@ -1783,27 +1783,7 @@
           <w:szCs w:val="20"/>
           <w:lang w:bidi="ar-SA"/>
         </w:rPr>
-        <w:t>- Python files now check for 'Multipoint' and '</w:t>
-      </w:r>
-      <w:proofErr w:type="spellStart"/>
-      <w:r>
-        <w:rPr>
-          <w:rFonts w:ascii="Arial" w:hAnsi="Arial" w:cs="Arial"/>
-          <w:sz w:val="20"/>
-          <w:szCs w:val="20"/>
-          <w:lang w:bidi="ar-SA"/>
-        </w:rPr>
-        <w:t>MultiPoint</w:t>
-      </w:r>
-      <w:proofErr w:type="spellEnd"/>
-      <w:r>
-        <w:rPr>
-          <w:rFonts w:ascii="Arial" w:hAnsi="Arial" w:cs="Arial"/>
-          <w:sz w:val="20"/>
-          <w:szCs w:val="20"/>
-          <w:lang w:bidi="ar-SA"/>
-        </w:rPr>
-        <w:t xml:space="preserve">' (capitalization) to avoid problems assigning feature type. Thanks to T. </w:t>
+        <w:t xml:space="preserve">- Python files now check for 'Multipoint' and 'MultiPoint' (capitalization) to avoid problems assigning feature type. Thanks to T. </w:t>
       </w:r>
       <w:proofErr w:type="spellStart"/>
       <w:r>
@@ -2294,27 +2274,7 @@
           <w:szCs w:val="20"/>
           <w:lang w:bidi="ar-SA"/>
         </w:rPr>
-        <w:t xml:space="preserve">- Updated the handling of the metadata preview. MP will now be run to prune off and avoid showing empty nodes. </w:t>
-      </w:r>
-      <w:proofErr w:type="spellStart"/>
-      <w:r>
-        <w:rPr>
-          <w:rFonts w:ascii="Arial" w:eastAsia="Times New Roman" w:hAnsi="Arial" w:cs="Arial"/>
-          <w:sz w:val="20"/>
-          <w:szCs w:val="20"/>
-          <w:lang w:bidi="ar-SA"/>
-        </w:rPr>
-        <w:t>Stylesheet</w:t>
-      </w:r>
-      <w:proofErr w:type="spellEnd"/>
-      <w:r>
-        <w:rPr>
-          <w:rFonts w:ascii="Arial" w:eastAsia="Times New Roman" w:hAnsi="Arial" w:cs="Arial"/>
-          <w:sz w:val="20"/>
-          <w:szCs w:val="20"/>
-          <w:lang w:bidi="ar-SA"/>
-        </w:rPr>
-        <w:t xml:space="preserve"> will still be applied for clean viewing.</w:t>
+        <w:t>- Updated the handling of the metadata preview. MP will now be run to prune off and avoid showing empty nodes. Stylesheet will still be applied for clean viewing.</w:t>
       </w:r>
     </w:p>
     <w:p>
@@ -2433,8 +2393,219 @@
           <w:lang w:bidi="ar-SA"/>
         </w:rPr>
       </w:pPr>
+    </w:p>
+    <w:p>
+      <w:pPr>
+        <w:rPr>
+          <w:rFonts w:ascii="Arial" w:eastAsia="Times New Roman" w:hAnsi="Arial" w:cs="Arial"/>
+          <w:b/>
+          <w:sz w:val="20"/>
+          <w:szCs w:val="20"/>
+          <w:lang w:bidi="ar-SA"/>
+        </w:rPr>
+      </w:pPr>
+      <w:r>
+        <w:rPr>
+          <w:rFonts w:ascii="Arial" w:eastAsia="Times New Roman" w:hAnsi="Arial" w:cs="Arial"/>
+          <w:b/>
+          <w:sz w:val="20"/>
+          <w:szCs w:val="20"/>
+          <w:lang w:bidi="ar-SA"/>
+        </w:rPr>
+        <w:t>Metadat</w:t>
+      </w:r>
+      <w:r>
+        <w:rPr>
+          <w:rFonts w:ascii="Arial" w:eastAsia="Times New Roman" w:hAnsi="Arial" w:cs="Arial"/>
+          <w:b/>
+          <w:sz w:val="20"/>
+          <w:szCs w:val="20"/>
+          <w:lang w:bidi="ar-SA"/>
+        </w:rPr>
+        <w:t>a Wizard version 1.7</w:t>
+      </w:r>
       <w:bookmarkStart w:id="0" w:name="_GoBack"/>
       <w:bookmarkEnd w:id="0"/>
+      <w:r>
+        <w:rPr>
+          <w:rFonts w:ascii="Arial" w:eastAsia="Times New Roman" w:hAnsi="Arial" w:cs="Arial"/>
+          <w:b/>
+          <w:sz w:val="20"/>
+          <w:szCs w:val="20"/>
+          <w:lang w:bidi="ar-SA"/>
+        </w:rPr>
+        <w:t xml:space="preserve"> (Updated 1015</w:t>
+      </w:r>
+      <w:r>
+        <w:rPr>
+          <w:rFonts w:ascii="Arial" w:eastAsia="Times New Roman" w:hAnsi="Arial" w:cs="Arial"/>
+          <w:b/>
+          <w:sz w:val="20"/>
+          <w:szCs w:val="20"/>
+          <w:lang w:bidi="ar-SA"/>
+        </w:rPr>
+        <w:t>2015)</w:t>
+      </w:r>
+    </w:p>
+    <w:p>
+      <w:pPr>
+        <w:rPr>
+          <w:rFonts w:ascii="Arial" w:eastAsia="Times New Roman" w:hAnsi="Arial" w:cs="Arial"/>
+          <w:sz w:val="20"/>
+          <w:szCs w:val="20"/>
+          <w:lang w:bidi="ar-SA"/>
+        </w:rPr>
+      </w:pPr>
+      <w:r>
+        <w:rPr>
+          <w:rFonts w:ascii="Arial" w:eastAsia="Times New Roman" w:hAnsi="Arial" w:cs="Arial"/>
+          <w:sz w:val="20"/>
+          <w:szCs w:val="20"/>
+          <w:lang w:bidi="ar-SA"/>
+        </w:rPr>
+        <w:t xml:space="preserve">- </w:t>
+      </w:r>
+      <w:r>
+        <w:rPr>
+          <w:rFonts w:ascii="Arial" w:eastAsia="Times New Roman" w:hAnsi="Arial" w:cs="Arial"/>
+          <w:sz w:val="20"/>
+          <w:szCs w:val="20"/>
+          <w:lang w:bidi="ar-SA"/>
+        </w:rPr>
+        <w:t>Updated</w:t>
+      </w:r>
+      <w:r>
+        <w:rPr>
+          <w:rFonts w:ascii="Arial" w:eastAsia="Times New Roman" w:hAnsi="Arial" w:cs="Arial"/>
+          <w:sz w:val="20"/>
+          <w:szCs w:val="20"/>
+          <w:lang w:bidi="ar-SA"/>
+        </w:rPr>
+        <w:t xml:space="preserve"> the</w:t>
+      </w:r>
+      <w:r>
+        <w:rPr>
+          <w:rFonts w:ascii="Arial" w:eastAsia="Times New Roman" w:hAnsi="Arial" w:cs="Arial"/>
+          <w:sz w:val="20"/>
+          <w:szCs w:val="20"/>
+          <w:lang w:bidi="ar-SA"/>
+        </w:rPr>
+        <w:t xml:space="preserve"> ‘Keywords’ section. </w:t>
+      </w:r>
+      <w:proofErr w:type="gramStart"/>
+      <w:r>
+        <w:rPr>
+          <w:rFonts w:ascii="Arial" w:eastAsia="Times New Roman" w:hAnsi="Arial" w:cs="Arial"/>
+          <w:sz w:val="20"/>
+          <w:szCs w:val="20"/>
+          <w:lang w:bidi="ar-SA"/>
+        </w:rPr>
+        <w:t>Worked with Peter S</w:t>
+      </w:r>
+      <w:r>
+        <w:rPr>
+          <w:rFonts w:ascii="Arial" w:eastAsia="Times New Roman" w:hAnsi="Arial" w:cs="Arial"/>
+          <w:sz w:val="20"/>
+          <w:szCs w:val="20"/>
+          <w:lang w:bidi="ar-SA"/>
+        </w:rPr>
+        <w:t>chweitzer</w:t>
+      </w:r>
+      <w:r>
+        <w:rPr>
+          <w:rFonts w:ascii="Arial" w:eastAsia="Times New Roman" w:hAnsi="Arial" w:cs="Arial"/>
+          <w:sz w:val="20"/>
+          <w:szCs w:val="20"/>
+          <w:lang w:bidi="ar-SA"/>
+        </w:rPr>
+        <w:t xml:space="preserve"> to connect the keywords section to his keywords JSON API service.</w:t>
+      </w:r>
+      <w:proofErr w:type="gramEnd"/>
+      <w:r>
+        <w:rPr>
+          <w:rFonts w:ascii="Arial" w:eastAsia="Times New Roman" w:hAnsi="Arial" w:cs="Arial"/>
+          <w:sz w:val="20"/>
+          <w:szCs w:val="20"/>
+          <w:lang w:bidi="ar-SA"/>
+        </w:rPr>
+        <w:t xml:space="preserve"> Users can now search/choose from a standardized list of keywords for both ‘topic/theme’ and ‘place’ keywords. We also strongly encourage (but don’t require) the user to supply at least one ISO keyword. There is a new button </w:t>
+      </w:r>
+      <w:r>
+        <w:rPr>
+          <w:rFonts w:ascii="Arial" w:eastAsia="Times New Roman" w:hAnsi="Arial" w:cs="Arial"/>
+          <w:sz w:val="20"/>
+          <w:szCs w:val="20"/>
+          <w:lang w:bidi="ar-SA"/>
+        </w:rPr>
+        <w:t>which</w:t>
+      </w:r>
+      <w:r>
+        <w:rPr>
+          <w:rFonts w:ascii="Arial" w:eastAsia="Times New Roman" w:hAnsi="Arial" w:cs="Arial"/>
+          <w:sz w:val="20"/>
+          <w:szCs w:val="20"/>
+          <w:lang w:bidi="ar-SA"/>
+        </w:rPr>
+        <w:t xml:space="preserve"> allows user</w:t>
+      </w:r>
+      <w:r>
+        <w:rPr>
+          <w:rFonts w:ascii="Arial" w:eastAsia="Times New Roman" w:hAnsi="Arial" w:cs="Arial"/>
+          <w:sz w:val="20"/>
+          <w:szCs w:val="20"/>
+          <w:lang w:bidi="ar-SA"/>
+        </w:rPr>
+        <w:t>s</w:t>
+      </w:r>
+      <w:r>
+        <w:rPr>
+          <w:rFonts w:ascii="Arial" w:eastAsia="Times New Roman" w:hAnsi="Arial" w:cs="Arial"/>
+          <w:sz w:val="20"/>
+          <w:szCs w:val="20"/>
+          <w:lang w:bidi="ar-SA"/>
+        </w:rPr>
+        <w:t xml:space="preserve"> to easily browse and select ISO keywords.</w:t>
+      </w:r>
+      <w:r>
+        <w:rPr>
+          <w:rFonts w:ascii="Arial" w:eastAsia="Times New Roman" w:hAnsi="Arial" w:cs="Arial"/>
+          <w:sz w:val="20"/>
+          <w:szCs w:val="20"/>
+          <w:lang w:bidi="ar-SA"/>
+        </w:rPr>
+        <w:t xml:space="preserve"> An Internet connection is required to communicate with the keywords service. Users can still use the traditional method of creating their own custom keywords.</w:t>
+      </w:r>
+    </w:p>
+    <w:p>
+      <w:pPr>
+        <w:rPr>
+          <w:rFonts w:ascii="Arial" w:eastAsia="Times New Roman" w:hAnsi="Arial" w:cs="Arial"/>
+          <w:b/>
+          <w:sz w:val="20"/>
+          <w:szCs w:val="20"/>
+          <w:lang w:bidi="ar-SA"/>
+        </w:rPr>
+      </w:pPr>
+    </w:p>
+    <w:p>
+      <w:pPr>
+        <w:rPr>
+          <w:rFonts w:ascii="Arial" w:eastAsia="Times New Roman" w:hAnsi="Arial" w:cs="Arial"/>
+          <w:sz w:val="20"/>
+          <w:szCs w:val="20"/>
+          <w:lang w:bidi="ar-SA"/>
+        </w:rPr>
+      </w:pPr>
+    </w:p>
+    <w:p>
+      <w:pPr>
+        <w:rPr>
+          <w:rFonts w:ascii="Arial" w:eastAsia="Times New Roman" w:hAnsi="Arial" w:cs="Arial"/>
+          <w:sz w:val="20"/>
+          <w:szCs w:val="20"/>
+          <w:lang w:bidi="ar-SA"/>
+        </w:rPr>
+      </w:pPr>
     </w:p>
     <w:sectPr>
       <w:pgSz w:w="12240" w:h="15840"/>
@@ -2447,7 +2618,7 @@
 </file>
 
 <file path=word/styles.xml><?xml version="1.0" encoding="utf-8"?>
-<w:styles xmlns:mc="http://schemas.openxmlformats.org/markup-compatibility/2006" xmlns:r="http://schemas.openxmlformats.org/officeDocument/2006/relationships" xmlns:w="http://schemas.openxmlformats.org/wordprocessingml/2006/main" xmlns:w14="http://schemas.microsoft.com/office/word/2010/wordml" xmlns:w15="http://schemas.microsoft.com/office/word/2012/wordml" mc:Ignorable="w14 w15">
+<w:styles xmlns:mc="http://schemas.openxmlformats.org/markup-compatibility/2006" xmlns:r="http://schemas.openxmlformats.org/officeDocument/2006/relationships" xmlns:w="http://schemas.openxmlformats.org/wordprocessingml/2006/main" xmlns:w14="http://schemas.microsoft.com/office/word/2010/wordml" mc:Ignorable="w14">
   <w:docDefaults>
     <w:rPrDefault>
       <w:rPr>
@@ -2463,378 +2634,144 @@
       </w:pPr>
     </w:pPrDefault>
   </w:docDefaults>
-  <w:latentStyles w:defLockedState="0" w:defUIPriority="99" w:defSemiHidden="0" w:defUnhideWhenUsed="0" w:defQFormat="0" w:count="371">
-    <w:lsdException w:name="Normal" w:uiPriority="0" w:qFormat="1"/>
-    <w:lsdException w:name="heading 1" w:uiPriority="9" w:qFormat="1"/>
-    <w:lsdException w:name="heading 2" w:semiHidden="1" w:uiPriority="9" w:unhideWhenUsed="1" w:qFormat="1"/>
-    <w:lsdException w:name="heading 3" w:semiHidden="1" w:uiPriority="9" w:unhideWhenUsed="1" w:qFormat="1"/>
-    <w:lsdException w:name="heading 4" w:semiHidden="1" w:uiPriority="9" w:unhideWhenUsed="1" w:qFormat="1"/>
-    <w:lsdException w:name="heading 5" w:semiHidden="1" w:uiPriority="9" w:unhideWhenUsed="1" w:qFormat="1"/>
-    <w:lsdException w:name="heading 6" w:semiHidden="1" w:uiPriority="9" w:unhideWhenUsed="1" w:qFormat="1"/>
-    <w:lsdException w:name="heading 7" w:semiHidden="1" w:uiPriority="9" w:unhideWhenUsed="1" w:qFormat="1"/>
-    <w:lsdException w:name="heading 8" w:semiHidden="1" w:uiPriority="9" w:unhideWhenUsed="1" w:qFormat="1"/>
-    <w:lsdException w:name="heading 9" w:semiHidden="1" w:uiPriority="9" w:unhideWhenUsed="1" w:qFormat="1"/>
-    <w:lsdException w:name="index 1" w:semiHidden="1" w:unhideWhenUsed="1"/>
-    <w:lsdException w:name="index 2" w:semiHidden="1" w:unhideWhenUsed="1"/>
-    <w:lsdException w:name="index 3" w:semiHidden="1" w:unhideWhenUsed="1"/>
-    <w:lsdException w:name="index 4" w:semiHidden="1" w:unhideWhenUsed="1"/>
-    <w:lsdException w:name="index 5" w:semiHidden="1" w:unhideWhenUsed="1"/>
-    <w:lsdException w:name="index 6" w:semiHidden="1" w:unhideWhenUsed="1"/>
-    <w:lsdException w:name="index 7" w:semiHidden="1" w:unhideWhenUsed="1"/>
-    <w:lsdException w:name="index 8" w:semiHidden="1" w:unhideWhenUsed="1"/>
-    <w:lsdException w:name="index 9" w:semiHidden="1" w:unhideWhenUsed="1"/>
-    <w:lsdException w:name="toc 1" w:semiHidden="1" w:uiPriority="39" w:unhideWhenUsed="1"/>
-    <w:lsdException w:name="toc 2" w:semiHidden="1" w:uiPriority="39" w:unhideWhenUsed="1"/>
-    <w:lsdException w:name="toc 3" w:semiHidden="1" w:uiPriority="39" w:unhideWhenUsed="1"/>
-    <w:lsdException w:name="toc 4" w:semiHidden="1" w:uiPriority="39" w:unhideWhenUsed="1"/>
-    <w:lsdException w:name="toc 5" w:semiHidden="1" w:uiPriority="39" w:unhideWhenUsed="1"/>
-    <w:lsdException w:name="toc 6" w:semiHidden="1" w:uiPriority="39" w:unhideWhenUsed="1"/>
-    <w:lsdException w:name="toc 7" w:semiHidden="1" w:uiPriority="39" w:unhideWhenUsed="1"/>
-    <w:lsdException w:name="toc 8" w:semiHidden="1" w:uiPriority="39" w:unhideWhenUsed="1"/>
-    <w:lsdException w:name="toc 9" w:semiHidden="1" w:uiPriority="39" w:unhideWhenUsed="1"/>
-    <w:lsdException w:name="Normal Indent" w:semiHidden="1" w:unhideWhenUsed="1"/>
-    <w:lsdException w:name="footnote text" w:semiHidden="1" w:unhideWhenUsed="1"/>
-    <w:lsdException w:name="annotation text" w:semiHidden="1" w:unhideWhenUsed="1"/>
-    <w:lsdException w:name="header" w:semiHidden="1" w:unhideWhenUsed="1"/>
-    <w:lsdException w:name="footer" w:semiHidden="1" w:unhideWhenUsed="1"/>
-    <w:lsdException w:name="index heading" w:semiHidden="1" w:unhideWhenUsed="1"/>
-    <w:lsdException w:name="caption" w:semiHidden="1" w:uiPriority="35" w:unhideWhenUsed="1"/>
-    <w:lsdException w:name="table of figures" w:semiHidden="1" w:unhideWhenUsed="1"/>
-    <w:lsdException w:name="envelope address" w:semiHidden="1" w:unhideWhenUsed="1"/>
-    <w:lsdException w:name="envelope return" w:semiHidden="1" w:unhideWhenUsed="1"/>
-    <w:lsdException w:name="footnote reference" w:semiHidden="1" w:unhideWhenUsed="1"/>
-    <w:lsdException w:name="annotation reference" w:semiHidden="1" w:unhideWhenUsed="1"/>
-    <w:lsdException w:name="line number" w:semiHidden="1" w:unhideWhenUsed="1"/>
-    <w:lsdException w:name="page number" w:semiHidden="1" w:unhideWhenUsed="1"/>
-    <w:lsdException w:name="endnote reference" w:semiHidden="1" w:unhideWhenUsed="1"/>
-    <w:lsdException w:name="endnote text" w:semiHidden="1" w:unhideWhenUsed="1"/>
-    <w:lsdException w:name="table of authorities" w:semiHidden="1" w:unhideWhenUsed="1"/>
-    <w:lsdException w:name="macro" w:semiHidden="1" w:unhideWhenUsed="1"/>
-    <w:lsdException w:name="toa heading" w:semiHidden="1" w:unhideWhenUsed="1"/>
-    <w:lsdException w:name="List" w:semiHidden="1" w:unhideWhenUsed="1"/>
-    <w:lsdException w:name="List Bullet" w:semiHidden="1" w:unhideWhenUsed="1"/>
-    <w:lsdException w:name="List Number" w:semiHidden="1" w:unhideWhenUsed="1"/>
-    <w:lsdException w:name="List 2" w:semiHidden="1" w:unhideWhenUsed="1"/>
-    <w:lsdException w:name="List 3" w:semiHidden="1" w:unhideWhenUsed="1"/>
-    <w:lsdException w:name="List 4" w:semiHidden="1" w:unhideWhenUsed="1"/>
-    <w:lsdException w:name="List 5" w:semiHidden="1" w:unhideWhenUsed="1"/>
-    <w:lsdException w:name="List Bullet 2" w:semiHidden="1" w:unhideWhenUsed="1"/>
-    <w:lsdException w:name="List Bullet 3" w:semiHidden="1" w:unhideWhenUsed="1"/>
-    <w:lsdException w:name="List Bullet 4" w:semiHidden="1" w:unhideWhenUsed="1"/>
-    <w:lsdException w:name="List Bullet 5" w:semiHidden="1" w:unhideWhenUsed="1"/>
-    <w:lsdException w:name="List Number 2" w:semiHidden="1" w:unhideWhenUsed="1"/>
-    <w:lsdException w:name="List Number 3" w:semiHidden="1" w:unhideWhenUsed="1"/>
-    <w:lsdException w:name="List Number 4" w:semiHidden="1" w:unhideWhenUsed="1"/>
-    <w:lsdException w:name="List Number 5" w:semiHidden="1" w:unhideWhenUsed="1"/>
-    <w:lsdException w:name="Title" w:uiPriority="10" w:qFormat="1"/>
-    <w:lsdException w:name="Closing" w:semiHidden="1" w:unhideWhenUsed="1"/>
-    <w:lsdException w:name="Signature" w:semiHidden="1" w:unhideWhenUsed="1"/>
-    <w:lsdException w:name="Default Paragraph Font" w:semiHidden="1" w:uiPriority="1" w:unhideWhenUsed="1"/>
-    <w:lsdException w:name="Body Text" w:semiHidden="1" w:unhideWhenUsed="1"/>
-    <w:lsdException w:name="Body Text Indent" w:semiHidden="1" w:unhideWhenUsed="1"/>
-    <w:lsdException w:name="List Continue" w:semiHidden="1" w:unhideWhenUsed="1"/>
-    <w:lsdException w:name="List Continue 2" w:semiHidden="1" w:unhideWhenUsed="1"/>
-    <w:lsdException w:name="List Continue 3" w:semiHidden="1" w:unhideWhenUsed="1"/>
-    <w:lsdException w:name="List Continue 4" w:semiHidden="1" w:unhideWhenUsed="1"/>
-    <w:lsdException w:name="List Continue 5" w:semiHidden="1" w:unhideWhenUsed="1"/>
-    <w:lsdException w:name="Message Header" w:semiHidden="1" w:unhideWhenUsed="1"/>
-    <w:lsdException w:name="Subtitle" w:uiPriority="11" w:qFormat="1"/>
-    <w:lsdException w:name="Salutation" w:semiHidden="1" w:unhideWhenUsed="1"/>
-    <w:lsdException w:name="Date" w:semiHidden="1" w:unhideWhenUsed="1"/>
-    <w:lsdException w:name="Body Text First Indent" w:semiHidden="1" w:unhideWhenUsed="1"/>
-    <w:lsdException w:name="Body Text First Indent 2" w:semiHidden="1" w:unhideWhenUsed="1"/>
-    <w:lsdException w:name="Note Heading" w:semiHidden="1" w:unhideWhenUsed="1"/>
-    <w:lsdException w:name="Body Text 2" w:semiHidden="1" w:unhideWhenUsed="1"/>
-    <w:lsdException w:name="Body Text 3" w:semiHidden="1" w:unhideWhenUsed="1"/>
-    <w:lsdException w:name="Body Text Indent 2" w:semiHidden="1" w:unhideWhenUsed="1"/>
-    <w:lsdException w:name="Body Text Indent 3" w:semiHidden="1" w:unhideWhenUsed="1"/>
-    <w:lsdException w:name="Block Text" w:semiHidden="1" w:unhideWhenUsed="1"/>
-    <w:lsdException w:name="Hyperlink" w:semiHidden="1" w:unhideWhenUsed="1"/>
-    <w:lsdException w:name="FollowedHyperlink" w:semiHidden="1" w:unhideWhenUsed="1"/>
-    <w:lsdException w:name="Strong" w:uiPriority="22" w:qFormat="1"/>
-    <w:lsdException w:name="Emphasis" w:uiPriority="20" w:qFormat="1"/>
-    <w:lsdException w:name="Document Map" w:semiHidden="1" w:unhideWhenUsed="1"/>
-    <w:lsdException w:name="Plain Text" w:semiHidden="1" w:unhideWhenUsed="1"/>
-    <w:lsdException w:name="E-mail Signature" w:semiHidden="1" w:unhideWhenUsed="1"/>
-    <w:lsdException w:name="HTML Top of Form" w:semiHidden="1" w:unhideWhenUsed="1"/>
-    <w:lsdException w:name="HTML Bottom of Form" w:semiHidden="1" w:unhideWhenUsed="1"/>
-    <w:lsdException w:name="Normal (Web)" w:semiHidden="1" w:unhideWhenUsed="1"/>
-    <w:lsdException w:name="HTML Acronym" w:semiHidden="1" w:unhideWhenUsed="1"/>
-    <w:lsdException w:name="HTML Address" w:semiHidden="1" w:unhideWhenUsed="1"/>
-    <w:lsdException w:name="HTML Cite" w:semiHidden="1" w:unhideWhenUsed="1"/>
-    <w:lsdException w:name="HTML Code" w:semiHidden="1" w:unhideWhenUsed="1"/>
-    <w:lsdException w:name="HTML Definition" w:semiHidden="1" w:unhideWhenUsed="1"/>
-    <w:lsdException w:name="HTML Keyboard" w:semiHidden="1" w:unhideWhenUsed="1"/>
-    <w:lsdException w:name="HTML Preformatted" w:semiHidden="1" w:unhideWhenUsed="1"/>
-    <w:lsdException w:name="HTML Sample" w:semiHidden="1" w:unhideWhenUsed="1"/>
-    <w:lsdException w:name="HTML Typewriter" w:semiHidden="1" w:unhideWhenUsed="1"/>
-    <w:lsdException w:name="HTML Variable" w:semiHidden="1" w:unhideWhenUsed="1"/>
-    <w:lsdException w:name="Normal Table" w:semiHidden="1" w:unhideWhenUsed="1"/>
-    <w:lsdException w:name="annotation subject" w:semiHidden="1" w:unhideWhenUsed="1"/>
-    <w:lsdException w:name="No List" w:semiHidden="1" w:unhideWhenUsed="1"/>
-    <w:lsdException w:name="Outline List 1" w:semiHidden="1" w:unhideWhenUsed="1"/>
-    <w:lsdException w:name="Outline List 2" w:semiHidden="1" w:unhideWhenUsed="1"/>
-    <w:lsdException w:name="Outline List 3" w:semiHidden="1" w:unhideWhenUsed="1"/>
-    <w:lsdException w:name="Table Simple 1" w:semiHidden="1" w:unhideWhenUsed="1"/>
-    <w:lsdException w:name="Table Simple 2" w:semiHidden="1" w:unhideWhenUsed="1"/>
-    <w:lsdException w:name="Table Simple 3" w:semiHidden="1" w:unhideWhenUsed="1"/>
-    <w:lsdException w:name="Table Classic 1" w:semiHidden="1" w:unhideWhenUsed="1"/>
-    <w:lsdException w:name="Table Classic 2" w:semiHidden="1" w:unhideWhenUsed="1"/>
-    <w:lsdException w:name="Table Classic 3" w:semiHidden="1" w:unhideWhenUsed="1"/>
-    <w:lsdException w:name="Table Classic 4" w:semiHidden="1" w:unhideWhenUsed="1"/>
-    <w:lsdException w:name="Table Colorful 1" w:semiHidden="1" w:unhideWhenUsed="1"/>
-    <w:lsdException w:name="Table Colorful 2" w:semiHidden="1" w:unhideWhenUsed="1"/>
-    <w:lsdException w:name="Table Colorful 3" w:semiHidden="1" w:unhideWhenUsed="1"/>
-    <w:lsdException w:name="Table Columns 1" w:semiHidden="1" w:unhideWhenUsed="1"/>
-    <w:lsdException w:name="Table Columns 2" w:semiHidden="1" w:unhideWhenUsed="1"/>
-    <w:lsdException w:name="Table Columns 3" w:semiHidden="1" w:unhideWhenUsed="1"/>
-    <w:lsdException w:name="Table Columns 4" w:semiHidden="1" w:unhideWhenUsed="1"/>
-    <w:lsdException w:name="Table Columns 5" w:semiHidden="1" w:unhideWhenUsed="1"/>
-    <w:lsdException w:name="Table Grid 1" w:semiHidden="1" w:unhideWhenUsed="1"/>
-    <w:lsdException w:name="Table Grid 2" w:semiHidden="1" w:unhideWhenUsed="1"/>
-    <w:lsdException w:name="Table Grid 3" w:semiHidden="1" w:unhideWhenUsed="1"/>
-    <w:lsdException w:name="Table Grid 4" w:semiHidden="1" w:unhideWhenUsed="1"/>
-    <w:lsdException w:name="Table Grid 5" w:semiHidden="1" w:unhideWhenUsed="1"/>
-    <w:lsdException w:name="Table Grid 6" w:semiHidden="1" w:unhideWhenUsed="1"/>
-    <w:lsdException w:name="Table Grid 7" w:semiHidden="1" w:unhideWhenUsed="1"/>
-    <w:lsdException w:name="Table Grid 8" w:semiHidden="1" w:unhideWhenUsed="1"/>
-    <w:lsdException w:name="Table List 1" w:semiHidden="1" w:unhideWhenUsed="1"/>
-    <w:lsdException w:name="Table List 2" w:semiHidden="1" w:unhideWhenUsed="1"/>
-    <w:lsdException w:name="Table List 3" w:semiHidden="1" w:unhideWhenUsed="1"/>
-    <w:lsdException w:name="Table List 4" w:semiHidden="1" w:unhideWhenUsed="1"/>
-    <w:lsdException w:name="Table List 5" w:semiHidden="1" w:unhideWhenUsed="1"/>
-    <w:lsdException w:name="Table List 6" w:semiHidden="1" w:unhideWhenUsed="1"/>
-    <w:lsdException w:name="Table List 7" w:semiHidden="1" w:unhideWhenUsed="1"/>
-    <w:lsdException w:name="Table List 8" w:semiHidden="1" w:unhideWhenUsed="1"/>
-    <w:lsdException w:name="Table 3D effects 1" w:semiHidden="1" w:unhideWhenUsed="1"/>
-    <w:lsdException w:name="Table 3D effects 2" w:semiHidden="1" w:unhideWhenUsed="1"/>
-    <w:lsdException w:name="Table 3D effects 3" w:semiHidden="1" w:unhideWhenUsed="1"/>
-    <w:lsdException w:name="Table Contemporary" w:semiHidden="1" w:unhideWhenUsed="1"/>
-    <w:lsdException w:name="Table Elegant" w:semiHidden="1" w:unhideWhenUsed="1"/>
-    <w:lsdException w:name="Table Professional" w:semiHidden="1" w:unhideWhenUsed="1"/>
-    <w:lsdException w:name="Table Subtle 1" w:semiHidden="1" w:unhideWhenUsed="1"/>
-    <w:lsdException w:name="Table Subtle 2" w:semiHidden="1" w:unhideWhenUsed="1"/>
-    <w:lsdException w:name="Table Web 1" w:semiHidden="1" w:unhideWhenUsed="1"/>
-    <w:lsdException w:name="Table Web 2" w:semiHidden="1" w:unhideWhenUsed="1"/>
-    <w:lsdException w:name="Table Web 3" w:semiHidden="1" w:unhideWhenUsed="1"/>
-    <w:lsdException w:name="Balloon Text" w:semiHidden="1" w:unhideWhenUsed="1"/>
-    <w:lsdException w:name="Table Grid" w:uiPriority="59"/>
-    <w:lsdException w:name="Table Theme" w:semiHidden="1" w:unhideWhenUsed="1"/>
-    <w:lsdException w:name="Placeholder Text" w:semiHidden="1"/>
-    <w:lsdException w:name="No Spacing" w:uiPriority="1" w:qFormat="1"/>
-    <w:lsdException w:name="Light Shading" w:uiPriority="60"/>
-    <w:lsdException w:name="Light List" w:uiPriority="61"/>
-    <w:lsdException w:name="Light Grid" w:uiPriority="62"/>
-    <w:lsdException w:name="Medium Shading 1" w:uiPriority="63"/>
-    <w:lsdException w:name="Medium Shading 2" w:uiPriority="64"/>
-    <w:lsdException w:name="Medium List 1" w:uiPriority="65"/>
-    <w:lsdException w:name="Medium List 2" w:uiPriority="66"/>
-    <w:lsdException w:name="Medium Grid 1" w:uiPriority="67"/>
-    <w:lsdException w:name="Medium Grid 2" w:uiPriority="68"/>
-    <w:lsdException w:name="Medium Grid 3" w:uiPriority="69"/>
-    <w:lsdException w:name="Dark List" w:uiPriority="70"/>
-    <w:lsdException w:name="Colorful Shading" w:uiPriority="71"/>
-    <w:lsdException w:name="Colorful List" w:uiPriority="72"/>
-    <w:lsdException w:name="Colorful Grid" w:uiPriority="73"/>
-    <w:lsdException w:name="Light Shading Accent 1" w:uiPriority="60"/>
-    <w:lsdException w:name="Light List Accent 1" w:uiPriority="61"/>
-    <w:lsdException w:name="Light Grid Accent 1" w:uiPriority="62"/>
-    <w:lsdException w:name="Medium Shading 1 Accent 1" w:uiPriority="63"/>
-    <w:lsdException w:name="Medium Shading 2 Accent 1" w:uiPriority="64"/>
-    <w:lsdException w:name="Medium List 1 Accent 1" w:uiPriority="65"/>
-    <w:lsdException w:name="Revision" w:semiHidden="1"/>
-    <w:lsdException w:name="List Paragraph" w:uiPriority="34" w:qFormat="1"/>
-    <w:lsdException w:name="Quote" w:uiPriority="29" w:qFormat="1"/>
-    <w:lsdException w:name="Intense Quote" w:uiPriority="30" w:qFormat="1"/>
-    <w:lsdException w:name="Medium List 2 Accent 1" w:uiPriority="66"/>
-    <w:lsdException w:name="Medium Grid 1 Accent 1" w:uiPriority="67"/>
-    <w:lsdException w:name="Medium Grid 2 Accent 1" w:uiPriority="68"/>
-    <w:lsdException w:name="Medium Grid 3 Accent 1" w:uiPriority="69"/>
-    <w:lsdException w:name="Dark List Accent 1" w:uiPriority="70"/>
-    <w:lsdException w:name="Colorful Shading Accent 1" w:uiPriority="71"/>
-    <w:lsdException w:name="Colorful List Accent 1" w:uiPriority="72"/>
-    <w:lsdException w:name="Colorful Grid Accent 1" w:uiPriority="73"/>
-    <w:lsdException w:name="Light Shading Accent 2" w:uiPriority="60"/>
-    <w:lsdException w:name="Light List Accent 2" w:uiPriority="61"/>
-    <w:lsdException w:name="Light Grid Accent 2" w:uiPriority="62"/>
-    <w:lsdException w:name="Medium Shading 1 Accent 2" w:uiPriority="63"/>
-    <w:lsdException w:name="Medium Shading 2 Accent 2" w:uiPriority="64"/>
-    <w:lsdException w:name="Medium List 1 Accent 2" w:uiPriority="65"/>
-    <w:lsdException w:name="Medium List 2 Accent 2" w:uiPriority="66"/>
-    <w:lsdException w:name="Medium Grid 1 Accent 2" w:uiPriority="67"/>
-    <w:lsdException w:name="Medium Grid 2 Accent 2" w:uiPriority="68"/>
-    <w:lsdException w:name="Medium Grid 3 Accent 2" w:uiPriority="69"/>
-    <w:lsdException w:name="Dark List Accent 2" w:uiPriority="70"/>
-    <w:lsdException w:name="Colorful Shading Accent 2" w:uiPriority="71"/>
-    <w:lsdException w:name="Colorful List Accent 2" w:uiPriority="72"/>
-    <w:lsdException w:name="Colorful Grid Accent 2" w:uiPriority="73"/>
-    <w:lsdException w:name="Light Shading Accent 3" w:uiPriority="60"/>
-    <w:lsdException w:name="Light List Accent 3" w:uiPriority="61"/>
-    <w:lsdException w:name="Light Grid Accent 3" w:uiPriority="62"/>
-    <w:lsdException w:name="Medium Shading 1 Accent 3" w:uiPriority="63"/>
-    <w:lsdException w:name="Medium Shading 2 Accent 3" w:uiPriority="64"/>
-    <w:lsdException w:name="Medium List 1 Accent 3" w:uiPriority="65"/>
-    <w:lsdException w:name="Medium List 2 Accent 3" w:uiPriority="66"/>
-    <w:lsdException w:name="Medium Grid 1 Accent 3" w:uiPriority="67"/>
-    <w:lsdException w:name="Medium Grid 2 Accent 3" w:uiPriority="68"/>
-    <w:lsdException w:name="Medium Grid 3 Accent 3" w:uiPriority="69"/>
-    <w:lsdException w:name="Dark List Accent 3" w:uiPriority="70"/>
-    <w:lsdException w:name="Colorful Shading Accent 3" w:uiPriority="71"/>
-    <w:lsdException w:name="Colorful List Accent 3" w:uiPriority="72"/>
-    <w:lsdException w:name="Colorful Grid Accent 3" w:uiPriority="73"/>
-    <w:lsdException w:name="Light Shading Accent 4" w:uiPriority="60"/>
-    <w:lsdException w:name="Light List Accent 4" w:uiPriority="61"/>
-    <w:lsdException w:name="Light Grid Accent 4" w:uiPriority="62"/>
-    <w:lsdException w:name="Medium Shading 1 Accent 4" w:uiPriority="63"/>
-    <w:lsdException w:name="Medium Shading 2 Accent 4" w:uiPriority="64"/>
-    <w:lsdException w:name="Medium List 1 Accent 4" w:uiPriority="65"/>
-    <w:lsdException w:name="Medium List 2 Accent 4" w:uiPriority="66"/>
-    <w:lsdException w:name="Medium Grid 1 Accent 4" w:uiPriority="67"/>
-    <w:lsdException w:name="Medium Grid 2 Accent 4" w:uiPriority="68"/>
-    <w:lsdException w:name="Medium Grid 3 Accent 4" w:uiPriority="69"/>
-    <w:lsdException w:name="Dark List Accent 4" w:uiPriority="70"/>
-    <w:lsdException w:name="Colorful Shading Accent 4" w:uiPriority="71"/>
-    <w:lsdException w:name="Colorful List Accent 4" w:uiPriority="72"/>
-    <w:lsdException w:name="Colorful Grid Accent 4" w:uiPriority="73"/>
-    <w:lsdException w:name="Light Shading Accent 5" w:uiPriority="60"/>
-    <w:lsdException w:name="Light List Accent 5" w:uiPriority="61"/>
-    <w:lsdException w:name="Light Grid Accent 5" w:uiPriority="62"/>
-    <w:lsdException w:name="Medium Shading 1 Accent 5" w:uiPriority="63"/>
-    <w:lsdException w:name="Medium Shading 2 Accent 5" w:uiPriority="64"/>
-    <w:lsdException w:name="Medium List 1 Accent 5" w:uiPriority="65"/>
-    <w:lsdException w:name="Medium List 2 Accent 5" w:uiPriority="66"/>
-    <w:lsdException w:name="Medium Grid 1 Accent 5" w:uiPriority="67"/>
-    <w:lsdException w:name="Medium Grid 2 Accent 5" w:uiPriority="68"/>
-    <w:lsdException w:name="Medium Grid 3 Accent 5" w:uiPriority="69"/>
-    <w:lsdException w:name="Dark List Accent 5" w:uiPriority="70"/>
-    <w:lsdException w:name="Colorful Shading Accent 5" w:uiPriority="71"/>
-    <w:lsdException w:name="Colorful List Accent 5" w:uiPriority="72"/>
-    <w:lsdException w:name="Colorful Grid Accent 5" w:uiPriority="73"/>
-    <w:lsdException w:name="Light Shading Accent 6" w:uiPriority="60"/>
-    <w:lsdException w:name="Light List Accent 6" w:uiPriority="61"/>
-    <w:lsdException w:name="Light Grid Accent 6" w:uiPriority="62"/>
-    <w:lsdException w:name="Medium Shading 1 Accent 6" w:uiPriority="63"/>
-    <w:lsdException w:name="Medium Shading 2 Accent 6" w:uiPriority="64"/>
-    <w:lsdException w:name="Medium List 1 Accent 6" w:uiPriority="65"/>
-    <w:lsdException w:name="Medium List 2 Accent 6" w:uiPriority="66"/>
-    <w:lsdException w:name="Medium Grid 1 Accent 6" w:uiPriority="67"/>
-    <w:lsdException w:name="Medium Grid 2 Accent 6" w:uiPriority="68"/>
-    <w:lsdException w:name="Medium Grid 3 Accent 6" w:uiPriority="69"/>
-    <w:lsdException w:name="Dark List Accent 6" w:uiPriority="70"/>
-    <w:lsdException w:name="Colorful Shading Accent 6" w:uiPriority="71"/>
-    <w:lsdException w:name="Colorful List Accent 6" w:uiPriority="72"/>
-    <w:lsdException w:name="Colorful Grid Accent 6" w:uiPriority="73"/>
-    <w:lsdException w:name="Subtle Emphasis" w:uiPriority="19" w:qFormat="1"/>
-    <w:lsdException w:name="Intense Emphasis" w:uiPriority="21" w:qFormat="1"/>
-    <w:lsdException w:name="Subtle Reference" w:uiPriority="31" w:qFormat="1"/>
-    <w:lsdException w:name="Intense Reference" w:uiPriority="32" w:qFormat="1"/>
-    <w:lsdException w:name="Book Title" w:uiPriority="33" w:qFormat="1"/>
-    <w:lsdException w:name="Bibliography" w:semiHidden="1" w:uiPriority="37" w:unhideWhenUsed="1"/>
-    <w:lsdException w:name="TOC Heading" w:semiHidden="1" w:uiPriority="39" w:unhideWhenUsed="1" w:qFormat="1"/>
-    <w:lsdException w:name="Plain Table 1" w:uiPriority="41"/>
-    <w:lsdException w:name="Plain Table 2" w:uiPriority="42"/>
-    <w:lsdException w:name="Plain Table 3" w:uiPriority="43"/>
-    <w:lsdException w:name="Plain Table 4" w:uiPriority="44"/>
-    <w:lsdException w:name="Plain Table 5" w:uiPriority="45"/>
-    <w:lsdException w:name="Grid Table Light" w:uiPriority="40"/>
-    <w:lsdException w:name="Grid Table 1 Light" w:uiPriority="46"/>
-    <w:lsdException w:name="Grid Table 2" w:uiPriority="47"/>
-    <w:lsdException w:name="Grid Table 3" w:uiPriority="48"/>
-    <w:lsdException w:name="Grid Table 4" w:uiPriority="49"/>
-    <w:lsdException w:name="Grid Table 5 Dark" w:uiPriority="50"/>
-    <w:lsdException w:name="Grid Table 6 Colorful" w:uiPriority="51"/>
-    <w:lsdException w:name="Grid Table 7 Colorful" w:uiPriority="52"/>
-    <w:lsdException w:name="Grid Table 1 Light Accent 1" w:uiPriority="46"/>
-    <w:lsdException w:name="Grid Table 2 Accent 1" w:uiPriority="47"/>
-    <w:lsdException w:name="Grid Table 3 Accent 1" w:uiPriority="48"/>
-    <w:lsdException w:name="Grid Table 4 Accent 1" w:uiPriority="49"/>
-    <w:lsdException w:name="Grid Table 5 Dark Accent 1" w:uiPriority="50"/>
-    <w:lsdException w:name="Grid Table 6 Colorful Accent 1" w:uiPriority="51"/>
-    <w:lsdException w:name="Grid Table 7 Colorful Accent 1" w:uiPriority="52"/>
-    <w:lsdException w:name="Grid Table 1 Light Accent 2" w:uiPriority="46"/>
-    <w:lsdException w:name="Grid Table 2 Accent 2" w:uiPriority="47"/>
-    <w:lsdException w:name="Grid Table 3 Accent 2" w:uiPriority="48"/>
-    <w:lsdException w:name="Grid Table 4 Accent 2" w:uiPriority="49"/>
-    <w:lsdException w:name="Grid Table 5 Dark Accent 2" w:uiPriority="50"/>
-    <w:lsdException w:name="Grid Table 6 Colorful Accent 2" w:uiPriority="51"/>
-    <w:lsdException w:name="Grid Table 7 Colorful Accent 2" w:uiPriority="52"/>
-    <w:lsdException w:name="Grid Table 1 Light Accent 3" w:uiPriority="46"/>
-    <w:lsdException w:name="Grid Table 2 Accent 3" w:uiPriority="47"/>
-    <w:lsdException w:name="Grid Table 3 Accent 3" w:uiPriority="48"/>
-    <w:lsdException w:name="Grid Table 4 Accent 3" w:uiPriority="49"/>
-    <w:lsdException w:name="Grid Table 5 Dark Accent 3" w:uiPriority="50"/>
-    <w:lsdException w:name="Grid Table 6 Colorful Accent 3" w:uiPriority="51"/>
-    <w:lsdException w:name="Grid Table 7 Colorful Accent 3" w:uiPriority="52"/>
-    <w:lsdException w:name="Grid Table 1 Light Accent 4" w:uiPriority="46"/>
-    <w:lsdException w:name="Grid Table 2 Accent 4" w:uiPriority="47"/>
-    <w:lsdException w:name="Grid Table 3 Accent 4" w:uiPriority="48"/>
-    <w:lsdException w:name="Grid Table 4 Accent 4" w:uiPriority="49"/>
-    <w:lsdException w:name="Grid Table 5 Dark Accent 4" w:uiPriority="50"/>
-    <w:lsdException w:name="Grid Table 6 Colorful Accent 4" w:uiPriority="51"/>
-    <w:lsdException w:name="Grid Table 7 Colorful Accent 4" w:uiPriority="52"/>
-    <w:lsdException w:name="Grid Table 1 Light Accent 5" w:uiPriority="46"/>
-    <w:lsdException w:name="Grid Table 2 Accent 5" w:uiPriority="47"/>
-    <w:lsdException w:name="Grid Table 3 Accent 5" w:uiPriority="48"/>
-    <w:lsdException w:name="Grid Table 4 Accent 5" w:uiPriority="49"/>
-    <w:lsdException w:name="Grid Table 5 Dark Accent 5" w:uiPriority="50"/>
-    <w:lsdException w:name="Grid Table 6 Colorful Accent 5" w:uiPriority="51"/>
-    <w:lsdException w:name="Grid Table 7 Colorful Accent 5" w:uiPriority="52"/>
-    <w:lsdException w:name="Grid Table 1 Light Accent 6" w:uiPriority="46"/>
-    <w:lsdException w:name="Grid Table 2 Accent 6" w:uiPriority="47"/>
-    <w:lsdException w:name="Grid Table 3 Accent 6" w:uiPriority="48"/>
-    <w:lsdException w:name="Grid Table 4 Accent 6" w:uiPriority="49"/>
-    <w:lsdException w:name="Grid Table 5 Dark Accent 6" w:uiPriority="50"/>
-    <w:lsdException w:name="Grid Table 6 Colorful Accent 6" w:uiPriority="51"/>
-    <w:lsdException w:name="Grid Table 7 Colorful Accent 6" w:uiPriority="52"/>
-    <w:lsdException w:name="List Table 1 Light" w:uiPriority="46"/>
-    <w:lsdException w:name="List Table 2" w:uiPriority="47"/>
-    <w:lsdException w:name="List Table 3" w:uiPriority="48"/>
-    <w:lsdException w:name="List Table 4" w:uiPriority="49"/>
-    <w:lsdException w:name="List Table 5 Dark" w:uiPriority="50"/>
-    <w:lsdException w:name="List Table 6 Colorful" w:uiPriority="51"/>
-    <w:lsdException w:name="List Table 7 Colorful" w:uiPriority="52"/>
-    <w:lsdException w:name="List Table 1 Light Accent 1" w:uiPriority="46"/>
-    <w:lsdException w:name="List Table 2 Accent 1" w:uiPriority="47"/>
-    <w:lsdException w:name="List Table 3 Accent 1" w:uiPriority="48"/>
-    <w:lsdException w:name="List Table 4 Accent 1" w:uiPriority="49"/>
-    <w:lsdException w:name="List Table 5 Dark Accent 1" w:uiPriority="50"/>
-    <w:lsdException w:name="List Table 6 Colorful Accent 1" w:uiPriority="51"/>
-    <w:lsdException w:name="List Table 7 Colorful Accent 1" w:uiPriority="52"/>
-    <w:lsdException w:name="List Table 1 Light Accent 2" w:uiPriority="46"/>
-    <w:lsdException w:name="List Table 2 Accent 2" w:uiPriority="47"/>
-    <w:lsdException w:name="List Table 3 Accent 2" w:uiPriority="48"/>
-    <w:lsdException w:name="List Table 4 Accent 2" w:uiPriority="49"/>
-    <w:lsdException w:name="List Table 5 Dark Accent 2" w:uiPriority="50"/>
-    <w:lsdException w:name="List Table 6 Colorful Accent 2" w:uiPriority="51"/>
-    <w:lsdException w:name="List Table 7 Colorful Accent 2" w:uiPriority="52"/>
-    <w:lsdException w:name="List Table 1 Light Accent 3" w:uiPriority="46"/>
-    <w:lsdException w:name="List Table 2 Accent 3" w:uiPriority="47"/>
-    <w:lsdException w:name="List Table 3 Accent 3" w:uiPriority="48"/>
-    <w:lsdException w:name="List Table 4 Accent 3" w:uiPriority="49"/>
-    <w:lsdException w:name="List Table 5 Dark Accent 3" w:uiPriority="50"/>
-    <w:lsdException w:name="List Table 6 Colorful Accent 3" w:uiPriority="51"/>
-    <w:lsdException w:name="List Table 7 Colorful Accent 3" w:uiPriority="52"/>
-    <w:lsdException w:name="List Table 1 Light Accent 4" w:uiPriority="46"/>
-    <w:lsdException w:name="List Table 2 Accent 4" w:uiPriority="47"/>
-    <w:lsdException w:name="List Table 3 Accent 4" w:uiPriority="48"/>
-    <w:lsdException w:name="List Table 4 Accent 4" w:uiPriority="49"/>
-    <w:lsdException w:name="List Table 5 Dark Accent 4" w:uiPriority="50"/>
-    <w:lsdException w:name="List Table 6 Colorful Accent 4" w:uiPriority="51"/>
-    <w:lsdException w:name="List Table 7 Colorful Accent 4" w:uiPriority="52"/>
-    <w:lsdException w:name="List Table 1 Light Accent 5" w:uiPriority="46"/>
-    <w:lsdException w:name="List Table 2 Accent 5" w:uiPriority="47"/>
-    <w:lsdException w:name="List Table 3 Accent 5" w:uiPriority="48"/>
-    <w:lsdException w:name="List Table 4 Accent 5" w:uiPriority="49"/>
-    <w:lsdException w:name="List Table 5 Dark Accent 5" w:uiPriority="50"/>
-    <w:lsdException w:name="List Table 6 Colorful Accent 5" w:uiPriority="51"/>
-    <w:lsdException w:name="List Table 7 Colorful Accent 5" w:uiPriority="52"/>
-    <w:lsdException w:name="List Table 1 Light Accent 6" w:uiPriority="46"/>
-    <w:lsdException w:name="List Table 2 Accent 6" w:uiPriority="47"/>
-    <w:lsdException w:name="List Table 3 Accent 6" w:uiPriority="48"/>
-    <w:lsdException w:name="List Table 4 Accent 6" w:uiPriority="49"/>
-    <w:lsdException w:name="List Table 5 Dark Accent 6" w:uiPriority="50"/>
-    <w:lsdException w:name="List Table 6 Colorful Accent 6" w:uiPriority="51"/>
-    <w:lsdException w:name="List Table 7 Colorful Accent 6" w:uiPriority="52"/>
+  <w:latentStyles w:defLockedState="0" w:defUIPriority="99" w:defSemiHidden="1" w:defUnhideWhenUsed="1" w:defQFormat="0" w:count="267">
+    <w:lsdException w:name="Normal" w:semiHidden="0" w:uiPriority="0" w:unhideWhenUsed="0" w:qFormat="1"/>
+    <w:lsdException w:name="heading 1" w:semiHidden="0" w:uiPriority="9" w:unhideWhenUsed="0" w:qFormat="1"/>
+    <w:lsdException w:name="heading 2" w:uiPriority="9" w:qFormat="1"/>
+    <w:lsdException w:name="heading 3" w:uiPriority="9" w:qFormat="1"/>
+    <w:lsdException w:name="heading 4" w:uiPriority="9" w:qFormat="1"/>
+    <w:lsdException w:name="heading 5" w:uiPriority="9" w:qFormat="1"/>
+    <w:lsdException w:name="heading 6" w:uiPriority="9" w:qFormat="1"/>
+    <w:lsdException w:name="heading 7" w:uiPriority="9" w:qFormat="1"/>
+    <w:lsdException w:name="heading 8" w:uiPriority="9" w:qFormat="1"/>
+    <w:lsdException w:name="heading 9" w:uiPriority="9" w:qFormat="1"/>
+    <w:lsdException w:name="toc 1" w:uiPriority="39"/>
+    <w:lsdException w:name="toc 2" w:uiPriority="39"/>
+    <w:lsdException w:name="toc 3" w:uiPriority="39"/>
+    <w:lsdException w:name="toc 4" w:uiPriority="39"/>
+    <w:lsdException w:name="toc 5" w:uiPriority="39"/>
+    <w:lsdException w:name="toc 6" w:uiPriority="39"/>
+    <w:lsdException w:name="toc 7" w:uiPriority="39"/>
+    <w:lsdException w:name="toc 8" w:uiPriority="39"/>
+    <w:lsdException w:name="toc 9" w:uiPriority="39"/>
+    <w:lsdException w:name="caption" w:uiPriority="35"/>
+    <w:lsdException w:name="Title" w:semiHidden="0" w:uiPriority="10" w:unhideWhenUsed="0" w:qFormat="1"/>
+    <w:lsdException w:name="Default Paragraph Font" w:uiPriority="1"/>
+    <w:lsdException w:name="Subtitle" w:semiHidden="0" w:uiPriority="11" w:unhideWhenUsed="0" w:qFormat="1"/>
+    <w:lsdException w:name="Strong" w:semiHidden="0" w:uiPriority="22" w:unhideWhenUsed="0" w:qFormat="1"/>
+    <w:lsdException w:name="Emphasis" w:semiHidden="0" w:uiPriority="20" w:unhideWhenUsed="0" w:qFormat="1"/>
+    <w:lsdException w:name="Table Grid" w:semiHidden="0" w:uiPriority="59" w:unhideWhenUsed="0"/>
+    <w:lsdException w:name="Placeholder Text" w:unhideWhenUsed="0"/>
+    <w:lsdException w:name="No Spacing" w:semiHidden="0" w:uiPriority="1" w:unhideWhenUsed="0" w:qFormat="1"/>
+    <w:lsdException w:name="Light Shading" w:semiHidden="0" w:uiPriority="60" w:unhideWhenUsed="0"/>
+    <w:lsdException w:name="Light List" w:semiHidden="0" w:uiPriority="61" w:unhideWhenUsed="0"/>
+    <w:lsdException w:name="Light Grid" w:semiHidden="0" w:uiPriority="62" w:unhideWhenUsed="0"/>
+    <w:lsdException w:name="Medium Shading 1" w:semiHidden="0" w:uiPriority="63" w:unhideWhenUsed="0"/>
+    <w:lsdException w:name="Medium Shading 2" w:semiHidden="0" w:uiPriority="64" w:unhideWhenUsed="0"/>
+    <w:lsdException w:name="Medium List 1" w:semiHidden="0" w:uiPriority="65" w:unhideWhenUsed="0"/>
+    <w:lsdException w:name="Medium List 2" w:semiHidden="0" w:uiPriority="66" w:unhideWhenUsed="0"/>
+    <w:lsdException w:name="Medium Grid 1" w:semiHidden="0" w:uiPriority="67" w:unhideWhenUsed="0"/>
+    <w:lsdException w:name="Medium Grid 2" w:semiHidden="0" w:uiPriority="68" w:unhideWhenUsed="0"/>
+    <w:lsdException w:name="Medium Grid 3" w:semiHidden="0" w:uiPriority="69" w:unhideWhenUsed="0"/>
+    <w:lsdException w:name="Dark List" w:semiHidden="0" w:uiPriority="70" w:unhideWhenUsed="0"/>
+    <w:lsdException w:name="Colorful Shading" w:semiHidden="0" w:uiPriority="71" w:unhideWhenUsed="0"/>
+    <w:lsdException w:name="Colorful List" w:semiHidden="0" w:uiPriority="72" w:unhideWhenUsed="0"/>
+    <w:lsdException w:name="Colorful Grid" w:semiHidden="0" w:uiPriority="73" w:unhideWhenUsed="0"/>
+    <w:lsdException w:name="Light Shading Accent 1" w:semiHidden="0" w:uiPriority="60" w:unhideWhenUsed="0"/>
+    <w:lsdException w:name="Light List Accent 1" w:semiHidden="0" w:uiPriority="61" w:unhideWhenUsed="0"/>
+    <w:lsdException w:name="Light Grid Accent 1" w:semiHidden="0" w:uiPriority="62" w:unhideWhenUsed="0"/>
+    <w:lsdException w:name="Medium Shading 1 Accent 1" w:semiHidden="0" w:uiPriority="63" w:unhideWhenUsed="0"/>
+    <w:lsdException w:name="Medium Shading 2 Accent 1" w:semiHidden="0" w:uiPriority="64" w:unhideWhenUsed="0"/>
+    <w:lsdException w:name="Medium List 1 Accent 1" w:semiHidden="0" w:uiPriority="65" w:unhideWhenUsed="0"/>
+    <w:lsdException w:name="Revision" w:unhideWhenUsed="0"/>
+    <w:lsdException w:name="List Paragraph" w:semiHidden="0" w:uiPriority="34" w:unhideWhenUsed="0" w:qFormat="1"/>
+    <w:lsdException w:name="Quote" w:semiHidden="0" w:uiPriority="29" w:unhideWhenUsed="0" w:qFormat="1"/>
+    <w:lsdException w:name="Intense Quote" w:semiHidden="0" w:uiPriority="30" w:unhideWhenUsed="0" w:qFormat="1"/>
+    <w:lsdException w:name="Medium List 2 Accent 1" w:semiHidden="0" w:uiPriority="66" w:unhideWhenUsed="0"/>
+    <w:lsdException w:name="Medium Grid 1 Accent 1" w:semiHidden="0" w:uiPriority="67" w:unhideWhenUsed="0"/>
+    <w:lsdException w:name="Medium Grid 2 Accent 1" w:semiHidden="0" w:uiPriority="68" w:unhideWhenUsed="0"/>
+    <w:lsdException w:name="Medium Grid 3 Accent 1" w:semiHidden="0" w:uiPriority="69" w:unhideWhenUsed="0"/>
+    <w:lsdException w:name="Dark List Accent 1" w:semiHidden="0" w:uiPriority="70" w:unhideWhenUsed="0"/>
+    <w:lsdException w:name="Colorful Shading Accent 1" w:semiHidden="0" w:uiPriority="71" w:unhideWhenUsed="0"/>
+    <w:lsdException w:name="Colorful List Accent 1" w:semiHidden="0" w:uiPriority="72" w:unhideWhenUsed="0"/>
+    <w:lsdException w:name="Colorful Grid Accent 1" w:semiHidden="0" w:uiPriority="73" w:unhideWhenUsed="0"/>
+    <w:lsdException w:name="Light Shading Accent 2" w:semiHidden="0" w:uiPriority="60" w:unhideWhenUsed="0"/>
+    <w:lsdException w:name="Light List Accent 2" w:semiHidden="0" w:uiPriority="61" w:unhideWhenUsed="0"/>
+    <w:lsdException w:name="Light Grid Accent 2" w:semiHidden="0" w:uiPriority="62" w:unhideWhenUsed="0"/>
+    <w:lsdException w:name="Medium Shading 1 Accent 2" w:semiHidden="0" w:uiPriority="63" w:unhideWhenUsed="0"/>
+    <w:lsdException w:name="Medium Shading 2 Accent 2" w:semiHidden="0" w:uiPriority="64" w:unhideWhenUsed="0"/>
+    <w:lsdException w:name="Medium List 1 Accent 2" w:semiHidden="0" w:uiPriority="65" w:unhideWhenUsed="0"/>
+    <w:lsdException w:name="Medium List 2 Accent 2" w:semiHidden="0" w:uiPriority="66" w:unhideWhenUsed="0"/>
+    <w:lsdException w:name="Medium Grid 1 Accent 2" w:semiHidden="0" w:uiPriority="67" w:unhideWhenUsed="0"/>
+    <w:lsdException w:name="Medium Grid 2 Accent 2" w:semiHidden="0" w:uiPriority="68" w:unhideWhenUsed="0"/>
+    <w:lsdException w:name="Medium Grid 3 Accent 2" w:semiHidden="0" w:uiPriority="69" w:unhideWhenUsed="0"/>
+    <w:lsdException w:name="Dark List Accent 2" w:semiHidden="0" w:uiPriority="70" w:unhideWhenUsed="0"/>
+    <w:lsdException w:name="Colorful Shading Accent 2" w:semiHidden="0" w:uiPriority="71" w:unhideWhenUsed="0"/>
+    <w:lsdException w:name="Colorful List Accent 2" w:semiHidden="0" w:uiPriority="72" w:unhideWhenUsed="0"/>
+    <w:lsdException w:name="Colorful Grid Accent 2" w:semiHidden="0" w:uiPriority="73" w:unhideWhenUsed="0"/>
+    <w:lsdException w:name="Light Shading Accent 3" w:semiHidden="0" w:uiPriority="60" w:unhideWhenUsed="0"/>
+    <w:lsdException w:name="Light List Accent 3" w:semiHidden="0" w:uiPriority="61" w:unhideWhenUsed="0"/>
+    <w:lsdException w:name="Light Grid Accent 3" w:semiHidden="0" w:uiPriority="62" w:unhideWhenUsed="0"/>
+    <w:lsdException w:name="Medium Shading 1 Accent 3" w:semiHidden="0" w:uiPriority="63" w:unhideWhenUsed="0"/>
+    <w:lsdException w:name="Medium Shading 2 Accent 3" w:semiHidden="0" w:uiPriority="64" w:unhideWhenUsed="0"/>
+    <w:lsdException w:name="Medium List 1 Accent 3" w:semiHidden="0" w:uiPriority="65" w:unhideWhenUsed="0"/>
+    <w:lsdException w:name="Medium List 2 Accent 3" w:semiHidden="0" w:uiPriority="66" w:unhideWhenUsed="0"/>
+    <w:lsdException w:name="Medium Grid 1 Accent 3" w:semiHidden="0" w:uiPriority="67" w:unhideWhenUsed="0"/>
+    <w:lsdException w:name="Medium Grid 2 Accent 3" w:semiHidden="0" w:uiPriority="68" w:unhideWhenUsed="0"/>
+    <w:lsdException w:name="Medium Grid 3 Accent 3" w:semiHidden="0" w:uiPriority="69" w:unhideWhenUsed="0"/>
+    <w:lsdException w:name="Dark List Accent 3" w:semiHidden="0" w:uiPriority="70" w:unhideWhenUsed="0"/>
+    <w:lsdException w:name="Colorful Shading Accent 3" w:semiHidden="0" w:uiPriority="71" w:unhideWhenUsed="0"/>
+    <w:lsdException w:name="Colorful List Accent 3" w:semiHidden="0" w:uiPriority="72" w:unhideWhenUsed="0"/>
+    <w:lsdException w:name="Colorful Grid Accent 3" w:semiHidden="0" w:uiPriority="73" w:unhideWhenUsed="0"/>
+    <w:lsdException w:name="Light Shading Accent 4" w:semiHidden="0" w:uiPriority="60" w:unhideWhenUsed="0"/>
+    <w:lsdException w:name="Light List Accent 4" w:semiHidden="0" w:uiPriority="61" w:unhideWhenUsed="0"/>
+    <w:lsdException w:name="Light Grid Accent 4" w:semiHidden="0" w:uiPriority="62" w:unhideWhenUsed="0"/>
+    <w:lsdException w:name="Medium Shading 1 Accent 4" w:semiHidden="0" w:uiPriority="63" w:unhideWhenUsed="0"/>
+    <w:lsdException w:name="Medium Shading 2 Accent 4" w:semiHidden="0" w:uiPriority="64" w:unhideWhenUsed="0"/>
+    <w:lsdException w:name="Medium List 1 Accent 4" w:semiHidden="0" w:uiPriority="65" w:unhideWhenUsed="0"/>
+    <w:lsdException w:name="Medium List 2 Accent 4" w:semiHidden="0" w:uiPriority="66" w:unhideWhenUsed="0"/>
+    <w:lsdException w:name="Medium Grid 1 Accent 4" w:semiHidden="0" w:uiPriority="67" w:unhideWhenUsed="0"/>
+    <w:lsdException w:name="Medium Grid 2 Accent 4" w:semiHidden="0" w:uiPriority="68" w:unhideWhenUsed="0"/>
+    <w:lsdException w:name="Medium Grid 3 Accent 4" w:semiHidden="0" w:uiPriority="69" w:unhideWhenUsed="0"/>
+    <w:lsdException w:name="Dark List Accent 4" w:semiHidden="0" w:uiPriority="70" w:unhideWhenUsed="0"/>
+    <w:lsdException w:name="Colorful Shading Accent 4" w:semiHidden="0" w:uiPriority="71" w:unhideWhenUsed="0"/>
+    <w:lsdException w:name="Colorful List Accent 4" w:semiHidden="0" w:uiPriority="72" w:unhideWhenUsed="0"/>
+    <w:lsdException w:name="Colorful Grid Accent 4" w:semiHidden="0" w:uiPriority="73" w:unhideWhenUsed="0"/>
+    <w:lsdException w:name="Light Shading Accent 5" w:semiHidden="0" w:uiPriority="60" w:unhideWhenUsed="0"/>
+    <w:lsdException w:name="Light List Accent 5" w:semiHidden="0" w:uiPriority="61" w:unhideWhenUsed="0"/>
+    <w:lsdException w:name="Light Grid Accent 5" w:semiHidden="0" w:uiPriority="62" w:unhideWhenUsed="0"/>
+    <w:lsdException w:name="Medium Shading 1 Accent 5" w:semiHidden="0" w:uiPriority="63" w:unhideWhenUsed="0"/>
+    <w:lsdException w:name="Medium Shading 2 Accent 5" w:semiHidden="0" w:uiPriority="64" w:unhideWhenUsed="0"/>
+    <w:lsdException w:name="Medium List 1 Accent 5" w:semiHidden="0" w:uiPriority="65" w:unhideWhenUsed="0"/>
+    <w:lsdException w:name="Medium List 2 Accent 5" w:semiHidden="0" w:uiPriority="66" w:unhideWhenUsed="0"/>
+    <w:lsdException w:name="Medium Grid 1 Accent 5" w:semiHidden="0" w:uiPriority="67" w:unhideWhenUsed="0"/>
+    <w:lsdException w:name="Medium Grid 2 Accent 5" w:semiHidden="0" w:uiPriority="68" w:unhideWhenUsed="0"/>
+    <w:lsdException w:name="Medium Grid 3 Accent 5" w:semiHidden="0" w:uiPriority="69" w:unhideWhenUsed="0"/>
+    <w:lsdException w:name="Dark List Accent 5" w:semiHidden="0" w:uiPriority="70" w:unhideWhenUsed="0"/>
+    <w:lsdException w:name="Colorful Shading Accent 5" w:semiHidden="0" w:uiPriority="71" w:unhideWhenUsed="0"/>
+    <w:lsdException w:name="Colorful List Accent 5" w:semiHidden="0" w:uiPriority="72" w:unhideWhenUsed="0"/>
+    <w:lsdException w:name="Colorful Grid Accent 5" w:semiHidden="0" w:uiPriority="73" w:unhideWhenUsed="0"/>
+    <w:lsdException w:name="Light Shading Accent 6" w:semiHidden="0" w:uiPriority="60" w:unhideWhenUsed="0"/>
+    <w:lsdException w:name="Light List Accent 6" w:semiHidden="0" w:uiPriority="61" w:unhideWhenUsed="0"/>
+    <w:lsdException w:name="Light Grid Accent 6" w:semiHidden="0" w:uiPriority="62" w:unhideWhenUsed="0"/>
+    <w:lsdException w:name="Medium Shading 1 Accent 6" w:semiHidden="0" w:uiPriority="63" w:unhideWhenUsed="0"/>
+    <w:lsdException w:name="Medium Shading 2 Accent 6" w:semiHidden="0" w:uiPriority="64" w:unhideWhenUsed="0"/>
+    <w:lsdException w:name="Medium List 1 Accent 6" w:semiHidden="0" w:uiPriority="65" w:unhideWhenUsed="0"/>
+    <w:lsdException w:name="Medium List 2 Accent 6" w:semiHidden="0" w:uiPriority="66" w:unhideWhenUsed="0"/>
+    <w:lsdException w:name="Medium Grid 1 Accent 6" w:semiHidden="0" w:uiPriority="67" w:unhideWhenUsed="0"/>
+    <w:lsdException w:name="Medium Grid 2 Accent 6" w:semiHidden="0" w:uiPriority="68" w:unhideWhenUsed="0"/>
+    <w:lsdException w:name="Medium Grid 3 Accent 6" w:semiHidden="0" w:uiPriority="69" w:unhideWhenUsed="0"/>
+    <w:lsdException w:name="Dark List Accent 6" w:semiHidden="0" w:uiPriority="70" w:unhideWhenUsed="0"/>
+    <w:lsdException w:name="Colorful Shading Accent 6" w:semiHidden="0" w:uiPriority="71" w:unhideWhenUsed="0"/>
+    <w:lsdException w:name="Colorful List Accent 6" w:semiHidden="0" w:uiPriority="72" w:unhideWhenUsed="0"/>
+    <w:lsdException w:name="Colorful Grid Accent 6" w:semiHidden="0" w:uiPriority="73" w:unhideWhenUsed="0"/>
+    <w:lsdException w:name="Subtle Emphasis" w:semiHidden="0" w:uiPriority="19" w:unhideWhenUsed="0" w:qFormat="1"/>
+    <w:lsdException w:name="Intense Emphasis" w:semiHidden="0" w:uiPriority="21" w:unhideWhenUsed="0" w:qFormat="1"/>
+    <w:lsdException w:name="Subtle Reference" w:semiHidden="0" w:uiPriority="31" w:unhideWhenUsed="0" w:qFormat="1"/>
+    <w:lsdException w:name="Intense Reference" w:semiHidden="0" w:uiPriority="32" w:unhideWhenUsed="0" w:qFormat="1"/>
+    <w:lsdException w:name="Book Title" w:semiHidden="0" w:uiPriority="33" w:unhideWhenUsed="0" w:qFormat="1"/>
+    <w:lsdException w:name="Bibliography" w:uiPriority="37"/>
+    <w:lsdException w:name="TOC Heading" w:uiPriority="39" w:qFormat="1"/>
   </w:latentStyles>
   <w:style w:type="paragraph" w:default="1" w:styleId="Normal">
     <w:name w:val="Normal"/>
@@ -3428,6 +3365,196 @@
     <w:pPr>
       <w:outlineLvl w:val="9"/>
     </w:pPr>
+  </w:style>
+</w:styles>
+</file>
+
+<file path=word/stylesWithEffects.xml><?xml version="1.0" encoding="utf-8"?>
+<w:styles xmlns:wpc="http://schemas.microsoft.com/office/word/2010/wordprocessingCanvas" xmlns:mc="http://schemas.openxmlformats.org/markup-compatibility/2006" xmlns:o="urn:schemas-microsoft-com:office:office" xmlns:r="http://schemas.openxmlformats.org/officeDocument/2006/relationships" xmlns:m="http://schemas.openxmlformats.org/officeDocument/2006/math" xmlns:v="urn:schemas-microsoft-com:vml" xmlns:wp14="http://schemas.microsoft.com/office/word/2010/wordprocessingDrawing" xmlns:wp="http://schemas.openxmlformats.org/drawingml/2006/wordprocessingDrawing" xmlns:w10="urn:schemas-microsoft-com:office:word" xmlns:w="http://schemas.openxmlformats.org/wordprocessingml/2006/main" xmlns:w14="http://schemas.microsoft.com/office/word/2010/wordml" xmlns:wpg="http://schemas.microsoft.com/office/word/2010/wordprocessingGroup" xmlns:wpi="http://schemas.microsoft.com/office/word/2010/wordprocessingInk" xmlns:wne="http://schemas.microsoft.com/office/word/2006/wordml" xmlns:wps="http://schemas.microsoft.com/office/word/2010/wordprocessingShape" mc:Ignorable="w14 wp14">
+  <w:docDefaults>
+    <w:rPrDefault>
+      <w:rPr>
+        <w:rFonts w:asciiTheme="minorHAnsi" w:eastAsiaTheme="minorEastAsia" w:hAnsiTheme="minorHAnsi" w:cstheme="minorBidi"/>
+        <w:sz w:val="22"/>
+        <w:szCs w:val="22"/>
+        <w:lang w:val="en-US" w:eastAsia="en-US" w:bidi="ar-SA"/>
+      </w:rPr>
+    </w:rPrDefault>
+    <w:pPrDefault>
+      <w:pPr>
+        <w:spacing w:after="200" w:line="276" w:lineRule="auto"/>
+      </w:pPr>
+    </w:pPrDefault>
+  </w:docDefaults>
+  <w:latentStyles w:defLockedState="0" w:defUIPriority="99" w:defSemiHidden="1" w:defUnhideWhenUsed="1" w:defQFormat="0" w:count="267">
+    <w:lsdException w:name="Normal" w:semiHidden="0" w:uiPriority="0" w:unhideWhenUsed="0" w:qFormat="1"/>
+    <w:lsdException w:name="heading 1" w:semiHidden="0" w:uiPriority="9" w:unhideWhenUsed="0" w:qFormat="1"/>
+    <w:lsdException w:name="heading 2" w:uiPriority="9" w:qFormat="1"/>
+    <w:lsdException w:name="heading 3" w:uiPriority="9" w:qFormat="1"/>
+    <w:lsdException w:name="heading 4" w:uiPriority="9" w:qFormat="1"/>
+    <w:lsdException w:name="heading 5" w:uiPriority="9" w:qFormat="1"/>
+    <w:lsdException w:name="heading 6" w:uiPriority="9" w:qFormat="1"/>
+    <w:lsdException w:name="heading 7" w:uiPriority="9" w:qFormat="1"/>
+    <w:lsdException w:name="heading 8" w:uiPriority="9" w:qFormat="1"/>
+    <w:lsdException w:name="heading 9" w:uiPriority="9" w:qFormat="1"/>
+    <w:lsdException w:name="toc 1" w:uiPriority="39"/>
+    <w:lsdException w:name="toc 2" w:uiPriority="39"/>
+    <w:lsdException w:name="toc 3" w:uiPriority="39"/>
+    <w:lsdException w:name="toc 4" w:uiPriority="39"/>
+    <w:lsdException w:name="toc 5" w:uiPriority="39"/>
+    <w:lsdException w:name="toc 6" w:uiPriority="39"/>
+    <w:lsdException w:name="toc 7" w:uiPriority="39"/>
+    <w:lsdException w:name="toc 8" w:uiPriority="39"/>
+    <w:lsdException w:name="toc 9" w:uiPriority="39"/>
+    <w:lsdException w:name="caption" w:uiPriority="35" w:qFormat="1"/>
+    <w:lsdException w:name="Title" w:semiHidden="0" w:uiPriority="10" w:unhideWhenUsed="0" w:qFormat="1"/>
+    <w:lsdException w:name="Default Paragraph Font" w:uiPriority="1"/>
+    <w:lsdException w:name="Subtitle" w:semiHidden="0" w:uiPriority="11" w:unhideWhenUsed="0" w:qFormat="1"/>
+    <w:lsdException w:name="Strong" w:semiHidden="0" w:uiPriority="22" w:unhideWhenUsed="0" w:qFormat="1"/>
+    <w:lsdException w:name="Emphasis" w:semiHidden="0" w:uiPriority="20" w:unhideWhenUsed="0" w:qFormat="1"/>
+    <w:lsdException w:name="Table Grid" w:semiHidden="0" w:uiPriority="59" w:unhideWhenUsed="0"/>
+    <w:lsdException w:name="Placeholder Text" w:unhideWhenUsed="0"/>
+    <w:lsdException w:name="No Spacing" w:semiHidden="0" w:uiPriority="1" w:unhideWhenUsed="0" w:qFormat="1"/>
+    <w:lsdException w:name="Light Shading" w:semiHidden="0" w:uiPriority="60" w:unhideWhenUsed="0"/>
+    <w:lsdException w:name="Light List" w:semiHidden="0" w:uiPriority="61" w:unhideWhenUsed="0"/>
+    <w:lsdException w:name="Light Grid" w:semiHidden="0" w:uiPriority="62" w:unhideWhenUsed="0"/>
+    <w:lsdException w:name="Medium Shading 1" w:semiHidden="0" w:uiPriority="63" w:unhideWhenUsed="0"/>
+    <w:lsdException w:name="Medium Shading 2" w:semiHidden="0" w:uiPriority="64" w:unhideWhenUsed="0"/>
+    <w:lsdException w:name="Medium List 1" w:semiHidden="0" w:uiPriority="65" w:unhideWhenUsed="0"/>
+    <w:lsdException w:name="Medium List 2" w:semiHidden="0" w:uiPriority="66" w:unhideWhenUsed="0"/>
+    <w:lsdException w:name="Medium Grid 1" w:semiHidden="0" w:uiPriority="67" w:unhideWhenUsed="0"/>
+    <w:lsdException w:name="Medium Grid 2" w:semiHidden="0" w:uiPriority="68" w:unhideWhenUsed="0"/>
+    <w:lsdException w:name="Medium Grid 3" w:semiHidden="0" w:uiPriority="69" w:unhideWhenUsed="0"/>
+    <w:lsdException w:name="Dark List" w:semiHidden="0" w:uiPriority="70" w:unhideWhenUsed="0"/>
+    <w:lsdException w:name="Colorful Shading" w:semiHidden="0" w:uiPriority="71" w:unhideWhenUsed="0"/>
+    <w:lsdException w:name="Colorful List" w:semiHidden="0" w:uiPriority="72" w:unhideWhenUsed="0"/>
+    <w:lsdException w:name="Colorful Grid" w:semiHidden="0" w:uiPriority="73" w:unhideWhenUsed="0"/>
+    <w:lsdException w:name="Light Shading Accent 1" w:semiHidden="0" w:uiPriority="60" w:unhideWhenUsed="0"/>
+    <w:lsdException w:name="Light List Accent 1" w:semiHidden="0" w:uiPriority="61" w:unhideWhenUsed="0"/>
+    <w:lsdException w:name="Light Grid Accent 1" w:semiHidden="0" w:uiPriority="62" w:unhideWhenUsed="0"/>
+    <w:lsdException w:name="Medium Shading 1 Accent 1" w:semiHidden="0" w:uiPriority="63" w:unhideWhenUsed="0"/>
+    <w:lsdException w:name="Medium Shading 2 Accent 1" w:semiHidden="0" w:uiPriority="64" w:unhideWhenUsed="0"/>
+    <w:lsdException w:name="Medium List 1 Accent 1" w:semiHidden="0" w:uiPriority="65" w:unhideWhenUsed="0"/>
+    <w:lsdException w:name="Revision" w:unhideWhenUsed="0"/>
+    <w:lsdException w:name="List Paragraph" w:semiHidden="0" w:uiPriority="34" w:unhideWhenUsed="0" w:qFormat="1"/>
+    <w:lsdException w:name="Quote" w:semiHidden="0" w:uiPriority="29" w:unhideWhenUsed="0" w:qFormat="1"/>
+    <w:lsdException w:name="Intense Quote" w:semiHidden="0" w:uiPriority="30" w:unhideWhenUsed="0" w:qFormat="1"/>
+    <w:lsdException w:name="Medium List 2 Accent 1" w:semiHidden="0" w:uiPriority="66" w:unhideWhenUsed="0"/>
+    <w:lsdException w:name="Medium Grid 1 Accent 1" w:semiHidden="0" w:uiPriority="67" w:unhideWhenUsed="0"/>
+    <w:lsdException w:name="Medium Grid 2 Accent 1" w:semiHidden="0" w:uiPriority="68" w:unhideWhenUsed="0"/>
+    <w:lsdException w:name="Medium Grid 3 Accent 1" w:semiHidden="0" w:uiPriority="69" w:unhideWhenUsed="0"/>
+    <w:lsdException w:name="Dark List Accent 1" w:semiHidden="0" w:uiPriority="70" w:unhideWhenUsed="0"/>
+    <w:lsdException w:name="Colorful Shading Accent 1" w:semiHidden="0" w:uiPriority="71" w:unhideWhenUsed="0"/>
+    <w:lsdException w:name="Colorful List Accent 1" w:semiHidden="0" w:uiPriority="72" w:unhideWhenUsed="0"/>
+    <w:lsdException w:name="Colorful Grid Accent 1" w:semiHidden="0" w:uiPriority="73" w:unhideWhenUsed="0"/>
+    <w:lsdException w:name="Light Shading Accent 2" w:semiHidden="0" w:uiPriority="60" w:unhideWhenUsed="0"/>
+    <w:lsdException w:name="Light List Accent 2" w:semiHidden="0" w:uiPriority="61" w:unhideWhenUsed="0"/>
+    <w:lsdException w:name="Light Grid Accent 2" w:semiHidden="0" w:uiPriority="62" w:unhideWhenUsed="0"/>
+    <w:lsdException w:name="Medium Shading 1 Accent 2" w:semiHidden="0" w:uiPriority="63" w:unhideWhenUsed="0"/>
+    <w:lsdException w:name="Medium Shading 2 Accent 2" w:semiHidden="0" w:uiPriority="64" w:unhideWhenUsed="0"/>
+    <w:lsdException w:name="Medium List 1 Accent 2" w:semiHidden="0" w:uiPriority="65" w:unhideWhenUsed="0"/>
+    <w:lsdException w:name="Medium List 2 Accent 2" w:semiHidden="0" w:uiPriority="66" w:unhideWhenUsed="0"/>
+    <w:lsdException w:name="Medium Grid 1 Accent 2" w:semiHidden="0" w:uiPriority="67" w:unhideWhenUsed="0"/>
+    <w:lsdException w:name="Medium Grid 2 Accent 2" w:semiHidden="0" w:uiPriority="68" w:unhideWhenUsed="0"/>
+    <w:lsdException w:name="Medium Grid 3 Accent 2" w:semiHidden="0" w:uiPriority="69" w:unhideWhenUsed="0"/>
+    <w:lsdException w:name="Dark List Accent 2" w:semiHidden="0" w:uiPriority="70" w:unhideWhenUsed="0"/>
+    <w:lsdException w:name="Colorful Shading Accent 2" w:semiHidden="0" w:uiPriority="71" w:unhideWhenUsed="0"/>
+    <w:lsdException w:name="Colorful List Accent 2" w:semiHidden="0" w:uiPriority="72" w:unhideWhenUsed="0"/>
+    <w:lsdException w:name="Colorful Grid Accent 2" w:semiHidden="0" w:uiPriority="73" w:unhideWhenUsed="0"/>
+    <w:lsdException w:name="Light Shading Accent 3" w:semiHidden="0" w:uiPriority="60" w:unhideWhenUsed="0"/>
+    <w:lsdException w:name="Light List Accent 3" w:semiHidden="0" w:uiPriority="61" w:unhideWhenUsed="0"/>
+    <w:lsdException w:name="Light Grid Accent 3" w:semiHidden="0" w:uiPriority="62" w:unhideWhenUsed="0"/>
+    <w:lsdException w:name="Medium Shading 1 Accent 3" w:semiHidden="0" w:uiPriority="63" w:unhideWhenUsed="0"/>
+    <w:lsdException w:name="Medium Shading 2 Accent 3" w:semiHidden="0" w:uiPriority="64" w:unhideWhenUsed="0"/>
+    <w:lsdException w:name="Medium List 1 Accent 3" w:semiHidden="0" w:uiPriority="65" w:unhideWhenUsed="0"/>
+    <w:lsdException w:name="Medium List 2 Accent 3" w:semiHidden="0" w:uiPriority="66" w:unhideWhenUsed="0"/>
+    <w:lsdException w:name="Medium Grid 1 Accent 3" w:semiHidden="0" w:uiPriority="67" w:unhideWhenUsed="0"/>
+    <w:lsdException w:name="Medium Grid 2 Accent 3" w:semiHidden="0" w:uiPriority="68" w:unhideWhenUsed="0"/>
+    <w:lsdException w:name="Medium Grid 3 Accent 3" w:semiHidden="0" w:uiPriority="69" w:unhideWhenUsed="0"/>
+    <w:lsdException w:name="Dark List Accent 3" w:semiHidden="0" w:uiPriority="70" w:unhideWhenUsed="0"/>
+    <w:lsdException w:name="Colorful Shading Accent 3" w:semiHidden="0" w:uiPriority="71" w:unhideWhenUsed="0"/>
+    <w:lsdException w:name="Colorful List Accent 3" w:semiHidden="0" w:uiPriority="72" w:unhideWhenUsed="0"/>
+    <w:lsdException w:name="Colorful Grid Accent 3" w:semiHidden="0" w:uiPriority="73" w:unhideWhenUsed="0"/>
+    <w:lsdException w:name="Light Shading Accent 4" w:semiHidden="0" w:uiPriority="60" w:unhideWhenUsed="0"/>
+    <w:lsdException w:name="Light List Accent 4" w:semiHidden="0" w:uiPriority="61" w:unhideWhenUsed="0"/>
+    <w:lsdException w:name="Light Grid Accent 4" w:semiHidden="0" w:uiPriority="62" w:unhideWhenUsed="0"/>
+    <w:lsdException w:name="Medium Shading 1 Accent 4" w:semiHidden="0" w:uiPriority="63" w:unhideWhenUsed="0"/>
+    <w:lsdException w:name="Medium Shading 2 Accent 4" w:semiHidden="0" w:uiPriority="64" w:unhideWhenUsed="0"/>
+    <w:lsdException w:name="Medium List 1 Accent 4" w:semiHidden="0" w:uiPriority="65" w:unhideWhenUsed="0"/>
+    <w:lsdException w:name="Medium List 2 Accent 4" w:semiHidden="0" w:uiPriority="66" w:unhideWhenUsed="0"/>
+    <w:lsdException w:name="Medium Grid 1 Accent 4" w:semiHidden="0" w:uiPriority="67" w:unhideWhenUsed="0"/>
+    <w:lsdException w:name="Medium Grid 2 Accent 4" w:semiHidden="0" w:uiPriority="68" w:unhideWhenUsed="0"/>
+    <w:lsdException w:name="Medium Grid 3 Accent 4" w:semiHidden="0" w:uiPriority="69" w:unhideWhenUsed="0"/>
+    <w:lsdException w:name="Dark List Accent 4" w:semiHidden="0" w:uiPriority="70" w:unhideWhenUsed="0"/>
+    <w:lsdException w:name="Colorful Shading Accent 4" w:semiHidden="0" w:uiPriority="71" w:unhideWhenUsed="0"/>
+    <w:lsdException w:name="Colorful List Accent 4" w:semiHidden="0" w:uiPriority="72" w:unhideWhenUsed="0"/>
+    <w:lsdException w:name="Colorful Grid Accent 4" w:semiHidden="0" w:uiPriority="73" w:unhideWhenUsed="0"/>
+    <w:lsdException w:name="Light Shading Accent 5" w:semiHidden="0" w:uiPriority="60" w:unhideWhenUsed="0"/>
+    <w:lsdException w:name="Light List Accent 5" w:semiHidden="0" w:uiPriority="61" w:unhideWhenUsed="0"/>
+    <w:lsdException w:name="Light Grid Accent 5" w:semiHidden="0" w:uiPriority="62" w:unhideWhenUsed="0"/>
+    <w:lsdException w:name="Medium Shading 1 Accent 5" w:semiHidden="0" w:uiPriority="63" w:unhideWhenUsed="0"/>
+    <w:lsdException w:name="Medium Shading 2 Accent 5" w:semiHidden="0" w:uiPriority="64" w:unhideWhenUsed="0"/>
+    <w:lsdException w:name="Medium List 1 Accent 5" w:semiHidden="0" w:uiPriority="65" w:unhideWhenUsed="0"/>
+    <w:lsdException w:name="Medium List 2 Accent 5" w:semiHidden="0" w:uiPriority="66" w:unhideWhenUsed="0"/>
+    <w:lsdException w:name="Medium Grid 1 Accent 5" w:semiHidden="0" w:uiPriority="67" w:unhideWhenUsed="0"/>
+    <w:lsdException w:name="Medium Grid 2 Accent 5" w:semiHidden="0" w:uiPriority="68" w:unhideWhenUsed="0"/>
+    <w:lsdException w:name="Medium Grid 3 Accent 5" w:semiHidden="0" w:uiPriority="69" w:unhideWhenUsed="0"/>
+    <w:lsdException w:name="Dark List Accent 5" w:semiHidden="0" w:uiPriority="70" w:unhideWhenUsed="0"/>
+    <w:lsdException w:name="Colorful Shading Accent 5" w:semiHidden="0" w:uiPriority="71" w:unhideWhenUsed="0"/>
+    <w:lsdException w:name="Colorful List Accent 5" w:semiHidden="0" w:uiPriority="72" w:unhideWhenUsed="0"/>
+    <w:lsdException w:name="Colorful Grid Accent 5" w:semiHidden="0" w:uiPriority="73" w:unhideWhenUsed="0"/>
+    <w:lsdException w:name="Light Shading Accent 6" w:semiHidden="0" w:uiPriority="60" w:unhideWhenUsed="0"/>
+    <w:lsdException w:name="Light List Accent 6" w:semiHidden="0" w:uiPriority="61" w:unhideWhenUsed="0"/>
+    <w:lsdException w:name="Light Grid Accent 6" w:semiHidden="0" w:uiPriority="62" w:unhideWhenUsed="0"/>
+    <w:lsdException w:name="Medium Shading 1 Accent 6" w:semiHidden="0" w:uiPriority="63" w:unhideWhenUsed="0"/>
+    <w:lsdException w:name="Medium Shading 2 Accent 6" w:semiHidden="0" w:uiPriority="64" w:unhideWhenUsed="0"/>
+    <w:lsdException w:name="Medium List 1 Accent 6" w:semiHidden="0" w:uiPriority="65" w:unhideWhenUsed="0"/>
+    <w:lsdException w:name="Medium List 2 Accent 6" w:semiHidden="0" w:uiPriority="66" w:unhideWhenUsed="0"/>
+    <w:lsdException w:name="Medium Grid 1 Accent 6" w:semiHidden="0" w:uiPriority="67" w:unhideWhenUsed="0"/>
+    <w:lsdException w:name="Medium Grid 2 Accent 6" w:semiHidden="0" w:uiPriority="68" w:unhideWhenUsed="0"/>
+    <w:lsdException w:name="Medium Grid 3 Accent 6" w:semiHidden="0" w:uiPriority="69" w:unhideWhenUsed="0"/>
+    <w:lsdException w:name="Dark List Accent 6" w:semiHidden="0" w:uiPriority="70" w:unhideWhenUsed="0"/>
+    <w:lsdException w:name="Colorful Shading Accent 6" w:semiHidden="0" w:uiPriority="71" w:unhideWhenUsed="0"/>
+    <w:lsdException w:name="Colorful List Accent 6" w:semiHidden="0" w:uiPriority="72" w:unhideWhenUsed="0"/>
+    <w:lsdException w:name="Colorful Grid Accent 6" w:semiHidden="0" w:uiPriority="73" w:unhideWhenUsed="0"/>
+    <w:lsdException w:name="Subtle Emphasis" w:semiHidden="0" w:uiPriority="19" w:unhideWhenUsed="0" w:qFormat="1"/>
+    <w:lsdException w:name="Intense Emphasis" w:semiHidden="0" w:uiPriority="21" w:unhideWhenUsed="0" w:qFormat="1"/>
+    <w:lsdException w:name="Subtle Reference" w:semiHidden="0" w:uiPriority="31" w:unhideWhenUsed="0" w:qFormat="1"/>
+    <w:lsdException w:name="Intense Reference" w:semiHidden="0" w:uiPriority="32" w:unhideWhenUsed="0" w:qFormat="1"/>
+    <w:lsdException w:name="Book Title" w:semiHidden="0" w:uiPriority="33" w:unhideWhenUsed="0" w:qFormat="1"/>
+    <w:lsdException w:name="Bibliography" w:uiPriority="37"/>
+    <w:lsdException w:name="TOC Heading" w:uiPriority="39" w:qFormat="1"/>
+  </w:latentStyles>
+  <w:style w:type="paragraph" w:default="1" w:styleId="Normal">
+    <w:name w:val="Normal"/>
+    <w:qFormat/>
+  </w:style>
+  <w:style w:type="character" w:default="1" w:styleId="DefaultParagraphFont">
+    <w:name w:val="Default Paragraph Font"/>
+    <w:uiPriority w:val="1"/>
+    <w:semiHidden/>
+    <w:unhideWhenUsed/>
+  </w:style>
+  <w:style w:type="table" w:default="1" w:styleId="TableNormal">
+    <w:name w:val="Normal Table"/>
+    <w:uiPriority w:val="99"/>
+    <w:semiHidden/>
+    <w:unhideWhenUsed/>
+    <w:tblPr>
+      <w:tblInd w:w="0" w:type="dxa"/>
+      <w:tblCellMar>
+        <w:top w:w="0" w:type="dxa"/>
+        <w:left w:w="108" w:type="dxa"/>
+        <w:bottom w:w="0" w:type="dxa"/>
+        <w:right w:w="108" w:type="dxa"/>
+      </w:tblCellMar>
+    </w:tblPr>
+  </w:style>
+  <w:style w:type="numbering" w:default="1" w:styleId="NoList">
+    <w:name w:val="No List"/>
+    <w:uiPriority w:val="99"/>
+    <w:semiHidden/>
+    <w:unhideWhenUsed/>
   </w:style>
 </w:styles>
 </file>

</xml_diff>

<commit_message>
Metadata Wizard version 1.8.3 (Updated 03062018) - Compiled a version of the EA builder for ESRI ArcDesktop Version 10.6. - Downsaved the toolbox bundle within ESRI as a version 10.0 toolbox to ensure backwards compatibility with earlier versions of ArcDesktop.
</commit_message>
<xml_diff>
--- a/MetadataWizard_SoftwareVersions.docx
+++ b/MetadataWizard_SoftwareVersions.docx
@@ -1,6 +1,6 @@
 
 <file path=word/document.xml><?xml version="1.0" encoding="utf-8"?>
-<w:document xmlns:wpc="http://schemas.microsoft.com/office/word/2010/wordprocessingCanvas" xmlns:mc="http://schemas.openxmlformats.org/markup-compatibility/2006" xmlns:o="urn:schemas-microsoft-com:office:office" xmlns:r="http://schemas.openxmlformats.org/officeDocument/2006/relationships" xmlns:m="http://schemas.openxmlformats.org/officeDocument/2006/math" xmlns:v="urn:schemas-microsoft-com:vml" xmlns:wp14="http://schemas.microsoft.com/office/word/2010/wordprocessingDrawing" xmlns:wp="http://schemas.openxmlformats.org/drawingml/2006/wordprocessingDrawing" xmlns:w10="urn:schemas-microsoft-com:office:word" xmlns:w="http://schemas.openxmlformats.org/wordprocessingml/2006/main" xmlns:w14="http://schemas.microsoft.com/office/word/2010/wordml" xmlns:wpg="http://schemas.microsoft.com/office/word/2010/wordprocessingGroup" xmlns:wpi="http://schemas.microsoft.com/office/word/2010/wordprocessingInk" xmlns:wne="http://schemas.microsoft.com/office/word/2006/wordml" xmlns:wps="http://schemas.microsoft.com/office/word/2010/wordprocessingShape" mc:Ignorable="w14 wp14">
+<w:document xmlns:wpc="http://schemas.microsoft.com/office/word/2010/wordprocessingCanvas" xmlns:cx="http://schemas.microsoft.com/office/drawing/2014/chartex" xmlns:cx1="http://schemas.microsoft.com/office/drawing/2015/9/8/chartex" xmlns:mc="http://schemas.openxmlformats.org/markup-compatibility/2006" xmlns:o="urn:schemas-microsoft-com:office:office" xmlns:r="http://schemas.openxmlformats.org/officeDocument/2006/relationships" xmlns:m="http://schemas.openxmlformats.org/officeDocument/2006/math" xmlns:v="urn:schemas-microsoft-com:vml" xmlns:wp14="http://schemas.microsoft.com/office/word/2010/wordprocessingDrawing" xmlns:wp="http://schemas.openxmlformats.org/drawingml/2006/wordprocessingDrawing" xmlns:w10="urn:schemas-microsoft-com:office:word" xmlns:w="http://schemas.openxmlformats.org/wordprocessingml/2006/main" xmlns:w14="http://schemas.microsoft.com/office/word/2010/wordml" xmlns:w15="http://schemas.microsoft.com/office/word/2012/wordml" xmlns:w16se="http://schemas.microsoft.com/office/word/2015/wordml/symex" xmlns:wpg="http://schemas.microsoft.com/office/word/2010/wordprocessingGroup" xmlns:wpi="http://schemas.microsoft.com/office/word/2010/wordprocessingInk" xmlns:wne="http://schemas.microsoft.com/office/word/2006/wordml" xmlns:wps="http://schemas.microsoft.com/office/word/2010/wordprocessingShape" mc:Ignorable="w14 w15 w16se wp14">
   <w:body>
     <w:p>
       <w:pPr>
@@ -2488,17 +2488,7 @@
           <w:szCs w:val="20"/>
           <w:lang w:bidi="ar-SA"/>
         </w:rPr>
-        <w:t xml:space="preserve"> ‘Keywords’ section. </w:t>
-      </w:r>
-      <w:proofErr w:type="gramStart"/>
-      <w:r>
-        <w:rPr>
-          <w:rFonts w:ascii="Arial" w:eastAsia="Times New Roman" w:hAnsi="Arial" w:cs="Arial"/>
-          <w:sz w:val="20"/>
-          <w:szCs w:val="20"/>
-          <w:lang w:bidi="ar-SA"/>
-        </w:rPr>
-        <w:t>Worked with Peter S</w:t>
+        <w:t xml:space="preserve"> ‘Keywords’ section. Worked with Peter S</w:t>
       </w:r>
       <w:r>
         <w:rPr>
@@ -2516,17 +2506,7 @@
           <w:szCs w:val="20"/>
           <w:lang w:bidi="ar-SA"/>
         </w:rPr>
-        <w:t xml:space="preserve"> to connect the keywords section to his keywords JSON API service.</w:t>
-      </w:r>
-      <w:proofErr w:type="gramEnd"/>
-      <w:r>
-        <w:rPr>
-          <w:rFonts w:ascii="Arial" w:eastAsia="Times New Roman" w:hAnsi="Arial" w:cs="Arial"/>
-          <w:sz w:val="20"/>
-          <w:szCs w:val="20"/>
-          <w:lang w:bidi="ar-SA"/>
-        </w:rPr>
-        <w:t xml:space="preserve"> Users can now search/choose from a standardized list of keywords for both ‘topic/theme’ and ‘place’ keywords. We also strongly encourage (but don’t require) the user to supply at least one ISO keyword. There is a new button </w:t>
+        <w:t xml:space="preserve"> to connect the keywords section to his keywords JSON API service. Users can now search/choose from a standardized list of keywords for both ‘topic/theme’ and ‘place’ keywords. We also strongly encourage (but don’t require) the user to supply at least one ISO keyword. There is a new button </w:t>
       </w:r>
       <w:r>
         <w:rPr>
@@ -2668,37 +2648,7 @@
           <w:szCs w:val="20"/>
           <w:lang w:bidi="ar-SA"/>
         </w:rPr>
-        <w:t xml:space="preserve"> section. Updates should resolve unhandled application errors related to clicking the Add or Delete buttons when no keyword or thesaurus had been selected. </w:t>
-      </w:r>
-      <w:proofErr w:type="gramStart"/>
-      <w:r>
-        <w:rPr>
-          <w:rFonts w:ascii="Arial" w:eastAsia="Times New Roman" w:hAnsi="Arial" w:cs="Arial"/>
-          <w:sz w:val="20"/>
-          <w:szCs w:val="20"/>
-          <w:lang w:bidi="ar-SA"/>
-        </w:rPr>
-        <w:t>User help</w:t>
-      </w:r>
-      <w:proofErr w:type="gramEnd"/>
-      <w:r>
-        <w:rPr>
-          <w:rFonts w:ascii="Arial" w:eastAsia="Times New Roman" w:hAnsi="Arial" w:cs="Arial"/>
-          <w:sz w:val="20"/>
-          <w:szCs w:val="20"/>
-          <w:lang w:bidi="ar-SA"/>
-        </w:rPr>
-        <w:t xml:space="preserve"> tips have also been added for the new UI fields. </w:t>
-      </w:r>
-      <w:proofErr w:type="gramStart"/>
-      <w:r>
-        <w:rPr>
-          <w:rFonts w:ascii="Arial" w:eastAsia="Times New Roman" w:hAnsi="Arial" w:cs="Arial"/>
-          <w:sz w:val="20"/>
-          <w:szCs w:val="20"/>
-          <w:lang w:bidi="ar-SA"/>
-        </w:rPr>
-        <w:t>Additional</w:t>
+        <w:t xml:space="preserve"> section. Updates should resolve unhandled application errors related to clicking the Add or Delete buttons when no keyword or thesaurus had been selected. User help tips have also been added for the new UI fields. Additional</w:t>
       </w:r>
       <w:r>
         <w:rPr>
@@ -2718,7 +2668,6 @@
         </w:rPr>
         <w:t xml:space="preserve"> radio button will now properly remove any place keywords from the XML if toggled.</w:t>
       </w:r>
-      <w:proofErr w:type="gramEnd"/>
     </w:p>
     <w:p>
       <w:pPr>
@@ -3421,17 +3370,7 @@
           <w:szCs w:val="20"/>
           <w:lang w:bidi="ar-SA"/>
         </w:rPr>
-        <w:t xml:space="preserve"> the toolbox bundle within ESRI as a version </w:t>
-      </w:r>
-      <w:proofErr w:type="gramStart"/>
-      <w:r>
-        <w:rPr>
-          <w:rFonts w:ascii="Arial" w:eastAsia="Times New Roman" w:hAnsi="Arial" w:cs="Arial"/>
-          <w:sz w:val="20"/>
-          <w:szCs w:val="20"/>
-          <w:lang w:bidi="ar-SA"/>
-        </w:rPr>
-        <w:t xml:space="preserve">10.0 toolbox to ensure backwards compatibility with earlier versions of </w:t>
+        <w:t xml:space="preserve"> the toolbox bundle within ESRI as a version 10.0 toolbox to ensure backwards compatibility with earlier versions of </w:t>
       </w:r>
       <w:proofErr w:type="spellStart"/>
       <w:r>
@@ -3451,9 +3390,148 @@
           <w:szCs w:val="20"/>
           <w:lang w:bidi="ar-SA"/>
         </w:rPr>
-        <w:t xml:space="preserve"> to resolve issue</w:t>
-      </w:r>
-      <w:proofErr w:type="gramEnd"/>
+        <w:t xml:space="preserve"> to resolve issue.</w:t>
+      </w:r>
+    </w:p>
+    <w:p>
+      <w:pPr>
+        <w:rPr>
+          <w:rFonts w:ascii="Arial" w:eastAsia="Times New Roman" w:hAnsi="Arial" w:cs="Arial"/>
+          <w:sz w:val="20"/>
+          <w:szCs w:val="20"/>
+          <w:lang w:bidi="ar-SA"/>
+        </w:rPr>
+      </w:pPr>
+    </w:p>
+    <w:p>
+      <w:pPr>
+        <w:rPr>
+          <w:rFonts w:ascii="Arial" w:eastAsia="Times New Roman" w:hAnsi="Arial" w:cs="Arial"/>
+          <w:b/>
+          <w:sz w:val="20"/>
+          <w:szCs w:val="20"/>
+          <w:lang w:bidi="ar-SA"/>
+        </w:rPr>
+      </w:pPr>
+      <w:r>
+        <w:rPr>
+          <w:rFonts w:ascii="Arial" w:eastAsia="Times New Roman" w:hAnsi="Arial" w:cs="Arial"/>
+          <w:b/>
+          <w:sz w:val="20"/>
+          <w:szCs w:val="20"/>
+          <w:lang w:bidi="ar-SA"/>
+        </w:rPr>
+        <w:t>Metadata Wizard version 1.8</w:t>
+      </w:r>
+      <w:r>
+        <w:rPr>
+          <w:rFonts w:ascii="Arial" w:eastAsia="Times New Roman" w:hAnsi="Arial" w:cs="Arial"/>
+          <w:b/>
+          <w:sz w:val="20"/>
+          <w:szCs w:val="20"/>
+          <w:lang w:bidi="ar-SA"/>
+        </w:rPr>
+        <w:t>.3 (Updated 03062018</w:t>
+      </w:r>
+      <w:r>
+        <w:rPr>
+          <w:rFonts w:ascii="Arial" w:eastAsia="Times New Roman" w:hAnsi="Arial" w:cs="Arial"/>
+          <w:b/>
+          <w:sz w:val="20"/>
+          <w:szCs w:val="20"/>
+          <w:lang w:bidi="ar-SA"/>
+        </w:rPr>
+        <w:t>)</w:t>
+      </w:r>
+    </w:p>
+    <w:p>
+      <w:pPr>
+        <w:rPr>
+          <w:rFonts w:ascii="Arial" w:eastAsia="Times New Roman" w:hAnsi="Arial" w:cs="Arial"/>
+          <w:sz w:val="20"/>
+          <w:szCs w:val="20"/>
+          <w:lang w:bidi="ar-SA"/>
+        </w:rPr>
+      </w:pPr>
+      <w:r>
+        <w:rPr>
+          <w:rFonts w:ascii="Arial" w:eastAsia="Times New Roman" w:hAnsi="Arial" w:cs="Arial"/>
+          <w:sz w:val="20"/>
+          <w:szCs w:val="20"/>
+          <w:lang w:bidi="ar-SA"/>
+        </w:rPr>
+        <w:t xml:space="preserve">- Compiled a version of the EA builder for ESRI </w:t>
+      </w:r>
+      <w:proofErr w:type="spellStart"/>
+      <w:r>
+        <w:rPr>
+          <w:rFonts w:ascii="Arial" w:eastAsia="Times New Roman" w:hAnsi="Arial" w:cs="Arial"/>
+          <w:sz w:val="20"/>
+          <w:szCs w:val="20"/>
+          <w:lang w:bidi="ar-SA"/>
+        </w:rPr>
+        <w:t>ArcDesktop</w:t>
+      </w:r>
+      <w:proofErr w:type="spellEnd"/>
+      <w:r>
+        <w:rPr>
+          <w:rFonts w:ascii="Arial" w:eastAsia="Times New Roman" w:hAnsi="Arial" w:cs="Arial"/>
+          <w:sz w:val="20"/>
+          <w:szCs w:val="20"/>
+          <w:lang w:bidi="ar-SA"/>
+        </w:rPr>
+        <w:t xml:space="preserve"> Version 10.6.</w:t>
+      </w:r>
+    </w:p>
+    <w:p>
+      <w:pPr>
+        <w:rPr>
+          <w:rFonts w:ascii="Arial" w:eastAsia="Times New Roman" w:hAnsi="Arial" w:cs="Arial"/>
+          <w:sz w:val="20"/>
+          <w:szCs w:val="20"/>
+          <w:lang w:bidi="ar-SA"/>
+        </w:rPr>
+      </w:pPr>
+      <w:r>
+        <w:rPr>
+          <w:rFonts w:ascii="Arial" w:eastAsia="Times New Roman" w:hAnsi="Arial" w:cs="Arial"/>
+          <w:sz w:val="20"/>
+          <w:szCs w:val="20"/>
+          <w:lang w:bidi="ar-SA"/>
+        </w:rPr>
+        <w:t xml:space="preserve">- </w:t>
+      </w:r>
+      <w:proofErr w:type="spellStart"/>
+      <w:r>
+        <w:rPr>
+          <w:rFonts w:ascii="Arial" w:eastAsia="Times New Roman" w:hAnsi="Arial" w:cs="Arial"/>
+          <w:sz w:val="20"/>
+          <w:szCs w:val="20"/>
+          <w:lang w:bidi="ar-SA"/>
+        </w:rPr>
+        <w:t>Downsaved</w:t>
+      </w:r>
+      <w:proofErr w:type="spellEnd"/>
+      <w:r>
+        <w:rPr>
+          <w:rFonts w:ascii="Arial" w:eastAsia="Times New Roman" w:hAnsi="Arial" w:cs="Arial"/>
+          <w:sz w:val="20"/>
+          <w:szCs w:val="20"/>
+          <w:lang w:bidi="ar-SA"/>
+        </w:rPr>
+        <w:t xml:space="preserve"> the toolbox bundle within ESRI as a version 10.0 toolbox to ensure backwards compatibility with earlier versions of </w:t>
+      </w:r>
+      <w:proofErr w:type="spellStart"/>
+      <w:r>
+        <w:rPr>
+          <w:rFonts w:ascii="Arial" w:eastAsia="Times New Roman" w:hAnsi="Arial" w:cs="Arial"/>
+          <w:sz w:val="20"/>
+          <w:szCs w:val="20"/>
+          <w:lang w:bidi="ar-SA"/>
+        </w:rPr>
+        <w:t>ArcDesktop</w:t>
+      </w:r>
+      <w:proofErr w:type="spellEnd"/>
       <w:r>
         <w:rPr>
           <w:rFonts w:ascii="Arial" w:eastAsia="Times New Roman" w:hAnsi="Arial" w:cs="Arial"/>
@@ -3463,18 +3541,18 @@
         </w:rPr>
         <w:t>.</w:t>
       </w:r>
-    </w:p>
-    <w:p>
-      <w:pPr>
-        <w:rPr>
-          <w:rFonts w:ascii="Arial" w:eastAsia="Times New Roman" w:hAnsi="Arial" w:cs="Arial"/>
-          <w:sz w:val="20"/>
-          <w:szCs w:val="20"/>
-          <w:lang w:bidi="ar-SA"/>
-        </w:rPr>
-      </w:pPr>
       <w:bookmarkStart w:id="0" w:name="_GoBack"/>
       <w:bookmarkEnd w:id="0"/>
+    </w:p>
+    <w:p>
+      <w:pPr>
+        <w:rPr>
+          <w:rFonts w:ascii="Arial" w:eastAsia="Times New Roman" w:hAnsi="Arial" w:cs="Arial"/>
+          <w:sz w:val="20"/>
+          <w:szCs w:val="20"/>
+          <w:lang w:bidi="ar-SA"/>
+        </w:rPr>
+      </w:pPr>
     </w:p>
     <w:p>
       <w:pPr>
@@ -3497,7 +3575,7 @@
 </file>
 
 <file path=word/styles.xml><?xml version="1.0" encoding="utf-8"?>
-<w:styles xmlns:mc="http://schemas.openxmlformats.org/markup-compatibility/2006" xmlns:r="http://schemas.openxmlformats.org/officeDocument/2006/relationships" xmlns:w="http://schemas.openxmlformats.org/wordprocessingml/2006/main" xmlns:w14="http://schemas.microsoft.com/office/word/2010/wordml" mc:Ignorable="w14">
+<w:styles xmlns:mc="http://schemas.openxmlformats.org/markup-compatibility/2006" xmlns:r="http://schemas.openxmlformats.org/officeDocument/2006/relationships" xmlns:w="http://schemas.openxmlformats.org/wordprocessingml/2006/main" xmlns:w14="http://schemas.microsoft.com/office/word/2010/wordml" xmlns:w15="http://schemas.microsoft.com/office/word/2012/wordml" xmlns:w16se="http://schemas.microsoft.com/office/word/2015/wordml/symex" mc:Ignorable="w14 w15 w16se">
   <w:docDefaults>
     <w:rPrDefault>
       <w:rPr>
@@ -3513,144 +3591,378 @@
       </w:pPr>
     </w:pPrDefault>
   </w:docDefaults>
-  <w:latentStyles w:defLockedState="0" w:defUIPriority="99" w:defSemiHidden="1" w:defUnhideWhenUsed="1" w:defQFormat="0" w:count="267">
-    <w:lsdException w:name="Normal" w:semiHidden="0" w:uiPriority="0" w:unhideWhenUsed="0" w:qFormat="1"/>
-    <w:lsdException w:name="heading 1" w:semiHidden="0" w:uiPriority="9" w:unhideWhenUsed="0" w:qFormat="1"/>
-    <w:lsdException w:name="heading 2" w:uiPriority="9" w:qFormat="1"/>
-    <w:lsdException w:name="heading 3" w:uiPriority="9" w:qFormat="1"/>
-    <w:lsdException w:name="heading 4" w:uiPriority="9" w:qFormat="1"/>
-    <w:lsdException w:name="heading 5" w:uiPriority="9" w:qFormat="1"/>
-    <w:lsdException w:name="heading 6" w:uiPriority="9" w:qFormat="1"/>
-    <w:lsdException w:name="heading 7" w:uiPriority="9" w:qFormat="1"/>
-    <w:lsdException w:name="heading 8" w:uiPriority="9" w:qFormat="1"/>
-    <w:lsdException w:name="heading 9" w:uiPriority="9" w:qFormat="1"/>
-    <w:lsdException w:name="toc 1" w:uiPriority="39"/>
-    <w:lsdException w:name="toc 2" w:uiPriority="39"/>
-    <w:lsdException w:name="toc 3" w:uiPriority="39"/>
-    <w:lsdException w:name="toc 4" w:uiPriority="39"/>
-    <w:lsdException w:name="toc 5" w:uiPriority="39"/>
-    <w:lsdException w:name="toc 6" w:uiPriority="39"/>
-    <w:lsdException w:name="toc 7" w:uiPriority="39"/>
-    <w:lsdException w:name="toc 8" w:uiPriority="39"/>
-    <w:lsdException w:name="toc 9" w:uiPriority="39"/>
-    <w:lsdException w:name="caption" w:uiPriority="35"/>
-    <w:lsdException w:name="Title" w:semiHidden="0" w:uiPriority="10" w:unhideWhenUsed="0" w:qFormat="1"/>
-    <w:lsdException w:name="Default Paragraph Font" w:uiPriority="1"/>
-    <w:lsdException w:name="Subtitle" w:semiHidden="0" w:uiPriority="11" w:unhideWhenUsed="0" w:qFormat="1"/>
-    <w:lsdException w:name="Strong" w:semiHidden="0" w:uiPriority="22" w:unhideWhenUsed="0" w:qFormat="1"/>
-    <w:lsdException w:name="Emphasis" w:semiHidden="0" w:uiPriority="20" w:unhideWhenUsed="0" w:qFormat="1"/>
-    <w:lsdException w:name="Table Grid" w:semiHidden="0" w:uiPriority="59" w:unhideWhenUsed="0"/>
-    <w:lsdException w:name="Placeholder Text" w:unhideWhenUsed="0"/>
-    <w:lsdException w:name="No Spacing" w:semiHidden="0" w:uiPriority="1" w:unhideWhenUsed="0" w:qFormat="1"/>
-    <w:lsdException w:name="Light Shading" w:semiHidden="0" w:uiPriority="60" w:unhideWhenUsed="0"/>
-    <w:lsdException w:name="Light List" w:semiHidden="0" w:uiPriority="61" w:unhideWhenUsed="0"/>
-    <w:lsdException w:name="Light Grid" w:semiHidden="0" w:uiPriority="62" w:unhideWhenUsed="0"/>
-    <w:lsdException w:name="Medium Shading 1" w:semiHidden="0" w:uiPriority="63" w:unhideWhenUsed="0"/>
-    <w:lsdException w:name="Medium Shading 2" w:semiHidden="0" w:uiPriority="64" w:unhideWhenUsed="0"/>
-    <w:lsdException w:name="Medium List 1" w:semiHidden="0" w:uiPriority="65" w:unhideWhenUsed="0"/>
-    <w:lsdException w:name="Medium List 2" w:semiHidden="0" w:uiPriority="66" w:unhideWhenUsed="0"/>
-    <w:lsdException w:name="Medium Grid 1" w:semiHidden="0" w:uiPriority="67" w:unhideWhenUsed="0"/>
-    <w:lsdException w:name="Medium Grid 2" w:semiHidden="0" w:uiPriority="68" w:unhideWhenUsed="0"/>
-    <w:lsdException w:name="Medium Grid 3" w:semiHidden="0" w:uiPriority="69" w:unhideWhenUsed="0"/>
-    <w:lsdException w:name="Dark List" w:semiHidden="0" w:uiPriority="70" w:unhideWhenUsed="0"/>
-    <w:lsdException w:name="Colorful Shading" w:semiHidden="0" w:uiPriority="71" w:unhideWhenUsed="0"/>
-    <w:lsdException w:name="Colorful List" w:semiHidden="0" w:uiPriority="72" w:unhideWhenUsed="0"/>
-    <w:lsdException w:name="Colorful Grid" w:semiHidden="0" w:uiPriority="73" w:unhideWhenUsed="0"/>
-    <w:lsdException w:name="Light Shading Accent 1" w:semiHidden="0" w:uiPriority="60" w:unhideWhenUsed="0"/>
-    <w:lsdException w:name="Light List Accent 1" w:semiHidden="0" w:uiPriority="61" w:unhideWhenUsed="0"/>
-    <w:lsdException w:name="Light Grid Accent 1" w:semiHidden="0" w:uiPriority="62" w:unhideWhenUsed="0"/>
-    <w:lsdException w:name="Medium Shading 1 Accent 1" w:semiHidden="0" w:uiPriority="63" w:unhideWhenUsed="0"/>
-    <w:lsdException w:name="Medium Shading 2 Accent 1" w:semiHidden="0" w:uiPriority="64" w:unhideWhenUsed="0"/>
-    <w:lsdException w:name="Medium List 1 Accent 1" w:semiHidden="0" w:uiPriority="65" w:unhideWhenUsed="0"/>
-    <w:lsdException w:name="Revision" w:unhideWhenUsed="0"/>
-    <w:lsdException w:name="List Paragraph" w:semiHidden="0" w:uiPriority="34" w:unhideWhenUsed="0" w:qFormat="1"/>
-    <w:lsdException w:name="Quote" w:semiHidden="0" w:uiPriority="29" w:unhideWhenUsed="0" w:qFormat="1"/>
-    <w:lsdException w:name="Intense Quote" w:semiHidden="0" w:uiPriority="30" w:unhideWhenUsed="0" w:qFormat="1"/>
-    <w:lsdException w:name="Medium List 2 Accent 1" w:semiHidden="0" w:uiPriority="66" w:unhideWhenUsed="0"/>
-    <w:lsdException w:name="Medium Grid 1 Accent 1" w:semiHidden="0" w:uiPriority="67" w:unhideWhenUsed="0"/>
-    <w:lsdException w:name="Medium Grid 2 Accent 1" w:semiHidden="0" w:uiPriority="68" w:unhideWhenUsed="0"/>
-    <w:lsdException w:name="Medium Grid 3 Accent 1" w:semiHidden="0" w:uiPriority="69" w:unhideWhenUsed="0"/>
-    <w:lsdException w:name="Dark List Accent 1" w:semiHidden="0" w:uiPriority="70" w:unhideWhenUsed="0"/>
-    <w:lsdException w:name="Colorful Shading Accent 1" w:semiHidden="0" w:uiPriority="71" w:unhideWhenUsed="0"/>
-    <w:lsdException w:name="Colorful List Accent 1" w:semiHidden="0" w:uiPriority="72" w:unhideWhenUsed="0"/>
-    <w:lsdException w:name="Colorful Grid Accent 1" w:semiHidden="0" w:uiPriority="73" w:unhideWhenUsed="0"/>
-    <w:lsdException w:name="Light Shading Accent 2" w:semiHidden="0" w:uiPriority="60" w:unhideWhenUsed="0"/>
-    <w:lsdException w:name="Light List Accent 2" w:semiHidden="0" w:uiPriority="61" w:unhideWhenUsed="0"/>
-    <w:lsdException w:name="Light Grid Accent 2" w:semiHidden="0" w:uiPriority="62" w:unhideWhenUsed="0"/>
-    <w:lsdException w:name="Medium Shading 1 Accent 2" w:semiHidden="0" w:uiPriority="63" w:unhideWhenUsed="0"/>
-    <w:lsdException w:name="Medium Shading 2 Accent 2" w:semiHidden="0" w:uiPriority="64" w:unhideWhenUsed="0"/>
-    <w:lsdException w:name="Medium List 1 Accent 2" w:semiHidden="0" w:uiPriority="65" w:unhideWhenUsed="0"/>
-    <w:lsdException w:name="Medium List 2 Accent 2" w:semiHidden="0" w:uiPriority="66" w:unhideWhenUsed="0"/>
-    <w:lsdException w:name="Medium Grid 1 Accent 2" w:semiHidden="0" w:uiPriority="67" w:unhideWhenUsed="0"/>
-    <w:lsdException w:name="Medium Grid 2 Accent 2" w:semiHidden="0" w:uiPriority="68" w:unhideWhenUsed="0"/>
-    <w:lsdException w:name="Medium Grid 3 Accent 2" w:semiHidden="0" w:uiPriority="69" w:unhideWhenUsed="0"/>
-    <w:lsdException w:name="Dark List Accent 2" w:semiHidden="0" w:uiPriority="70" w:unhideWhenUsed="0"/>
-    <w:lsdException w:name="Colorful Shading Accent 2" w:semiHidden="0" w:uiPriority="71" w:unhideWhenUsed="0"/>
-    <w:lsdException w:name="Colorful List Accent 2" w:semiHidden="0" w:uiPriority="72" w:unhideWhenUsed="0"/>
-    <w:lsdException w:name="Colorful Grid Accent 2" w:semiHidden="0" w:uiPriority="73" w:unhideWhenUsed="0"/>
-    <w:lsdException w:name="Light Shading Accent 3" w:semiHidden="0" w:uiPriority="60" w:unhideWhenUsed="0"/>
-    <w:lsdException w:name="Light List Accent 3" w:semiHidden="0" w:uiPriority="61" w:unhideWhenUsed="0"/>
-    <w:lsdException w:name="Light Grid Accent 3" w:semiHidden="0" w:uiPriority="62" w:unhideWhenUsed="0"/>
-    <w:lsdException w:name="Medium Shading 1 Accent 3" w:semiHidden="0" w:uiPriority="63" w:unhideWhenUsed="0"/>
-    <w:lsdException w:name="Medium Shading 2 Accent 3" w:semiHidden="0" w:uiPriority="64" w:unhideWhenUsed="0"/>
-    <w:lsdException w:name="Medium List 1 Accent 3" w:semiHidden="0" w:uiPriority="65" w:unhideWhenUsed="0"/>
-    <w:lsdException w:name="Medium List 2 Accent 3" w:semiHidden="0" w:uiPriority="66" w:unhideWhenUsed="0"/>
-    <w:lsdException w:name="Medium Grid 1 Accent 3" w:semiHidden="0" w:uiPriority="67" w:unhideWhenUsed="0"/>
-    <w:lsdException w:name="Medium Grid 2 Accent 3" w:semiHidden="0" w:uiPriority="68" w:unhideWhenUsed="0"/>
-    <w:lsdException w:name="Medium Grid 3 Accent 3" w:semiHidden="0" w:uiPriority="69" w:unhideWhenUsed="0"/>
-    <w:lsdException w:name="Dark List Accent 3" w:semiHidden="0" w:uiPriority="70" w:unhideWhenUsed="0"/>
-    <w:lsdException w:name="Colorful Shading Accent 3" w:semiHidden="0" w:uiPriority="71" w:unhideWhenUsed="0"/>
-    <w:lsdException w:name="Colorful List Accent 3" w:semiHidden="0" w:uiPriority="72" w:unhideWhenUsed="0"/>
-    <w:lsdException w:name="Colorful Grid Accent 3" w:semiHidden="0" w:uiPriority="73" w:unhideWhenUsed="0"/>
-    <w:lsdException w:name="Light Shading Accent 4" w:semiHidden="0" w:uiPriority="60" w:unhideWhenUsed="0"/>
-    <w:lsdException w:name="Light List Accent 4" w:semiHidden="0" w:uiPriority="61" w:unhideWhenUsed="0"/>
-    <w:lsdException w:name="Light Grid Accent 4" w:semiHidden="0" w:uiPriority="62" w:unhideWhenUsed="0"/>
-    <w:lsdException w:name="Medium Shading 1 Accent 4" w:semiHidden="0" w:uiPriority="63" w:unhideWhenUsed="0"/>
-    <w:lsdException w:name="Medium Shading 2 Accent 4" w:semiHidden="0" w:uiPriority="64" w:unhideWhenUsed="0"/>
-    <w:lsdException w:name="Medium List 1 Accent 4" w:semiHidden="0" w:uiPriority="65" w:unhideWhenUsed="0"/>
-    <w:lsdException w:name="Medium List 2 Accent 4" w:semiHidden="0" w:uiPriority="66" w:unhideWhenUsed="0"/>
-    <w:lsdException w:name="Medium Grid 1 Accent 4" w:semiHidden="0" w:uiPriority="67" w:unhideWhenUsed="0"/>
-    <w:lsdException w:name="Medium Grid 2 Accent 4" w:semiHidden="0" w:uiPriority="68" w:unhideWhenUsed="0"/>
-    <w:lsdException w:name="Medium Grid 3 Accent 4" w:semiHidden="0" w:uiPriority="69" w:unhideWhenUsed="0"/>
-    <w:lsdException w:name="Dark List Accent 4" w:semiHidden="0" w:uiPriority="70" w:unhideWhenUsed="0"/>
-    <w:lsdException w:name="Colorful Shading Accent 4" w:semiHidden="0" w:uiPriority="71" w:unhideWhenUsed="0"/>
-    <w:lsdException w:name="Colorful List Accent 4" w:semiHidden="0" w:uiPriority="72" w:unhideWhenUsed="0"/>
-    <w:lsdException w:name="Colorful Grid Accent 4" w:semiHidden="0" w:uiPriority="73" w:unhideWhenUsed="0"/>
-    <w:lsdException w:name="Light Shading Accent 5" w:semiHidden="0" w:uiPriority="60" w:unhideWhenUsed="0"/>
-    <w:lsdException w:name="Light List Accent 5" w:semiHidden="0" w:uiPriority="61" w:unhideWhenUsed="0"/>
-    <w:lsdException w:name="Light Grid Accent 5" w:semiHidden="0" w:uiPriority="62" w:unhideWhenUsed="0"/>
-    <w:lsdException w:name="Medium Shading 1 Accent 5" w:semiHidden="0" w:uiPriority="63" w:unhideWhenUsed="0"/>
-    <w:lsdException w:name="Medium Shading 2 Accent 5" w:semiHidden="0" w:uiPriority="64" w:unhideWhenUsed="0"/>
-    <w:lsdException w:name="Medium List 1 Accent 5" w:semiHidden="0" w:uiPriority="65" w:unhideWhenUsed="0"/>
-    <w:lsdException w:name="Medium List 2 Accent 5" w:semiHidden="0" w:uiPriority="66" w:unhideWhenUsed="0"/>
-    <w:lsdException w:name="Medium Grid 1 Accent 5" w:semiHidden="0" w:uiPriority="67" w:unhideWhenUsed="0"/>
-    <w:lsdException w:name="Medium Grid 2 Accent 5" w:semiHidden="0" w:uiPriority="68" w:unhideWhenUsed="0"/>
-    <w:lsdException w:name="Medium Grid 3 Accent 5" w:semiHidden="0" w:uiPriority="69" w:unhideWhenUsed="0"/>
-    <w:lsdException w:name="Dark List Accent 5" w:semiHidden="0" w:uiPriority="70" w:unhideWhenUsed="0"/>
-    <w:lsdException w:name="Colorful Shading Accent 5" w:semiHidden="0" w:uiPriority="71" w:unhideWhenUsed="0"/>
-    <w:lsdException w:name="Colorful List Accent 5" w:semiHidden="0" w:uiPriority="72" w:unhideWhenUsed="0"/>
-    <w:lsdException w:name="Colorful Grid Accent 5" w:semiHidden="0" w:uiPriority="73" w:unhideWhenUsed="0"/>
-    <w:lsdException w:name="Light Shading Accent 6" w:semiHidden="0" w:uiPriority="60" w:unhideWhenUsed="0"/>
-    <w:lsdException w:name="Light List Accent 6" w:semiHidden="0" w:uiPriority="61" w:unhideWhenUsed="0"/>
-    <w:lsdException w:name="Light Grid Accent 6" w:semiHidden="0" w:uiPriority="62" w:unhideWhenUsed="0"/>
-    <w:lsdException w:name="Medium Shading 1 Accent 6" w:semiHidden="0" w:uiPriority="63" w:unhideWhenUsed="0"/>
-    <w:lsdException w:name="Medium Shading 2 Accent 6" w:semiHidden="0" w:uiPriority="64" w:unhideWhenUsed="0"/>
-    <w:lsdException w:name="Medium List 1 Accent 6" w:semiHidden="0" w:uiPriority="65" w:unhideWhenUsed="0"/>
-    <w:lsdException w:name="Medium List 2 Accent 6" w:semiHidden="0" w:uiPriority="66" w:unhideWhenUsed="0"/>
-    <w:lsdException w:name="Medium Grid 1 Accent 6" w:semiHidden="0" w:uiPriority="67" w:unhideWhenUsed="0"/>
-    <w:lsdException w:name="Medium Grid 2 Accent 6" w:semiHidden="0" w:uiPriority="68" w:unhideWhenUsed="0"/>
-    <w:lsdException w:name="Medium Grid 3 Accent 6" w:semiHidden="0" w:uiPriority="69" w:unhideWhenUsed="0"/>
-    <w:lsdException w:name="Dark List Accent 6" w:semiHidden="0" w:uiPriority="70" w:unhideWhenUsed="0"/>
-    <w:lsdException w:name="Colorful Shading Accent 6" w:semiHidden="0" w:uiPriority="71" w:unhideWhenUsed="0"/>
-    <w:lsdException w:name="Colorful List Accent 6" w:semiHidden="0" w:uiPriority="72" w:unhideWhenUsed="0"/>
-    <w:lsdException w:name="Colorful Grid Accent 6" w:semiHidden="0" w:uiPriority="73" w:unhideWhenUsed="0"/>
-    <w:lsdException w:name="Subtle Emphasis" w:semiHidden="0" w:uiPriority="19" w:unhideWhenUsed="0" w:qFormat="1"/>
-    <w:lsdException w:name="Intense Emphasis" w:semiHidden="0" w:uiPriority="21" w:unhideWhenUsed="0" w:qFormat="1"/>
-    <w:lsdException w:name="Subtle Reference" w:semiHidden="0" w:uiPriority="31" w:unhideWhenUsed="0" w:qFormat="1"/>
-    <w:lsdException w:name="Intense Reference" w:semiHidden="0" w:uiPriority="32" w:unhideWhenUsed="0" w:qFormat="1"/>
-    <w:lsdException w:name="Book Title" w:semiHidden="0" w:uiPriority="33" w:unhideWhenUsed="0" w:qFormat="1"/>
-    <w:lsdException w:name="Bibliography" w:uiPriority="37"/>
-    <w:lsdException w:name="TOC Heading" w:uiPriority="39" w:qFormat="1"/>
+  <w:latentStyles w:defLockedState="0" w:defUIPriority="99" w:defSemiHidden="0" w:defUnhideWhenUsed="0" w:defQFormat="0" w:count="371">
+    <w:lsdException w:name="Normal" w:uiPriority="0" w:qFormat="1"/>
+    <w:lsdException w:name="heading 1" w:uiPriority="9" w:qFormat="1"/>
+    <w:lsdException w:name="heading 2" w:semiHidden="1" w:uiPriority="9" w:unhideWhenUsed="1" w:qFormat="1"/>
+    <w:lsdException w:name="heading 3" w:semiHidden="1" w:uiPriority="9" w:unhideWhenUsed="1" w:qFormat="1"/>
+    <w:lsdException w:name="heading 4" w:semiHidden="1" w:uiPriority="9" w:unhideWhenUsed="1" w:qFormat="1"/>
+    <w:lsdException w:name="heading 5" w:semiHidden="1" w:uiPriority="9" w:unhideWhenUsed="1" w:qFormat="1"/>
+    <w:lsdException w:name="heading 6" w:semiHidden="1" w:uiPriority="9" w:unhideWhenUsed="1" w:qFormat="1"/>
+    <w:lsdException w:name="heading 7" w:semiHidden="1" w:uiPriority="9" w:unhideWhenUsed="1" w:qFormat="1"/>
+    <w:lsdException w:name="heading 8" w:semiHidden="1" w:uiPriority="9" w:unhideWhenUsed="1" w:qFormat="1"/>
+    <w:lsdException w:name="heading 9" w:semiHidden="1" w:uiPriority="9" w:unhideWhenUsed="1" w:qFormat="1"/>
+    <w:lsdException w:name="index 1" w:semiHidden="1" w:unhideWhenUsed="1"/>
+    <w:lsdException w:name="index 2" w:semiHidden="1" w:unhideWhenUsed="1"/>
+    <w:lsdException w:name="index 3" w:semiHidden="1" w:unhideWhenUsed="1"/>
+    <w:lsdException w:name="index 4" w:semiHidden="1" w:unhideWhenUsed="1"/>
+    <w:lsdException w:name="index 5" w:semiHidden="1" w:unhideWhenUsed="1"/>
+    <w:lsdException w:name="index 6" w:semiHidden="1" w:unhideWhenUsed="1"/>
+    <w:lsdException w:name="index 7" w:semiHidden="1" w:unhideWhenUsed="1"/>
+    <w:lsdException w:name="index 8" w:semiHidden="1" w:unhideWhenUsed="1"/>
+    <w:lsdException w:name="index 9" w:semiHidden="1" w:unhideWhenUsed="1"/>
+    <w:lsdException w:name="toc 1" w:semiHidden="1" w:uiPriority="39" w:unhideWhenUsed="1"/>
+    <w:lsdException w:name="toc 2" w:semiHidden="1" w:uiPriority="39" w:unhideWhenUsed="1"/>
+    <w:lsdException w:name="toc 3" w:semiHidden="1" w:uiPriority="39" w:unhideWhenUsed="1"/>
+    <w:lsdException w:name="toc 4" w:semiHidden="1" w:uiPriority="39" w:unhideWhenUsed="1"/>
+    <w:lsdException w:name="toc 5" w:semiHidden="1" w:uiPriority="39" w:unhideWhenUsed="1"/>
+    <w:lsdException w:name="toc 6" w:semiHidden="1" w:uiPriority="39" w:unhideWhenUsed="1"/>
+    <w:lsdException w:name="toc 7" w:semiHidden="1" w:uiPriority="39" w:unhideWhenUsed="1"/>
+    <w:lsdException w:name="toc 8" w:semiHidden="1" w:uiPriority="39" w:unhideWhenUsed="1"/>
+    <w:lsdException w:name="toc 9" w:semiHidden="1" w:uiPriority="39" w:unhideWhenUsed="1"/>
+    <w:lsdException w:name="Normal Indent" w:semiHidden="1" w:unhideWhenUsed="1"/>
+    <w:lsdException w:name="footnote text" w:semiHidden="1" w:unhideWhenUsed="1"/>
+    <w:lsdException w:name="annotation text" w:semiHidden="1" w:unhideWhenUsed="1"/>
+    <w:lsdException w:name="header" w:semiHidden="1" w:unhideWhenUsed="1"/>
+    <w:lsdException w:name="footer" w:semiHidden="1" w:unhideWhenUsed="1"/>
+    <w:lsdException w:name="index heading" w:semiHidden="1" w:unhideWhenUsed="1"/>
+    <w:lsdException w:name="caption" w:semiHidden="1" w:uiPriority="35" w:unhideWhenUsed="1"/>
+    <w:lsdException w:name="table of figures" w:semiHidden="1" w:unhideWhenUsed="1"/>
+    <w:lsdException w:name="envelope address" w:semiHidden="1" w:unhideWhenUsed="1"/>
+    <w:lsdException w:name="envelope return" w:semiHidden="1" w:unhideWhenUsed="1"/>
+    <w:lsdException w:name="footnote reference" w:semiHidden="1" w:unhideWhenUsed="1"/>
+    <w:lsdException w:name="annotation reference" w:semiHidden="1" w:unhideWhenUsed="1"/>
+    <w:lsdException w:name="line number" w:semiHidden="1" w:unhideWhenUsed="1"/>
+    <w:lsdException w:name="page number" w:semiHidden="1" w:unhideWhenUsed="1"/>
+    <w:lsdException w:name="endnote reference" w:semiHidden="1" w:unhideWhenUsed="1"/>
+    <w:lsdException w:name="endnote text" w:semiHidden="1" w:unhideWhenUsed="1"/>
+    <w:lsdException w:name="table of authorities" w:semiHidden="1" w:unhideWhenUsed="1"/>
+    <w:lsdException w:name="macro" w:semiHidden="1" w:unhideWhenUsed="1"/>
+    <w:lsdException w:name="toa heading" w:semiHidden="1" w:unhideWhenUsed="1"/>
+    <w:lsdException w:name="List" w:semiHidden="1" w:unhideWhenUsed="1"/>
+    <w:lsdException w:name="List Bullet" w:semiHidden="1" w:unhideWhenUsed="1"/>
+    <w:lsdException w:name="List Number" w:semiHidden="1" w:unhideWhenUsed="1"/>
+    <w:lsdException w:name="List 2" w:semiHidden="1" w:unhideWhenUsed="1"/>
+    <w:lsdException w:name="List 3" w:semiHidden="1" w:unhideWhenUsed="1"/>
+    <w:lsdException w:name="List 4" w:semiHidden="1" w:unhideWhenUsed="1"/>
+    <w:lsdException w:name="List 5" w:semiHidden="1" w:unhideWhenUsed="1"/>
+    <w:lsdException w:name="List Bullet 2" w:semiHidden="1" w:unhideWhenUsed="1"/>
+    <w:lsdException w:name="List Bullet 3" w:semiHidden="1" w:unhideWhenUsed="1"/>
+    <w:lsdException w:name="List Bullet 4" w:semiHidden="1" w:unhideWhenUsed="1"/>
+    <w:lsdException w:name="List Bullet 5" w:semiHidden="1" w:unhideWhenUsed="1"/>
+    <w:lsdException w:name="List Number 2" w:semiHidden="1" w:unhideWhenUsed="1"/>
+    <w:lsdException w:name="List Number 3" w:semiHidden="1" w:unhideWhenUsed="1"/>
+    <w:lsdException w:name="List Number 4" w:semiHidden="1" w:unhideWhenUsed="1"/>
+    <w:lsdException w:name="List Number 5" w:semiHidden="1" w:unhideWhenUsed="1"/>
+    <w:lsdException w:name="Title" w:uiPriority="10" w:qFormat="1"/>
+    <w:lsdException w:name="Closing" w:semiHidden="1" w:unhideWhenUsed="1"/>
+    <w:lsdException w:name="Signature" w:semiHidden="1" w:unhideWhenUsed="1"/>
+    <w:lsdException w:name="Default Paragraph Font" w:semiHidden="1" w:uiPriority="1" w:unhideWhenUsed="1"/>
+    <w:lsdException w:name="Body Text" w:semiHidden="1" w:unhideWhenUsed="1"/>
+    <w:lsdException w:name="Body Text Indent" w:semiHidden="1" w:unhideWhenUsed="1"/>
+    <w:lsdException w:name="List Continue" w:semiHidden="1" w:unhideWhenUsed="1"/>
+    <w:lsdException w:name="List Continue 2" w:semiHidden="1" w:unhideWhenUsed="1"/>
+    <w:lsdException w:name="List Continue 3" w:semiHidden="1" w:unhideWhenUsed="1"/>
+    <w:lsdException w:name="List Continue 4" w:semiHidden="1" w:unhideWhenUsed="1"/>
+    <w:lsdException w:name="List Continue 5" w:semiHidden="1" w:unhideWhenUsed="1"/>
+    <w:lsdException w:name="Message Header" w:semiHidden="1" w:unhideWhenUsed="1"/>
+    <w:lsdException w:name="Subtitle" w:uiPriority="11" w:qFormat="1"/>
+    <w:lsdException w:name="Salutation" w:semiHidden="1" w:unhideWhenUsed="1"/>
+    <w:lsdException w:name="Date" w:semiHidden="1" w:unhideWhenUsed="1"/>
+    <w:lsdException w:name="Body Text First Indent" w:semiHidden="1" w:unhideWhenUsed="1"/>
+    <w:lsdException w:name="Body Text First Indent 2" w:semiHidden="1" w:unhideWhenUsed="1"/>
+    <w:lsdException w:name="Note Heading" w:semiHidden="1" w:unhideWhenUsed="1"/>
+    <w:lsdException w:name="Body Text 2" w:semiHidden="1" w:unhideWhenUsed="1"/>
+    <w:lsdException w:name="Body Text 3" w:semiHidden="1" w:unhideWhenUsed="1"/>
+    <w:lsdException w:name="Body Text Indent 2" w:semiHidden="1" w:unhideWhenUsed="1"/>
+    <w:lsdException w:name="Body Text Indent 3" w:semiHidden="1" w:unhideWhenUsed="1"/>
+    <w:lsdException w:name="Block Text" w:semiHidden="1" w:unhideWhenUsed="1"/>
+    <w:lsdException w:name="Hyperlink" w:semiHidden="1" w:unhideWhenUsed="1"/>
+    <w:lsdException w:name="FollowedHyperlink" w:semiHidden="1" w:unhideWhenUsed="1"/>
+    <w:lsdException w:name="Strong" w:uiPriority="22" w:qFormat="1"/>
+    <w:lsdException w:name="Emphasis" w:uiPriority="20" w:qFormat="1"/>
+    <w:lsdException w:name="Document Map" w:semiHidden="1" w:unhideWhenUsed="1"/>
+    <w:lsdException w:name="Plain Text" w:semiHidden="1" w:unhideWhenUsed="1"/>
+    <w:lsdException w:name="E-mail Signature" w:semiHidden="1" w:unhideWhenUsed="1"/>
+    <w:lsdException w:name="HTML Top of Form" w:semiHidden="1" w:unhideWhenUsed="1"/>
+    <w:lsdException w:name="HTML Bottom of Form" w:semiHidden="1" w:unhideWhenUsed="1"/>
+    <w:lsdException w:name="Normal (Web)" w:semiHidden="1" w:unhideWhenUsed="1"/>
+    <w:lsdException w:name="HTML Acronym" w:semiHidden="1" w:unhideWhenUsed="1"/>
+    <w:lsdException w:name="HTML Address" w:semiHidden="1" w:unhideWhenUsed="1"/>
+    <w:lsdException w:name="HTML Cite" w:semiHidden="1" w:unhideWhenUsed="1"/>
+    <w:lsdException w:name="HTML Code" w:semiHidden="1" w:unhideWhenUsed="1"/>
+    <w:lsdException w:name="HTML Definition" w:semiHidden="1" w:unhideWhenUsed="1"/>
+    <w:lsdException w:name="HTML Keyboard" w:semiHidden="1" w:unhideWhenUsed="1"/>
+    <w:lsdException w:name="HTML Preformatted" w:semiHidden="1" w:unhideWhenUsed="1"/>
+    <w:lsdException w:name="HTML Sample" w:semiHidden="1" w:unhideWhenUsed="1"/>
+    <w:lsdException w:name="HTML Typewriter" w:semiHidden="1" w:unhideWhenUsed="1"/>
+    <w:lsdException w:name="HTML Variable" w:semiHidden="1" w:unhideWhenUsed="1"/>
+    <w:lsdException w:name="Normal Table" w:semiHidden="1" w:unhideWhenUsed="1"/>
+    <w:lsdException w:name="annotation subject" w:semiHidden="1" w:unhideWhenUsed="1"/>
+    <w:lsdException w:name="No List" w:semiHidden="1" w:unhideWhenUsed="1"/>
+    <w:lsdException w:name="Outline List 1" w:semiHidden="1" w:unhideWhenUsed="1"/>
+    <w:lsdException w:name="Outline List 2" w:semiHidden="1" w:unhideWhenUsed="1"/>
+    <w:lsdException w:name="Outline List 3" w:semiHidden="1" w:unhideWhenUsed="1"/>
+    <w:lsdException w:name="Table Simple 1" w:semiHidden="1" w:unhideWhenUsed="1"/>
+    <w:lsdException w:name="Table Simple 2" w:semiHidden="1" w:unhideWhenUsed="1"/>
+    <w:lsdException w:name="Table Simple 3" w:semiHidden="1" w:unhideWhenUsed="1"/>
+    <w:lsdException w:name="Table Classic 1" w:semiHidden="1" w:unhideWhenUsed="1"/>
+    <w:lsdException w:name="Table Classic 2" w:semiHidden="1" w:unhideWhenUsed="1"/>
+    <w:lsdException w:name="Table Classic 3" w:semiHidden="1" w:unhideWhenUsed="1"/>
+    <w:lsdException w:name="Table Classic 4" w:semiHidden="1" w:unhideWhenUsed="1"/>
+    <w:lsdException w:name="Table Colorful 1" w:semiHidden="1" w:unhideWhenUsed="1"/>
+    <w:lsdException w:name="Table Colorful 2" w:semiHidden="1" w:unhideWhenUsed="1"/>
+    <w:lsdException w:name="Table Colorful 3" w:semiHidden="1" w:unhideWhenUsed="1"/>
+    <w:lsdException w:name="Table Columns 1" w:semiHidden="1" w:unhideWhenUsed="1"/>
+    <w:lsdException w:name="Table Columns 2" w:semiHidden="1" w:unhideWhenUsed="1"/>
+    <w:lsdException w:name="Table Columns 3" w:semiHidden="1" w:unhideWhenUsed="1"/>
+    <w:lsdException w:name="Table Columns 4" w:semiHidden="1" w:unhideWhenUsed="1"/>
+    <w:lsdException w:name="Table Columns 5" w:semiHidden="1" w:unhideWhenUsed="1"/>
+    <w:lsdException w:name="Table Grid 1" w:semiHidden="1" w:unhideWhenUsed="1"/>
+    <w:lsdException w:name="Table Grid 2" w:semiHidden="1" w:unhideWhenUsed="1"/>
+    <w:lsdException w:name="Table Grid 3" w:semiHidden="1" w:unhideWhenUsed="1"/>
+    <w:lsdException w:name="Table Grid 4" w:semiHidden="1" w:unhideWhenUsed="1"/>
+    <w:lsdException w:name="Table Grid 5" w:semiHidden="1" w:unhideWhenUsed="1"/>
+    <w:lsdException w:name="Table Grid 6" w:semiHidden="1" w:unhideWhenUsed="1"/>
+    <w:lsdException w:name="Table Grid 7" w:semiHidden="1" w:unhideWhenUsed="1"/>
+    <w:lsdException w:name="Table Grid 8" w:semiHidden="1" w:unhideWhenUsed="1"/>
+    <w:lsdException w:name="Table List 1" w:semiHidden="1" w:unhideWhenUsed="1"/>
+    <w:lsdException w:name="Table List 2" w:semiHidden="1" w:unhideWhenUsed="1"/>
+    <w:lsdException w:name="Table List 3" w:semiHidden="1" w:unhideWhenUsed="1"/>
+    <w:lsdException w:name="Table List 4" w:semiHidden="1" w:unhideWhenUsed="1"/>
+    <w:lsdException w:name="Table List 5" w:semiHidden="1" w:unhideWhenUsed="1"/>
+    <w:lsdException w:name="Table List 6" w:semiHidden="1" w:unhideWhenUsed="1"/>
+    <w:lsdException w:name="Table List 7" w:semiHidden="1" w:unhideWhenUsed="1"/>
+    <w:lsdException w:name="Table List 8" w:semiHidden="1" w:unhideWhenUsed="1"/>
+    <w:lsdException w:name="Table 3D effects 1" w:semiHidden="1" w:unhideWhenUsed="1"/>
+    <w:lsdException w:name="Table 3D effects 2" w:semiHidden="1" w:unhideWhenUsed="1"/>
+    <w:lsdException w:name="Table 3D effects 3" w:semiHidden="1" w:unhideWhenUsed="1"/>
+    <w:lsdException w:name="Table Contemporary" w:semiHidden="1" w:unhideWhenUsed="1"/>
+    <w:lsdException w:name="Table Elegant" w:semiHidden="1" w:unhideWhenUsed="1"/>
+    <w:lsdException w:name="Table Professional" w:semiHidden="1" w:unhideWhenUsed="1"/>
+    <w:lsdException w:name="Table Subtle 1" w:semiHidden="1" w:unhideWhenUsed="1"/>
+    <w:lsdException w:name="Table Subtle 2" w:semiHidden="1" w:unhideWhenUsed="1"/>
+    <w:lsdException w:name="Table Web 1" w:semiHidden="1" w:unhideWhenUsed="1"/>
+    <w:lsdException w:name="Table Web 2" w:semiHidden="1" w:unhideWhenUsed="1"/>
+    <w:lsdException w:name="Table Web 3" w:semiHidden="1" w:unhideWhenUsed="1"/>
+    <w:lsdException w:name="Balloon Text" w:semiHidden="1" w:unhideWhenUsed="1"/>
+    <w:lsdException w:name="Table Grid" w:uiPriority="59"/>
+    <w:lsdException w:name="Table Theme" w:semiHidden="1" w:unhideWhenUsed="1"/>
+    <w:lsdException w:name="Placeholder Text" w:semiHidden="1"/>
+    <w:lsdException w:name="No Spacing" w:uiPriority="1" w:qFormat="1"/>
+    <w:lsdException w:name="Light Shading" w:uiPriority="60"/>
+    <w:lsdException w:name="Light List" w:uiPriority="61"/>
+    <w:lsdException w:name="Light Grid" w:uiPriority="62"/>
+    <w:lsdException w:name="Medium Shading 1" w:uiPriority="63"/>
+    <w:lsdException w:name="Medium Shading 2" w:uiPriority="64"/>
+    <w:lsdException w:name="Medium List 1" w:uiPriority="65"/>
+    <w:lsdException w:name="Medium List 2" w:uiPriority="66"/>
+    <w:lsdException w:name="Medium Grid 1" w:uiPriority="67"/>
+    <w:lsdException w:name="Medium Grid 2" w:uiPriority="68"/>
+    <w:lsdException w:name="Medium Grid 3" w:uiPriority="69"/>
+    <w:lsdException w:name="Dark List" w:uiPriority="70"/>
+    <w:lsdException w:name="Colorful Shading" w:uiPriority="71"/>
+    <w:lsdException w:name="Colorful List" w:uiPriority="72"/>
+    <w:lsdException w:name="Colorful Grid" w:uiPriority="73"/>
+    <w:lsdException w:name="Light Shading Accent 1" w:uiPriority="60"/>
+    <w:lsdException w:name="Light List Accent 1" w:uiPriority="61"/>
+    <w:lsdException w:name="Light Grid Accent 1" w:uiPriority="62"/>
+    <w:lsdException w:name="Medium Shading 1 Accent 1" w:uiPriority="63"/>
+    <w:lsdException w:name="Medium Shading 2 Accent 1" w:uiPriority="64"/>
+    <w:lsdException w:name="Medium List 1 Accent 1" w:uiPriority="65"/>
+    <w:lsdException w:name="Revision" w:semiHidden="1"/>
+    <w:lsdException w:name="List Paragraph" w:uiPriority="34" w:qFormat="1"/>
+    <w:lsdException w:name="Quote" w:uiPriority="29" w:qFormat="1"/>
+    <w:lsdException w:name="Intense Quote" w:uiPriority="30" w:qFormat="1"/>
+    <w:lsdException w:name="Medium List 2 Accent 1" w:uiPriority="66"/>
+    <w:lsdException w:name="Medium Grid 1 Accent 1" w:uiPriority="67"/>
+    <w:lsdException w:name="Medium Grid 2 Accent 1" w:uiPriority="68"/>
+    <w:lsdException w:name="Medium Grid 3 Accent 1" w:uiPriority="69"/>
+    <w:lsdException w:name="Dark List Accent 1" w:uiPriority="70"/>
+    <w:lsdException w:name="Colorful Shading Accent 1" w:uiPriority="71"/>
+    <w:lsdException w:name="Colorful List Accent 1" w:uiPriority="72"/>
+    <w:lsdException w:name="Colorful Grid Accent 1" w:uiPriority="73"/>
+    <w:lsdException w:name="Light Shading Accent 2" w:uiPriority="60"/>
+    <w:lsdException w:name="Light List Accent 2" w:uiPriority="61"/>
+    <w:lsdException w:name="Light Grid Accent 2" w:uiPriority="62"/>
+    <w:lsdException w:name="Medium Shading 1 Accent 2" w:uiPriority="63"/>
+    <w:lsdException w:name="Medium Shading 2 Accent 2" w:uiPriority="64"/>
+    <w:lsdException w:name="Medium List 1 Accent 2" w:uiPriority="65"/>
+    <w:lsdException w:name="Medium List 2 Accent 2" w:uiPriority="66"/>
+    <w:lsdException w:name="Medium Grid 1 Accent 2" w:uiPriority="67"/>
+    <w:lsdException w:name="Medium Grid 2 Accent 2" w:uiPriority="68"/>
+    <w:lsdException w:name="Medium Grid 3 Accent 2" w:uiPriority="69"/>
+    <w:lsdException w:name="Dark List Accent 2" w:uiPriority="70"/>
+    <w:lsdException w:name="Colorful Shading Accent 2" w:uiPriority="71"/>
+    <w:lsdException w:name="Colorful List Accent 2" w:uiPriority="72"/>
+    <w:lsdException w:name="Colorful Grid Accent 2" w:uiPriority="73"/>
+    <w:lsdException w:name="Light Shading Accent 3" w:uiPriority="60"/>
+    <w:lsdException w:name="Light List Accent 3" w:uiPriority="61"/>
+    <w:lsdException w:name="Light Grid Accent 3" w:uiPriority="62"/>
+    <w:lsdException w:name="Medium Shading 1 Accent 3" w:uiPriority="63"/>
+    <w:lsdException w:name="Medium Shading 2 Accent 3" w:uiPriority="64"/>
+    <w:lsdException w:name="Medium List 1 Accent 3" w:uiPriority="65"/>
+    <w:lsdException w:name="Medium List 2 Accent 3" w:uiPriority="66"/>
+    <w:lsdException w:name="Medium Grid 1 Accent 3" w:uiPriority="67"/>
+    <w:lsdException w:name="Medium Grid 2 Accent 3" w:uiPriority="68"/>
+    <w:lsdException w:name="Medium Grid 3 Accent 3" w:uiPriority="69"/>
+    <w:lsdException w:name="Dark List Accent 3" w:uiPriority="70"/>
+    <w:lsdException w:name="Colorful Shading Accent 3" w:uiPriority="71"/>
+    <w:lsdException w:name="Colorful List Accent 3" w:uiPriority="72"/>
+    <w:lsdException w:name="Colorful Grid Accent 3" w:uiPriority="73"/>
+    <w:lsdException w:name="Light Shading Accent 4" w:uiPriority="60"/>
+    <w:lsdException w:name="Light List Accent 4" w:uiPriority="61"/>
+    <w:lsdException w:name="Light Grid Accent 4" w:uiPriority="62"/>
+    <w:lsdException w:name="Medium Shading 1 Accent 4" w:uiPriority="63"/>
+    <w:lsdException w:name="Medium Shading 2 Accent 4" w:uiPriority="64"/>
+    <w:lsdException w:name="Medium List 1 Accent 4" w:uiPriority="65"/>
+    <w:lsdException w:name="Medium List 2 Accent 4" w:uiPriority="66"/>
+    <w:lsdException w:name="Medium Grid 1 Accent 4" w:uiPriority="67"/>
+    <w:lsdException w:name="Medium Grid 2 Accent 4" w:uiPriority="68"/>
+    <w:lsdException w:name="Medium Grid 3 Accent 4" w:uiPriority="69"/>
+    <w:lsdException w:name="Dark List Accent 4" w:uiPriority="70"/>
+    <w:lsdException w:name="Colorful Shading Accent 4" w:uiPriority="71"/>
+    <w:lsdException w:name="Colorful List Accent 4" w:uiPriority="72"/>
+    <w:lsdException w:name="Colorful Grid Accent 4" w:uiPriority="73"/>
+    <w:lsdException w:name="Light Shading Accent 5" w:uiPriority="60"/>
+    <w:lsdException w:name="Light List Accent 5" w:uiPriority="61"/>
+    <w:lsdException w:name="Light Grid Accent 5" w:uiPriority="62"/>
+    <w:lsdException w:name="Medium Shading 1 Accent 5" w:uiPriority="63"/>
+    <w:lsdException w:name="Medium Shading 2 Accent 5" w:uiPriority="64"/>
+    <w:lsdException w:name="Medium List 1 Accent 5" w:uiPriority="65"/>
+    <w:lsdException w:name="Medium List 2 Accent 5" w:uiPriority="66"/>
+    <w:lsdException w:name="Medium Grid 1 Accent 5" w:uiPriority="67"/>
+    <w:lsdException w:name="Medium Grid 2 Accent 5" w:uiPriority="68"/>
+    <w:lsdException w:name="Medium Grid 3 Accent 5" w:uiPriority="69"/>
+    <w:lsdException w:name="Dark List Accent 5" w:uiPriority="70"/>
+    <w:lsdException w:name="Colorful Shading Accent 5" w:uiPriority="71"/>
+    <w:lsdException w:name="Colorful List Accent 5" w:uiPriority="72"/>
+    <w:lsdException w:name="Colorful Grid Accent 5" w:uiPriority="73"/>
+    <w:lsdException w:name="Light Shading Accent 6" w:uiPriority="60"/>
+    <w:lsdException w:name="Light List Accent 6" w:uiPriority="61"/>
+    <w:lsdException w:name="Light Grid Accent 6" w:uiPriority="62"/>
+    <w:lsdException w:name="Medium Shading 1 Accent 6" w:uiPriority="63"/>
+    <w:lsdException w:name="Medium Shading 2 Accent 6" w:uiPriority="64"/>
+    <w:lsdException w:name="Medium List 1 Accent 6" w:uiPriority="65"/>
+    <w:lsdException w:name="Medium List 2 Accent 6" w:uiPriority="66"/>
+    <w:lsdException w:name="Medium Grid 1 Accent 6" w:uiPriority="67"/>
+    <w:lsdException w:name="Medium Grid 2 Accent 6" w:uiPriority="68"/>
+    <w:lsdException w:name="Medium Grid 3 Accent 6" w:uiPriority="69"/>
+    <w:lsdException w:name="Dark List Accent 6" w:uiPriority="70"/>
+    <w:lsdException w:name="Colorful Shading Accent 6" w:uiPriority="71"/>
+    <w:lsdException w:name="Colorful List Accent 6" w:uiPriority="72"/>
+    <w:lsdException w:name="Colorful Grid Accent 6" w:uiPriority="73"/>
+    <w:lsdException w:name="Subtle Emphasis" w:uiPriority="19" w:qFormat="1"/>
+    <w:lsdException w:name="Intense Emphasis" w:uiPriority="21" w:qFormat="1"/>
+    <w:lsdException w:name="Subtle Reference" w:uiPriority="31" w:qFormat="1"/>
+    <w:lsdException w:name="Intense Reference" w:uiPriority="32" w:qFormat="1"/>
+    <w:lsdException w:name="Book Title" w:uiPriority="33" w:qFormat="1"/>
+    <w:lsdException w:name="Bibliography" w:semiHidden="1" w:uiPriority="37" w:unhideWhenUsed="1"/>
+    <w:lsdException w:name="TOC Heading" w:semiHidden="1" w:uiPriority="39" w:unhideWhenUsed="1" w:qFormat="1"/>
+    <w:lsdException w:name="Plain Table 1" w:uiPriority="41"/>
+    <w:lsdException w:name="Plain Table 2" w:uiPriority="42"/>
+    <w:lsdException w:name="Plain Table 3" w:uiPriority="43"/>
+    <w:lsdException w:name="Plain Table 4" w:uiPriority="44"/>
+    <w:lsdException w:name="Plain Table 5" w:uiPriority="45"/>
+    <w:lsdException w:name="Grid Table Light" w:uiPriority="40"/>
+    <w:lsdException w:name="Grid Table 1 Light" w:uiPriority="46"/>
+    <w:lsdException w:name="Grid Table 2" w:uiPriority="47"/>
+    <w:lsdException w:name="Grid Table 3" w:uiPriority="48"/>
+    <w:lsdException w:name="Grid Table 4" w:uiPriority="49"/>
+    <w:lsdException w:name="Grid Table 5 Dark" w:uiPriority="50"/>
+    <w:lsdException w:name="Grid Table 6 Colorful" w:uiPriority="51"/>
+    <w:lsdException w:name="Grid Table 7 Colorful" w:uiPriority="52"/>
+    <w:lsdException w:name="Grid Table 1 Light Accent 1" w:uiPriority="46"/>
+    <w:lsdException w:name="Grid Table 2 Accent 1" w:uiPriority="47"/>
+    <w:lsdException w:name="Grid Table 3 Accent 1" w:uiPriority="48"/>
+    <w:lsdException w:name="Grid Table 4 Accent 1" w:uiPriority="49"/>
+    <w:lsdException w:name="Grid Table 5 Dark Accent 1" w:uiPriority="50"/>
+    <w:lsdException w:name="Grid Table 6 Colorful Accent 1" w:uiPriority="51"/>
+    <w:lsdException w:name="Grid Table 7 Colorful Accent 1" w:uiPriority="52"/>
+    <w:lsdException w:name="Grid Table 1 Light Accent 2" w:uiPriority="46"/>
+    <w:lsdException w:name="Grid Table 2 Accent 2" w:uiPriority="47"/>
+    <w:lsdException w:name="Grid Table 3 Accent 2" w:uiPriority="48"/>
+    <w:lsdException w:name="Grid Table 4 Accent 2" w:uiPriority="49"/>
+    <w:lsdException w:name="Grid Table 5 Dark Accent 2" w:uiPriority="50"/>
+    <w:lsdException w:name="Grid Table 6 Colorful Accent 2" w:uiPriority="51"/>
+    <w:lsdException w:name="Grid Table 7 Colorful Accent 2" w:uiPriority="52"/>
+    <w:lsdException w:name="Grid Table 1 Light Accent 3" w:uiPriority="46"/>
+    <w:lsdException w:name="Grid Table 2 Accent 3" w:uiPriority="47"/>
+    <w:lsdException w:name="Grid Table 3 Accent 3" w:uiPriority="48"/>
+    <w:lsdException w:name="Grid Table 4 Accent 3" w:uiPriority="49"/>
+    <w:lsdException w:name="Grid Table 5 Dark Accent 3" w:uiPriority="50"/>
+    <w:lsdException w:name="Grid Table 6 Colorful Accent 3" w:uiPriority="51"/>
+    <w:lsdException w:name="Grid Table 7 Colorful Accent 3" w:uiPriority="52"/>
+    <w:lsdException w:name="Grid Table 1 Light Accent 4" w:uiPriority="46"/>
+    <w:lsdException w:name="Grid Table 2 Accent 4" w:uiPriority="47"/>
+    <w:lsdException w:name="Grid Table 3 Accent 4" w:uiPriority="48"/>
+    <w:lsdException w:name="Grid Table 4 Accent 4" w:uiPriority="49"/>
+    <w:lsdException w:name="Grid Table 5 Dark Accent 4" w:uiPriority="50"/>
+    <w:lsdException w:name="Grid Table 6 Colorful Accent 4" w:uiPriority="51"/>
+    <w:lsdException w:name="Grid Table 7 Colorful Accent 4" w:uiPriority="52"/>
+    <w:lsdException w:name="Grid Table 1 Light Accent 5" w:uiPriority="46"/>
+    <w:lsdException w:name="Grid Table 2 Accent 5" w:uiPriority="47"/>
+    <w:lsdException w:name="Grid Table 3 Accent 5" w:uiPriority="48"/>
+    <w:lsdException w:name="Grid Table 4 Accent 5" w:uiPriority="49"/>
+    <w:lsdException w:name="Grid Table 5 Dark Accent 5" w:uiPriority="50"/>
+    <w:lsdException w:name="Grid Table 6 Colorful Accent 5" w:uiPriority="51"/>
+    <w:lsdException w:name="Grid Table 7 Colorful Accent 5" w:uiPriority="52"/>
+    <w:lsdException w:name="Grid Table 1 Light Accent 6" w:uiPriority="46"/>
+    <w:lsdException w:name="Grid Table 2 Accent 6" w:uiPriority="47"/>
+    <w:lsdException w:name="Grid Table 3 Accent 6" w:uiPriority="48"/>
+    <w:lsdException w:name="Grid Table 4 Accent 6" w:uiPriority="49"/>
+    <w:lsdException w:name="Grid Table 5 Dark Accent 6" w:uiPriority="50"/>
+    <w:lsdException w:name="Grid Table 6 Colorful Accent 6" w:uiPriority="51"/>
+    <w:lsdException w:name="Grid Table 7 Colorful Accent 6" w:uiPriority="52"/>
+    <w:lsdException w:name="List Table 1 Light" w:uiPriority="46"/>
+    <w:lsdException w:name="List Table 2" w:uiPriority="47"/>
+    <w:lsdException w:name="List Table 3" w:uiPriority="48"/>
+    <w:lsdException w:name="List Table 4" w:uiPriority="49"/>
+    <w:lsdException w:name="List Table 5 Dark" w:uiPriority="50"/>
+    <w:lsdException w:name="List Table 6 Colorful" w:uiPriority="51"/>
+    <w:lsdException w:name="List Table 7 Colorful" w:uiPriority="52"/>
+    <w:lsdException w:name="List Table 1 Light Accent 1" w:uiPriority="46"/>
+    <w:lsdException w:name="List Table 2 Accent 1" w:uiPriority="47"/>
+    <w:lsdException w:name="List Table 3 Accent 1" w:uiPriority="48"/>
+    <w:lsdException w:name="List Table 4 Accent 1" w:uiPriority="49"/>
+    <w:lsdException w:name="List Table 5 Dark Accent 1" w:uiPriority="50"/>
+    <w:lsdException w:name="List Table 6 Colorful Accent 1" w:uiPriority="51"/>
+    <w:lsdException w:name="List Table 7 Colorful Accent 1" w:uiPriority="52"/>
+    <w:lsdException w:name="List Table 1 Light Accent 2" w:uiPriority="46"/>
+    <w:lsdException w:name="List Table 2 Accent 2" w:uiPriority="47"/>
+    <w:lsdException w:name="List Table 3 Accent 2" w:uiPriority="48"/>
+    <w:lsdException w:name="List Table 4 Accent 2" w:uiPriority="49"/>
+    <w:lsdException w:name="List Table 5 Dark Accent 2" w:uiPriority="50"/>
+    <w:lsdException w:name="List Table 6 Colorful Accent 2" w:uiPriority="51"/>
+    <w:lsdException w:name="List Table 7 Colorful Accent 2" w:uiPriority="52"/>
+    <w:lsdException w:name="List Table 1 Light Accent 3" w:uiPriority="46"/>
+    <w:lsdException w:name="List Table 2 Accent 3" w:uiPriority="47"/>
+    <w:lsdException w:name="List Table 3 Accent 3" w:uiPriority="48"/>
+    <w:lsdException w:name="List Table 4 Accent 3" w:uiPriority="49"/>
+    <w:lsdException w:name="List Table 5 Dark Accent 3" w:uiPriority="50"/>
+    <w:lsdException w:name="List Table 6 Colorful Accent 3" w:uiPriority="51"/>
+    <w:lsdException w:name="List Table 7 Colorful Accent 3" w:uiPriority="52"/>
+    <w:lsdException w:name="List Table 1 Light Accent 4" w:uiPriority="46"/>
+    <w:lsdException w:name="List Table 2 Accent 4" w:uiPriority="47"/>
+    <w:lsdException w:name="List Table 3 Accent 4" w:uiPriority="48"/>
+    <w:lsdException w:name="List Table 4 Accent 4" w:uiPriority="49"/>
+    <w:lsdException w:name="List Table 5 Dark Accent 4" w:uiPriority="50"/>
+    <w:lsdException w:name="List Table 6 Colorful Accent 4" w:uiPriority="51"/>
+    <w:lsdException w:name="List Table 7 Colorful Accent 4" w:uiPriority="52"/>
+    <w:lsdException w:name="List Table 1 Light Accent 5" w:uiPriority="46"/>
+    <w:lsdException w:name="List Table 2 Accent 5" w:uiPriority="47"/>
+    <w:lsdException w:name="List Table 3 Accent 5" w:uiPriority="48"/>
+    <w:lsdException w:name="List Table 4 Accent 5" w:uiPriority="49"/>
+    <w:lsdException w:name="List Table 5 Dark Accent 5" w:uiPriority="50"/>
+    <w:lsdException w:name="List Table 6 Colorful Accent 5" w:uiPriority="51"/>
+    <w:lsdException w:name="List Table 7 Colorful Accent 5" w:uiPriority="52"/>
+    <w:lsdException w:name="List Table 1 Light Accent 6" w:uiPriority="46"/>
+    <w:lsdException w:name="List Table 2 Accent 6" w:uiPriority="47"/>
+    <w:lsdException w:name="List Table 3 Accent 6" w:uiPriority="48"/>
+    <w:lsdException w:name="List Table 4 Accent 6" w:uiPriority="49"/>
+    <w:lsdException w:name="List Table 5 Dark Accent 6" w:uiPriority="50"/>
+    <w:lsdException w:name="List Table 6 Colorful Accent 6" w:uiPriority="51"/>
+    <w:lsdException w:name="List Table 7 Colorful Accent 6" w:uiPriority="52"/>
   </w:latentStyles>
   <w:style w:type="paragraph" w:default="1" w:styleId="Normal">
     <w:name w:val="Normal"/>
@@ -4248,196 +4560,6 @@
 </w:styles>
 </file>
 
-<file path=word/stylesWithEffects.xml><?xml version="1.0" encoding="utf-8"?>
-<w:styles xmlns:wpc="http://schemas.microsoft.com/office/word/2010/wordprocessingCanvas" xmlns:mc="http://schemas.openxmlformats.org/markup-compatibility/2006" xmlns:o="urn:schemas-microsoft-com:office:office" xmlns:r="http://schemas.openxmlformats.org/officeDocument/2006/relationships" xmlns:m="http://schemas.openxmlformats.org/officeDocument/2006/math" xmlns:v="urn:schemas-microsoft-com:vml" xmlns:wp14="http://schemas.microsoft.com/office/word/2010/wordprocessingDrawing" xmlns:wp="http://schemas.openxmlformats.org/drawingml/2006/wordprocessingDrawing" xmlns:w10="urn:schemas-microsoft-com:office:word" xmlns:w="http://schemas.openxmlformats.org/wordprocessingml/2006/main" xmlns:w14="http://schemas.microsoft.com/office/word/2010/wordml" xmlns:wpg="http://schemas.microsoft.com/office/word/2010/wordprocessingGroup" xmlns:wpi="http://schemas.microsoft.com/office/word/2010/wordprocessingInk" xmlns:wne="http://schemas.microsoft.com/office/word/2006/wordml" xmlns:wps="http://schemas.microsoft.com/office/word/2010/wordprocessingShape" mc:Ignorable="w14 wp14">
-  <w:docDefaults>
-    <w:rPrDefault>
-      <w:rPr>
-        <w:rFonts w:asciiTheme="minorHAnsi" w:eastAsiaTheme="minorEastAsia" w:hAnsiTheme="minorHAnsi" w:cstheme="minorBidi"/>
-        <w:sz w:val="22"/>
-        <w:szCs w:val="22"/>
-        <w:lang w:val="en-US" w:eastAsia="en-US" w:bidi="ar-SA"/>
-      </w:rPr>
-    </w:rPrDefault>
-    <w:pPrDefault>
-      <w:pPr>
-        <w:spacing w:after="200" w:line="276" w:lineRule="auto"/>
-      </w:pPr>
-    </w:pPrDefault>
-  </w:docDefaults>
-  <w:latentStyles w:defLockedState="0" w:defUIPriority="99" w:defSemiHidden="1" w:defUnhideWhenUsed="1" w:defQFormat="0" w:count="267">
-    <w:lsdException w:name="Normal" w:semiHidden="0" w:uiPriority="0" w:unhideWhenUsed="0" w:qFormat="1"/>
-    <w:lsdException w:name="heading 1" w:semiHidden="0" w:uiPriority="9" w:unhideWhenUsed="0" w:qFormat="1"/>
-    <w:lsdException w:name="heading 2" w:uiPriority="9" w:qFormat="1"/>
-    <w:lsdException w:name="heading 3" w:uiPriority="9" w:qFormat="1"/>
-    <w:lsdException w:name="heading 4" w:uiPriority="9" w:qFormat="1"/>
-    <w:lsdException w:name="heading 5" w:uiPriority="9" w:qFormat="1"/>
-    <w:lsdException w:name="heading 6" w:uiPriority="9" w:qFormat="1"/>
-    <w:lsdException w:name="heading 7" w:uiPriority="9" w:qFormat="1"/>
-    <w:lsdException w:name="heading 8" w:uiPriority="9" w:qFormat="1"/>
-    <w:lsdException w:name="heading 9" w:uiPriority="9" w:qFormat="1"/>
-    <w:lsdException w:name="toc 1" w:uiPriority="39"/>
-    <w:lsdException w:name="toc 2" w:uiPriority="39"/>
-    <w:lsdException w:name="toc 3" w:uiPriority="39"/>
-    <w:lsdException w:name="toc 4" w:uiPriority="39"/>
-    <w:lsdException w:name="toc 5" w:uiPriority="39"/>
-    <w:lsdException w:name="toc 6" w:uiPriority="39"/>
-    <w:lsdException w:name="toc 7" w:uiPriority="39"/>
-    <w:lsdException w:name="toc 8" w:uiPriority="39"/>
-    <w:lsdException w:name="toc 9" w:uiPriority="39"/>
-    <w:lsdException w:name="caption" w:uiPriority="35" w:qFormat="1"/>
-    <w:lsdException w:name="Title" w:semiHidden="0" w:uiPriority="10" w:unhideWhenUsed="0" w:qFormat="1"/>
-    <w:lsdException w:name="Default Paragraph Font" w:uiPriority="1"/>
-    <w:lsdException w:name="Subtitle" w:semiHidden="0" w:uiPriority="11" w:unhideWhenUsed="0" w:qFormat="1"/>
-    <w:lsdException w:name="Strong" w:semiHidden="0" w:uiPriority="22" w:unhideWhenUsed="0" w:qFormat="1"/>
-    <w:lsdException w:name="Emphasis" w:semiHidden="0" w:uiPriority="20" w:unhideWhenUsed="0" w:qFormat="1"/>
-    <w:lsdException w:name="Table Grid" w:semiHidden="0" w:uiPriority="59" w:unhideWhenUsed="0"/>
-    <w:lsdException w:name="Placeholder Text" w:unhideWhenUsed="0"/>
-    <w:lsdException w:name="No Spacing" w:semiHidden="0" w:uiPriority="1" w:unhideWhenUsed="0" w:qFormat="1"/>
-    <w:lsdException w:name="Light Shading" w:semiHidden="0" w:uiPriority="60" w:unhideWhenUsed="0"/>
-    <w:lsdException w:name="Light List" w:semiHidden="0" w:uiPriority="61" w:unhideWhenUsed="0"/>
-    <w:lsdException w:name="Light Grid" w:semiHidden="0" w:uiPriority="62" w:unhideWhenUsed="0"/>
-    <w:lsdException w:name="Medium Shading 1" w:semiHidden="0" w:uiPriority="63" w:unhideWhenUsed="0"/>
-    <w:lsdException w:name="Medium Shading 2" w:semiHidden="0" w:uiPriority="64" w:unhideWhenUsed="0"/>
-    <w:lsdException w:name="Medium List 1" w:semiHidden="0" w:uiPriority="65" w:unhideWhenUsed="0"/>
-    <w:lsdException w:name="Medium List 2" w:semiHidden="0" w:uiPriority="66" w:unhideWhenUsed="0"/>
-    <w:lsdException w:name="Medium Grid 1" w:semiHidden="0" w:uiPriority="67" w:unhideWhenUsed="0"/>
-    <w:lsdException w:name="Medium Grid 2" w:semiHidden="0" w:uiPriority="68" w:unhideWhenUsed="0"/>
-    <w:lsdException w:name="Medium Grid 3" w:semiHidden="0" w:uiPriority="69" w:unhideWhenUsed="0"/>
-    <w:lsdException w:name="Dark List" w:semiHidden="0" w:uiPriority="70" w:unhideWhenUsed="0"/>
-    <w:lsdException w:name="Colorful Shading" w:semiHidden="0" w:uiPriority="71" w:unhideWhenUsed="0"/>
-    <w:lsdException w:name="Colorful List" w:semiHidden="0" w:uiPriority="72" w:unhideWhenUsed="0"/>
-    <w:lsdException w:name="Colorful Grid" w:semiHidden="0" w:uiPriority="73" w:unhideWhenUsed="0"/>
-    <w:lsdException w:name="Light Shading Accent 1" w:semiHidden="0" w:uiPriority="60" w:unhideWhenUsed="0"/>
-    <w:lsdException w:name="Light List Accent 1" w:semiHidden="0" w:uiPriority="61" w:unhideWhenUsed="0"/>
-    <w:lsdException w:name="Light Grid Accent 1" w:semiHidden="0" w:uiPriority="62" w:unhideWhenUsed="0"/>
-    <w:lsdException w:name="Medium Shading 1 Accent 1" w:semiHidden="0" w:uiPriority="63" w:unhideWhenUsed="0"/>
-    <w:lsdException w:name="Medium Shading 2 Accent 1" w:semiHidden="0" w:uiPriority="64" w:unhideWhenUsed="0"/>
-    <w:lsdException w:name="Medium List 1 Accent 1" w:semiHidden="0" w:uiPriority="65" w:unhideWhenUsed="0"/>
-    <w:lsdException w:name="Revision" w:unhideWhenUsed="0"/>
-    <w:lsdException w:name="List Paragraph" w:semiHidden="0" w:uiPriority="34" w:unhideWhenUsed="0" w:qFormat="1"/>
-    <w:lsdException w:name="Quote" w:semiHidden="0" w:uiPriority="29" w:unhideWhenUsed="0" w:qFormat="1"/>
-    <w:lsdException w:name="Intense Quote" w:semiHidden="0" w:uiPriority="30" w:unhideWhenUsed="0" w:qFormat="1"/>
-    <w:lsdException w:name="Medium List 2 Accent 1" w:semiHidden="0" w:uiPriority="66" w:unhideWhenUsed="0"/>
-    <w:lsdException w:name="Medium Grid 1 Accent 1" w:semiHidden="0" w:uiPriority="67" w:unhideWhenUsed="0"/>
-    <w:lsdException w:name="Medium Grid 2 Accent 1" w:semiHidden="0" w:uiPriority="68" w:unhideWhenUsed="0"/>
-    <w:lsdException w:name="Medium Grid 3 Accent 1" w:semiHidden="0" w:uiPriority="69" w:unhideWhenUsed="0"/>
-    <w:lsdException w:name="Dark List Accent 1" w:semiHidden="0" w:uiPriority="70" w:unhideWhenUsed="0"/>
-    <w:lsdException w:name="Colorful Shading Accent 1" w:semiHidden="0" w:uiPriority="71" w:unhideWhenUsed="0"/>
-    <w:lsdException w:name="Colorful List Accent 1" w:semiHidden="0" w:uiPriority="72" w:unhideWhenUsed="0"/>
-    <w:lsdException w:name="Colorful Grid Accent 1" w:semiHidden="0" w:uiPriority="73" w:unhideWhenUsed="0"/>
-    <w:lsdException w:name="Light Shading Accent 2" w:semiHidden="0" w:uiPriority="60" w:unhideWhenUsed="0"/>
-    <w:lsdException w:name="Light List Accent 2" w:semiHidden="0" w:uiPriority="61" w:unhideWhenUsed="0"/>
-    <w:lsdException w:name="Light Grid Accent 2" w:semiHidden="0" w:uiPriority="62" w:unhideWhenUsed="0"/>
-    <w:lsdException w:name="Medium Shading 1 Accent 2" w:semiHidden="0" w:uiPriority="63" w:unhideWhenUsed="0"/>
-    <w:lsdException w:name="Medium Shading 2 Accent 2" w:semiHidden="0" w:uiPriority="64" w:unhideWhenUsed="0"/>
-    <w:lsdException w:name="Medium List 1 Accent 2" w:semiHidden="0" w:uiPriority="65" w:unhideWhenUsed="0"/>
-    <w:lsdException w:name="Medium List 2 Accent 2" w:semiHidden="0" w:uiPriority="66" w:unhideWhenUsed="0"/>
-    <w:lsdException w:name="Medium Grid 1 Accent 2" w:semiHidden="0" w:uiPriority="67" w:unhideWhenUsed="0"/>
-    <w:lsdException w:name="Medium Grid 2 Accent 2" w:semiHidden="0" w:uiPriority="68" w:unhideWhenUsed="0"/>
-    <w:lsdException w:name="Medium Grid 3 Accent 2" w:semiHidden="0" w:uiPriority="69" w:unhideWhenUsed="0"/>
-    <w:lsdException w:name="Dark List Accent 2" w:semiHidden="0" w:uiPriority="70" w:unhideWhenUsed="0"/>
-    <w:lsdException w:name="Colorful Shading Accent 2" w:semiHidden="0" w:uiPriority="71" w:unhideWhenUsed="0"/>
-    <w:lsdException w:name="Colorful List Accent 2" w:semiHidden="0" w:uiPriority="72" w:unhideWhenUsed="0"/>
-    <w:lsdException w:name="Colorful Grid Accent 2" w:semiHidden="0" w:uiPriority="73" w:unhideWhenUsed="0"/>
-    <w:lsdException w:name="Light Shading Accent 3" w:semiHidden="0" w:uiPriority="60" w:unhideWhenUsed="0"/>
-    <w:lsdException w:name="Light List Accent 3" w:semiHidden="0" w:uiPriority="61" w:unhideWhenUsed="0"/>
-    <w:lsdException w:name="Light Grid Accent 3" w:semiHidden="0" w:uiPriority="62" w:unhideWhenUsed="0"/>
-    <w:lsdException w:name="Medium Shading 1 Accent 3" w:semiHidden="0" w:uiPriority="63" w:unhideWhenUsed="0"/>
-    <w:lsdException w:name="Medium Shading 2 Accent 3" w:semiHidden="0" w:uiPriority="64" w:unhideWhenUsed="0"/>
-    <w:lsdException w:name="Medium List 1 Accent 3" w:semiHidden="0" w:uiPriority="65" w:unhideWhenUsed="0"/>
-    <w:lsdException w:name="Medium List 2 Accent 3" w:semiHidden="0" w:uiPriority="66" w:unhideWhenUsed="0"/>
-    <w:lsdException w:name="Medium Grid 1 Accent 3" w:semiHidden="0" w:uiPriority="67" w:unhideWhenUsed="0"/>
-    <w:lsdException w:name="Medium Grid 2 Accent 3" w:semiHidden="0" w:uiPriority="68" w:unhideWhenUsed="0"/>
-    <w:lsdException w:name="Medium Grid 3 Accent 3" w:semiHidden="0" w:uiPriority="69" w:unhideWhenUsed="0"/>
-    <w:lsdException w:name="Dark List Accent 3" w:semiHidden="0" w:uiPriority="70" w:unhideWhenUsed="0"/>
-    <w:lsdException w:name="Colorful Shading Accent 3" w:semiHidden="0" w:uiPriority="71" w:unhideWhenUsed="0"/>
-    <w:lsdException w:name="Colorful List Accent 3" w:semiHidden="0" w:uiPriority="72" w:unhideWhenUsed="0"/>
-    <w:lsdException w:name="Colorful Grid Accent 3" w:semiHidden="0" w:uiPriority="73" w:unhideWhenUsed="0"/>
-    <w:lsdException w:name="Light Shading Accent 4" w:semiHidden="0" w:uiPriority="60" w:unhideWhenUsed="0"/>
-    <w:lsdException w:name="Light List Accent 4" w:semiHidden="0" w:uiPriority="61" w:unhideWhenUsed="0"/>
-    <w:lsdException w:name="Light Grid Accent 4" w:semiHidden="0" w:uiPriority="62" w:unhideWhenUsed="0"/>
-    <w:lsdException w:name="Medium Shading 1 Accent 4" w:semiHidden="0" w:uiPriority="63" w:unhideWhenUsed="0"/>
-    <w:lsdException w:name="Medium Shading 2 Accent 4" w:semiHidden="0" w:uiPriority="64" w:unhideWhenUsed="0"/>
-    <w:lsdException w:name="Medium List 1 Accent 4" w:semiHidden="0" w:uiPriority="65" w:unhideWhenUsed="0"/>
-    <w:lsdException w:name="Medium List 2 Accent 4" w:semiHidden="0" w:uiPriority="66" w:unhideWhenUsed="0"/>
-    <w:lsdException w:name="Medium Grid 1 Accent 4" w:semiHidden="0" w:uiPriority="67" w:unhideWhenUsed="0"/>
-    <w:lsdException w:name="Medium Grid 2 Accent 4" w:semiHidden="0" w:uiPriority="68" w:unhideWhenUsed="0"/>
-    <w:lsdException w:name="Medium Grid 3 Accent 4" w:semiHidden="0" w:uiPriority="69" w:unhideWhenUsed="0"/>
-    <w:lsdException w:name="Dark List Accent 4" w:semiHidden="0" w:uiPriority="70" w:unhideWhenUsed="0"/>
-    <w:lsdException w:name="Colorful Shading Accent 4" w:semiHidden="0" w:uiPriority="71" w:unhideWhenUsed="0"/>
-    <w:lsdException w:name="Colorful List Accent 4" w:semiHidden="0" w:uiPriority="72" w:unhideWhenUsed="0"/>
-    <w:lsdException w:name="Colorful Grid Accent 4" w:semiHidden="0" w:uiPriority="73" w:unhideWhenUsed="0"/>
-    <w:lsdException w:name="Light Shading Accent 5" w:semiHidden="0" w:uiPriority="60" w:unhideWhenUsed="0"/>
-    <w:lsdException w:name="Light List Accent 5" w:semiHidden="0" w:uiPriority="61" w:unhideWhenUsed="0"/>
-    <w:lsdException w:name="Light Grid Accent 5" w:semiHidden="0" w:uiPriority="62" w:unhideWhenUsed="0"/>
-    <w:lsdException w:name="Medium Shading 1 Accent 5" w:semiHidden="0" w:uiPriority="63" w:unhideWhenUsed="0"/>
-    <w:lsdException w:name="Medium Shading 2 Accent 5" w:semiHidden="0" w:uiPriority="64" w:unhideWhenUsed="0"/>
-    <w:lsdException w:name="Medium List 1 Accent 5" w:semiHidden="0" w:uiPriority="65" w:unhideWhenUsed="0"/>
-    <w:lsdException w:name="Medium List 2 Accent 5" w:semiHidden="0" w:uiPriority="66" w:unhideWhenUsed="0"/>
-    <w:lsdException w:name="Medium Grid 1 Accent 5" w:semiHidden="0" w:uiPriority="67" w:unhideWhenUsed="0"/>
-    <w:lsdException w:name="Medium Grid 2 Accent 5" w:semiHidden="0" w:uiPriority="68" w:unhideWhenUsed="0"/>
-    <w:lsdException w:name="Medium Grid 3 Accent 5" w:semiHidden="0" w:uiPriority="69" w:unhideWhenUsed="0"/>
-    <w:lsdException w:name="Dark List Accent 5" w:semiHidden="0" w:uiPriority="70" w:unhideWhenUsed="0"/>
-    <w:lsdException w:name="Colorful Shading Accent 5" w:semiHidden="0" w:uiPriority="71" w:unhideWhenUsed="0"/>
-    <w:lsdException w:name="Colorful List Accent 5" w:semiHidden="0" w:uiPriority="72" w:unhideWhenUsed="0"/>
-    <w:lsdException w:name="Colorful Grid Accent 5" w:semiHidden="0" w:uiPriority="73" w:unhideWhenUsed="0"/>
-    <w:lsdException w:name="Light Shading Accent 6" w:semiHidden="0" w:uiPriority="60" w:unhideWhenUsed="0"/>
-    <w:lsdException w:name="Light List Accent 6" w:semiHidden="0" w:uiPriority="61" w:unhideWhenUsed="0"/>
-    <w:lsdException w:name="Light Grid Accent 6" w:semiHidden="0" w:uiPriority="62" w:unhideWhenUsed="0"/>
-    <w:lsdException w:name="Medium Shading 1 Accent 6" w:semiHidden="0" w:uiPriority="63" w:unhideWhenUsed="0"/>
-    <w:lsdException w:name="Medium Shading 2 Accent 6" w:semiHidden="0" w:uiPriority="64" w:unhideWhenUsed="0"/>
-    <w:lsdException w:name="Medium List 1 Accent 6" w:semiHidden="0" w:uiPriority="65" w:unhideWhenUsed="0"/>
-    <w:lsdException w:name="Medium List 2 Accent 6" w:semiHidden="0" w:uiPriority="66" w:unhideWhenUsed="0"/>
-    <w:lsdException w:name="Medium Grid 1 Accent 6" w:semiHidden="0" w:uiPriority="67" w:unhideWhenUsed="0"/>
-    <w:lsdException w:name="Medium Grid 2 Accent 6" w:semiHidden="0" w:uiPriority="68" w:unhideWhenUsed="0"/>
-    <w:lsdException w:name="Medium Grid 3 Accent 6" w:semiHidden="0" w:uiPriority="69" w:unhideWhenUsed="0"/>
-    <w:lsdException w:name="Dark List Accent 6" w:semiHidden="0" w:uiPriority="70" w:unhideWhenUsed="0"/>
-    <w:lsdException w:name="Colorful Shading Accent 6" w:semiHidden="0" w:uiPriority="71" w:unhideWhenUsed="0"/>
-    <w:lsdException w:name="Colorful List Accent 6" w:semiHidden="0" w:uiPriority="72" w:unhideWhenUsed="0"/>
-    <w:lsdException w:name="Colorful Grid Accent 6" w:semiHidden="0" w:uiPriority="73" w:unhideWhenUsed="0"/>
-    <w:lsdException w:name="Subtle Emphasis" w:semiHidden="0" w:uiPriority="19" w:unhideWhenUsed="0" w:qFormat="1"/>
-    <w:lsdException w:name="Intense Emphasis" w:semiHidden="0" w:uiPriority="21" w:unhideWhenUsed="0" w:qFormat="1"/>
-    <w:lsdException w:name="Subtle Reference" w:semiHidden="0" w:uiPriority="31" w:unhideWhenUsed="0" w:qFormat="1"/>
-    <w:lsdException w:name="Intense Reference" w:semiHidden="0" w:uiPriority="32" w:unhideWhenUsed="0" w:qFormat="1"/>
-    <w:lsdException w:name="Book Title" w:semiHidden="0" w:uiPriority="33" w:unhideWhenUsed="0" w:qFormat="1"/>
-    <w:lsdException w:name="Bibliography" w:uiPriority="37"/>
-    <w:lsdException w:name="TOC Heading" w:uiPriority="39" w:qFormat="1"/>
-  </w:latentStyles>
-  <w:style w:type="paragraph" w:default="1" w:styleId="Normal">
-    <w:name w:val="Normal"/>
-    <w:qFormat/>
-  </w:style>
-  <w:style w:type="character" w:default="1" w:styleId="DefaultParagraphFont">
-    <w:name w:val="Default Paragraph Font"/>
-    <w:uiPriority w:val="1"/>
-    <w:semiHidden/>
-    <w:unhideWhenUsed/>
-  </w:style>
-  <w:style w:type="table" w:default="1" w:styleId="TableNormal">
-    <w:name w:val="Normal Table"/>
-    <w:uiPriority w:val="99"/>
-    <w:semiHidden/>
-    <w:unhideWhenUsed/>
-    <w:tblPr>
-      <w:tblInd w:w="0" w:type="dxa"/>
-      <w:tblCellMar>
-        <w:top w:w="0" w:type="dxa"/>
-        <w:left w:w="108" w:type="dxa"/>
-        <w:bottom w:w="0" w:type="dxa"/>
-        <w:right w:w="108" w:type="dxa"/>
-      </w:tblCellMar>
-    </w:tblPr>
-  </w:style>
-  <w:style w:type="numbering" w:default="1" w:styleId="NoList">
-    <w:name w:val="No List"/>
-    <w:uiPriority w:val="99"/>
-    <w:semiHidden/>
-    <w:unhideWhenUsed/>
-  </w:style>
-</w:styles>
-</file>
-
 <file path=word/theme/theme1.xml><?xml version="1.0" encoding="utf-8"?>
 <a:theme xmlns:a="http://schemas.openxmlformats.org/drawingml/2006/main" name="Office Theme">
   <a:themeElements>

</xml_diff>

<commit_message>
Updated documentation. Downsaved toolbox to v 10.0 to support backward compatibility. Version 1.8.4
</commit_message>
<xml_diff>
--- a/MetadataWizard_SoftwareVersions.docx
+++ b/MetadataWizard_SoftwareVersions.docx
@@ -1,6 +1,6 @@
 
 <file path=word/document.xml><?xml version="1.0" encoding="utf-8"?>
-<w:document xmlns:wpc="http://schemas.microsoft.com/office/word/2010/wordprocessingCanvas" xmlns:cx="http://schemas.microsoft.com/office/drawing/2014/chartex" xmlns:cx1="http://schemas.microsoft.com/office/drawing/2015/9/8/chartex" xmlns:mc="http://schemas.openxmlformats.org/markup-compatibility/2006" xmlns:o="urn:schemas-microsoft-com:office:office" xmlns:r="http://schemas.openxmlformats.org/officeDocument/2006/relationships" xmlns:m="http://schemas.openxmlformats.org/officeDocument/2006/math" xmlns:v="urn:schemas-microsoft-com:vml" xmlns:wp14="http://schemas.microsoft.com/office/word/2010/wordprocessingDrawing" xmlns:wp="http://schemas.openxmlformats.org/drawingml/2006/wordprocessingDrawing" xmlns:w10="urn:schemas-microsoft-com:office:word" xmlns:w="http://schemas.openxmlformats.org/wordprocessingml/2006/main" xmlns:w14="http://schemas.microsoft.com/office/word/2010/wordml" xmlns:w15="http://schemas.microsoft.com/office/word/2012/wordml" xmlns:w16se="http://schemas.microsoft.com/office/word/2015/wordml/symex" xmlns:wpg="http://schemas.microsoft.com/office/word/2010/wordprocessingGroup" xmlns:wpi="http://schemas.microsoft.com/office/word/2010/wordprocessingInk" xmlns:wne="http://schemas.microsoft.com/office/word/2006/wordml" xmlns:wps="http://schemas.microsoft.com/office/word/2010/wordprocessingShape" mc:Ignorable="w14 w15 w16se wp14">
+<w:document xmlns:wpc="http://schemas.microsoft.com/office/word/2010/wordprocessingCanvas" xmlns:cx="http://schemas.microsoft.com/office/drawing/2014/chartex" xmlns:cx1="http://schemas.microsoft.com/office/drawing/2015/9/8/chartex" xmlns:cx2="http://schemas.microsoft.com/office/drawing/2015/10/21/chartex" xmlns:cx3="http://schemas.microsoft.com/office/drawing/2016/5/9/chartex" xmlns:cx4="http://schemas.microsoft.com/office/drawing/2016/5/10/chartex" xmlns:cx5="http://schemas.microsoft.com/office/drawing/2016/5/11/chartex" xmlns:cx6="http://schemas.microsoft.com/office/drawing/2016/5/12/chartex" xmlns:cx7="http://schemas.microsoft.com/office/drawing/2016/5/13/chartex" xmlns:cx8="http://schemas.microsoft.com/office/drawing/2016/5/14/chartex" xmlns:mc="http://schemas.openxmlformats.org/markup-compatibility/2006" xmlns:aink="http://schemas.microsoft.com/office/drawing/2016/ink" xmlns:am3d="http://schemas.microsoft.com/office/drawing/2017/model3d" xmlns:o="urn:schemas-microsoft-com:office:office" xmlns:r="http://schemas.openxmlformats.org/officeDocument/2006/relationships" xmlns:m="http://schemas.openxmlformats.org/officeDocument/2006/math" xmlns:v="urn:schemas-microsoft-com:vml" xmlns:wp14="http://schemas.microsoft.com/office/word/2010/wordprocessingDrawing" xmlns:wp="http://schemas.openxmlformats.org/drawingml/2006/wordprocessingDrawing" xmlns:w10="urn:schemas-microsoft-com:office:word" xmlns:w="http://schemas.openxmlformats.org/wordprocessingml/2006/main" xmlns:w14="http://schemas.microsoft.com/office/word/2010/wordml" xmlns:w15="http://schemas.microsoft.com/office/word/2012/wordml" xmlns:w16cid="http://schemas.microsoft.com/office/word/2016/wordml/cid" xmlns:w16se="http://schemas.microsoft.com/office/word/2015/wordml/symex" xmlns:wpg="http://schemas.microsoft.com/office/word/2010/wordprocessingGroup" xmlns:wpi="http://schemas.microsoft.com/office/word/2010/wordprocessingInk" xmlns:wne="http://schemas.microsoft.com/office/word/2006/wordml" xmlns:wps="http://schemas.microsoft.com/office/word/2010/wordprocessingShape" mc:Ignorable="w14 w15 w16se w16cid wp14">
   <w:body>
     <w:p>
       <w:pPr>
@@ -1579,6 +1579,7 @@
         <w:t xml:space="preserve">- **Modified validation code in </w:t>
       </w:r>
       <w:proofErr w:type="spellStart"/>
+      <w:proofErr w:type="gramStart"/>
       <w:r>
         <w:rPr>
           <w:rFonts w:ascii="Arial" w:eastAsia="Times New Roman" w:hAnsi="Arial" w:cs="Arial"/>
@@ -1589,7 +1590,6 @@
         <w:t>tbx</w:t>
       </w:r>
       <w:proofErr w:type="spellEnd"/>
-      <w:proofErr w:type="gramStart"/>
       <w:r>
         <w:rPr>
           <w:rFonts w:ascii="Arial" w:eastAsia="Times New Roman" w:hAnsi="Arial" w:cs="Arial"/>
@@ -1783,27 +1783,7 @@
           <w:szCs w:val="20"/>
           <w:lang w:bidi="ar-SA"/>
         </w:rPr>
-        <w:t xml:space="preserve">- Python files now check for 'Multipoint' and 'MultiPoint' (capitalization) to avoid problems assigning feature type. Thanks to T. </w:t>
-      </w:r>
-      <w:proofErr w:type="spellStart"/>
-      <w:r>
-        <w:rPr>
-          <w:rFonts w:ascii="Arial" w:hAnsi="Arial" w:cs="Arial"/>
-          <w:sz w:val="20"/>
-          <w:szCs w:val="20"/>
-          <w:lang w:bidi="ar-SA"/>
-        </w:rPr>
-        <w:t>Chesley</w:t>
-      </w:r>
-      <w:proofErr w:type="spellEnd"/>
-      <w:r>
-        <w:rPr>
-          <w:rFonts w:ascii="Arial" w:hAnsi="Arial" w:cs="Arial"/>
-          <w:sz w:val="20"/>
-          <w:szCs w:val="20"/>
-          <w:lang w:bidi="ar-SA"/>
-        </w:rPr>
-        <w:t>-Preston for identifying this issue.</w:t>
+        <w:t>- Python files now check for 'Multipoint' and 'MultiPoint' (capitalization) to avoid problems assigning feature type. Thanks to T. Chesley-Preston for identifying this issue.</w:t>
       </w:r>
     </w:p>
     <w:p>
@@ -3541,18 +3521,146 @@
         </w:rPr>
         <w:t>.</w:t>
       </w:r>
+    </w:p>
+    <w:p>
+      <w:pPr>
+        <w:rPr>
+          <w:rFonts w:ascii="Arial" w:eastAsia="Times New Roman" w:hAnsi="Arial" w:cs="Arial"/>
+          <w:sz w:val="20"/>
+          <w:szCs w:val="20"/>
+          <w:lang w:bidi="ar-SA"/>
+        </w:rPr>
+      </w:pPr>
+    </w:p>
+    <w:p>
+      <w:pPr>
+        <w:rPr>
+          <w:rFonts w:ascii="Arial" w:eastAsia="Times New Roman" w:hAnsi="Arial" w:cs="Arial"/>
+          <w:b/>
+          <w:sz w:val="20"/>
+          <w:szCs w:val="20"/>
+          <w:lang w:bidi="ar-SA"/>
+        </w:rPr>
+      </w:pPr>
+      <w:r>
+        <w:rPr>
+          <w:rFonts w:ascii="Arial" w:eastAsia="Times New Roman" w:hAnsi="Arial" w:cs="Arial"/>
+          <w:b/>
+          <w:sz w:val="20"/>
+          <w:szCs w:val="20"/>
+          <w:lang w:bidi="ar-SA"/>
+        </w:rPr>
+        <w:t>Metadata Wizard version 1.8</w:t>
+      </w:r>
+      <w:r>
+        <w:rPr>
+          <w:rFonts w:ascii="Arial" w:eastAsia="Times New Roman" w:hAnsi="Arial" w:cs="Arial"/>
+          <w:b/>
+          <w:sz w:val="20"/>
+          <w:szCs w:val="20"/>
+          <w:lang w:bidi="ar-SA"/>
+        </w:rPr>
+        <w:t>.4</w:t>
+      </w:r>
       <w:bookmarkStart w:id="0" w:name="_GoBack"/>
       <w:bookmarkEnd w:id="0"/>
-    </w:p>
-    <w:p>
-      <w:pPr>
-        <w:rPr>
-          <w:rFonts w:ascii="Arial" w:eastAsia="Times New Roman" w:hAnsi="Arial" w:cs="Arial"/>
-          <w:sz w:val="20"/>
-          <w:szCs w:val="20"/>
-          <w:lang w:bidi="ar-SA"/>
-        </w:rPr>
-      </w:pPr>
+      <w:r>
+        <w:rPr>
+          <w:rFonts w:ascii="Arial" w:eastAsia="Times New Roman" w:hAnsi="Arial" w:cs="Arial"/>
+          <w:b/>
+          <w:sz w:val="20"/>
+          <w:szCs w:val="20"/>
+          <w:lang w:bidi="ar-SA"/>
+        </w:rPr>
+        <w:t xml:space="preserve"> (Updated 08022018</w:t>
+      </w:r>
+      <w:r>
+        <w:rPr>
+          <w:rFonts w:ascii="Arial" w:eastAsia="Times New Roman" w:hAnsi="Arial" w:cs="Arial"/>
+          <w:b/>
+          <w:sz w:val="20"/>
+          <w:szCs w:val="20"/>
+          <w:lang w:bidi="ar-SA"/>
+        </w:rPr>
+        <w:t>)</w:t>
+      </w:r>
+    </w:p>
+    <w:p>
+      <w:pPr>
+        <w:rPr>
+          <w:rFonts w:ascii="Arial" w:eastAsia="Times New Roman" w:hAnsi="Arial" w:cs="Arial"/>
+          <w:sz w:val="20"/>
+          <w:szCs w:val="20"/>
+          <w:lang w:bidi="ar-SA"/>
+        </w:rPr>
+      </w:pPr>
+      <w:r>
+        <w:rPr>
+          <w:rFonts w:ascii="Arial" w:eastAsia="Times New Roman" w:hAnsi="Arial" w:cs="Arial"/>
+          <w:sz w:val="20"/>
+          <w:szCs w:val="20"/>
+          <w:lang w:bidi="ar-SA"/>
+        </w:rPr>
+        <w:t xml:space="preserve">- </w:t>
+      </w:r>
+      <w:r>
+        <w:rPr>
+          <w:rFonts w:ascii="Arial" w:eastAsia="Times New Roman" w:hAnsi="Arial" w:cs="Arial"/>
+          <w:sz w:val="20"/>
+          <w:szCs w:val="20"/>
+          <w:lang w:bidi="ar-SA"/>
+        </w:rPr>
+        <w:t>Updated process for capturing '</w:t>
+      </w:r>
+      <w:proofErr w:type="spellStart"/>
+      <w:r>
+        <w:rPr>
+          <w:rFonts w:ascii="Arial" w:eastAsia="Times New Roman" w:hAnsi="Arial" w:cs="Arial"/>
+          <w:sz w:val="20"/>
+          <w:szCs w:val="20"/>
+          <w:lang w:bidi="ar-SA"/>
+        </w:rPr>
+        <w:t>geogunit</w:t>
+      </w:r>
+      <w:proofErr w:type="spellEnd"/>
+      <w:r>
+        <w:rPr>
+          <w:rFonts w:ascii="Arial" w:eastAsia="Times New Roman" w:hAnsi="Arial" w:cs="Arial"/>
+          <w:sz w:val="20"/>
+          <w:szCs w:val="20"/>
+          <w:lang w:bidi="ar-SA"/>
+        </w:rPr>
+        <w:t xml:space="preserve">' element for a raster file in GCS. Metadata Wizard will use the cell size for both Lat Res / Lon Res and for abscissa res / ordinate res. The unit will be the linear unit for the GCS. </w:t>
+      </w:r>
+      <w:r>
+        <w:rPr>
+          <w:rFonts w:ascii="Arial" w:eastAsia="Times New Roman" w:hAnsi="Arial" w:cs="Arial"/>
+          <w:sz w:val="20"/>
+          <w:szCs w:val="20"/>
+          <w:lang w:bidi="ar-SA"/>
+        </w:rPr>
+        <w:t xml:space="preserve">Thanks to D. </w:t>
+      </w:r>
+      <w:proofErr w:type="spellStart"/>
+      <w:r>
+        <w:rPr>
+          <w:rFonts w:ascii="Arial" w:eastAsia="Times New Roman" w:hAnsi="Arial" w:cs="Arial"/>
+          <w:sz w:val="20"/>
+          <w:szCs w:val="20"/>
+          <w:lang w:bidi="ar-SA"/>
+        </w:rPr>
+        <w:t>Hockman</w:t>
+      </w:r>
+      <w:proofErr w:type="spellEnd"/>
+      <w:r>
+        <w:rPr>
+          <w:rFonts w:ascii="Arial" w:eastAsia="Times New Roman" w:hAnsi="Arial" w:cs="Arial"/>
+          <w:sz w:val="20"/>
+          <w:szCs w:val="20"/>
+          <w:lang w:bidi="ar-SA"/>
+        </w:rPr>
+        <w:t>-Wert for feedback.</w:t>
+      </w:r>
     </w:p>
     <w:p>
       <w:pPr>
@@ -3575,7 +3683,7 @@
 </file>
 
 <file path=word/styles.xml><?xml version="1.0" encoding="utf-8"?>
-<w:styles xmlns:mc="http://schemas.openxmlformats.org/markup-compatibility/2006" xmlns:r="http://schemas.openxmlformats.org/officeDocument/2006/relationships" xmlns:w="http://schemas.openxmlformats.org/wordprocessingml/2006/main" xmlns:w14="http://schemas.microsoft.com/office/word/2010/wordml" xmlns:w15="http://schemas.microsoft.com/office/word/2012/wordml" xmlns:w16se="http://schemas.microsoft.com/office/word/2015/wordml/symex" mc:Ignorable="w14 w15 w16se">
+<w:styles xmlns:mc="http://schemas.openxmlformats.org/markup-compatibility/2006" xmlns:r="http://schemas.openxmlformats.org/officeDocument/2006/relationships" xmlns:w="http://schemas.openxmlformats.org/wordprocessingml/2006/main" xmlns:w14="http://schemas.microsoft.com/office/word/2010/wordml" xmlns:w15="http://schemas.microsoft.com/office/word/2012/wordml" xmlns:w16cid="http://schemas.microsoft.com/office/word/2016/wordml/cid" xmlns:w16se="http://schemas.microsoft.com/office/word/2015/wordml/symex" mc:Ignorable="w14 w15 w16se w16cid">
   <w:docDefaults>
     <w:rPrDefault>
       <w:rPr>
@@ -3591,7 +3699,7 @@
       </w:pPr>
     </w:pPrDefault>
   </w:docDefaults>
-  <w:latentStyles w:defLockedState="0" w:defUIPriority="99" w:defSemiHidden="0" w:defUnhideWhenUsed="0" w:defQFormat="0" w:count="371">
+  <w:latentStyles w:defLockedState="0" w:defUIPriority="99" w:defSemiHidden="0" w:defUnhideWhenUsed="0" w:defQFormat="0" w:count="375">
     <w:lsdException w:name="Normal" w:uiPriority="0" w:qFormat="1"/>
     <w:lsdException w:name="heading 1" w:uiPriority="9" w:qFormat="1"/>
     <w:lsdException w:name="heading 2" w:semiHidden="1" w:uiPriority="9" w:unhideWhenUsed="1" w:qFormat="1"/>
@@ -3963,6 +4071,10 @@
     <w:lsdException w:name="List Table 5 Dark Accent 6" w:uiPriority="50"/>
     <w:lsdException w:name="List Table 6 Colorful Accent 6" w:uiPriority="51"/>
     <w:lsdException w:name="List Table 7 Colorful Accent 6" w:uiPriority="52"/>
+    <w:lsdException w:name="Mention" w:semiHidden="1" w:unhideWhenUsed="1"/>
+    <w:lsdException w:name="Smart Hyperlink" w:semiHidden="1" w:unhideWhenUsed="1"/>
+    <w:lsdException w:name="Hashtag" w:semiHidden="1" w:unhideWhenUsed="1"/>
+    <w:lsdException w:name="Unresolved Mention" w:semiHidden="1" w:unhideWhenUsed="1"/>
   </w:latentStyles>
   <w:style w:type="paragraph" w:default="1" w:styleId="Normal">
     <w:name w:val="Normal"/>

</xml_diff>

<commit_message>
Recompiled Arc Toolbox for ESRI Version 10.7. Documentation updated.
</commit_message>
<xml_diff>
--- a/MetadataWizard_SoftwareVersions.docx
+++ b/MetadataWizard_SoftwareVersions.docx
@@ -3562,8 +3562,6 @@
         </w:rPr>
         <w:t>.4</w:t>
       </w:r>
-      <w:bookmarkStart w:id="0" w:name="_GoBack"/>
-      <w:bookmarkEnd w:id="0"/>
       <w:r>
         <w:rPr>
           <w:rFonts w:ascii="Arial" w:eastAsia="Times New Roman" w:hAnsi="Arial" w:cs="Arial"/>
@@ -3662,6 +3660,139 @@
         <w:t>-Wert for feedback.</w:t>
       </w:r>
     </w:p>
+    <w:p>
+      <w:pPr>
+        <w:rPr>
+          <w:rFonts w:ascii="Arial" w:eastAsia="Times New Roman" w:hAnsi="Arial" w:cs="Arial"/>
+          <w:sz w:val="20"/>
+          <w:szCs w:val="20"/>
+          <w:lang w:bidi="ar-SA"/>
+        </w:rPr>
+      </w:pPr>
+    </w:p>
+    <w:p>
+      <w:pPr>
+        <w:rPr>
+          <w:rFonts w:ascii="Arial" w:eastAsia="Times New Roman" w:hAnsi="Arial" w:cs="Arial"/>
+          <w:b/>
+          <w:sz w:val="20"/>
+          <w:szCs w:val="20"/>
+          <w:lang w:bidi="ar-SA"/>
+        </w:rPr>
+      </w:pPr>
+      <w:bookmarkStart w:id="0" w:name="_Hlk30523906"/>
+      <w:bookmarkStart w:id="1" w:name="_GoBack"/>
+      <w:r>
+        <w:rPr>
+          <w:rFonts w:ascii="Arial" w:eastAsia="Times New Roman" w:hAnsi="Arial" w:cs="Arial"/>
+          <w:b/>
+          <w:sz w:val="20"/>
+          <w:szCs w:val="20"/>
+          <w:lang w:bidi="ar-SA"/>
+        </w:rPr>
+        <w:t>Metadata Wizard version 1.8.5 (Updated 01212020)</w:t>
+      </w:r>
+    </w:p>
+    <w:p>
+      <w:pPr>
+        <w:rPr>
+          <w:rFonts w:ascii="Arial" w:eastAsia="Times New Roman" w:hAnsi="Arial" w:cs="Arial"/>
+          <w:sz w:val="20"/>
+          <w:szCs w:val="20"/>
+          <w:lang w:bidi="ar-SA"/>
+        </w:rPr>
+      </w:pPr>
+      <w:r>
+        <w:rPr>
+          <w:rFonts w:ascii="Arial" w:eastAsia="Times New Roman" w:hAnsi="Arial" w:cs="Arial"/>
+          <w:sz w:val="20"/>
+          <w:szCs w:val="20"/>
+          <w:lang w:bidi="ar-SA"/>
+        </w:rPr>
+        <w:t xml:space="preserve">- Compiled a version of the EA builder for ESRI </w:t>
+      </w:r>
+      <w:proofErr w:type="spellStart"/>
+      <w:r>
+        <w:rPr>
+          <w:rFonts w:ascii="Arial" w:eastAsia="Times New Roman" w:hAnsi="Arial" w:cs="Arial"/>
+          <w:sz w:val="20"/>
+          <w:szCs w:val="20"/>
+          <w:lang w:bidi="ar-SA"/>
+        </w:rPr>
+        <w:t>ArcDesktop</w:t>
+      </w:r>
+      <w:proofErr w:type="spellEnd"/>
+      <w:r>
+        <w:rPr>
+          <w:rFonts w:ascii="Arial" w:eastAsia="Times New Roman" w:hAnsi="Arial" w:cs="Arial"/>
+          <w:sz w:val="20"/>
+          <w:szCs w:val="20"/>
+          <w:lang w:bidi="ar-SA"/>
+        </w:rPr>
+        <w:t xml:space="preserve"> Version 10.7.</w:t>
+      </w:r>
+    </w:p>
+    <w:p>
+      <w:pPr>
+        <w:rPr>
+          <w:rFonts w:ascii="Arial" w:eastAsia="Times New Roman" w:hAnsi="Arial" w:cs="Arial"/>
+          <w:sz w:val="20"/>
+          <w:szCs w:val="20"/>
+          <w:lang w:bidi="ar-SA"/>
+        </w:rPr>
+      </w:pPr>
+      <w:r>
+        <w:rPr>
+          <w:rFonts w:ascii="Arial" w:eastAsia="Times New Roman" w:hAnsi="Arial" w:cs="Arial"/>
+          <w:sz w:val="20"/>
+          <w:szCs w:val="20"/>
+          <w:lang w:bidi="ar-SA"/>
+        </w:rPr>
+        <w:t xml:space="preserve">- </w:t>
+      </w:r>
+      <w:proofErr w:type="spellStart"/>
+      <w:r>
+        <w:rPr>
+          <w:rFonts w:ascii="Arial" w:eastAsia="Times New Roman" w:hAnsi="Arial" w:cs="Arial"/>
+          <w:sz w:val="20"/>
+          <w:szCs w:val="20"/>
+          <w:lang w:bidi="ar-SA"/>
+        </w:rPr>
+        <w:t>Downsaved</w:t>
+      </w:r>
+      <w:proofErr w:type="spellEnd"/>
+      <w:r>
+        <w:rPr>
+          <w:rFonts w:ascii="Arial" w:eastAsia="Times New Roman" w:hAnsi="Arial" w:cs="Arial"/>
+          <w:sz w:val="20"/>
+          <w:szCs w:val="20"/>
+          <w:lang w:bidi="ar-SA"/>
+        </w:rPr>
+        <w:t xml:space="preserve"> the toolbox bundle within ESRI as a version 10.0 toolbox to ensure backwards compatibility with earlier versions of </w:t>
+      </w:r>
+      <w:proofErr w:type="spellStart"/>
+      <w:r>
+        <w:rPr>
+          <w:rFonts w:ascii="Arial" w:eastAsia="Times New Roman" w:hAnsi="Arial" w:cs="Arial"/>
+          <w:sz w:val="20"/>
+          <w:szCs w:val="20"/>
+          <w:lang w:bidi="ar-SA"/>
+        </w:rPr>
+        <w:t>ArcDesktop</w:t>
+      </w:r>
+      <w:proofErr w:type="spellEnd"/>
+      <w:r>
+        <w:rPr>
+          <w:rFonts w:ascii="Arial" w:eastAsia="Times New Roman" w:hAnsi="Arial" w:cs="Arial"/>
+          <w:sz w:val="20"/>
+          <w:szCs w:val="20"/>
+          <w:lang w:bidi="ar-SA"/>
+        </w:rPr>
+        <w:t>.</w:t>
+      </w:r>
+    </w:p>
+    <w:bookmarkEnd w:id="0"/>
+    <w:bookmarkEnd w:id="1"/>
     <w:p>
       <w:pPr>
         <w:rPr>

</xml_diff>